<commit_message>
Introduction: context (first approach)
</commit_message>
<xml_diff>
--- a/TFM_Sort_Rufat_Bernat.docx
+++ b/TFM_Sort_Rufat_Bernat.docx
@@ -6653,6 +6653,97 @@
     </w:p>
     <w:p>
       <w:pPr>
+        <w:rPr>
+          <w:lang w:val="es-ES"/>
+        </w:rPr>
+      </w:pPr>
+      <w:r>
+        <w:rPr>
+          <w:lang w:val="es-ES"/>
+        </w:rPr>
+        <w:t>La biomecánica, el análisis de la marcha y la rehabilitación constituyen componentes integrales del panorama médico, cuyo objetivo es mejorar el bienestar y la capacidad funcional de las personas con deficiencias musculoesqueléticas. Los trastornos musculoesqueléticos abarcan una amplia gama de afecciones que afectan a huesos, músculos, ligamentos y articulaciones, y que a menudo provocan alteraciones en los patrones de movimiento y reducen la movilidad. Abordar estas deficiencias mediante terapias y regímenes de rehabilitación adaptados es fundamental no sólo para recuperar la función física, sino también para mejorar la calidad de vida general de las personas afectadas.</w:t>
+      </w:r>
+    </w:p>
+    <w:p>
+      <w:pPr>
+        <w:rPr>
+          <w:lang w:val="es-ES"/>
+        </w:rPr>
+      </w:pPr>
+      <w:r>
+        <w:rPr>
+          <w:lang w:val="es-ES"/>
+        </w:rPr>
+        <w:t xml:space="preserve">Sin embargo, hasta la fecha no </w:t>
+      </w:r>
+      <w:r>
+        <w:rPr>
+          <w:lang w:val="es-ES"/>
+        </w:rPr>
+        <w:t>se ha encontrado una</w:t>
+      </w:r>
+      <w:r>
+        <w:rPr>
+          <w:lang w:val="es-ES"/>
+        </w:rPr>
+        <w:t xml:space="preserve"> forma de garantizar que la rehabilitación sea eficaz para lograr un cambio significativo en la vida del paciente, lo que a veces supone una grave pérdida de tiempo y dinero tanto para el paciente como para el sistema sanitario. </w:t>
+      </w:r>
+      <w:r>
+        <w:rPr>
+          <w:lang w:val="es-ES"/>
+        </w:rPr>
+        <w:t>Aunque la rehabilitación es muy prometedora a la hora de restablecer las funciones y mejorar el bienestar de las personas con deficiencias musculoesqueléticas, su eficacia varía mucho debido a la compleja interacción de factores que influyen en los resultados de la terapia. Esta imprevisibilidad supone un reto importante tanto para los médicos como para los pacientes, que invierten un tiempo, un esfuerzo y unos recursos considerables en programas de rehabilitación con resultados inciertos.</w:t>
+      </w:r>
+    </w:p>
+    <w:p>
+      <w:pPr>
+        <w:rPr>
+          <w:lang w:val="es-ES"/>
+        </w:rPr>
+      </w:pPr>
+      <w:r>
+        <w:rPr>
+          <w:lang w:val="es-ES"/>
+        </w:rPr>
+        <w:t xml:space="preserve">Es en este contexto donde la importancia de esta investigación emerge con mayor claridad. La laguna existente entre el impacto potencial de la rehabilitación y la realidad de unos resultados inciertos exige un cambio de paradigma. La integración de técnicas de aprendizaje automático para evaluar y predecir el progreso de la terapia promete transformar el panorama de la rehabilitación. Aprovechando el poder de los conocimientos basados en datos del innovador conjunto de datos </w:t>
+      </w:r>
+      <w:proofErr w:type="spellStart"/>
+      <w:r>
+        <w:rPr>
+          <w:lang w:val="es-ES"/>
+        </w:rPr>
+        <w:t>GaitRec</w:t>
+      </w:r>
+      <w:proofErr w:type="spellEnd"/>
+      <w:r>
+        <w:rPr>
+          <w:lang w:val="es-ES"/>
+        </w:rPr>
+        <w:t>, esta investigación se esfuerza por salvar la brecha entre la intención y el resultado, entre la esperanza y la evidencia.</w:t>
+      </w:r>
+    </w:p>
+    <w:p>
+      <w:pPr>
+        <w:rPr>
+          <w:lang w:val="es-ES"/>
+        </w:rPr>
+      </w:pPr>
+      <w:r>
+        <w:rPr>
+          <w:lang w:val="es-ES"/>
+        </w:rPr>
+        <w:t>Las implicaciones de evaluar y predecir eficazmente el progreso de la terapia van más allá del ámbito clínico. Dotar a los médicos de herramientas para adaptar las intervenciones en función de indicadores objetivos de progreso es una innovación que puede redefinir el panorama del tratamiento. Los pacientes, armados con una comprensión más clara de su viaje de rehabilitación, pueden embarcarse en el camino de la recuperación con un sentido de propósito y dirección. Además, la posibilidad de optimizar la asignación de recursos dentro de los sistemas sanitarios, junto con el potencial para mitigar el coste emocional, físico y económico de los pacientes, sirve de faro que guía la trayectoria de esta investigación.</w:t>
+      </w:r>
+    </w:p>
+    <w:p>
+      <w:pPr>
+        <w:rPr>
+          <w:lang w:val="es-ES"/>
+        </w:rPr>
+      </w:pPr>
+    </w:p>
+    <w:p>
+      <w:pPr>
         <w:pStyle w:val="Heading2"/>
         <w:rPr>
           <w:lang w:val="es-ES"/>
@@ -6671,6 +6762,39 @@
           <w:lang w:val="es-ES"/>
         </w:rPr>
         <w:t xml:space="preserve"> </w:t>
+      </w:r>
+    </w:p>
+    <w:p>
+      <w:pPr>
+        <w:rPr>
+          <w:lang w:val="es-ES"/>
+        </w:rPr>
+      </w:pPr>
+      <w:r>
+        <w:rPr>
+          <w:lang w:val="es-ES"/>
+        </w:rPr>
+        <w:t xml:space="preserve">Crear una herramienta que prediga como quedara </w:t>
+      </w:r>
+      <w:proofErr w:type="gramStart"/>
+      <w:r>
+        <w:rPr>
+          <w:lang w:val="es-ES"/>
+        </w:rPr>
+        <w:t xml:space="preserve">el paciente </w:t>
+      </w:r>
+      <w:r>
+        <w:rPr>
+          <w:lang w:val="es-ES"/>
+        </w:rPr>
+        <w:t>una vez terminada</w:t>
+      </w:r>
+      <w:proofErr w:type="gramEnd"/>
+      <w:r>
+        <w:rPr>
+          <w:lang w:val="es-ES"/>
+        </w:rPr>
+        <w:t xml:space="preserve"> la rehabilitación para valorar si esta es necesaria o no. </w:t>
       </w:r>
     </w:p>
     <w:p>
@@ -6799,7 +6923,14 @@
         <w:rPr>
           <w:lang w:val="es-ES"/>
         </w:rPr>
-        <w:t>a los datos cinemáticos preoperatorios obtenidos a través de</w:t>
+        <w:t xml:space="preserve">a los datos </w:t>
+      </w:r>
+      <w:r>
+        <w:rPr>
+          <w:lang w:val="es-ES"/>
+        </w:rPr>
+        <w:lastRenderedPageBreak/>
+        <w:t>cinemáticos preoperatorios obtenidos a través de</w:t>
       </w:r>
       <w:r>
         <w:rPr>
@@ -6977,6 +7108,90 @@
           <w:lang w:val="es-ES"/>
         </w:rPr>
       </w:pPr>
+      <w:r>
+        <w:rPr>
+          <w:lang w:val="es-ES"/>
+        </w:rPr>
+        <w:t xml:space="preserve">Mirar </w:t>
+      </w:r>
+      <w:proofErr w:type="spellStart"/>
+      <w:r>
+        <w:rPr>
+          <w:lang w:val="es-ES"/>
+        </w:rPr>
+        <w:t>articles</w:t>
+      </w:r>
+      <w:proofErr w:type="spellEnd"/>
+      <w:r>
+        <w:rPr>
+          <w:lang w:val="es-ES"/>
+        </w:rPr>
+        <w:t xml:space="preserve"> que </w:t>
+      </w:r>
+      <w:proofErr w:type="spellStart"/>
+      <w:r>
+        <w:rPr>
+          <w:lang w:val="es-ES"/>
+        </w:rPr>
+        <w:t>hagin</w:t>
+      </w:r>
+      <w:proofErr w:type="spellEnd"/>
+      <w:r>
+        <w:rPr>
+          <w:lang w:val="es-ES"/>
+        </w:rPr>
+        <w:t xml:space="preserve"> </w:t>
+      </w:r>
+      <w:proofErr w:type="spellStart"/>
+      <w:r>
+        <w:rPr>
+          <w:lang w:val="es-ES"/>
+        </w:rPr>
+        <w:t>utilizat</w:t>
+      </w:r>
+      <w:proofErr w:type="spellEnd"/>
+      <w:r>
+        <w:rPr>
+          <w:lang w:val="es-ES"/>
+        </w:rPr>
+        <w:t xml:space="preserve"> el </w:t>
+      </w:r>
+      <w:proofErr w:type="spellStart"/>
+      <w:r>
+        <w:rPr>
+          <w:lang w:val="es-ES"/>
+        </w:rPr>
+        <w:t>tipus</w:t>
+      </w:r>
+      <w:proofErr w:type="spellEnd"/>
+      <w:r>
+        <w:rPr>
+          <w:lang w:val="es-ES"/>
+        </w:rPr>
+        <w:t xml:space="preserve"> de dades que he </w:t>
+      </w:r>
+      <w:proofErr w:type="spellStart"/>
+      <w:r>
+        <w:rPr>
+          <w:lang w:val="es-ES"/>
+        </w:rPr>
+        <w:t>fet</w:t>
+      </w:r>
+      <w:proofErr w:type="spellEnd"/>
+      <w:r>
+        <w:rPr>
+          <w:lang w:val="es-ES"/>
+        </w:rPr>
+        <w:t xml:space="preserve"> servir </w:t>
+      </w:r>
+      <w:proofErr w:type="spellStart"/>
+      <w:r>
+        <w:rPr>
+          <w:lang w:val="es-ES"/>
+        </w:rPr>
+        <w:t>jo</w:t>
+      </w:r>
+      <w:proofErr w:type="spellEnd"/>
     </w:p>
     <w:p>
       <w:pPr>
@@ -7106,14 +7321,7 @@
         <w:rPr>
           <w:lang w:val="es-ES"/>
         </w:rPr>
-        <w:t xml:space="preserve">El niño acude a la consulta y el especialista lo evalúa comprender su historial médico, síntomas, limitaciones funcionales y objetivos de tratamiento. También se realizan pruebas físicas y </w:t>
-      </w:r>
-      <w:r>
-        <w:rPr>
-          <w:lang w:val="es-ES"/>
-        </w:rPr>
-        <w:lastRenderedPageBreak/>
-        <w:t>evaluaciones clínicas para obtener información sobre la función motora y la marcha actual del niño.</w:t>
+        <w:t>El niño acude a la consulta y el especialista lo evalúa comprender su historial médico, síntomas, limitaciones funcionales y objetivos de tratamiento. También se realizan pruebas físicas y evaluaciones clínicas para obtener información sobre la función motora y la marcha actual del niño.</w:t>
       </w:r>
     </w:p>
     <w:p>
@@ -7959,7 +8167,6 @@
           <w:noProof/>
           <w:lang w:val="es-ES"/>
         </w:rPr>
-        <w:lastRenderedPageBreak/>
         <w:drawing>
           <wp:inline distT="0" distB="0" distL="0" distR="0" wp14:anchorId="4304AD4F" wp14:editId="1977947C">
             <wp:extent cx="3610783" cy="1303638"/>
@@ -8351,7 +8558,14 @@
         <w:rPr>
           <w:lang w:val="es-ES"/>
         </w:rPr>
-        <w:t xml:space="preserve"> útil para identificar y hacer un seguimiento de cada punto de datos específico en relación con el ciclo de la marcha</w:t>
+        <w:t xml:space="preserve"> útil </w:t>
+      </w:r>
+      <w:r>
+        <w:rPr>
+          <w:lang w:val="es-ES"/>
+        </w:rPr>
+        <w:lastRenderedPageBreak/>
+        <w:t>para identificar y hacer un seguimiento de cada punto de datos específico en relación con el ciclo de la marcha</w:t>
       </w:r>
       <w:r>
         <w:rPr>
@@ -8806,6 +9020,7 @@
       </w:pPr>
       <w:bookmarkStart w:id="13" w:name="_Toc143360908"/>
       <w:r>
+        <w:lastRenderedPageBreak/>
         <w:t>Limitations of the study</w:t>
       </w:r>
       <w:bookmarkEnd w:id="13"/>
@@ -8965,7 +9180,6 @@
         <w:rPr>
           <w:lang w:val="es-ES"/>
         </w:rPr>
-        <w:lastRenderedPageBreak/>
         <w:t>R</w:t>
       </w:r>
       <w:r>
@@ -9029,8 +9243,157 @@
         <w:rPr>
           <w:rFonts w:cs="Tahoma"/>
         </w:rPr>
-        <w:t>, 270–276. https://doi.org/10.1016/j.jcrc.2016.07.015</w:t>
-      </w:r>
+        <w:t xml:space="preserve">, 270–276. </w:t>
+      </w:r>
+      <w:hyperlink r:id="rId15" w:history="1">
+        <w:r>
+          <w:rPr>
+            <w:rStyle w:val="Hyperlink"/>
+            <w:rFonts w:cs="Tahoma"/>
+          </w:rPr>
+          <w:t>https://doi.org/10.1016/j.jcrc.2016.07.015</w:t>
+        </w:r>
+      </w:hyperlink>
+    </w:p>
+    <w:p>
+      <w:pPr>
+        <w:pStyle w:val="Referncies"/>
+        <w:shd w:val="clear" w:color="auto" w:fill="FFFFFF"/>
+        <w:spacing w:before="100" w:beforeAutospacing="1" w:after="100" w:afterAutospacing="1"/>
+        <w:rPr>
+          <w:rFonts w:cs="Tahoma"/>
+        </w:rPr>
+      </w:pPr>
+      <w:proofErr w:type="spellStart"/>
+      <w:r>
+        <w:rPr>
+          <w:rFonts w:cs="Tahoma"/>
+        </w:rPr>
+        <w:t>Horsak</w:t>
+      </w:r>
+      <w:proofErr w:type="spellEnd"/>
+      <w:r>
+        <w:rPr>
+          <w:rFonts w:cs="Tahoma"/>
+        </w:rPr>
+        <w:t xml:space="preserve">, B., </w:t>
+      </w:r>
+      <w:proofErr w:type="spellStart"/>
+      <w:r>
+        <w:rPr>
+          <w:rFonts w:cs="Tahoma"/>
+        </w:rPr>
+        <w:t>Slijepcevic</w:t>
+      </w:r>
+      <w:proofErr w:type="spellEnd"/>
+      <w:r>
+        <w:rPr>
+          <w:rFonts w:cs="Tahoma"/>
+        </w:rPr>
+        <w:t xml:space="preserve">, D., </w:t>
+      </w:r>
+      <w:proofErr w:type="spellStart"/>
+      <w:r>
+        <w:rPr>
+          <w:rFonts w:cs="Tahoma"/>
+        </w:rPr>
+        <w:t>Raberger</w:t>
+      </w:r>
+      <w:proofErr w:type="spellEnd"/>
+      <w:r>
+        <w:rPr>
+          <w:rFonts w:cs="Tahoma"/>
+        </w:rPr>
+        <w:t>, AM. </w:t>
+      </w:r>
+      <w:r>
+        <w:rPr>
+          <w:rFonts w:cs="Tahoma"/>
+          <w:i/>
+          <w:iCs/>
+        </w:rPr>
+        <w:t>et al.</w:t>
+      </w:r>
+      <w:r>
+        <w:rPr>
+          <w:rFonts w:cs="Tahoma"/>
+        </w:rPr>
+        <w:t> </w:t>
+      </w:r>
+      <w:proofErr w:type="spellStart"/>
+      <w:r>
+        <w:rPr>
+          <w:rFonts w:cs="Tahoma"/>
+        </w:rPr>
+        <w:t>GaitRec</w:t>
+      </w:r>
+      <w:proofErr w:type="spellEnd"/>
+      <w:r>
+        <w:rPr>
+          <w:rFonts w:cs="Tahoma"/>
+        </w:rPr>
+        <w:t>, a large-scale ground reaction force dataset of healthy and impaired gait. </w:t>
+      </w:r>
+      <w:r>
+        <w:rPr>
+          <w:rFonts w:cs="Tahoma"/>
+          <w:i/>
+          <w:iCs/>
+        </w:rPr>
+        <w:t>Sci Data</w:t>
+      </w:r>
+      <w:r>
+        <w:rPr>
+          <w:rFonts w:cs="Tahoma"/>
+        </w:rPr>
+        <w:t> </w:t>
+      </w:r>
+      <w:r>
+        <w:rPr>
+          <w:rFonts w:cs="Tahoma"/>
+          <w:b/>
+          <w:bCs/>
+        </w:rPr>
+        <w:t>7</w:t>
+      </w:r>
+      <w:r>
+        <w:rPr>
+          <w:rFonts w:cs="Tahoma"/>
+        </w:rPr>
+        <w:t xml:space="preserve">, 143 (2020). </w:t>
+      </w:r>
+      <w:hyperlink r:id="rId16" w:history="1">
+        <w:r>
+          <w:rPr>
+            <w:rStyle w:val="Hyperlink"/>
+            <w:rFonts w:cs="Tahoma"/>
+          </w:rPr>
+          <w:t>https://doi.org/10.1038/s41597-020-0481-z</w:t>
+        </w:r>
+      </w:hyperlink>
+    </w:p>
+    <w:p>
+      <w:pPr>
+        <w:pStyle w:val="ListParagraph"/>
+        <w:rPr>
+          <w:rFonts w:cs="Tahoma"/>
+        </w:rPr>
+      </w:pPr>
+    </w:p>
+    <w:p>
+      <w:pPr>
+        <w:pStyle w:val="Referncies"/>
+        <w:numPr>
+          <w:ilvl w:val="0"/>
+          <w:numId w:val="0"/>
+        </w:numPr>
+        <w:shd w:val="clear" w:color="auto" w:fill="FFFFFF"/>
+        <w:spacing w:before="100" w:beforeAutospacing="1" w:after="100" w:afterAutospacing="1"/>
+        <w:ind w:left="567"/>
+        <w:rPr>
+          <w:rFonts w:cs="Tahoma"/>
+        </w:rPr>
+      </w:pPr>
     </w:p>
     <w:p>
       <w:pPr>
@@ -9044,6 +9407,7 @@
         <w:rPr>
           <w:lang w:val="es-ES"/>
         </w:rPr>
+        <w:lastRenderedPageBreak/>
         <w:t>Ap</w:t>
       </w:r>
       <w:r>
@@ -9474,6 +9838,7 @@
         <w:rPr>
           <w:lang w:val="es-ES"/>
         </w:rPr>
+        <w:lastRenderedPageBreak/>
         <w:t>En resumen, una caminata se compone de múltiples pasos, mientras que un ciclo de la marcha se refiere a un ciclo completo de movimiento desde un evento clave hasta el mismo evento en la siguiente ocasión. En el análisis de la marcha, los ciclos de la marcha se utilizan para obtener mediciones y realizar análisis detallados de los parámetros cinemáticos y cinéticos, mientras que las caminatas representan el conjunto de pasos realizados durante una sesión de evaluación o grabación de la marcha.</w:t>
       </w:r>
     </w:p>
@@ -9658,30 +10023,36 @@
         <w:rPr>
           <w:lang w:val="es-ES"/>
         </w:rPr>
+        <w:t>Cada ciclo de la marcha representa un ciclo completo de los movimientos y posiciones de las articulaciones durante una caminata. El ciclo de la marcha incluye tanto la fase de apoyo (cuando el pie está en contacto con el suelo) como la fase de balanceo (cuando el pie se levanta del suelo y se mueve hacia adelante).</w:t>
+      </w:r>
+    </w:p>
+    <w:p>
+      <w:pPr>
+        <w:ind w:firstLine="0"/>
+        <w:rPr>
+          <w:lang w:val="es-ES"/>
+        </w:rPr>
+      </w:pPr>
+    </w:p>
+    <w:p>
+      <w:pPr>
+        <w:ind w:firstLine="0"/>
+        <w:rPr>
+          <w:lang w:val="es-ES"/>
+        </w:rPr>
+      </w:pPr>
+      <w:r>
+        <w:rPr>
+          <w:lang w:val="es-ES"/>
+        </w:rPr>
+        <w:t xml:space="preserve">En tus datos, cada fila corresponde a una muestra específica durante los 40 ciclos registrados. Los valores en las columnas representan los ángulos de diferentes articulaciones en cada muestra. Cada ángulo está asociado con una articulación específica, como la rodilla (K), la </w:t>
+      </w:r>
+      <w:r>
+        <w:rPr>
+          <w:lang w:val="es-ES"/>
+        </w:rPr>
         <w:lastRenderedPageBreak/>
-        <w:t>Cada ciclo de la marcha representa un ciclo completo de los movimientos y posiciones de las articulaciones durante una caminata. El ciclo de la marcha incluye tanto la fase de apoyo (cuando el pie está en contacto con el suelo) como la fase de balanceo (cuando el pie se levanta del suelo y se mueve hacia adelante).</w:t>
-      </w:r>
-    </w:p>
-    <w:p>
-      <w:pPr>
-        <w:ind w:firstLine="0"/>
-        <w:rPr>
-          <w:lang w:val="es-ES"/>
-        </w:rPr>
-      </w:pPr>
-    </w:p>
-    <w:p>
-      <w:pPr>
-        <w:ind w:firstLine="0"/>
-        <w:rPr>
-          <w:lang w:val="es-ES"/>
-        </w:rPr>
-      </w:pPr>
-      <w:r>
-        <w:rPr>
-          <w:lang w:val="es-ES"/>
-        </w:rPr>
-        <w:t>En tus datos, cada fila corresponde a una muestra específica durante los 40 ciclos registrados. Los valores en las columnas representan los ángulos de diferentes articulaciones en cada muestra. Cada ángulo está asociado con una articulación específica, como la rodilla (K), la cadera (H), el tobillo (A), etc. Los valores de los ángulos se registran en grados (</w:t>
+        <w:t>cadera (H), el tobillo (A), etc. Los valores de los ángulos se registran en grados (</w:t>
       </w:r>
       <w:proofErr w:type="spellStart"/>
       <w:r>
@@ -10020,6 +10391,7 @@
         <w:rPr>
           <w:lang w:val="es-ES"/>
         </w:rPr>
+        <w:lastRenderedPageBreak/>
         <w:t>Corte de ciclos</w:t>
       </w:r>
       <w:bookmarkEnd w:id="26"/>
@@ -10312,7 +10684,6 @@
           <w:bCs/>
           <w:lang w:val="es-ES"/>
         </w:rPr>
-        <w:lastRenderedPageBreak/>
         <w:t>Preparación del paciente:</w:t>
       </w:r>
       <w:r>
@@ -10364,6 +10735,7 @@
           <w:bCs/>
           <w:lang w:val="es-ES"/>
         </w:rPr>
+        <w:lastRenderedPageBreak/>
         <w:t xml:space="preserve">Registro de la marcha: </w:t>
       </w:r>
     </w:p>
@@ -10654,29 +11026,29 @@
         <w:rPr>
           <w:lang w:val="es-ES"/>
         </w:rPr>
+        <w:t>Para poder realizar el registro de la marcha, se le pide al niño que use ropa ajustada y cómoda, y se le colocan los marcadores en puntos anatómicos clave del cuerpo. Estos marcadores ayudan a rastrear y registrar los movimientos y la posición de las articulaciones durante la marcha.</w:t>
+      </w:r>
+    </w:p>
+    <w:p>
+      <w:pPr>
+        <w:ind w:firstLine="0"/>
+        <w:rPr>
+          <w:lang w:val="es-ES"/>
+        </w:rPr>
+      </w:pPr>
+    </w:p>
+    <w:p>
+      <w:pPr>
+        <w:ind w:firstLine="0"/>
+        <w:rPr>
+          <w:lang w:val="es-ES"/>
+        </w:rPr>
+      </w:pPr>
+      <w:r>
+        <w:rPr>
+          <w:lang w:val="es-ES"/>
+        </w:rPr>
         <w:lastRenderedPageBreak/>
-        <w:t>Para poder realizar el registro de la marcha, se le pide al niño que use ropa ajustada y cómoda, y se le colocan los marcadores en puntos anatómicos clave del cuerpo. Estos marcadores ayudan a rastrear y registrar los movimientos y la posición de las articulaciones durante la marcha.</w:t>
-      </w:r>
-    </w:p>
-    <w:p>
-      <w:pPr>
-        <w:ind w:firstLine="0"/>
-        <w:rPr>
-          <w:lang w:val="es-ES"/>
-        </w:rPr>
-      </w:pPr>
-    </w:p>
-    <w:p>
-      <w:pPr>
-        <w:ind w:firstLine="0"/>
-        <w:rPr>
-          <w:lang w:val="es-ES"/>
-        </w:rPr>
-      </w:pPr>
-      <w:r>
-        <w:rPr>
-          <w:lang w:val="es-ES"/>
-        </w:rPr>
         <w:t xml:space="preserve">Registro de la marcha: </w:t>
       </w:r>
     </w:p>
@@ -10979,36 +11351,36 @@
         <w:rPr>
           <w:lang w:val="es-ES"/>
         </w:rPr>
-        <w:t xml:space="preserve">1. Calibración y configuración del sistema: Antes de comenzar el registro de la marcha, es importante realizar una calibración precisa del sistema de captura de movimiento y configurar </w:t>
+        <w:t>1. Calibración y configuración del sistema: Antes de comenzar el registro de la marcha, es importante realizar una calibración precisa del sistema de captura de movimiento y configurar correctamente los parámetros del equipo utilizado. Esto garantiza una captura de datos precisa y confiable.</w:t>
+      </w:r>
+    </w:p>
+    <w:p>
+      <w:pPr>
+        <w:ind w:firstLine="0"/>
+        <w:rPr>
+          <w:lang w:val="es-ES"/>
+        </w:rPr>
+      </w:pPr>
+    </w:p>
+    <w:p>
+      <w:pPr>
+        <w:ind w:firstLine="0"/>
+        <w:rPr>
+          <w:lang w:val="es-ES"/>
+        </w:rPr>
+      </w:pPr>
+      <w:r>
+        <w:rPr>
+          <w:lang w:val="es-ES"/>
+        </w:rPr>
+        <w:t xml:space="preserve">2. Análisis de la marcha: Una vez que se han obtenido los datos cinemáticos y cinéticos de la marcha, se realiza un análisis detallado de los patrones de movimiento, las características de </w:t>
       </w:r>
       <w:r>
         <w:rPr>
           <w:lang w:val="es-ES"/>
         </w:rPr>
         <w:lastRenderedPageBreak/>
-        <w:t>correctamente los parámetros del equipo utilizado. Esto garantiza una captura de datos precisa y confiable.</w:t>
-      </w:r>
-    </w:p>
-    <w:p>
-      <w:pPr>
-        <w:ind w:firstLine="0"/>
-        <w:rPr>
-          <w:lang w:val="es-ES"/>
-        </w:rPr>
-      </w:pPr>
-    </w:p>
-    <w:p>
-      <w:pPr>
-        <w:ind w:firstLine="0"/>
-        <w:rPr>
-          <w:lang w:val="es-ES"/>
-        </w:rPr>
-      </w:pPr>
-      <w:r>
-        <w:rPr>
-          <w:lang w:val="es-ES"/>
-        </w:rPr>
-        <w:t>2. Análisis de la marcha: Una vez que se han obtenido los datos cinemáticos y cinéticos de la marcha, se realiza un análisis detallado de los patrones de movimiento, las características de la marcha y cualquier anomalía o alteración en los parámetros medidos. Esto puede implicar el uso de software especializado para analizar los datos y generar informes.</w:t>
+        <w:t>la marcha y cualquier anomalía o alteración en los parámetros medidos. Esto puede implicar el uso de software especializado para analizar los datos y generar informes.</w:t>
       </w:r>
     </w:p>
     <w:p>
@@ -11389,7 +11761,6 @@
         <w:rPr>
           <w:lang w:val="es-ES"/>
         </w:rPr>
-        <w:lastRenderedPageBreak/>
         <w:t xml:space="preserve">En el listado de intervenciones hay varias intervenciones, pero al principio dijiste que la operación era la misma para todos los pacientes: </w:t>
       </w:r>
       <w:r>
@@ -11441,6 +11812,7 @@
         <w:rPr>
           <w:lang w:val="es-ES"/>
         </w:rPr>
+        <w:lastRenderedPageBreak/>
         <w:t xml:space="preserve">La columna </w:t>
       </w:r>
       <w:proofErr w:type="spellStart"/>
@@ -12427,7 +12799,6 @@
         <w:rPr>
           <w:lang w:val="es-ES"/>
         </w:rPr>
-        <w:lastRenderedPageBreak/>
         <w:t>aRSHTILT.M</w:t>
       </w:r>
       <w:proofErr w:type="spellEnd"/>
@@ -12555,6 +12926,7 @@
         <w:rPr>
           <w:lang w:val="es-ES"/>
         </w:rPr>
+        <w:lastRenderedPageBreak/>
         <w:t>aRSHOBLIOFF.M</w:t>
       </w:r>
       <w:proofErr w:type="spellEnd"/>
@@ -12834,10 +13206,10 @@
       </w:r>
     </w:p>
     <w:sectPr>
-      <w:headerReference w:type="default" r:id="rId15"/>
-      <w:footerReference w:type="default" r:id="rId16"/>
-      <w:headerReference w:type="first" r:id="rId17"/>
-      <w:footerReference w:type="first" r:id="rId18"/>
+      <w:headerReference w:type="default" r:id="rId17"/>
+      <w:footerReference w:type="default" r:id="rId18"/>
+      <w:headerReference w:type="first" r:id="rId19"/>
+      <w:footerReference w:type="first" r:id="rId20"/>
       <w:type w:val="oddPage"/>
       <w:pgSz w:w="11906" w:h="16838" w:code="9"/>
       <w:pgMar w:top="1418" w:right="1134" w:bottom="1418" w:left="1701" w:header="851" w:footer="851" w:gutter="0"/>
@@ -15107,7 +15479,6 @@
   <w:style w:type="character" w:default="1" w:styleId="DefaultParagraphFont">
     <w:name w:val="Default Paragraph Font"/>
     <w:uiPriority w:val="1"/>
-    <w:semiHidden/>
     <w:unhideWhenUsed/>
   </w:style>
   <w:style w:type="table" w:default="1" w:styleId="TableNormal">
@@ -16113,15 +16484,16 @@
 </file>
 
 <file path=customXml/item1.xml><?xml version="1.0" encoding="utf-8"?>
-<?mso-contentType ?>
-<FormTemplates xmlns="http://schemas.microsoft.com/sharepoint/v3/contenttype/forms">
-  <Display>DocumentLibraryForm</Display>
-  <Edit>DocumentLibraryForm</Edit>
-  <New>DocumentLibraryForm</New>
-</FormTemplates>
+<p:properties xmlns:p="http://schemas.microsoft.com/office/2006/metadata/properties" xmlns:xsi="http://www.w3.org/2001/XMLSchema-instance" xmlns:pc="http://schemas.microsoft.com/office/infopath/2007/PartnerControls">
+  <documentManagement/>
+</p:properties>
 </file>
 
 <file path=customXml/item2.xml><?xml version="1.0" encoding="utf-8"?>
+<b:Sources xmlns:b="http://schemas.openxmlformats.org/officeDocument/2006/bibliography" xmlns="http://schemas.openxmlformats.org/officeDocument/2006/bibliography" SelectedStyle="\IEEE2006OfficeOnline.xsl" StyleName="IEEE 2006"/>
+</file>
+
+<file path=customXml/item3.xml><?xml version="1.0" encoding="utf-8"?>
 <ct:contentTypeSchema xmlns:ct="http://schemas.microsoft.com/office/2006/metadata/contentType" xmlns:ma="http://schemas.microsoft.com/office/2006/metadata/properties/metaAttributes" ct:_="" ma:_="" ma:contentTypeName="Documento" ma:contentTypeID="0x010100FF641BC7A7E74841B8AC64CF0688C93E" ma:contentTypeVersion="13" ma:contentTypeDescription="Crear nuevo documento." ma:contentTypeScope="" ma:versionID="f2f5b080fc39864d67870f3fdc6743c9">
   <xsd:schema xmlns:xsd="http://www.w3.org/2001/XMLSchema" xmlns:xs="http://www.w3.org/2001/XMLSchema" xmlns:p="http://schemas.microsoft.com/office/2006/metadata/properties" xmlns:ns3="c7ef3905-3747-4b18-bc36-0ac0c96a58b1" xmlns:ns4="b8ca0231-401f-4009-aab4-9ffb6ef482c3" targetNamespace="http://schemas.microsoft.com/office/2006/metadata/properties" ma:root="true" ma:fieldsID="f94c674dc4051ad241e9c551a6708021" ns3:_="" ns4:_="">
     <xsd:import namespace="c7ef3905-3747-4b18-bc36-0ac0c96a58b1"/>
@@ -16344,25 +16716,33 @@
 </ct:contentTypeSchema>
 </file>
 
-<file path=customXml/item3.xml><?xml version="1.0" encoding="utf-8"?>
-<b:Sources xmlns:b="http://schemas.openxmlformats.org/officeDocument/2006/bibliography" xmlns="http://schemas.openxmlformats.org/officeDocument/2006/bibliography" SelectedStyle="\IEEE2006OfficeOnline.xsl" StyleName="IEEE 2006"/>
-</file>
-
 <file path=customXml/item4.xml><?xml version="1.0" encoding="utf-8"?>
-<p:properties xmlns:p="http://schemas.microsoft.com/office/2006/metadata/properties" xmlns:xsi="http://www.w3.org/2001/XMLSchema-instance" xmlns:pc="http://schemas.microsoft.com/office/infopath/2007/PartnerControls">
-  <documentManagement/>
-</p:properties>
+<?mso-contentType ?>
+<FormTemplates xmlns="http://schemas.microsoft.com/sharepoint/v3/contenttype/forms">
+  <Display>DocumentLibraryForm</Display>
+  <Edit>DocumentLibraryForm</Edit>
+  <New>DocumentLibraryForm</New>
+</FormTemplates>
 </file>
 
 <file path=customXml/itemProps1.xml><?xml version="1.0" encoding="utf-8"?>
-<ds:datastoreItem xmlns:ds="http://schemas.openxmlformats.org/officeDocument/2006/customXml" ds:itemID="{3C7F9025-0E2B-4BA0-B499-5A9CC8FBC93C}">
+<ds:datastoreItem xmlns:ds="http://schemas.openxmlformats.org/officeDocument/2006/customXml" ds:itemID="{6B368D97-9D36-43BE-B41B-28FB1BE3CF6E}">
   <ds:schemaRefs>
-    <ds:schemaRef ds:uri="http://schemas.microsoft.com/sharepoint/v3/contenttype/forms"/>
+    <ds:schemaRef ds:uri="http://schemas.microsoft.com/office/2006/metadata/properties"/>
+    <ds:schemaRef ds:uri="http://schemas.microsoft.com/office/infopath/2007/PartnerControls"/>
   </ds:schemaRefs>
 </ds:datastoreItem>
 </file>
 
 <file path=customXml/itemProps2.xml><?xml version="1.0" encoding="utf-8"?>
+<ds:datastoreItem xmlns:ds="http://schemas.openxmlformats.org/officeDocument/2006/customXml" ds:itemID="{B9304CA8-210D-486A-A9C9-57783AD5F31C}">
+  <ds:schemaRefs>
+    <ds:schemaRef ds:uri="http://schemas.openxmlformats.org/officeDocument/2006/bibliography"/>
+  </ds:schemaRefs>
+</ds:datastoreItem>
+</file>
+
+<file path=customXml/itemProps3.xml><?xml version="1.0" encoding="utf-8"?>
 <ds:datastoreItem xmlns:ds="http://schemas.openxmlformats.org/officeDocument/2006/customXml" ds:itemID="{57CBA90A-2412-4596-A5ED-8DA9712D8FE2}">
   <ds:schemaRefs>
     <ds:schemaRef ds:uri="http://schemas.microsoft.com/office/2006/metadata/contentType"/>
@@ -16381,19 +16761,10 @@
 </ds:datastoreItem>
 </file>
 
-<file path=customXml/itemProps3.xml><?xml version="1.0" encoding="utf-8"?>
-<ds:datastoreItem xmlns:ds="http://schemas.openxmlformats.org/officeDocument/2006/customXml" ds:itemID="{B9304CA8-210D-486A-A9C9-57783AD5F31C}">
+<file path=customXml/itemProps4.xml><?xml version="1.0" encoding="utf-8"?>
+<ds:datastoreItem xmlns:ds="http://schemas.openxmlformats.org/officeDocument/2006/customXml" ds:itemID="{3C7F9025-0E2B-4BA0-B499-5A9CC8FBC93C}">
   <ds:schemaRefs>
-    <ds:schemaRef ds:uri="http://schemas.openxmlformats.org/officeDocument/2006/bibliography"/>
-  </ds:schemaRefs>
-</ds:datastoreItem>
-</file>
-
-<file path=customXml/itemProps4.xml><?xml version="1.0" encoding="utf-8"?>
-<ds:datastoreItem xmlns:ds="http://schemas.openxmlformats.org/officeDocument/2006/customXml" ds:itemID="{6B368D97-9D36-43BE-B41B-28FB1BE3CF6E}">
-  <ds:schemaRefs>
-    <ds:schemaRef ds:uri="http://schemas.microsoft.com/office/2006/metadata/properties"/>
-    <ds:schemaRef ds:uri="http://schemas.microsoft.com/office/infopath/2007/PartnerControls"/>
+    <ds:schemaRef ds:uri="http://schemas.microsoft.com/sharepoint/v3/contenttype/forms"/>
   </ds:schemaRefs>
 </ds:datastoreItem>
 </file>
</xml_diff>

<commit_message>
Memoria: motivación y justificación
</commit_message>
<xml_diff>
--- a/TFM_Sort_Rufat_Bernat.docx
+++ b/TFM_Sort_Rufat_Bernat.docx
@@ -6744,6 +6744,48 @@
     </w:p>
     <w:p>
       <w:pPr>
+        <w:rPr>
+          <w:lang w:val="es-ES"/>
+        </w:rPr>
+      </w:pPr>
+    </w:p>
+    <w:p>
+      <w:pPr>
+        <w:rPr>
+          <w:lang w:val="es-ES"/>
+        </w:rPr>
+      </w:pPr>
+    </w:p>
+    <w:p>
+      <w:pPr>
+        <w:rPr>
+          <w:lang w:val="es-ES"/>
+        </w:rPr>
+      </w:pPr>
+    </w:p>
+    <w:p>
+      <w:pPr>
+        <w:rPr>
+          <w:lang w:val="es-ES"/>
+        </w:rPr>
+      </w:pPr>
+    </w:p>
+    <w:p>
+      <w:pPr>
+        <w:rPr>
+          <w:lang w:val="es-ES"/>
+        </w:rPr>
+      </w:pPr>
+    </w:p>
+    <w:p>
+      <w:pPr>
+        <w:rPr>
+          <w:lang w:val="es-ES"/>
+        </w:rPr>
+      </w:pPr>
+    </w:p>
+    <w:p>
+      <w:pPr>
         <w:pStyle w:val="Heading2"/>
         <w:rPr>
           <w:lang w:val="es-ES"/>
@@ -6754,6 +6796,7 @@
         <w:rPr>
           <w:lang w:val="es-ES"/>
         </w:rPr>
+        <w:lastRenderedPageBreak/>
         <w:t>Motivación y justificación</w:t>
       </w:r>
       <w:bookmarkEnd w:id="2"/>
@@ -6767,35 +6810,158 @@
     <w:p>
       <w:pPr>
         <w:rPr>
-          <w:lang w:val="es-ES"/>
-        </w:rPr>
-      </w:pPr>
-      <w:r>
-        <w:rPr>
-          <w:lang w:val="es-ES"/>
-        </w:rPr>
-        <w:t xml:space="preserve">Crear una herramienta que prediga como quedara </w:t>
-      </w:r>
-      <w:proofErr w:type="gramStart"/>
-      <w:r>
-        <w:rPr>
-          <w:lang w:val="es-ES"/>
-        </w:rPr>
-        <w:t xml:space="preserve">el paciente </w:t>
-      </w:r>
-      <w:r>
-        <w:rPr>
-          <w:lang w:val="es-ES"/>
-        </w:rPr>
-        <w:t>una vez terminada</w:t>
-      </w:r>
-      <w:proofErr w:type="gramEnd"/>
-      <w:r>
-        <w:rPr>
-          <w:lang w:val="es-ES"/>
-        </w:rPr>
-        <w:t xml:space="preserve"> la rehabilitación para valorar si esta es necesaria o no. </w:t>
-      </w:r>
+          <w:lang w:val="en-ES"/>
+        </w:rPr>
+      </w:pPr>
+      <w:r>
+        <w:rPr>
+          <w:lang w:val="en-ES"/>
+        </w:rPr>
+        <w:t>Esta investigación encuentra su motivación en la necesidad de reducir la brecha entre los objetivos de la rehabilitación y los resultados concretos alcanzados por individuos con deficiencias musculoesqueléticas.</w:t>
+      </w:r>
+    </w:p>
+    <w:p>
+      <w:pPr>
+        <w:rPr>
+          <w:lang w:val="en-ES"/>
+        </w:rPr>
+      </w:pPr>
+      <w:r>
+        <w:rPr>
+          <w:lang w:val="en-ES"/>
+        </w:rPr>
+        <w:t>La incertidumbre que rodea la efectividad de las intervenciones de rehabilitación no solo plantea un desafío práctico, sino también una preocupación profundamente humanitaria. A medida que las personas emprenden el camino hacia la recuperación, invirtiendo esperanzas, energía y recursos, la incapacidad para anticipar la evolución del progreso puede resultar en desilusión y frustración.</w:t>
+      </w:r>
+    </w:p>
+    <w:p>
+      <w:pPr>
+        <w:rPr>
+          <w:lang w:val="en-ES"/>
+        </w:rPr>
+      </w:pPr>
+      <w:r>
+        <w:rPr>
+          <w:lang w:val="en-ES"/>
+        </w:rPr>
+        <w:t xml:space="preserve">Desde una perspectiva social, las ineficiencias derivadas de programas de rehabilitación ineficaces o mal adaptados pueden ejercer una carga excesiva sobre los sistemas de atención </w:t>
+      </w:r>
+      <w:r>
+        <w:rPr>
+          <w:lang w:val="es-ES"/>
+        </w:rPr>
+        <w:t>sanitaria</w:t>
+      </w:r>
+      <w:r>
+        <w:rPr>
+          <w:lang w:val="en-ES"/>
+        </w:rPr>
+        <w:t>. La motivación subyacente de este proyecto surge en respuesta a estas inquietudes, com</w:t>
+      </w:r>
+      <w:r>
+        <w:rPr>
+          <w:lang w:val="es-ES"/>
+        </w:rPr>
+        <w:t>o</w:t>
+      </w:r>
+      <w:r>
+        <w:rPr>
+          <w:lang w:val="en-ES"/>
+        </w:rPr>
+        <w:t xml:space="preserve"> un llamad</w:t>
+      </w:r>
+      <w:r>
+        <w:rPr>
+          <w:lang w:val="es-ES"/>
+        </w:rPr>
+        <w:t>a</w:t>
+      </w:r>
+      <w:r>
+        <w:rPr>
+          <w:lang w:val="en-ES"/>
+        </w:rPr>
+        <w:t xml:space="preserve"> a tomar medidas con el fin de trazar una ruta más sólida y fundamentada hacia el éxito en la rehabilitación.</w:t>
+      </w:r>
+    </w:p>
+    <w:p>
+      <w:pPr>
+        <w:rPr>
+          <w:lang w:val="en-ES"/>
+        </w:rPr>
+      </w:pPr>
+      <w:r>
+        <w:rPr>
+          <w:lang w:val="en-ES"/>
+        </w:rPr>
+        <w:t xml:space="preserve">La convergencia de la ciencia de datos y la biomecánica ofrece una oportunidad que resuena directamente con el núcleo de la motivación de esta investigación. </w:t>
+      </w:r>
+      <w:r>
+        <w:rPr>
+          <w:lang w:val="es-ES"/>
+        </w:rPr>
+        <w:t>Aprovechando</w:t>
+      </w:r>
+      <w:r>
+        <w:rPr>
+          <w:lang w:val="en-ES"/>
+        </w:rPr>
+        <w:t xml:space="preserve"> </w:t>
+      </w:r>
+      <w:r>
+        <w:rPr>
+          <w:lang w:val="es-ES"/>
+        </w:rPr>
+        <w:t>el valor</w:t>
+      </w:r>
+      <w:r>
+        <w:rPr>
+          <w:lang w:val="en-ES"/>
+        </w:rPr>
+        <w:t xml:space="preserve"> de los datos, este estudio busca elevar el proceso de toma de decisiones terapéuticas desde el ámbito de la intuición y la experiencia hacia la evidencia y el análisis riguroso. En última instancia, la finalidad es mejorar la calidad de vida de las personas afectadas por deficiencias musculoesqueléticas y contribuir al desarrollo de enfoques de rehabilitación más eficaces y fundamentados.</w:t>
+      </w:r>
+    </w:p>
+    <w:p>
+      <w:pPr>
+        <w:rPr>
+          <w:lang w:val="en-ES"/>
+        </w:rPr>
+      </w:pPr>
+    </w:p>
+    <w:p>
+      <w:pPr>
+        <w:ind w:firstLine="0"/>
+        <w:rPr>
+          <w:lang w:val="es-ES"/>
+        </w:rPr>
+      </w:pPr>
+    </w:p>
+    <w:p>
+      <w:pPr>
+        <w:ind w:firstLine="0"/>
+        <w:rPr>
+          <w:lang w:val="en-ES"/>
+        </w:rPr>
+      </w:pPr>
+    </w:p>
+    <w:p>
+      <w:pPr>
+        <w:rPr>
+          <w:lang w:val="es-ES"/>
+        </w:rPr>
+      </w:pPr>
+    </w:p>
+    <w:p>
+      <w:pPr>
+        <w:rPr>
+          <w:lang w:val="es-ES"/>
+        </w:rPr>
+      </w:pPr>
+    </w:p>
+    <w:p>
+      <w:pPr>
+        <w:rPr>
+          <w:lang w:val="es-ES"/>
+        </w:rPr>
+      </w:pPr>
     </w:p>
     <w:p>
       <w:pPr>
@@ -6923,14 +7089,7 @@
         <w:rPr>
           <w:lang w:val="es-ES"/>
         </w:rPr>
-        <w:t xml:space="preserve">a los datos </w:t>
-      </w:r>
-      <w:r>
-        <w:rPr>
-          <w:lang w:val="es-ES"/>
-        </w:rPr>
-        <w:lastRenderedPageBreak/>
-        <w:t>cinemáticos preoperatorios obtenidos a través de</w:t>
+        <w:t>a los datos cinemáticos preoperatorios obtenidos a través de</w:t>
       </w:r>
       <w:r>
         <w:rPr>
@@ -7074,6 +7233,7 @@
         <w:rPr>
           <w:lang w:val="es-ES"/>
         </w:rPr>
+        <w:lastRenderedPageBreak/>
         <w:t>Estructura del documento</w:t>
       </w:r>
       <w:bookmarkEnd w:id="5"/>
@@ -7573,6 +7733,7 @@
         <w:rPr>
           <w:lang w:val="es-ES"/>
         </w:rPr>
+        <w:lastRenderedPageBreak/>
         <w:t xml:space="preserve">Se etiquetan los marcadores para pasar de tener trayectorias en </w:t>
       </w:r>
       <w:proofErr w:type="spellStart"/>
@@ -7862,6 +8023,7 @@
           <w:szCs w:val="22"/>
           <w:lang w:val="es-ES"/>
         </w:rPr>
+        <w:lastRenderedPageBreak/>
         <w:drawing>
           <wp:inline distT="0" distB="0" distL="0" distR="0" wp14:anchorId="78F50825" wp14:editId="093495E6">
             <wp:extent cx="5760085" cy="949960"/>
@@ -8558,14 +8720,7 @@
         <w:rPr>
           <w:lang w:val="es-ES"/>
         </w:rPr>
-        <w:t xml:space="preserve"> útil </w:t>
-      </w:r>
-      <w:r>
-        <w:rPr>
-          <w:lang w:val="es-ES"/>
-        </w:rPr>
-        <w:lastRenderedPageBreak/>
-        <w:t>para identificar y hacer un seguimiento de cada punto de datos específico en relación con el ciclo de la marcha</w:t>
+        <w:t xml:space="preserve"> útil para identificar y hacer un seguimiento de cada punto de datos específico en relación con el ciclo de la marcha</w:t>
       </w:r>
       <w:r>
         <w:rPr>

</xml_diff>

<commit_message>
Descripción, Preparación y procesamiento GaitRec
</commit_message>
<xml_diff>
--- a/TFM_Sort_Rufat_Bernat.docx
+++ b/TFM_Sort_Rufat_Bernat.docx
@@ -18941,11 +18941,1725 @@
     </w:p>
     <w:p>
       <w:pPr>
+        <w:pStyle w:val="Heading3"/>
+        <w:rPr>
+          <w:lang w:val="es-ES"/>
+        </w:rPr>
+      </w:pPr>
+      <w:r>
+        <w:rPr>
+          <w:lang w:val="es-ES"/>
+        </w:rPr>
+        <w:t xml:space="preserve"> Descripción del conjunto de datos</w:t>
+      </w:r>
+    </w:p>
+    <w:p>
+      <w:pPr>
+        <w:rPr>
+          <w:rFonts w:cs="Tahoma"/>
+          <w:szCs w:val="22"/>
+          <w:lang w:val="es-ES" w:eastAsia="en-US"/>
+        </w:rPr>
+      </w:pPr>
+      <w:r>
+        <w:rPr>
+          <w:rFonts w:cs="Tahoma"/>
+          <w:szCs w:val="22"/>
+          <w:lang w:val="es-ES" w:eastAsia="en-US"/>
+        </w:rPr>
+        <w:t xml:space="preserve">El conjunto de datos </w:t>
+      </w:r>
+      <w:proofErr w:type="spellStart"/>
+      <w:r>
+        <w:rPr>
+          <w:rFonts w:cs="Tahoma"/>
+          <w:szCs w:val="22"/>
+          <w:lang w:val="es-ES" w:eastAsia="en-US"/>
+        </w:rPr>
+        <w:t>GaitRec</w:t>
+      </w:r>
+      <w:proofErr w:type="spellEnd"/>
+      <w:r>
+        <w:rPr>
+          <w:rFonts w:cs="Tahoma"/>
+          <w:szCs w:val="22"/>
+          <w:lang w:val="es-ES" w:eastAsia="en-US"/>
+        </w:rPr>
+        <w:t xml:space="preserve">, presentado por </w:t>
+      </w:r>
+      <w:proofErr w:type="spellStart"/>
+      <w:r>
+        <w:rPr>
+          <w:rFonts w:cs="Tahoma"/>
+          <w:szCs w:val="22"/>
+          <w:lang w:val="es-ES" w:eastAsia="en-US"/>
+        </w:rPr>
+        <w:t>Horsak</w:t>
+      </w:r>
+      <w:proofErr w:type="spellEnd"/>
+      <w:r>
+        <w:rPr>
+          <w:rFonts w:cs="Tahoma"/>
+          <w:szCs w:val="22"/>
+          <w:lang w:val="es-ES" w:eastAsia="en-US"/>
+        </w:rPr>
+        <w:t xml:space="preserve"> et al. </w:t>
+      </w:r>
+      <w:r>
+        <w:rPr>
+          <w:rFonts w:cs="Tahoma"/>
+          <w:szCs w:val="22"/>
+          <w:lang w:val="es-ES" w:eastAsia="en-US"/>
+        </w:rPr>
+        <w:t>[</w:t>
+      </w:r>
+      <w:proofErr w:type="spellStart"/>
+      <w:r>
+        <w:rPr>
+          <w:rFonts w:cs="Tahoma"/>
+          <w:color w:val="FF0000"/>
+          <w:szCs w:val="22"/>
+          <w:lang w:val="es-ES" w:eastAsia="en-US"/>
+        </w:rPr>
+        <w:t>gaitrec</w:t>
+      </w:r>
+      <w:proofErr w:type="spellEnd"/>
+      <w:r>
+        <w:rPr>
+          <w:rFonts w:cs="Tahoma"/>
+          <w:szCs w:val="22"/>
+          <w:lang w:val="es-ES" w:eastAsia="en-US"/>
+        </w:rPr>
+        <w:t>]</w:t>
+      </w:r>
+      <w:r>
+        <w:rPr>
+          <w:rFonts w:cs="Tahoma"/>
+          <w:szCs w:val="22"/>
+          <w:lang w:val="es-ES" w:eastAsia="en-US"/>
+        </w:rPr>
+        <w:t xml:space="preserve">, es un conjunto de datos a gran escala, exhaustivo y ampliamente anotado, diseñado para facilitar la investigación en el análisis de las fuerzas de reacción del suelo (GRF) durante la locomoción humana. </w:t>
+      </w:r>
+      <w:r>
+        <w:rPr>
+          <w:rFonts w:cs="Tahoma"/>
+          <w:szCs w:val="22"/>
+          <w:lang w:val="es-ES" w:eastAsia="en-US"/>
+        </w:rPr>
+        <w:t xml:space="preserve">Este conjunto de datos </w:t>
+      </w:r>
+      <w:r>
+        <w:rPr>
+          <w:rFonts w:cs="Tahoma"/>
+          <w:szCs w:val="22"/>
+          <w:lang w:val="es-ES" w:eastAsia="en-US"/>
+        </w:rPr>
+        <w:t>proviene de una base de datos clínica de la marcha mantenida por un centro de rehabilitación austriaco. La recopilación de datos se llevó a cabo entre 2007 y 2018, con la participación de pacientes con diversas discapacidades musculoesqueléticas y controles sanos.</w:t>
+      </w:r>
+      <w:r>
+        <w:rPr>
+          <w:rFonts w:cs="Tahoma"/>
+          <w:szCs w:val="22"/>
+          <w:lang w:val="es-ES" w:eastAsia="en-US"/>
+        </w:rPr>
+        <w:t xml:space="preserve"> </w:t>
+      </w:r>
+      <w:r>
+        <w:rPr>
+          <w:rFonts w:cs="Tahoma"/>
+          <w:szCs w:val="22"/>
+          <w:lang w:val="es-ES" w:eastAsia="en-US"/>
+        </w:rPr>
+        <w:t>Es importante destacar que, antes</w:t>
+      </w:r>
+      <w:r>
+        <w:rPr>
+          <w:rFonts w:cs="Tahoma"/>
+          <w:szCs w:val="22"/>
+          <w:lang w:val="es-ES" w:eastAsia="en-US"/>
+        </w:rPr>
+        <w:t xml:space="preserve"> </w:t>
+      </w:r>
+      <w:r>
+        <w:rPr>
+          <w:rFonts w:cs="Tahoma"/>
+          <w:szCs w:val="22"/>
+          <w:lang w:val="es-ES" w:eastAsia="en-US"/>
+        </w:rPr>
+        <w:t>de publicar</w:t>
+      </w:r>
+      <w:r>
+        <w:rPr>
+          <w:rFonts w:cs="Tahoma"/>
+          <w:szCs w:val="22"/>
+          <w:lang w:val="es-ES" w:eastAsia="en-US"/>
+        </w:rPr>
+        <w:t xml:space="preserve"> del conjunto de datos, se obtuvo la aprobación del Comité de Ética local de Baja Austria (GS1-EK-4/299-2014).</w:t>
+      </w:r>
+    </w:p>
+    <w:p>
+      <w:pPr>
+        <w:pStyle w:val="Heading3"/>
+        <w:rPr>
+          <w:lang w:val="es-ES" w:eastAsia="en-US"/>
+        </w:rPr>
+      </w:pPr>
+      <w:r>
+        <w:rPr>
+          <w:lang w:val="es-ES" w:eastAsia="en-US"/>
+        </w:rPr>
+        <w:t xml:space="preserve"> </w:t>
+      </w:r>
+      <w:r>
+        <w:rPr>
+          <w:lang w:val="es-ES" w:eastAsia="en-US"/>
+        </w:rPr>
+        <w:t>Registro de datos</w:t>
+      </w:r>
+      <w:r>
+        <w:rPr>
+          <w:lang w:val="es-ES" w:eastAsia="en-US"/>
+        </w:rPr>
+        <w:t xml:space="preserve"> y p</w:t>
+      </w:r>
+      <w:r>
+        <w:rPr>
+          <w:lang w:val="es-ES" w:eastAsia="en-US"/>
+        </w:rPr>
+        <w:t>rotocolo de pruebas</w:t>
+      </w:r>
+    </w:p>
+    <w:p>
+      <w:pPr>
+        <w:rPr>
+          <w:rFonts w:cs="Tahoma"/>
+          <w:szCs w:val="22"/>
+          <w:lang w:val="en-ES"/>
+        </w:rPr>
+      </w:pPr>
+      <w:r>
+        <w:rPr>
+          <w:rFonts w:cs="Tahoma"/>
+          <w:szCs w:val="22"/>
+          <w:lang w:val="en-ES"/>
+        </w:rPr>
+        <w:t xml:space="preserve">Antes de llevar a cabo las sesiones de análisis de la marcha, cada participante se sometió a un </w:t>
+      </w:r>
+      <w:r>
+        <w:rPr>
+          <w:rFonts w:cs="Tahoma"/>
+          <w:szCs w:val="22"/>
+          <w:lang w:val="es-ES"/>
+        </w:rPr>
+        <w:t>riguroso</w:t>
+      </w:r>
+      <w:r>
+        <w:rPr>
+          <w:rFonts w:cs="Tahoma"/>
+          <w:szCs w:val="22"/>
+          <w:lang w:val="en-ES"/>
+        </w:rPr>
+        <w:t xml:space="preserve"> examen </w:t>
+      </w:r>
+      <w:r>
+        <w:rPr>
+          <w:rFonts w:cs="Tahoma"/>
+          <w:szCs w:val="22"/>
+          <w:lang w:val="es-ES"/>
+        </w:rPr>
+        <w:t>físico</w:t>
+      </w:r>
+      <w:r>
+        <w:rPr>
+          <w:rFonts w:cs="Tahoma"/>
+          <w:szCs w:val="22"/>
+          <w:lang w:val="en-ES"/>
+        </w:rPr>
+        <w:t xml:space="preserve"> realizado por un </w:t>
+      </w:r>
+      <w:r>
+        <w:rPr>
+          <w:rFonts w:cs="Tahoma"/>
+          <w:szCs w:val="22"/>
+          <w:lang w:val="es-ES"/>
+        </w:rPr>
+        <w:t>médico</w:t>
+      </w:r>
+      <w:r>
+        <w:rPr>
+          <w:rFonts w:cs="Tahoma"/>
+          <w:szCs w:val="22"/>
+          <w:lang w:val="en-ES"/>
+        </w:rPr>
+        <w:t>.</w:t>
+      </w:r>
+    </w:p>
+    <w:p>
+      <w:pPr>
+        <w:rPr>
+          <w:rFonts w:cs="Tahoma"/>
+          <w:szCs w:val="22"/>
+          <w:lang w:val="en-ES"/>
+        </w:rPr>
+      </w:pPr>
+      <w:r>
+        <w:rPr>
+          <w:rFonts w:cs="Tahoma"/>
+          <w:szCs w:val="22"/>
+          <w:lang w:val="en-ES"/>
+        </w:rPr>
+        <w:t xml:space="preserve">Para la obtención de los datos, se solicitó a los participantes que caminaran sin ayuda a una velocidad de marcha elegida por ellos mismos en una pasarela de aproximadamente 10 metros que contaba con dos placas de fuerza incrustadas en su centro. Estas placas se </w:t>
+      </w:r>
+      <w:r>
+        <w:rPr>
+          <w:rFonts w:cs="Tahoma"/>
+          <w:szCs w:val="22"/>
+          <w:lang w:val="es-ES"/>
+        </w:rPr>
+        <w:t>coloraron</w:t>
+      </w:r>
+      <w:r>
+        <w:rPr>
+          <w:rFonts w:cs="Tahoma"/>
+          <w:szCs w:val="22"/>
+          <w:lang w:val="en-ES"/>
+        </w:rPr>
+        <w:t xml:space="preserve"> en orden secuencial y al ras del suelo.</w:t>
+      </w:r>
+    </w:p>
+    <w:p>
+      <w:pPr>
+        <w:rPr>
+          <w:rFonts w:cs="Tahoma"/>
+          <w:szCs w:val="22"/>
+          <w:lang w:val="es-ES"/>
+        </w:rPr>
+      </w:pPr>
+      <w:r>
+        <w:rPr>
+          <w:rFonts w:cs="Tahoma"/>
+          <w:szCs w:val="22"/>
+          <w:lang w:val="es-ES"/>
+        </w:rPr>
+        <w:t xml:space="preserve">Durante </w:t>
+      </w:r>
+      <w:r>
+        <w:rPr>
+          <w:rFonts w:cs="Tahoma"/>
+          <w:szCs w:val="22"/>
+          <w:lang w:val="es-ES"/>
+        </w:rPr>
+        <w:t>cada</w:t>
+      </w:r>
+      <w:r>
+        <w:rPr>
+          <w:rFonts w:cs="Tahoma"/>
+          <w:szCs w:val="22"/>
+          <w:lang w:val="es-ES"/>
+        </w:rPr>
+        <w:t xml:space="preserve"> sesión, los sujetos caminaron hasta obtener un número mínimo de grabaciones válidas, que en la mayoría de los casos fue de diez grabaciones. Se consideraron grabaciones válidas aquellas en las que el paciente caminaba de manera natural y en las que había un impacto claro del pie en cada placa de fuerza.</w:t>
+      </w:r>
+    </w:p>
+    <w:p>
+      <w:pPr>
+        <w:rPr>
+          <w:rFonts w:cs="Tahoma"/>
+          <w:szCs w:val="22"/>
+          <w:lang w:val="es-ES"/>
+        </w:rPr>
+      </w:pPr>
+      <w:r>
+        <w:rPr>
+          <w:rFonts w:cs="Tahoma"/>
+          <w:szCs w:val="22"/>
+          <w:lang w:val="es-ES"/>
+        </w:rPr>
+        <w:t>Los pacientes caminaron descalzos, con su calzado ortopédico o calzado normal, y en algunos casos con plantillas ortopédicas. En el caso de los controles sanos, caminaron descalzos o con su calzado normal.</w:t>
+      </w:r>
+    </w:p>
+    <w:p>
+      <w:pPr>
+        <w:rPr>
+          <w:rFonts w:cs="Tahoma"/>
+          <w:szCs w:val="22"/>
+          <w:lang w:val="en-ES"/>
+        </w:rPr>
+      </w:pPr>
+      <w:r>
+        <w:rPr>
+          <w:rFonts w:cs="Tahoma"/>
+          <w:szCs w:val="22"/>
+          <w:lang w:val="en-ES"/>
+        </w:rPr>
+        <w:t>Se capturaron tres señales</w:t>
+      </w:r>
+      <w:r>
+        <w:rPr>
+          <w:rFonts w:cs="Tahoma"/>
+          <w:szCs w:val="22"/>
+          <w:lang w:val="es-ES"/>
+        </w:rPr>
+        <w:t xml:space="preserve"> </w:t>
+      </w:r>
+      <w:r>
+        <w:rPr>
+          <w:rFonts w:cs="Tahoma"/>
+          <w:szCs w:val="22"/>
+          <w:lang w:val="es-ES"/>
+        </w:rPr>
+        <w:t>analógicas</w:t>
+      </w:r>
+      <w:r>
+        <w:rPr>
+          <w:rFonts w:cs="Tahoma"/>
+          <w:szCs w:val="22"/>
+          <w:lang w:val="en-ES"/>
+        </w:rPr>
+        <w:t xml:space="preserve"> de fuerza de reacción del suelo</w:t>
+      </w:r>
+      <w:r>
+        <w:rPr>
+          <w:rFonts w:cs="Tahoma"/>
+          <w:szCs w:val="22"/>
+          <w:lang w:val="es-ES"/>
+        </w:rPr>
+        <w:t xml:space="preserve"> </w:t>
+      </w:r>
+      <w:r>
+        <w:rPr>
+          <w:rFonts w:cs="Tahoma"/>
+          <w:szCs w:val="22"/>
+          <w:lang w:val="en-ES"/>
+        </w:rPr>
+        <w:t>(componente vertical, anterior-posterior y medio-lateral), así como el centro de presión (COP)</w:t>
+      </w:r>
+      <w:r>
+        <w:rPr>
+          <w:rFonts w:cs="Tahoma"/>
+          <w:szCs w:val="22"/>
+          <w:lang w:val="es-ES"/>
+        </w:rPr>
+        <w:t xml:space="preserve">. Posteriormente las </w:t>
+      </w:r>
+      <w:r>
+        <w:rPr>
+          <w:rFonts w:cs="Tahoma"/>
+          <w:szCs w:val="22"/>
+          <w:lang w:val="es-ES"/>
+        </w:rPr>
+        <w:t>convirtieron</w:t>
+      </w:r>
+      <w:r>
+        <w:rPr>
+          <w:rFonts w:cs="Tahoma"/>
+          <w:szCs w:val="22"/>
+          <w:lang w:val="es-ES"/>
+        </w:rPr>
+        <w:t xml:space="preserve"> </w:t>
+      </w:r>
+      <w:r>
+        <w:rPr>
+          <w:rFonts w:cs="Tahoma"/>
+          <w:szCs w:val="22"/>
+          <w:lang w:val="en-ES"/>
+        </w:rPr>
+        <w:t xml:space="preserve">en señales digitales mediante una frecuencia de muestreo de 2000 Hz y un convertidor analógico-digital de 12 bits con un rango de entrada de señal de ±10 V. El </w:t>
+      </w:r>
+      <w:r>
+        <w:rPr>
+          <w:rFonts w:cs="Tahoma"/>
+          <w:szCs w:val="22"/>
+          <w:lang w:val="en-ES"/>
+        </w:rPr>
+        <w:t xml:space="preserve">centro de presión </w:t>
+      </w:r>
+      <w:r>
+        <w:rPr>
+          <w:rFonts w:cs="Tahoma"/>
+          <w:szCs w:val="22"/>
+          <w:lang w:val="en-ES"/>
+        </w:rPr>
+        <w:t xml:space="preserve">y </w:t>
+      </w:r>
+      <w:r>
+        <w:rPr>
+          <w:rFonts w:cs="Tahoma"/>
+          <w:szCs w:val="22"/>
+          <w:lang w:val="es-ES"/>
+        </w:rPr>
+        <w:t xml:space="preserve">las </w:t>
+      </w:r>
+      <w:r>
+        <w:rPr>
+          <w:rFonts w:cs="Tahoma"/>
+          <w:szCs w:val="22"/>
+          <w:lang w:val="en-ES"/>
+        </w:rPr>
+        <w:t xml:space="preserve"> </w:t>
+      </w:r>
+      <w:r>
+        <w:rPr>
+          <w:rFonts w:cs="Tahoma"/>
+          <w:szCs w:val="22"/>
+          <w:lang w:val="es-ES" w:eastAsia="en-US"/>
+        </w:rPr>
+        <w:t>fuerza</w:t>
+      </w:r>
+      <w:r>
+        <w:rPr>
+          <w:rFonts w:cs="Tahoma"/>
+          <w:szCs w:val="22"/>
+          <w:lang w:val="es-ES" w:eastAsia="en-US"/>
+        </w:rPr>
+        <w:t>s</w:t>
+      </w:r>
+      <w:r>
+        <w:rPr>
+          <w:rFonts w:cs="Tahoma"/>
+          <w:szCs w:val="22"/>
+          <w:lang w:val="es-ES" w:eastAsia="en-US"/>
+        </w:rPr>
+        <w:t xml:space="preserve"> de reacción del suelo </w:t>
+      </w:r>
+      <w:r>
+        <w:rPr>
+          <w:rFonts w:cs="Tahoma"/>
+          <w:szCs w:val="22"/>
+          <w:lang w:val="en-ES"/>
+        </w:rPr>
+        <w:t>se registraron en el sistema de coordenadas de la placa de fuerza (orientado a la reacción)</w:t>
+      </w:r>
+      <w:r>
+        <w:rPr>
+          <w:rFonts w:cs="Tahoma"/>
+          <w:szCs w:val="22"/>
+          <w:lang w:val="es-ES"/>
+        </w:rPr>
+        <w:t xml:space="preserve"> </w:t>
+      </w:r>
+      <w:r>
+        <w:rPr>
+          <w:rFonts w:cs="Tahoma"/>
+          <w:sz w:val="20"/>
+          <w:lang w:val="es-ES"/>
+        </w:rPr>
+        <w:t>[</w:t>
+      </w:r>
+      <w:proofErr w:type="spellStart"/>
+      <w:r>
+        <w:rPr>
+          <w:rFonts w:cs="Tahoma"/>
+          <w:color w:val="FF0000"/>
+          <w:lang w:val="es-ES"/>
+        </w:rPr>
+        <w:t>gaitrec</w:t>
+      </w:r>
+      <w:proofErr w:type="spellEnd"/>
+      <w:r>
+        <w:rPr>
+          <w:rFonts w:cs="Tahoma"/>
+          <w:sz w:val="20"/>
+          <w:lang w:val="es-ES"/>
+        </w:rPr>
+        <w:t>]</w:t>
+      </w:r>
+      <w:r>
+        <w:rPr>
+          <w:rFonts w:cs="Tahoma"/>
+          <w:szCs w:val="22"/>
+          <w:lang w:val="en-ES"/>
+        </w:rPr>
+        <w:t>.</w:t>
+      </w:r>
+    </w:p>
+    <w:p>
+      <w:pPr>
+        <w:rPr>
+          <w:rFonts w:cs="Tahoma"/>
+          <w:szCs w:val="22"/>
+          <w:lang w:val="es-ES"/>
+        </w:rPr>
+      </w:pPr>
+      <w:r>
+        <w:rPr>
+          <w:rFonts w:cs="Tahoma"/>
+          <w:szCs w:val="22"/>
+          <w:lang w:val="es-ES"/>
+        </w:rPr>
+        <w:t>Para facilitar el análisis, se estandarizó la orientación de las señales medio-lateral y anter</w:t>
+      </w:r>
+      <w:r>
+        <w:rPr>
+          <w:rFonts w:cs="Tahoma"/>
+          <w:szCs w:val="22"/>
+          <w:lang w:val="es-ES"/>
+        </w:rPr>
+        <w:t>o</w:t>
+      </w:r>
+      <w:r>
+        <w:rPr>
+          <w:rFonts w:cs="Tahoma"/>
+          <w:szCs w:val="22"/>
+          <w:lang w:val="es-ES"/>
+        </w:rPr>
+        <w:t>posterior en todos los datos, de manera que las fuerzas medial y anterior siempre se representaran como valores positivos.</w:t>
+      </w:r>
+    </w:p>
+    <w:p>
+      <w:pPr>
+        <w:rPr>
+          <w:rFonts w:cs="Tahoma"/>
+          <w:szCs w:val="22"/>
+          <w:lang w:val="en-ES"/>
+        </w:rPr>
+      </w:pPr>
+      <w:r>
+        <w:rPr>
+          <w:rFonts w:cs="Tahoma"/>
+          <w:szCs w:val="22"/>
+          <w:lang w:val="en-ES"/>
+        </w:rPr>
+        <w:t xml:space="preserve">Debido a los protocolos internos del centro, las señales en bruto </w:t>
+      </w:r>
+      <w:r>
+        <w:rPr>
+          <w:rFonts w:cs="Tahoma"/>
+          <w:szCs w:val="22"/>
+          <w:lang w:val="es-ES"/>
+        </w:rPr>
+        <w:t>solo estaban</w:t>
+      </w:r>
+      <w:r>
+        <w:rPr>
+          <w:rFonts w:cs="Tahoma"/>
+          <w:szCs w:val="22"/>
+          <w:lang w:val="en-ES"/>
+        </w:rPr>
+        <w:t xml:space="preserve"> disponibles con una frecuencia de muestreo reducida a 250 Hz. Con el propósito de eliminar el ruido y los picos de señal al inicio y al final de las señales, se aplicó un umbral de 25 N a todos los datos de fuerza, y luego se calculó el centro de presión. Estos datos se denominan señales de </w:t>
+      </w:r>
+      <w:r>
+        <w:rPr>
+          <w:rFonts w:cs="Tahoma"/>
+          <w:szCs w:val="22"/>
+          <w:lang w:val="en-ES"/>
+        </w:rPr>
+        <w:t>fuerza de reacción del suelo</w:t>
+      </w:r>
+      <w:r>
+        <w:rPr>
+          <w:rFonts w:cs="Tahoma"/>
+          <w:szCs w:val="22"/>
+          <w:lang w:val="es-ES"/>
+        </w:rPr>
+        <w:t xml:space="preserve"> </w:t>
+      </w:r>
+      <w:r>
+        <w:rPr>
+          <w:rFonts w:cs="Tahoma"/>
+          <w:szCs w:val="22"/>
+          <w:lang w:val="en-ES"/>
+        </w:rPr>
+        <w:t xml:space="preserve">sin procesar (en bruto). Asimismo, se generaron datos procesados </w:t>
+      </w:r>
+      <w:proofErr w:type="spellStart"/>
+      <w:r>
+        <w:rPr>
+          <w:rFonts w:cs="Tahoma"/>
+          <w:i/>
+          <w:iCs/>
+          <w:szCs w:val="22"/>
+          <w:lang w:val="es-ES"/>
+        </w:rPr>
+        <w:t>ready</w:t>
+      </w:r>
+      <w:proofErr w:type="spellEnd"/>
+      <w:r>
+        <w:rPr>
+          <w:rFonts w:cs="Tahoma"/>
+          <w:i/>
+          <w:iCs/>
+          <w:szCs w:val="22"/>
+          <w:lang w:val="es-ES"/>
+        </w:rPr>
+        <w:t xml:space="preserve"> </w:t>
+      </w:r>
+      <w:proofErr w:type="spellStart"/>
+      <w:r>
+        <w:rPr>
+          <w:rFonts w:cs="Tahoma"/>
+          <w:i/>
+          <w:iCs/>
+          <w:szCs w:val="22"/>
+          <w:lang w:val="es-ES"/>
+        </w:rPr>
+        <w:t>to</w:t>
+      </w:r>
+      <w:proofErr w:type="spellEnd"/>
+      <w:r>
+        <w:rPr>
+          <w:rFonts w:cs="Tahoma"/>
+          <w:i/>
+          <w:iCs/>
+          <w:szCs w:val="22"/>
+          <w:lang w:val="es-ES"/>
+        </w:rPr>
+        <w:t xml:space="preserve"> use</w:t>
+      </w:r>
+      <w:r>
+        <w:rPr>
+          <w:rFonts w:cs="Tahoma"/>
+          <w:szCs w:val="22"/>
+          <w:lang w:val="en-ES"/>
+        </w:rPr>
+        <w:t>. Para ello, el centro de presión solo se calculó cuando la fuerza vertical alcanzó los 80 N, a fin de evitar imprecisiones en el cálculo del centro de presión en valores de fuerza pequeños</w:t>
+      </w:r>
+      <w:r>
+        <w:rPr>
+          <w:rFonts w:cs="Tahoma"/>
+          <w:szCs w:val="22"/>
+          <w:lang w:val="es-ES"/>
+        </w:rPr>
+        <w:t xml:space="preserve"> </w:t>
+      </w:r>
+      <w:r>
+        <w:rPr>
+          <w:rFonts w:cs="Tahoma"/>
+          <w:sz w:val="20"/>
+          <w:lang w:val="es-ES"/>
+        </w:rPr>
+        <w:t>[</w:t>
+      </w:r>
+      <w:proofErr w:type="spellStart"/>
+      <w:r>
+        <w:rPr>
+          <w:rFonts w:cs="Tahoma"/>
+          <w:color w:val="FF0000"/>
+          <w:lang w:val="es-ES"/>
+        </w:rPr>
+        <w:t>gaitrec</w:t>
+      </w:r>
+      <w:proofErr w:type="spellEnd"/>
+      <w:r>
+        <w:rPr>
+          <w:rFonts w:cs="Tahoma"/>
+          <w:sz w:val="20"/>
+          <w:lang w:val="es-ES"/>
+        </w:rPr>
+        <w:t>]</w:t>
+      </w:r>
+      <w:r>
+        <w:rPr>
+          <w:rFonts w:cs="Tahoma"/>
+          <w:szCs w:val="22"/>
+          <w:lang w:val="en-ES"/>
+        </w:rPr>
+        <w:t>.</w:t>
+      </w:r>
+    </w:p>
+    <w:p>
+      <w:pPr>
+        <w:rPr>
+          <w:rFonts w:cs="Tahoma"/>
+          <w:szCs w:val="22"/>
+          <w:lang w:val="en-ES"/>
+        </w:rPr>
+      </w:pPr>
+      <w:r>
+        <w:rPr>
+          <w:rFonts w:cs="Tahoma"/>
+          <w:szCs w:val="22"/>
+          <w:lang w:val="en-ES"/>
+        </w:rPr>
+        <w:t xml:space="preserve">Además, se centraron las coordenadas medio-laterales del centro de presión en el valor medio, mientras que las coordenadas anterior-posterior se centraron en cero. A continuación, las señales de fuerza procesadas se filtraron mediante un filtro de paso bajo de segundo orden con una frecuencia de corte de 20 Hz, a fin de reducir el ruido, y se normalizaron en el tiempo </w:t>
+      </w:r>
+      <w:r>
+        <w:rPr>
+          <w:rFonts w:cs="Tahoma"/>
+          <w:szCs w:val="22"/>
+          <w:lang w:val="en-ES"/>
+        </w:rPr>
+        <w:lastRenderedPageBreak/>
+        <w:t>al 100% de la postura (</w:t>
+      </w:r>
+      <w:r>
+        <w:rPr>
+          <w:rFonts w:cs="Tahoma"/>
+          <w:i/>
+          <w:iCs/>
+          <w:szCs w:val="22"/>
+          <w:lang w:val="en-ES"/>
+        </w:rPr>
+        <w:t>stance</w:t>
+      </w:r>
+      <w:r>
+        <w:rPr>
+          <w:rFonts w:cs="Tahoma"/>
+          <w:szCs w:val="22"/>
+          <w:lang w:val="en-ES"/>
+        </w:rPr>
+        <w:t xml:space="preserve"> en inglés), es decir, 101 puntos. Los valores de amplitud de las tres componentes de fuerza se expresaron como múltiplos del peso corporal (BW), dividiendo la fuerza por el producto de la masa corporal y la aceleración debida a la gravedad</w:t>
+      </w:r>
+      <w:r>
+        <w:rPr>
+          <w:rFonts w:cs="Tahoma"/>
+          <w:szCs w:val="22"/>
+          <w:lang w:val="es-ES"/>
+        </w:rPr>
+        <w:t xml:space="preserve"> </w:t>
+      </w:r>
+      <w:r>
+        <w:rPr>
+          <w:rFonts w:cs="Tahoma"/>
+          <w:sz w:val="20"/>
+        </w:rPr>
+        <w:t>[</w:t>
+      </w:r>
+      <w:r>
+        <w:rPr>
+          <w:rFonts w:cs="Tahoma"/>
+          <w:color w:val="FF0000"/>
+        </w:rPr>
+        <w:t>gaitrec</w:t>
+      </w:r>
+      <w:r>
+        <w:rPr>
+          <w:rFonts w:cs="Tahoma"/>
+          <w:sz w:val="20"/>
+        </w:rPr>
+        <w:t>]</w:t>
+      </w:r>
+      <w:r>
+        <w:rPr>
+          <w:rFonts w:cs="Tahoma"/>
+          <w:szCs w:val="22"/>
+          <w:lang w:val="en-ES"/>
+        </w:rPr>
+        <w:t>.</w:t>
+      </w:r>
+    </w:p>
+    <w:p>
+      <w:pPr>
+        <w:autoSpaceDE w:val="0"/>
+        <w:autoSpaceDN w:val="0"/>
+        <w:adjustRightInd w:val="0"/>
+        <w:spacing w:after="0"/>
+        <w:rPr>
+          <w:rFonts w:cs="Tahoma"/>
+          <w:szCs w:val="22"/>
+          <w:lang w:val="es-ES"/>
+        </w:rPr>
+      </w:pPr>
+      <w:r>
+        <w:rPr>
+          <w:rFonts w:cs="Tahoma"/>
+          <w:szCs w:val="22"/>
+          <w:lang w:val="es-ES"/>
+        </w:rPr>
+        <w:t>Tanto la normalización de la amplitud como la normalización temporal son operaciones necesarias para reducir los efectos de las covariables (como la antropometría) en las señales y reducir las diferencias temporales que dificultan las comparaciones de diferentes pasos</w:t>
+      </w:r>
+      <w:r>
+        <w:rPr>
+          <w:rFonts w:cs="Tahoma"/>
+          <w:szCs w:val="22"/>
+          <w:lang w:val="es-ES"/>
+        </w:rPr>
+        <w:t xml:space="preserve"> </w:t>
+      </w:r>
+      <w:r>
+        <w:rPr>
+          <w:rFonts w:cs="Tahoma"/>
+          <w:szCs w:val="22"/>
+          <w:lang w:val="es-ES"/>
+        </w:rPr>
+        <w:t>[</w:t>
+      </w:r>
+      <w:proofErr w:type="spellStart"/>
+      <w:r>
+        <w:rPr>
+          <w:rFonts w:cs="Tahoma"/>
+          <w:i/>
+          <w:iCs/>
+          <w:color w:val="FF0000"/>
+          <w:szCs w:val="22"/>
+          <w:lang w:val="es-ES"/>
+        </w:rPr>
+        <w:t>Mullineaux</w:t>
+      </w:r>
+      <w:proofErr w:type="spellEnd"/>
+      <w:r>
+        <w:rPr>
+          <w:rFonts w:cs="Tahoma"/>
+          <w:i/>
+          <w:iCs/>
+          <w:color w:val="FF0000"/>
+          <w:szCs w:val="22"/>
+          <w:lang w:val="es-ES"/>
+        </w:rPr>
+        <w:t xml:space="preserve">, D. R., </w:t>
+      </w:r>
+      <w:proofErr w:type="spellStart"/>
+      <w:r>
+        <w:rPr>
+          <w:rFonts w:cs="Tahoma"/>
+          <w:i/>
+          <w:iCs/>
+          <w:color w:val="FF0000"/>
+          <w:szCs w:val="22"/>
+          <w:lang w:val="es-ES"/>
+        </w:rPr>
+        <w:t>Milner</w:t>
+      </w:r>
+      <w:proofErr w:type="spellEnd"/>
+      <w:r>
+        <w:rPr>
+          <w:rFonts w:cs="Tahoma"/>
+          <w:i/>
+          <w:iCs/>
+          <w:color w:val="FF0000"/>
+          <w:szCs w:val="22"/>
+          <w:lang w:val="es-ES"/>
+        </w:rPr>
+        <w:t xml:space="preserve">, C. E., Davis, I. S. &amp; </w:t>
+      </w:r>
+      <w:proofErr w:type="spellStart"/>
+      <w:r>
+        <w:rPr>
+          <w:rFonts w:cs="Tahoma"/>
+          <w:i/>
+          <w:iCs/>
+          <w:color w:val="FF0000"/>
+          <w:szCs w:val="22"/>
+          <w:lang w:val="es-ES"/>
+        </w:rPr>
+        <w:t>Hamill</w:t>
+      </w:r>
+      <w:proofErr w:type="spellEnd"/>
+      <w:r>
+        <w:rPr>
+          <w:rFonts w:cs="Tahoma"/>
+          <w:i/>
+          <w:iCs/>
+          <w:color w:val="FF0000"/>
+          <w:szCs w:val="22"/>
+          <w:lang w:val="es-ES"/>
+        </w:rPr>
+        <w:t xml:space="preserve">, J. </w:t>
+      </w:r>
+      <w:proofErr w:type="spellStart"/>
+      <w:r>
+        <w:rPr>
+          <w:rFonts w:cs="Tahoma"/>
+          <w:i/>
+          <w:iCs/>
+          <w:color w:val="FF0000"/>
+          <w:szCs w:val="22"/>
+          <w:lang w:val="es-ES"/>
+        </w:rPr>
+        <w:t>Normalization</w:t>
+      </w:r>
+      <w:proofErr w:type="spellEnd"/>
+      <w:r>
+        <w:rPr>
+          <w:rFonts w:cs="Tahoma"/>
+          <w:i/>
+          <w:iCs/>
+          <w:color w:val="FF0000"/>
+          <w:szCs w:val="22"/>
+          <w:lang w:val="es-ES"/>
+        </w:rPr>
+        <w:t xml:space="preserve"> </w:t>
+      </w:r>
+      <w:proofErr w:type="spellStart"/>
+      <w:r>
+        <w:rPr>
+          <w:rFonts w:cs="Tahoma"/>
+          <w:i/>
+          <w:iCs/>
+          <w:color w:val="FF0000"/>
+          <w:szCs w:val="22"/>
+          <w:lang w:val="es-ES"/>
+        </w:rPr>
+        <w:t>of</w:t>
+      </w:r>
+      <w:proofErr w:type="spellEnd"/>
+      <w:r>
+        <w:rPr>
+          <w:rFonts w:cs="Tahoma"/>
+          <w:i/>
+          <w:iCs/>
+          <w:color w:val="FF0000"/>
+          <w:szCs w:val="22"/>
+          <w:lang w:val="es-ES"/>
+        </w:rPr>
+        <w:t xml:space="preserve"> </w:t>
+      </w:r>
+      <w:proofErr w:type="spellStart"/>
+      <w:r>
+        <w:rPr>
+          <w:rFonts w:cs="Tahoma"/>
+          <w:i/>
+          <w:iCs/>
+          <w:color w:val="FF0000"/>
+          <w:szCs w:val="22"/>
+          <w:lang w:val="es-ES"/>
+        </w:rPr>
+        <w:t>ground</w:t>
+      </w:r>
+      <w:proofErr w:type="spellEnd"/>
+      <w:r>
+        <w:rPr>
+          <w:rFonts w:cs="Tahoma"/>
+          <w:i/>
+          <w:iCs/>
+          <w:color w:val="FF0000"/>
+          <w:szCs w:val="22"/>
+          <w:lang w:val="es-ES"/>
+        </w:rPr>
+        <w:t xml:space="preserve"> </w:t>
+      </w:r>
+      <w:proofErr w:type="spellStart"/>
+      <w:r>
+        <w:rPr>
+          <w:rFonts w:cs="Tahoma"/>
+          <w:i/>
+          <w:iCs/>
+          <w:color w:val="FF0000"/>
+          <w:szCs w:val="22"/>
+          <w:lang w:val="es-ES"/>
+        </w:rPr>
+        <w:t>reaction</w:t>
+      </w:r>
+      <w:proofErr w:type="spellEnd"/>
+      <w:r>
+        <w:rPr>
+          <w:rFonts w:cs="Tahoma"/>
+          <w:i/>
+          <w:iCs/>
+          <w:color w:val="FF0000"/>
+          <w:szCs w:val="22"/>
+          <w:lang w:val="es-ES"/>
+        </w:rPr>
+        <w:t xml:space="preserve"> </w:t>
+      </w:r>
+      <w:proofErr w:type="spellStart"/>
+      <w:r>
+        <w:rPr>
+          <w:rFonts w:cs="Tahoma"/>
+          <w:i/>
+          <w:iCs/>
+          <w:color w:val="FF0000"/>
+          <w:szCs w:val="22"/>
+          <w:lang w:val="es-ES"/>
+        </w:rPr>
+        <w:t>forces</w:t>
+      </w:r>
+      <w:proofErr w:type="spellEnd"/>
+      <w:r>
+        <w:rPr>
+          <w:rFonts w:cs="Tahoma"/>
+          <w:i/>
+          <w:iCs/>
+          <w:color w:val="FF0000"/>
+          <w:szCs w:val="22"/>
+          <w:lang w:val="es-ES"/>
+        </w:rPr>
+        <w:t xml:space="preserve">. </w:t>
+      </w:r>
+      <w:r>
+        <w:rPr>
+          <w:rFonts w:cs="Tahoma"/>
+          <w:i/>
+          <w:iCs/>
+          <w:color w:val="FF0000"/>
+          <w:szCs w:val="22"/>
+          <w:lang w:val="en-GB"/>
+        </w:rPr>
+        <w:t xml:space="preserve">J. Appl. </w:t>
+      </w:r>
+      <w:proofErr w:type="spellStart"/>
+      <w:r>
+        <w:rPr>
+          <w:rFonts w:cs="Tahoma"/>
+          <w:i/>
+          <w:iCs/>
+          <w:color w:val="FF0000"/>
+          <w:szCs w:val="22"/>
+          <w:lang w:val="en-GB"/>
+        </w:rPr>
+        <w:t>Biomech</w:t>
+      </w:r>
+      <w:proofErr w:type="spellEnd"/>
+      <w:r>
+        <w:rPr>
+          <w:rFonts w:cs="Tahoma"/>
+          <w:i/>
+          <w:iCs/>
+          <w:color w:val="FF0000"/>
+          <w:szCs w:val="22"/>
+          <w:lang w:val="en-GB"/>
+        </w:rPr>
+        <w:t>. 22, 230–233 (2006).</w:t>
+      </w:r>
+      <w:r>
+        <w:rPr>
+          <w:rFonts w:cs="Tahoma"/>
+          <w:szCs w:val="22"/>
+          <w:lang w:val="en-GB"/>
+        </w:rPr>
+        <w:t>]</w:t>
+      </w:r>
+      <w:r>
+        <w:rPr>
+          <w:rFonts w:cs="Tahoma"/>
+          <w:szCs w:val="22"/>
+        </w:rPr>
+        <w:t>,</w:t>
+      </w:r>
+      <w:r>
+        <w:rPr>
+          <w:rFonts w:cs="Tahoma"/>
+          <w:szCs w:val="22"/>
+        </w:rPr>
+        <w:t xml:space="preserve"> </w:t>
+      </w:r>
+      <w:r>
+        <w:rPr>
+          <w:rFonts w:cs="Tahoma"/>
+          <w:szCs w:val="22"/>
+          <w:lang w:val="en-GB"/>
+        </w:rPr>
+        <w:t>[</w:t>
+      </w:r>
+      <w:proofErr w:type="spellStart"/>
+      <w:r>
+        <w:rPr>
+          <w:rFonts w:cs="Tahoma"/>
+          <w:i/>
+          <w:iCs/>
+          <w:color w:val="FF0000"/>
+          <w:szCs w:val="22"/>
+          <w:lang w:val="en-GB"/>
+        </w:rPr>
+        <w:t>Mullineaux</w:t>
+      </w:r>
+      <w:proofErr w:type="spellEnd"/>
+      <w:r>
+        <w:rPr>
+          <w:rFonts w:cs="Tahoma"/>
+          <w:i/>
+          <w:iCs/>
+          <w:color w:val="FF0000"/>
+          <w:szCs w:val="22"/>
+          <w:lang w:val="en-GB"/>
+        </w:rPr>
+        <w:t xml:space="preserve">, D. R., Milner, C. E., Davis, I. S. &amp; Hamill, J. Normalization of ground reaction forces. J. Appl. </w:t>
+      </w:r>
+      <w:proofErr w:type="spellStart"/>
+      <w:r>
+        <w:rPr>
+          <w:rFonts w:cs="Tahoma"/>
+          <w:i/>
+          <w:iCs/>
+          <w:color w:val="FF0000"/>
+          <w:szCs w:val="22"/>
+          <w:lang w:val="en-GB"/>
+        </w:rPr>
+        <w:t>Biomech</w:t>
+      </w:r>
+      <w:proofErr w:type="spellEnd"/>
+      <w:r>
+        <w:rPr>
+          <w:rFonts w:cs="Tahoma"/>
+          <w:i/>
+          <w:iCs/>
+          <w:color w:val="FF0000"/>
+          <w:szCs w:val="22"/>
+          <w:lang w:val="en-GB"/>
+        </w:rPr>
+        <w:t>. 22, 230–233 (2006).</w:t>
+      </w:r>
+      <w:r>
+        <w:rPr>
+          <w:rFonts w:cs="Tahoma"/>
+          <w:szCs w:val="22"/>
+          <w:lang w:val="en-GB"/>
+        </w:rPr>
+        <w:t>]</w:t>
+      </w:r>
+      <w:r>
+        <w:rPr>
+          <w:rFonts w:cs="Tahoma"/>
+          <w:i/>
+          <w:iCs/>
+          <w:szCs w:val="22"/>
+          <w:lang w:val="en-GB"/>
+        </w:rPr>
+        <w:t xml:space="preserve">, </w:t>
+      </w:r>
+      <w:r>
+        <w:rPr>
+          <w:rFonts w:cs="Tahoma"/>
+          <w:szCs w:val="22"/>
+          <w:lang w:val="en-GB"/>
+        </w:rPr>
+        <w:t>[</w:t>
+      </w:r>
+      <w:proofErr w:type="spellStart"/>
+      <w:r>
+        <w:rPr>
+          <w:rFonts w:cs="Tahoma"/>
+          <w:i/>
+          <w:iCs/>
+          <w:color w:val="FF0000"/>
+          <w:szCs w:val="22"/>
+          <w:lang w:val="en-GB"/>
+        </w:rPr>
+        <w:t>Helwig</w:t>
+      </w:r>
+      <w:proofErr w:type="spellEnd"/>
+      <w:r>
+        <w:rPr>
+          <w:rFonts w:cs="Tahoma"/>
+          <w:i/>
+          <w:iCs/>
+          <w:color w:val="FF0000"/>
+          <w:szCs w:val="22"/>
+          <w:lang w:val="en-GB"/>
+        </w:rPr>
+        <w:t>, N. E., Hong, S., Hsiao-</w:t>
+      </w:r>
+      <w:proofErr w:type="spellStart"/>
+      <w:r>
+        <w:rPr>
+          <w:rFonts w:cs="Tahoma"/>
+          <w:i/>
+          <w:iCs/>
+          <w:color w:val="FF0000"/>
+          <w:szCs w:val="22"/>
+          <w:lang w:val="en-GB"/>
+        </w:rPr>
+        <w:t>Wecksler</w:t>
+      </w:r>
+      <w:proofErr w:type="spellEnd"/>
+      <w:r>
+        <w:rPr>
+          <w:rFonts w:cs="Tahoma"/>
+          <w:i/>
+          <w:iCs/>
+          <w:color w:val="FF0000"/>
+          <w:szCs w:val="22"/>
+          <w:lang w:val="en-GB"/>
+        </w:rPr>
+        <w:t xml:space="preserve">, E. T. &amp; Polk, J. D. Methods to temporally align gait </w:t>
+      </w:r>
+      <w:proofErr w:type="spellStart"/>
+      <w:r>
+        <w:rPr>
+          <w:rFonts w:cs="Tahoma"/>
+          <w:i/>
+          <w:iCs/>
+          <w:color w:val="FF0000"/>
+          <w:szCs w:val="22"/>
+          <w:lang w:val="es-ES"/>
+        </w:rPr>
+        <w:t>cycle</w:t>
+      </w:r>
+      <w:proofErr w:type="spellEnd"/>
+      <w:r>
+        <w:rPr>
+          <w:rFonts w:cs="Tahoma"/>
+          <w:i/>
+          <w:iCs/>
+          <w:color w:val="FF0000"/>
+          <w:szCs w:val="22"/>
+          <w:lang w:val="es-ES"/>
+        </w:rPr>
+        <w:t xml:space="preserve"> data. J. </w:t>
+      </w:r>
+      <w:proofErr w:type="spellStart"/>
+      <w:r>
+        <w:rPr>
+          <w:rFonts w:cs="Tahoma"/>
+          <w:i/>
+          <w:iCs/>
+          <w:color w:val="FF0000"/>
+          <w:szCs w:val="22"/>
+          <w:lang w:val="es-ES"/>
+        </w:rPr>
+        <w:t>Biomech</w:t>
+      </w:r>
+      <w:proofErr w:type="spellEnd"/>
+      <w:r>
+        <w:rPr>
+          <w:rFonts w:cs="Tahoma"/>
+          <w:i/>
+          <w:iCs/>
+          <w:color w:val="FF0000"/>
+          <w:szCs w:val="22"/>
+          <w:lang w:val="es-ES"/>
+        </w:rPr>
+        <w:t>. 44, 561–566 (2011).</w:t>
+      </w:r>
+      <w:r>
+        <w:rPr>
+          <w:rFonts w:cs="Tahoma"/>
+          <w:szCs w:val="22"/>
+          <w:lang w:val="es-ES"/>
+        </w:rPr>
+        <w:t>]</w:t>
+      </w:r>
+      <w:r>
+        <w:rPr>
+          <w:rFonts w:cs="Tahoma"/>
+          <w:szCs w:val="22"/>
+          <w:lang w:val="es-ES"/>
+        </w:rPr>
+        <w:t xml:space="preserve">. </w:t>
+      </w:r>
+    </w:p>
+    <w:p>
+      <w:pPr>
+        <w:autoSpaceDE w:val="0"/>
+        <w:autoSpaceDN w:val="0"/>
+        <w:adjustRightInd w:val="0"/>
+        <w:spacing w:after="0"/>
         <w:ind w:firstLine="0"/>
         <w:rPr>
           <w:rFonts w:cs="Tahoma"/>
           <w:szCs w:val="22"/>
           <w:lang w:val="es-ES"/>
+        </w:rPr>
+      </w:pPr>
+      <w:r>
+        <w:rPr>
+          <w:rFonts w:cs="Tahoma"/>
+          <w:szCs w:val="22"/>
+          <w:lang w:val="es-ES"/>
+        </w:rPr>
+        <w:t>Además</w:t>
+      </w:r>
+      <w:r>
+        <w:rPr>
+          <w:rFonts w:cs="Tahoma"/>
+          <w:szCs w:val="22"/>
+          <w:lang w:val="es-ES"/>
+        </w:rPr>
+        <w:t>, implementaron el algoritmo</w:t>
+      </w:r>
+      <w:r>
+        <w:rPr>
+          <w:rFonts w:cs="Tahoma"/>
+          <w:szCs w:val="22"/>
+          <w:lang w:val="es-ES"/>
+        </w:rPr>
+        <w:t xml:space="preserve"> propuesto por </w:t>
+      </w:r>
+      <w:proofErr w:type="spellStart"/>
+      <w:r>
+        <w:rPr>
+          <w:rFonts w:cs="Tahoma"/>
+          <w:szCs w:val="22"/>
+          <w:lang w:val="es-ES"/>
+        </w:rPr>
+        <w:t>Sangeux</w:t>
+      </w:r>
+      <w:proofErr w:type="spellEnd"/>
+      <w:r>
+        <w:rPr>
+          <w:rFonts w:cs="Tahoma"/>
+          <w:szCs w:val="22"/>
+          <w:lang w:val="es-ES"/>
+        </w:rPr>
+        <w:t xml:space="preserve"> y </w:t>
+      </w:r>
+      <w:proofErr w:type="spellStart"/>
+      <w:r>
+        <w:rPr>
+          <w:rFonts w:cs="Tahoma"/>
+          <w:szCs w:val="22"/>
+          <w:lang w:val="es-ES"/>
+        </w:rPr>
+        <w:t>Polak</w:t>
+      </w:r>
+      <w:proofErr w:type="spellEnd"/>
+      <w:r>
+        <w:rPr>
+          <w:rFonts w:cs="Tahoma"/>
+          <w:szCs w:val="22"/>
+          <w:lang w:val="es-ES"/>
+        </w:rPr>
+        <w:t xml:space="preserve"> [</w:t>
+      </w:r>
+      <w:proofErr w:type="spellStart"/>
+      <w:r>
+        <w:rPr>
+          <w:rFonts w:cs="Tahoma"/>
+          <w:i/>
+          <w:iCs/>
+          <w:color w:val="FF0000"/>
+          <w:szCs w:val="22"/>
+          <w:lang w:val="es-ES"/>
+        </w:rPr>
+        <w:t>Sangeux</w:t>
+      </w:r>
+      <w:proofErr w:type="spellEnd"/>
+      <w:r>
+        <w:rPr>
+          <w:rFonts w:cs="Tahoma"/>
+          <w:i/>
+          <w:iCs/>
+          <w:color w:val="FF0000"/>
+          <w:szCs w:val="22"/>
+          <w:lang w:val="es-ES"/>
+        </w:rPr>
+        <w:t xml:space="preserve">, M. &amp; </w:t>
+      </w:r>
+      <w:proofErr w:type="spellStart"/>
+      <w:r>
+        <w:rPr>
+          <w:rFonts w:cs="Tahoma"/>
+          <w:i/>
+          <w:iCs/>
+          <w:color w:val="FF0000"/>
+          <w:szCs w:val="22"/>
+          <w:lang w:val="es-ES"/>
+        </w:rPr>
+        <w:t>Polak</w:t>
+      </w:r>
+      <w:proofErr w:type="spellEnd"/>
+      <w:r>
+        <w:rPr>
+          <w:rFonts w:cs="Tahoma"/>
+          <w:i/>
+          <w:iCs/>
+          <w:color w:val="FF0000"/>
+          <w:szCs w:val="22"/>
+          <w:lang w:val="es-ES"/>
+        </w:rPr>
+        <w:t xml:space="preserve">, J. A simple </w:t>
+      </w:r>
+      <w:proofErr w:type="spellStart"/>
+      <w:r>
+        <w:rPr>
+          <w:rFonts w:cs="Tahoma"/>
+          <w:i/>
+          <w:iCs/>
+          <w:color w:val="FF0000"/>
+          <w:szCs w:val="22"/>
+          <w:lang w:val="es-ES"/>
+        </w:rPr>
+        <w:t>method</w:t>
+      </w:r>
+      <w:proofErr w:type="spellEnd"/>
+      <w:r>
+        <w:rPr>
+          <w:rFonts w:cs="Tahoma"/>
+          <w:i/>
+          <w:iCs/>
+          <w:color w:val="FF0000"/>
+          <w:szCs w:val="22"/>
+          <w:lang w:val="es-ES"/>
+        </w:rPr>
+        <w:t xml:space="preserve"> </w:t>
+      </w:r>
+      <w:proofErr w:type="spellStart"/>
+      <w:r>
+        <w:rPr>
+          <w:rFonts w:cs="Tahoma"/>
+          <w:i/>
+          <w:iCs/>
+          <w:color w:val="FF0000"/>
+          <w:szCs w:val="22"/>
+          <w:lang w:val="es-ES"/>
+        </w:rPr>
+        <w:t>to</w:t>
+      </w:r>
+      <w:proofErr w:type="spellEnd"/>
+      <w:r>
+        <w:rPr>
+          <w:rFonts w:cs="Tahoma"/>
+          <w:i/>
+          <w:iCs/>
+          <w:color w:val="FF0000"/>
+          <w:szCs w:val="22"/>
+          <w:lang w:val="es-ES"/>
+        </w:rPr>
+        <w:t xml:space="preserve"> </w:t>
+      </w:r>
+      <w:proofErr w:type="spellStart"/>
+      <w:r>
+        <w:rPr>
+          <w:rFonts w:cs="Tahoma"/>
+          <w:i/>
+          <w:iCs/>
+          <w:color w:val="FF0000"/>
+          <w:szCs w:val="22"/>
+          <w:lang w:val="es-ES"/>
+        </w:rPr>
+        <w:t>choose</w:t>
+      </w:r>
+      <w:proofErr w:type="spellEnd"/>
+      <w:r>
+        <w:rPr>
+          <w:rFonts w:cs="Tahoma"/>
+          <w:i/>
+          <w:iCs/>
+          <w:color w:val="FF0000"/>
+          <w:szCs w:val="22"/>
+          <w:lang w:val="es-ES"/>
+        </w:rPr>
+        <w:t xml:space="preserve"> </w:t>
+      </w:r>
+      <w:proofErr w:type="spellStart"/>
+      <w:r>
+        <w:rPr>
+          <w:rFonts w:cs="Tahoma"/>
+          <w:i/>
+          <w:iCs/>
+          <w:color w:val="FF0000"/>
+          <w:szCs w:val="22"/>
+          <w:lang w:val="es-ES"/>
+        </w:rPr>
+        <w:t>the</w:t>
+      </w:r>
+      <w:proofErr w:type="spellEnd"/>
+      <w:r>
+        <w:rPr>
+          <w:rFonts w:cs="Tahoma"/>
+          <w:i/>
+          <w:iCs/>
+          <w:color w:val="FF0000"/>
+          <w:szCs w:val="22"/>
+          <w:lang w:val="es-ES"/>
+        </w:rPr>
+        <w:t xml:space="preserve"> </w:t>
+      </w:r>
+      <w:proofErr w:type="spellStart"/>
+      <w:r>
+        <w:rPr>
+          <w:rFonts w:cs="Tahoma"/>
+          <w:i/>
+          <w:iCs/>
+          <w:color w:val="FF0000"/>
+          <w:szCs w:val="22"/>
+          <w:lang w:val="es-ES"/>
+        </w:rPr>
+        <w:t>most</w:t>
+      </w:r>
+      <w:proofErr w:type="spellEnd"/>
+      <w:r>
+        <w:rPr>
+          <w:rFonts w:cs="Tahoma"/>
+          <w:i/>
+          <w:iCs/>
+          <w:color w:val="FF0000"/>
+          <w:szCs w:val="22"/>
+          <w:lang w:val="es-ES"/>
+        </w:rPr>
+        <w:t xml:space="preserve"> representative </w:t>
+      </w:r>
+      <w:proofErr w:type="spellStart"/>
+      <w:r>
+        <w:rPr>
+          <w:rFonts w:cs="Tahoma"/>
+          <w:i/>
+          <w:iCs/>
+          <w:color w:val="FF0000"/>
+          <w:szCs w:val="22"/>
+          <w:lang w:val="es-ES"/>
+        </w:rPr>
+        <w:t>stride</w:t>
+      </w:r>
+      <w:proofErr w:type="spellEnd"/>
+      <w:r>
+        <w:rPr>
+          <w:rFonts w:cs="Tahoma"/>
+          <w:i/>
+          <w:iCs/>
+          <w:color w:val="FF0000"/>
+          <w:szCs w:val="22"/>
+          <w:lang w:val="es-ES"/>
+        </w:rPr>
+        <w:t xml:space="preserve"> and </w:t>
+      </w:r>
+      <w:proofErr w:type="spellStart"/>
+      <w:r>
+        <w:rPr>
+          <w:rFonts w:cs="Tahoma"/>
+          <w:i/>
+          <w:iCs/>
+          <w:color w:val="FF0000"/>
+          <w:szCs w:val="22"/>
+          <w:lang w:val="es-ES"/>
+        </w:rPr>
+        <w:t>detect</w:t>
+      </w:r>
+      <w:proofErr w:type="spellEnd"/>
+      <w:r>
+        <w:rPr>
+          <w:rFonts w:cs="Tahoma"/>
+          <w:i/>
+          <w:iCs/>
+          <w:color w:val="FF0000"/>
+          <w:szCs w:val="22"/>
+          <w:lang w:val="es-ES"/>
+        </w:rPr>
+        <w:t xml:space="preserve"> </w:t>
+      </w:r>
+      <w:proofErr w:type="spellStart"/>
+      <w:r>
+        <w:rPr>
+          <w:rFonts w:cs="Tahoma"/>
+          <w:i/>
+          <w:iCs/>
+          <w:color w:val="FF0000"/>
+          <w:szCs w:val="22"/>
+          <w:lang w:val="es-ES"/>
+        </w:rPr>
+        <w:t>outliers</w:t>
+      </w:r>
+      <w:proofErr w:type="spellEnd"/>
+      <w:r>
+        <w:rPr>
+          <w:rFonts w:cs="Tahoma"/>
+          <w:i/>
+          <w:iCs/>
+          <w:color w:val="FF0000"/>
+          <w:szCs w:val="22"/>
+          <w:lang w:val="es-ES"/>
+        </w:rPr>
+        <w:t xml:space="preserve">. </w:t>
+      </w:r>
+      <w:proofErr w:type="spellStart"/>
+      <w:r>
+        <w:rPr>
+          <w:rFonts w:cs="Tahoma"/>
+          <w:i/>
+          <w:iCs/>
+          <w:color w:val="FF0000"/>
+          <w:szCs w:val="22"/>
+          <w:lang w:val="es-ES"/>
+        </w:rPr>
+        <w:t>Gait</w:t>
+      </w:r>
+      <w:proofErr w:type="spellEnd"/>
+      <w:r>
+        <w:rPr>
+          <w:rFonts w:cs="Tahoma"/>
+          <w:i/>
+          <w:iCs/>
+          <w:color w:val="FF0000"/>
+          <w:szCs w:val="22"/>
+          <w:lang w:val="es-ES"/>
+        </w:rPr>
+        <w:t xml:space="preserve"> </w:t>
+      </w:r>
+      <w:proofErr w:type="spellStart"/>
+      <w:r>
+        <w:rPr>
+          <w:rFonts w:cs="Tahoma"/>
+          <w:i/>
+          <w:iCs/>
+          <w:color w:val="FF0000"/>
+          <w:szCs w:val="22"/>
+          <w:lang w:val="es-ES"/>
+        </w:rPr>
+        <w:t>Posture</w:t>
+      </w:r>
+      <w:proofErr w:type="spellEnd"/>
+      <w:r>
+        <w:rPr>
+          <w:rFonts w:cs="Tahoma"/>
+          <w:i/>
+          <w:iCs/>
+          <w:color w:val="FF0000"/>
+          <w:szCs w:val="22"/>
+          <w:lang w:val="es-ES"/>
+        </w:rPr>
+        <w:t xml:space="preserve"> 41, 726–730</w:t>
+      </w:r>
+      <w:r>
+        <w:rPr>
+          <w:rFonts w:cs="Tahoma"/>
+          <w:i/>
+          <w:iCs/>
+          <w:color w:val="FF0000"/>
+          <w:szCs w:val="22"/>
+          <w:lang w:val="es-ES"/>
+        </w:rPr>
+        <w:t xml:space="preserve"> </w:t>
+      </w:r>
+      <w:r>
+        <w:rPr>
+          <w:rFonts w:cs="Tahoma"/>
+          <w:i/>
+          <w:iCs/>
+          <w:color w:val="FF0000"/>
+          <w:szCs w:val="22"/>
+          <w:lang w:val="es-ES"/>
+        </w:rPr>
+        <w:t>(2015).</w:t>
+      </w:r>
+      <w:r>
+        <w:rPr>
+          <w:rFonts w:cs="Tahoma"/>
+          <w:szCs w:val="22"/>
+          <w:lang w:val="es-ES"/>
+        </w:rPr>
+        <w:t>]</w:t>
+      </w:r>
+      <w:r>
+        <w:rPr>
+          <w:rFonts w:cs="Tahoma"/>
+          <w:szCs w:val="22"/>
+          <w:lang w:val="es-ES"/>
+        </w:rPr>
+        <w:t xml:space="preserve"> para eliminar cualquier valor atípico antes de incluirlo en el conjunto de datos.</w:t>
+      </w:r>
+    </w:p>
+    <w:p>
+      <w:pPr>
+        <w:autoSpaceDE w:val="0"/>
+        <w:autoSpaceDN w:val="0"/>
+        <w:adjustRightInd w:val="0"/>
+        <w:spacing w:after="0"/>
+        <w:ind w:firstLine="0"/>
+        <w:jc w:val="left"/>
+        <w:rPr>
+          <w:rFonts w:cs="Tahoma"/>
+          <w:i/>
+          <w:iCs/>
+          <w:color w:val="FF0000"/>
+          <w:szCs w:val="22"/>
+          <w:lang w:val="es-ES"/>
+        </w:rPr>
+      </w:pPr>
+    </w:p>
+    <w:p>
+      <w:pPr>
+        <w:ind w:firstLine="0"/>
+        <w:rPr>
+          <w:rFonts w:cs="Tahoma"/>
+          <w:szCs w:val="22"/>
+          <w:lang w:val="es-ES"/>
+        </w:rPr>
+      </w:pPr>
+    </w:p>
+    <w:p>
+      <w:pPr>
+        <w:rPr>
+          <w:rFonts w:cs="Tahoma"/>
+          <w:szCs w:val="22"/>
+          <w:lang w:val="es-ES" w:eastAsia="en-US"/>
+        </w:rPr>
+      </w:pPr>
+    </w:p>
+    <w:p>
+      <w:pPr>
+        <w:rPr>
+          <w:rFonts w:cs="Tahoma"/>
+          <w:szCs w:val="22"/>
+          <w:lang w:val="es-ES" w:eastAsia="en-US"/>
         </w:rPr>
       </w:pPr>
     </w:p>
@@ -19008,39 +20722,6 @@
     </w:p>
     <w:p>
       <w:pPr>
-        <w:shd w:val="clear" w:color="auto" w:fill="FFFFFF"/>
-        <w:spacing w:after="0"/>
-        <w:ind w:firstLine="0"/>
-        <w:jc w:val="left"/>
-        <w:rPr>
-          <w:rFonts w:ascii="IBM Plex Sans" w:hAnsi="IBM Plex Sans"/>
-          <w:color w:val="32363A"/>
-          <w:sz w:val="21"/>
-          <w:szCs w:val="21"/>
-          <w:lang w:val="es-ES" w:eastAsia="en-GB"/>
-        </w:rPr>
-      </w:pPr>
-    </w:p>
-    <w:p>
-      <w:pPr>
-        <w:rPr>
-          <w:rFonts w:cs="Tahoma"/>
-          <w:szCs w:val="22"/>
-          <w:lang w:val="es-ES"/>
-        </w:rPr>
-      </w:pPr>
-    </w:p>
-    <w:p>
-      <w:pPr>
-        <w:rPr>
-          <w:rFonts w:cs="Tahoma"/>
-          <w:szCs w:val="22"/>
-          <w:lang w:val="es-ES"/>
-        </w:rPr>
-      </w:pPr>
-    </w:p>
-    <w:p>
-      <w:pPr>
         <w:rPr>
           <w:rFonts w:cs="Tahoma"/>
           <w:szCs w:val="22"/>
@@ -19108,6 +20789,20 @@
         </w:rPr>
       </w:pPr>
       <w:bookmarkStart w:id="8" w:name="_Toc143360903"/>
+      <w:r>
+        <w:rPr>
+          <w:lang w:val="es-ES"/>
+        </w:rPr>
+        <w:t xml:space="preserve">Cohorte de pacientes </w:t>
+      </w:r>
+    </w:p>
+    <w:p>
+      <w:pPr>
+        <w:pStyle w:val="Heading2"/>
+        <w:rPr>
+          <w:lang w:val="es-ES"/>
+        </w:rPr>
+      </w:pPr>
       <w:r>
         <w:rPr>
           <w:lang w:val="es-ES"/>
@@ -19297,7 +20992,6 @@
         <w:rPr>
           <w:lang w:val="es-ES"/>
         </w:rPr>
-        <w:lastRenderedPageBreak/>
         <w:t xml:space="preserve">Limitaciones del estudio </w:t>
       </w:r>
     </w:p>
@@ -19535,13 +21229,34 @@
           <w:rFonts w:cs="Tahoma"/>
           <w:color w:val="FF0000"/>
         </w:rPr>
+        <w:t>gaitrec</w:t>
+      </w:r>
+      <w:proofErr w:type="spellEnd"/>
+      <w:r>
+        <w:rPr>
+          <w:rFonts w:cs="Tahoma"/>
+        </w:rPr>
+        <w:t>]</w:t>
+      </w:r>
+      <w:r>
+        <w:rPr>
+          <w:rFonts w:cs="Tahoma"/>
+        </w:rPr>
+        <w:t xml:space="preserve"> </w:t>
+      </w:r>
+      <w:proofErr w:type="spellStart"/>
+      <w:r>
+        <w:rPr>
+          <w:rFonts w:cs="Tahoma"/>
+          <w:color w:val="000000" w:themeColor="text1"/>
+        </w:rPr>
         <w:t>Horsak</w:t>
       </w:r>
       <w:proofErr w:type="spellEnd"/>
       <w:r>
         <w:rPr>
           <w:rFonts w:cs="Tahoma"/>
-          <w:color w:val="FF0000"/>
+          <w:color w:val="000000" w:themeColor="text1"/>
         </w:rPr>
         <w:t xml:space="preserve">, B., </w:t>
       </w:r>
@@ -19549,7 +21264,7 @@
       <w:r>
         <w:rPr>
           <w:rFonts w:cs="Tahoma"/>
-          <w:color w:val="FF0000"/>
+          <w:color w:val="000000" w:themeColor="text1"/>
         </w:rPr>
         <w:t>Slijepcevic</w:t>
       </w:r>
@@ -19557,7 +21272,7 @@
       <w:r>
         <w:rPr>
           <w:rFonts w:cs="Tahoma"/>
-          <w:color w:val="FF0000"/>
+          <w:color w:val="000000" w:themeColor="text1"/>
         </w:rPr>
         <w:t xml:space="preserve">, D., </w:t>
       </w:r>
@@ -19565,7 +21280,7 @@
       <w:r>
         <w:rPr>
           <w:rFonts w:cs="Tahoma"/>
-          <w:color w:val="FF0000"/>
+          <w:color w:val="000000" w:themeColor="text1"/>
         </w:rPr>
         <w:t>Raberger</w:t>
       </w:r>
@@ -19573,7 +21288,7 @@
       <w:r>
         <w:rPr>
           <w:rFonts w:cs="Tahoma"/>
-          <w:color w:val="FF0000"/>
+          <w:color w:val="000000" w:themeColor="text1"/>
         </w:rPr>
         <w:t>, AM. </w:t>
       </w:r>
@@ -19582,14 +21297,14 @@
           <w:rFonts w:cs="Tahoma"/>
           <w:i/>
           <w:iCs/>
-          <w:color w:val="FF0000"/>
+          <w:color w:val="000000" w:themeColor="text1"/>
         </w:rPr>
         <w:t>et al.</w:t>
       </w:r>
       <w:r>
         <w:rPr>
           <w:rFonts w:cs="Tahoma"/>
-          <w:color w:val="FF0000"/>
+          <w:color w:val="000000" w:themeColor="text1"/>
         </w:rPr>
         <w:t> </w:t>
       </w:r>
@@ -19597,7 +21312,7 @@
       <w:r>
         <w:rPr>
           <w:rFonts w:cs="Tahoma"/>
-          <w:color w:val="FF0000"/>
+          <w:color w:val="000000" w:themeColor="text1"/>
         </w:rPr>
         <w:t>GaitRec</w:t>
       </w:r>
@@ -19605,7 +21320,7 @@
       <w:r>
         <w:rPr>
           <w:rFonts w:cs="Tahoma"/>
-          <w:color w:val="FF0000"/>
+          <w:color w:val="000000" w:themeColor="text1"/>
         </w:rPr>
         <w:t>, a large-scale ground reaction force dataset of healthy and impaired gait. </w:t>
       </w:r>
@@ -19614,14 +21329,14 @@
           <w:rFonts w:cs="Tahoma"/>
           <w:i/>
           <w:iCs/>
-          <w:color w:val="FF0000"/>
+          <w:color w:val="000000" w:themeColor="text1"/>
         </w:rPr>
         <w:t>Sci Data</w:t>
       </w:r>
       <w:r>
         <w:rPr>
           <w:rFonts w:cs="Tahoma"/>
-          <w:color w:val="FF0000"/>
+          <w:color w:val="000000" w:themeColor="text1"/>
         </w:rPr>
         <w:t> </w:t>
       </w:r>
@@ -19630,14 +21345,14 @@
           <w:rFonts w:cs="Tahoma"/>
           <w:b/>
           <w:bCs/>
-          <w:color w:val="FF0000"/>
+          <w:color w:val="000000" w:themeColor="text1"/>
         </w:rPr>
         <w:t>7</w:t>
       </w:r>
       <w:r>
         <w:rPr>
           <w:rFonts w:cs="Tahoma"/>
-          <w:color w:val="FF0000"/>
+          <w:color w:val="000000" w:themeColor="text1"/>
         </w:rPr>
         <w:t xml:space="preserve">, 143 (2020). </w:t>
       </w:r>
@@ -19646,17 +21361,27 @@
           <w:rPr>
             <w:rStyle w:val="Hyperlink"/>
             <w:rFonts w:cs="Tahoma"/>
-            <w:color w:val="FF0000"/>
+            <w:color w:val="000000" w:themeColor="text1"/>
           </w:rPr>
-          <w:t>https://doi.org/10.1038/s41597-020-0481-z</w:t>
+          <w:t>https://doi.org/10.1</w:t>
+        </w:r>
+        <w:r>
+          <w:rPr>
+            <w:rStyle w:val="Hyperlink"/>
+            <w:rFonts w:cs="Tahoma"/>
+            <w:color w:val="000000" w:themeColor="text1"/>
+          </w:rPr>
+          <w:t>0</w:t>
+        </w:r>
+        <w:r>
+          <w:rPr>
+            <w:rStyle w:val="Hyperlink"/>
+            <w:rFonts w:cs="Tahoma"/>
+            <w:color w:val="000000" w:themeColor="text1"/>
+          </w:rPr>
+          <w:t>38/s41597-020-0481-z</w:t>
         </w:r>
       </w:hyperlink>
-      <w:r>
-        <w:rPr>
-          <w:rFonts w:cs="Tahoma"/>
-        </w:rPr>
-        <w:t>]</w:t>
-      </w:r>
     </w:p>
     <w:p>
       <w:pPr>
@@ -19803,6 +21528,7 @@
         </w:rPr>
       </w:pPr>
       <w:r>
+        <w:lastRenderedPageBreak/>
         <w:t>[</w:t>
       </w:r>
       <w:r>
@@ -20114,7 +21840,6 @@
           <w:sz w:val="22"/>
           <w:szCs w:val="22"/>
         </w:rPr>
-        <w:lastRenderedPageBreak/>
         <w:t>[</w:t>
       </w:r>
       <w:r>
@@ -21420,6 +23145,7 @@
           <w:rFonts w:cs="Tahoma"/>
           <w:szCs w:val="22"/>
         </w:rPr>
+        <w:lastRenderedPageBreak/>
         <w:t>[</w:t>
       </w:r>
       <w:r>
@@ -22565,31 +24291,563 @@
         </w:rPr>
         <w:t xml:space="preserve">. Retrieved from </w:t>
       </w:r>
-      <w:hyperlink r:id="rId27" w:history="1">
-        <w:r>
-          <w:rPr>
-            <w:rStyle w:val="Hyperlink"/>
-            <w:rFonts w:cs="Tahoma"/>
-            <w:szCs w:val="22"/>
-            <w:lang w:val="en-ES" w:eastAsia="en-GB"/>
-          </w:rPr>
-          <w:t>https://github.com/</w:t>
-        </w:r>
-      </w:hyperlink>
-    </w:p>
-    <w:p>
-      <w:pPr>
-        <w:pStyle w:val="Referncies"/>
-        <w:numPr>
-          <w:ilvl w:val="0"/>
-          <w:numId w:val="0"/>
-        </w:numPr>
-        <w:shd w:val="clear" w:color="auto" w:fill="FFFFFF"/>
-        <w:spacing w:before="100" w:beforeAutospacing="1" w:after="100" w:afterAutospacing="1"/>
-        <w:rPr>
-          <w:rFonts w:cs="Tahoma"/>
-        </w:rPr>
-      </w:pPr>
+      <w:r>
+        <w:rPr>
+          <w:rFonts w:cs="Tahoma"/>
+          <w:color w:val="32363A"/>
+          <w:szCs w:val="22"/>
+          <w:lang w:val="en-ES" w:eastAsia="en-GB"/>
+        </w:rPr>
+        <w:fldChar w:fldCharType="begin"/>
+      </w:r>
+      <w:r>
+        <w:rPr>
+          <w:rFonts w:cs="Tahoma"/>
+          <w:color w:val="32363A"/>
+          <w:szCs w:val="22"/>
+          <w:lang w:val="en-ES" w:eastAsia="en-GB"/>
+        </w:rPr>
+        <w:instrText>HYPERLINK "</w:instrText>
+      </w:r>
+      <w:r>
+        <w:rPr>
+          <w:rFonts w:cs="Tahoma"/>
+          <w:color w:val="32363A"/>
+          <w:szCs w:val="22"/>
+          <w:lang w:val="en-ES" w:eastAsia="en-GB"/>
+        </w:rPr>
+        <w:instrText>https://github.com/</w:instrText>
+      </w:r>
+      <w:r>
+        <w:rPr>
+          <w:rFonts w:cs="Tahoma"/>
+          <w:color w:val="32363A"/>
+          <w:szCs w:val="22"/>
+          <w:lang w:val="en-ES" w:eastAsia="en-GB"/>
+        </w:rPr>
+        <w:instrText>"</w:instrText>
+      </w:r>
+      <w:r>
+        <w:rPr>
+          <w:rFonts w:cs="Tahoma"/>
+          <w:color w:val="32363A"/>
+          <w:szCs w:val="22"/>
+          <w:lang w:val="en-ES" w:eastAsia="en-GB"/>
+        </w:rPr>
+        <w:fldChar w:fldCharType="separate"/>
+      </w:r>
+      <w:r>
+        <w:rPr>
+          <w:rStyle w:val="Hyperlink"/>
+          <w:rFonts w:cs="Tahoma"/>
+          <w:szCs w:val="22"/>
+          <w:lang w:val="en-ES" w:eastAsia="en-GB"/>
+        </w:rPr>
+        <w:t>https://github.com/</w:t>
+      </w:r>
+      <w:r>
+        <w:rPr>
+          <w:rFonts w:cs="Tahoma"/>
+          <w:color w:val="32363A"/>
+          <w:szCs w:val="22"/>
+          <w:lang w:val="en-ES" w:eastAsia="en-GB"/>
+        </w:rPr>
+        <w:fldChar w:fldCharType="end"/>
+      </w:r>
+    </w:p>
+    <w:p>
+      <w:pPr>
+        <w:autoSpaceDE w:val="0"/>
+        <w:autoSpaceDN w:val="0"/>
+        <w:adjustRightInd w:val="0"/>
+        <w:spacing w:after="0"/>
+        <w:ind w:firstLine="0"/>
+        <w:jc w:val="left"/>
+        <w:rPr>
+          <w:rFonts w:cs="Tahoma"/>
+          <w:szCs w:val="22"/>
+          <w:lang w:val="es-ES"/>
+        </w:rPr>
+      </w:pPr>
+    </w:p>
+    <w:p>
+      <w:pPr>
+        <w:autoSpaceDE w:val="0"/>
+        <w:autoSpaceDN w:val="0"/>
+        <w:adjustRightInd w:val="0"/>
+        <w:spacing w:after="0"/>
+        <w:ind w:firstLine="0"/>
+        <w:jc w:val="left"/>
+        <w:rPr>
+          <w:rFonts w:cs="Tahoma"/>
+          <w:szCs w:val="22"/>
+        </w:rPr>
+      </w:pPr>
+      <w:r>
+        <w:rPr>
+          <w:rFonts w:cs="Tahoma"/>
+          <w:szCs w:val="22"/>
+        </w:rPr>
+        <w:t xml:space="preserve"> [</w:t>
+      </w:r>
+      <w:proofErr w:type="spellStart"/>
+      <w:r>
+        <w:rPr>
+          <w:rFonts w:cs="Tahoma"/>
+          <w:i/>
+          <w:iCs/>
+          <w:color w:val="FF0000"/>
+          <w:szCs w:val="22"/>
+        </w:rPr>
+        <w:t>Mullineaux</w:t>
+      </w:r>
+      <w:proofErr w:type="spellEnd"/>
+      <w:r>
+        <w:rPr>
+          <w:rFonts w:cs="Tahoma"/>
+          <w:i/>
+          <w:iCs/>
+          <w:color w:val="FF0000"/>
+          <w:szCs w:val="22"/>
+        </w:rPr>
+        <w:t xml:space="preserve">, D. R., Milner, C. E., Davis, I. S. &amp; Hamill, J. Normalization of ground reaction forces. </w:t>
+      </w:r>
+      <w:r>
+        <w:rPr>
+          <w:rFonts w:cs="Tahoma"/>
+          <w:i/>
+          <w:iCs/>
+          <w:color w:val="FF0000"/>
+          <w:szCs w:val="22"/>
+          <w:lang w:val="en-GB"/>
+        </w:rPr>
+        <w:t xml:space="preserve">J. Appl. </w:t>
+      </w:r>
+      <w:proofErr w:type="spellStart"/>
+      <w:r>
+        <w:rPr>
+          <w:rFonts w:cs="Tahoma"/>
+          <w:i/>
+          <w:iCs/>
+          <w:color w:val="FF0000"/>
+          <w:szCs w:val="22"/>
+          <w:lang w:val="en-GB"/>
+        </w:rPr>
+        <w:t>Biomech</w:t>
+      </w:r>
+      <w:proofErr w:type="spellEnd"/>
+      <w:r>
+        <w:rPr>
+          <w:rFonts w:cs="Tahoma"/>
+          <w:i/>
+          <w:iCs/>
+          <w:color w:val="FF0000"/>
+          <w:szCs w:val="22"/>
+          <w:lang w:val="en-GB"/>
+        </w:rPr>
+        <w:t>. 22, 230–233</w:t>
+      </w:r>
+      <w:r>
+        <w:rPr>
+          <w:rFonts w:cs="Tahoma"/>
+          <w:i/>
+          <w:iCs/>
+          <w:color w:val="FF0000"/>
+          <w:szCs w:val="22"/>
+          <w:lang w:val="en-GB"/>
+        </w:rPr>
+        <w:t xml:space="preserve"> </w:t>
+      </w:r>
+      <w:r>
+        <w:rPr>
+          <w:rFonts w:cs="Tahoma"/>
+          <w:i/>
+          <w:iCs/>
+          <w:color w:val="FF0000"/>
+          <w:szCs w:val="22"/>
+          <w:lang w:val="en-GB"/>
+        </w:rPr>
+        <w:t>(2006).</w:t>
+      </w:r>
+      <w:r>
+        <w:rPr>
+          <w:rFonts w:cs="Tahoma"/>
+          <w:szCs w:val="22"/>
+          <w:lang w:val="en-GB"/>
+        </w:rPr>
+        <w:t>]</w:t>
+      </w:r>
+    </w:p>
+    <w:p>
+      <w:pPr>
+        <w:autoSpaceDE w:val="0"/>
+        <w:autoSpaceDN w:val="0"/>
+        <w:adjustRightInd w:val="0"/>
+        <w:spacing w:after="0"/>
+        <w:ind w:firstLine="0"/>
+        <w:jc w:val="left"/>
+        <w:rPr>
+          <w:rFonts w:cs="Tahoma"/>
+          <w:szCs w:val="22"/>
+        </w:rPr>
+      </w:pPr>
+      <w:r>
+        <w:rPr>
+          <w:rFonts w:cs="Tahoma"/>
+          <w:szCs w:val="22"/>
+          <w:lang w:val="en-GB"/>
+        </w:rPr>
+        <w:t>[</w:t>
+      </w:r>
+      <w:proofErr w:type="spellStart"/>
+      <w:r>
+        <w:rPr>
+          <w:rFonts w:cs="Tahoma"/>
+          <w:i/>
+          <w:iCs/>
+          <w:color w:val="FF0000"/>
+          <w:szCs w:val="22"/>
+          <w:lang w:val="en-GB"/>
+        </w:rPr>
+        <w:t>Mullineaux</w:t>
+      </w:r>
+      <w:proofErr w:type="spellEnd"/>
+      <w:r>
+        <w:rPr>
+          <w:rFonts w:cs="Tahoma"/>
+          <w:i/>
+          <w:iCs/>
+          <w:color w:val="FF0000"/>
+          <w:szCs w:val="22"/>
+          <w:lang w:val="en-GB"/>
+        </w:rPr>
+        <w:t>, D. R., Milner, C. E., Davis, I. S. &amp; Hamill, J. Normalization of ground reaction</w:t>
+      </w:r>
+      <w:r>
+        <w:rPr>
+          <w:rFonts w:cs="Tahoma"/>
+          <w:i/>
+          <w:iCs/>
+          <w:color w:val="FF0000"/>
+          <w:szCs w:val="22"/>
+          <w:lang w:val="en-GB"/>
+        </w:rPr>
+        <w:t xml:space="preserve"> </w:t>
+      </w:r>
+      <w:r>
+        <w:rPr>
+          <w:rFonts w:cs="Tahoma"/>
+          <w:i/>
+          <w:iCs/>
+          <w:color w:val="FF0000"/>
+          <w:szCs w:val="22"/>
+          <w:lang w:val="en-GB"/>
+        </w:rPr>
+        <w:t xml:space="preserve">forces. J. Appl. </w:t>
+      </w:r>
+      <w:proofErr w:type="spellStart"/>
+      <w:r>
+        <w:rPr>
+          <w:rFonts w:cs="Tahoma"/>
+          <w:i/>
+          <w:iCs/>
+          <w:color w:val="FF0000"/>
+          <w:szCs w:val="22"/>
+          <w:lang w:val="en-GB"/>
+        </w:rPr>
+        <w:t>Biomech</w:t>
+      </w:r>
+      <w:proofErr w:type="spellEnd"/>
+      <w:r>
+        <w:rPr>
+          <w:rFonts w:cs="Tahoma"/>
+          <w:i/>
+          <w:iCs/>
+          <w:color w:val="FF0000"/>
+          <w:szCs w:val="22"/>
+          <w:lang w:val="en-GB"/>
+        </w:rPr>
+        <w:t>. 22, 230–233</w:t>
+      </w:r>
+      <w:r>
+        <w:rPr>
+          <w:rFonts w:cs="Tahoma"/>
+          <w:i/>
+          <w:iCs/>
+          <w:color w:val="FF0000"/>
+          <w:szCs w:val="22"/>
+          <w:lang w:val="en-GB"/>
+        </w:rPr>
+        <w:t xml:space="preserve"> </w:t>
+      </w:r>
+      <w:r>
+        <w:rPr>
+          <w:rFonts w:cs="Tahoma"/>
+          <w:i/>
+          <w:iCs/>
+          <w:color w:val="FF0000"/>
+          <w:szCs w:val="22"/>
+          <w:lang w:val="en-GB"/>
+        </w:rPr>
+        <w:t>(2006).</w:t>
+      </w:r>
+      <w:r>
+        <w:rPr>
+          <w:rFonts w:cs="Tahoma"/>
+          <w:szCs w:val="22"/>
+          <w:lang w:val="en-GB"/>
+        </w:rPr>
+        <w:t>]</w:t>
+      </w:r>
+      <w:r>
+        <w:rPr>
+          <w:rFonts w:cs="Tahoma"/>
+          <w:i/>
+          <w:iCs/>
+          <w:szCs w:val="22"/>
+          <w:lang w:val="en-GB"/>
+        </w:rPr>
+        <w:t xml:space="preserve">, </w:t>
+      </w:r>
+      <w:r>
+        <w:rPr>
+          <w:rFonts w:cs="Tahoma"/>
+          <w:szCs w:val="22"/>
+          <w:lang w:val="en-GB"/>
+        </w:rPr>
+        <w:t>[</w:t>
+      </w:r>
+      <w:proofErr w:type="spellStart"/>
+      <w:r>
+        <w:rPr>
+          <w:rFonts w:cs="Tahoma"/>
+          <w:i/>
+          <w:iCs/>
+          <w:color w:val="FF0000"/>
+          <w:szCs w:val="22"/>
+          <w:lang w:val="en-GB"/>
+        </w:rPr>
+        <w:t>Helwig</w:t>
+      </w:r>
+      <w:proofErr w:type="spellEnd"/>
+      <w:r>
+        <w:rPr>
+          <w:rFonts w:cs="Tahoma"/>
+          <w:i/>
+          <w:iCs/>
+          <w:color w:val="FF0000"/>
+          <w:szCs w:val="22"/>
+          <w:lang w:val="en-GB"/>
+        </w:rPr>
+        <w:t>, N. E., Hong, S., Hsiao-</w:t>
+      </w:r>
+      <w:proofErr w:type="spellStart"/>
+      <w:r>
+        <w:rPr>
+          <w:rFonts w:cs="Tahoma"/>
+          <w:i/>
+          <w:iCs/>
+          <w:color w:val="FF0000"/>
+          <w:szCs w:val="22"/>
+          <w:lang w:val="en-GB"/>
+        </w:rPr>
+        <w:t>Wecksler</w:t>
+      </w:r>
+      <w:proofErr w:type="spellEnd"/>
+      <w:r>
+        <w:rPr>
+          <w:rFonts w:cs="Tahoma"/>
+          <w:i/>
+          <w:iCs/>
+          <w:color w:val="FF0000"/>
+          <w:szCs w:val="22"/>
+          <w:lang w:val="en-GB"/>
+        </w:rPr>
+        <w:t>, E. T. &amp; Polk, J. D. Methods to temporally align gait</w:t>
+      </w:r>
+      <w:r>
+        <w:rPr>
+          <w:rFonts w:cs="Tahoma"/>
+          <w:i/>
+          <w:iCs/>
+          <w:color w:val="FF0000"/>
+          <w:szCs w:val="22"/>
+          <w:lang w:val="en-GB"/>
+        </w:rPr>
+        <w:t xml:space="preserve"> </w:t>
+      </w:r>
+      <w:r>
+        <w:rPr>
+          <w:rFonts w:cs="Tahoma"/>
+          <w:i/>
+          <w:iCs/>
+          <w:color w:val="FF0000"/>
+          <w:szCs w:val="22"/>
+          <w:lang w:val="en-GB"/>
+        </w:rPr>
+        <w:t xml:space="preserve">cycle data. J. </w:t>
+      </w:r>
+      <w:proofErr w:type="spellStart"/>
+      <w:r>
+        <w:rPr>
+          <w:rFonts w:cs="Tahoma"/>
+          <w:i/>
+          <w:iCs/>
+          <w:color w:val="FF0000"/>
+          <w:szCs w:val="22"/>
+          <w:lang w:val="en-GB"/>
+        </w:rPr>
+        <w:t>Biomech</w:t>
+      </w:r>
+      <w:proofErr w:type="spellEnd"/>
+      <w:r>
+        <w:rPr>
+          <w:rFonts w:cs="Tahoma"/>
+          <w:i/>
+          <w:iCs/>
+          <w:color w:val="FF0000"/>
+          <w:szCs w:val="22"/>
+          <w:lang w:val="en-GB"/>
+        </w:rPr>
+        <w:t>. 44, 561–566</w:t>
+      </w:r>
+      <w:r>
+        <w:rPr>
+          <w:rFonts w:cs="Tahoma"/>
+          <w:i/>
+          <w:iCs/>
+          <w:color w:val="FF0000"/>
+          <w:szCs w:val="22"/>
+          <w:lang w:val="en-GB"/>
+        </w:rPr>
+        <w:t xml:space="preserve"> </w:t>
+      </w:r>
+      <w:r>
+        <w:rPr>
+          <w:rFonts w:cs="Tahoma"/>
+          <w:i/>
+          <w:iCs/>
+          <w:color w:val="FF0000"/>
+          <w:szCs w:val="22"/>
+          <w:lang w:val="en-GB"/>
+        </w:rPr>
+        <w:t>(2011).</w:t>
+      </w:r>
+      <w:r>
+        <w:rPr>
+          <w:rFonts w:cs="Tahoma"/>
+          <w:szCs w:val="22"/>
+          <w:lang w:val="en-GB"/>
+        </w:rPr>
+        <w:t>]</w:t>
+      </w:r>
+      <w:r>
+        <w:rPr>
+          <w:rFonts w:cs="Tahoma"/>
+          <w:szCs w:val="22"/>
+        </w:rPr>
+        <w:t xml:space="preserve">. </w:t>
+      </w:r>
+    </w:p>
+    <w:p>
+      <w:pPr>
+        <w:autoSpaceDE w:val="0"/>
+        <w:autoSpaceDN w:val="0"/>
+        <w:adjustRightInd w:val="0"/>
+        <w:spacing w:after="0"/>
+        <w:ind w:firstLine="0"/>
+        <w:jc w:val="left"/>
+        <w:rPr>
+          <w:rFonts w:cs="Tahoma"/>
+          <w:szCs w:val="22"/>
+        </w:rPr>
+      </w:pPr>
+    </w:p>
+    <w:p>
+      <w:pPr>
+        <w:autoSpaceDE w:val="0"/>
+        <w:autoSpaceDN w:val="0"/>
+        <w:adjustRightInd w:val="0"/>
+        <w:spacing w:after="0"/>
+        <w:ind w:firstLine="0"/>
+        <w:jc w:val="left"/>
+        <w:rPr>
+          <w:rFonts w:cs="Tahoma"/>
+          <w:szCs w:val="22"/>
+        </w:rPr>
+      </w:pPr>
+      <w:r>
+        <w:rPr>
+          <w:rFonts w:cs="Tahoma"/>
+          <w:szCs w:val="22"/>
+        </w:rPr>
+        <w:t xml:space="preserve"> [</w:t>
+      </w:r>
+      <w:proofErr w:type="spellStart"/>
+      <w:r>
+        <w:rPr>
+          <w:rFonts w:cs="Tahoma"/>
+          <w:i/>
+          <w:iCs/>
+          <w:color w:val="FF0000"/>
+          <w:szCs w:val="22"/>
+          <w:lang w:val="en-GB"/>
+        </w:rPr>
+        <w:t>Sangeux</w:t>
+      </w:r>
+      <w:proofErr w:type="spellEnd"/>
+      <w:r>
+        <w:rPr>
+          <w:rFonts w:cs="Tahoma"/>
+          <w:i/>
+          <w:iCs/>
+          <w:color w:val="FF0000"/>
+          <w:szCs w:val="22"/>
+          <w:lang w:val="en-GB"/>
+        </w:rPr>
+        <w:t xml:space="preserve">, M. &amp; </w:t>
+      </w:r>
+      <w:proofErr w:type="spellStart"/>
+      <w:r>
+        <w:rPr>
+          <w:rFonts w:cs="Tahoma"/>
+          <w:i/>
+          <w:iCs/>
+          <w:color w:val="FF0000"/>
+          <w:szCs w:val="22"/>
+          <w:lang w:val="en-GB"/>
+        </w:rPr>
+        <w:t>Polak</w:t>
+      </w:r>
+      <w:proofErr w:type="spellEnd"/>
+      <w:r>
+        <w:rPr>
+          <w:rFonts w:cs="Tahoma"/>
+          <w:i/>
+          <w:iCs/>
+          <w:color w:val="FF0000"/>
+          <w:szCs w:val="22"/>
+          <w:lang w:val="en-GB"/>
+        </w:rPr>
+        <w:t xml:space="preserve">, J. A simple method to choose the most representative stride and detect outliers. </w:t>
+      </w:r>
+      <w:r>
+        <w:rPr>
+          <w:rFonts w:cs="Tahoma"/>
+          <w:i/>
+          <w:iCs/>
+          <w:color w:val="FF0000"/>
+          <w:szCs w:val="22"/>
+        </w:rPr>
+        <w:t>Gait Posture 41, 726–730 (2015).</w:t>
+      </w:r>
+      <w:r>
+        <w:rPr>
+          <w:rFonts w:cs="Tahoma"/>
+          <w:szCs w:val="22"/>
+        </w:rPr>
+        <w:t>]</w:t>
+      </w:r>
     </w:p>
     <w:p>
       <w:pPr>
@@ -22673,10 +24931,10 @@
       </w:r>
     </w:p>
     <w:sectPr>
-      <w:headerReference w:type="default" r:id="rId28"/>
-      <w:footerReference w:type="default" r:id="rId29"/>
-      <w:headerReference w:type="first" r:id="rId30"/>
-      <w:footerReference w:type="first" r:id="rId31"/>
+      <w:headerReference w:type="default" r:id="rId27"/>
+      <w:footerReference w:type="default" r:id="rId28"/>
+      <w:headerReference w:type="first" r:id="rId29"/>
+      <w:footerReference w:type="first" r:id="rId30"/>
       <w:type w:val="oddPage"/>
       <w:pgSz w:w="11906" w:h="16838" w:code="9"/>
       <w:pgMar w:top="1418" w:right="1134" w:bottom="1418" w:left="1701" w:header="851" w:footer="851" w:gutter="0"/>
@@ -25461,7 +27719,7 @@
   <w:style w:type="paragraph" w:default="1" w:styleId="Normal">
     <w:name w:val="Normal"/>
     <w:qFormat/>
-    <w:rsid w:val="00ED2C38"/>
+    <w:rsid w:val="00D65E2F"/>
     <w:pPr>
       <w:spacing w:after="120"/>
       <w:ind w:firstLine="567"/>

</xml_diff>

<commit_message>
tabla resumen demográfico dataset clases predef
</commit_message>
<xml_diff>
--- a/TFM_Sort_Rufat_Bernat.docx
+++ b/TFM_Sort_Rufat_Bernat.docx
@@ -20203,7 +20203,7 @@
           <w:szCs w:val="22"/>
           <w:lang w:val="es-ES" w:eastAsia="en-US"/>
         </w:rPr>
-        <w:t xml:space="preserve">2.085 </w:t>
+        <w:t xml:space="preserve">2085 </w:t>
       </w:r>
       <w:r>
         <w:rPr>
@@ -20472,16 +20472,14 @@
         <w:ind w:firstLine="0"/>
         <w:rPr>
           <w:rFonts w:cs="Tahoma"/>
-          <w:sz w:val="21"/>
-          <w:szCs w:val="21"/>
+          <w:sz w:val="20"/>
           <w:lang w:val="es-ES" w:eastAsia="en-US"/>
         </w:rPr>
       </w:pPr>
       <w:r>
         <w:rPr>
           <w:rFonts w:cs="Tahoma"/>
-          <w:sz w:val="21"/>
-          <w:szCs w:val="21"/>
+          <w:sz w:val="20"/>
           <w:lang w:val="es-ES" w:eastAsia="en-US"/>
         </w:rPr>
         <w:t xml:space="preserve">Tabla </w:t>
@@ -20490,8 +20488,7 @@
         <w:rPr>
           <w:rFonts w:cs="Tahoma"/>
           <w:color w:val="FF0000"/>
-          <w:sz w:val="21"/>
-          <w:szCs w:val="21"/>
+          <w:sz w:val="20"/>
           <w:lang w:val="es-ES" w:eastAsia="en-US"/>
         </w:rPr>
         <w:t>X</w:t>
@@ -20499,8 +20496,7 @@
       <w:r>
         <w:rPr>
           <w:rFonts w:cs="Tahoma"/>
-          <w:sz w:val="21"/>
-          <w:szCs w:val="21"/>
+          <w:sz w:val="20"/>
           <w:lang w:val="es-ES" w:eastAsia="en-US"/>
         </w:rPr>
         <w:t xml:space="preserve">. </w:t>
@@ -20508,8 +20504,7 @@
       <w:r>
         <w:rPr>
           <w:rFonts w:cs="Tahoma"/>
-          <w:sz w:val="21"/>
-          <w:szCs w:val="21"/>
+          <w:sz w:val="20"/>
           <w:lang w:val="es-ES" w:eastAsia="en-US"/>
         </w:rPr>
         <w:t xml:space="preserve">Descripción de la información guardada en el fichero de metadatos. </w:t>
@@ -20669,6 +20664,7 @@
       <w:r>
         <w:rPr>
           <w:rFonts w:cs="Tahoma"/>
+          <w:color w:val="FF0000"/>
           <w:szCs w:val="22"/>
           <w:lang w:val="es-ES" w:eastAsia="en-US"/>
         </w:rPr>
@@ -21051,6 +21047,7 @@
     </w:p>
     <w:p>
       <w:pPr>
+        <w:ind w:firstLine="0"/>
         <w:rPr>
           <w:rFonts w:cs="Tahoma"/>
           <w:szCs w:val="22"/>
@@ -21286,21 +21283,62 @@
           <w:szCs w:val="22"/>
           <w:lang w:val="es-ES" w:eastAsia="en-US"/>
         </w:rPr>
-        <w:t>Las etiquetas de anotación proporcionan información sobre la afectación específica y su localización anatómica. Esta extensa anotación permite un análisis en profundidad y la clasificación de los patrones de la marcha a través de diferentes tipos de deficiencias.</w:t>
-      </w:r>
-    </w:p>
-    <w:p>
-      <w:pPr>
+        <w:t xml:space="preserve">Las etiquetas de anotación proporcionan información sobre la afectación específica y su localización anatómica. </w:t>
+      </w:r>
+      <w:r>
         <w:rPr>
           <w:rFonts w:cs="Tahoma"/>
           <w:szCs w:val="22"/>
           <w:lang w:val="es-ES" w:eastAsia="en-US"/>
         </w:rPr>
-      </w:pPr>
+        <w:t xml:space="preserve">En la Tabla </w:t>
+      </w:r>
+      <w:r>
+        <w:rPr>
+          <w:rFonts w:cs="Tahoma"/>
+          <w:color w:val="FF0000"/>
+          <w:szCs w:val="22"/>
+          <w:lang w:val="es-ES" w:eastAsia="en-US"/>
+        </w:rPr>
+        <w:t>X</w:t>
+      </w:r>
+      <w:r>
+        <w:rPr>
+          <w:rFonts w:cs="Tahoma"/>
+          <w:szCs w:val="22"/>
+          <w:lang w:val="es-ES" w:eastAsia="en-US"/>
+        </w:rPr>
+        <w:t xml:space="preserve"> se muestra el r</w:t>
+      </w:r>
+      <w:r>
+        <w:rPr>
+          <w:rFonts w:cs="Tahoma"/>
+          <w:szCs w:val="22"/>
+          <w:lang w:val="es-ES" w:eastAsia="en-US"/>
+        </w:rPr>
+        <w:t>esumen demográfico del conjunto de datos y las clases predefinidas.</w:t>
+      </w:r>
+      <w:r>
+        <w:rPr>
+          <w:rFonts w:cs="Tahoma"/>
+          <w:szCs w:val="22"/>
+          <w:lang w:val="es-ES" w:eastAsia="en-US"/>
+        </w:rPr>
+        <w:t xml:space="preserve"> </w:t>
+      </w:r>
+      <w:r>
+        <w:rPr>
+          <w:rFonts w:cs="Tahoma"/>
+          <w:szCs w:val="22"/>
+          <w:lang w:val="es-ES" w:eastAsia="en-US"/>
+        </w:rPr>
+        <w:t>Esta extensa anotación permite un análisis en profundidad y la clasificación de los patrones de la marcha a través de diferentes tipos de deficiencias.</w:t>
+      </w:r>
     </w:p>
     <w:p>
       <w:pPr>
         <w:ind w:firstLine="0"/>
+        <w:jc w:val="left"/>
         <w:rPr>
           <w:rFonts w:cs="Tahoma"/>
           <w:szCs w:val="22"/>
@@ -21310,20 +21348,1555 @@
     </w:p>
     <w:p>
       <w:pPr>
-        <w:rPr>
-          <w:rFonts w:cs="Tahoma"/>
-          <w:szCs w:val="22"/>
+        <w:ind w:firstLine="0"/>
+        <w:jc w:val="left"/>
+        <w:rPr>
+          <w:rFonts w:cs="Tahoma"/>
+          <w:sz w:val="20"/>
           <w:lang w:val="es-ES" w:eastAsia="en-US"/>
         </w:rPr>
       </w:pPr>
-    </w:p>
-    <w:p>
-      <w:pPr>
-        <w:rPr>
-          <w:rFonts w:cs="Tahoma"/>
-          <w:szCs w:val="22"/>
+      <w:r>
+        <w:rPr>
+          <w:rFonts w:cs="Tahoma"/>
+          <w:sz w:val="20"/>
           <w:lang w:val="es-ES" w:eastAsia="en-US"/>
         </w:rPr>
+        <w:t xml:space="preserve">Tabla </w:t>
+      </w:r>
+      <w:r>
+        <w:rPr>
+          <w:rFonts w:cs="Tahoma"/>
+          <w:color w:val="FF0000"/>
+          <w:sz w:val="20"/>
+          <w:lang w:val="es-ES" w:eastAsia="en-US"/>
+        </w:rPr>
+        <w:t>X</w:t>
+      </w:r>
+      <w:r>
+        <w:rPr>
+          <w:rFonts w:cs="Tahoma"/>
+          <w:sz w:val="20"/>
+          <w:lang w:val="es-ES" w:eastAsia="en-US"/>
+        </w:rPr>
+        <w:t>. Resumen demográfico del conjunto de datos y las clases predefinidas</w:t>
+      </w:r>
+      <w:r>
+        <w:rPr>
+          <w:rFonts w:cs="Tahoma"/>
+          <w:sz w:val="20"/>
+          <w:lang w:val="es-ES" w:eastAsia="en-US"/>
+        </w:rPr>
+        <w:t xml:space="preserve"> [</w:t>
+      </w:r>
+      <w:proofErr w:type="spellStart"/>
+      <w:r>
+        <w:rPr>
+          <w:rFonts w:cs="Tahoma"/>
+          <w:color w:val="FF0000"/>
+          <w:sz w:val="20"/>
+          <w:lang w:val="es-ES" w:eastAsia="en-US"/>
+        </w:rPr>
+        <w:t>gaitrec</w:t>
+      </w:r>
+      <w:proofErr w:type="spellEnd"/>
+      <w:r>
+        <w:rPr>
+          <w:rFonts w:cs="Tahoma"/>
+          <w:sz w:val="20"/>
+          <w:lang w:val="es-ES" w:eastAsia="en-US"/>
+        </w:rPr>
+        <w:t>]</w:t>
+      </w:r>
+      <w:r>
+        <w:rPr>
+          <w:rFonts w:cs="Tahoma"/>
+          <w:sz w:val="20"/>
+          <w:lang w:val="es-ES" w:eastAsia="en-US"/>
+        </w:rPr>
+        <w:t>.</w:t>
+      </w:r>
+    </w:p>
+    <w:tbl>
+      <w:tblPr>
+        <w:tblStyle w:val="TableGrid"/>
+        <w:tblW w:w="9072" w:type="dxa"/>
+        <w:tblBorders>
+          <w:top w:val="none" w:sz="0" w:space="0" w:color="auto"/>
+          <w:left w:val="none" w:sz="0" w:space="0" w:color="auto"/>
+          <w:bottom w:val="none" w:sz="0" w:space="0" w:color="auto"/>
+          <w:right w:val="none" w:sz="0" w:space="0" w:color="auto"/>
+        </w:tblBorders>
+        <w:tblLayout w:type="fixed"/>
+        <w:tblLook w:val="04A0" w:firstRow="1" w:lastRow="0" w:firstColumn="1" w:lastColumn="0" w:noHBand="0" w:noVBand="1"/>
+      </w:tblPr>
+      <w:tblGrid>
+        <w:gridCol w:w="1134"/>
+        <w:gridCol w:w="790"/>
+        <w:gridCol w:w="1794"/>
+        <w:gridCol w:w="2236"/>
+        <w:gridCol w:w="1276"/>
+        <w:gridCol w:w="1842"/>
+      </w:tblGrid>
+      <w:tr>
+        <w:tc>
+          <w:tcPr>
+            <w:tcW w:w="1134" w:type="dxa"/>
+            <w:tcBorders>
+              <w:top w:val="single" w:sz="4" w:space="0" w:color="auto"/>
+              <w:bottom w:val="single" w:sz="4" w:space="0" w:color="auto"/>
+              <w:right w:val="nil"/>
+            </w:tcBorders>
+          </w:tcPr>
+          <w:p>
+            <w:pPr>
+              <w:ind w:firstLine="0"/>
+              <w:rPr>
+                <w:rFonts w:cs="Tahoma"/>
+                <w:b/>
+                <w:bCs/>
+                <w:sz w:val="20"/>
+                <w:lang w:val="es-ES" w:eastAsia="en-US"/>
+              </w:rPr>
+            </w:pPr>
+            <w:r>
+              <w:rPr>
+                <w:rFonts w:cs="Tahoma"/>
+                <w:b/>
+                <w:bCs/>
+                <w:sz w:val="20"/>
+                <w:lang w:val="es-ES" w:eastAsia="en-US"/>
+              </w:rPr>
+              <w:t>Clases</w:t>
+            </w:r>
+          </w:p>
+        </w:tc>
+        <w:tc>
+          <w:tcPr>
+            <w:tcW w:w="790" w:type="dxa"/>
+            <w:tcBorders>
+              <w:top w:val="single" w:sz="4" w:space="0" w:color="auto"/>
+              <w:left w:val="nil"/>
+              <w:bottom w:val="single" w:sz="4" w:space="0" w:color="auto"/>
+              <w:right w:val="nil"/>
+            </w:tcBorders>
+          </w:tcPr>
+          <w:p>
+            <w:pPr>
+              <w:ind w:firstLine="0"/>
+              <w:jc w:val="center"/>
+              <w:rPr>
+                <w:rFonts w:cs="Tahoma"/>
+                <w:b/>
+                <w:bCs/>
+                <w:sz w:val="20"/>
+                <w:lang w:val="es-ES" w:eastAsia="en-US"/>
+              </w:rPr>
+            </w:pPr>
+            <w:r>
+              <w:rPr>
+                <w:rFonts w:cs="Tahoma"/>
+                <w:b/>
+                <w:bCs/>
+                <w:sz w:val="20"/>
+                <w:lang w:val="es-ES" w:eastAsia="en-US"/>
+              </w:rPr>
+              <w:t>N</w:t>
+            </w:r>
+          </w:p>
+        </w:tc>
+        <w:tc>
+          <w:tcPr>
+            <w:tcW w:w="1794" w:type="dxa"/>
+            <w:tcBorders>
+              <w:top w:val="single" w:sz="4" w:space="0" w:color="auto"/>
+              <w:left w:val="nil"/>
+              <w:bottom w:val="single" w:sz="4" w:space="0" w:color="auto"/>
+              <w:right w:val="nil"/>
+            </w:tcBorders>
+          </w:tcPr>
+          <w:p>
+            <w:pPr>
+              <w:ind w:firstLine="0"/>
+              <w:jc w:val="center"/>
+              <w:rPr>
+                <w:rFonts w:cs="Tahoma"/>
+                <w:b/>
+                <w:bCs/>
+                <w:sz w:val="20"/>
+                <w:lang w:val="es-ES" w:eastAsia="en-US"/>
+              </w:rPr>
+            </w:pPr>
+            <w:r>
+              <w:rPr>
+                <w:rFonts w:cs="Tahoma"/>
+                <w:b/>
+                <w:bCs/>
+                <w:sz w:val="20"/>
+                <w:lang w:val="es-ES" w:eastAsia="en-US"/>
+              </w:rPr>
+              <w:t>Edad (años) Media (SD)</w:t>
+            </w:r>
+          </w:p>
+        </w:tc>
+        <w:tc>
+          <w:tcPr>
+            <w:tcW w:w="2236" w:type="dxa"/>
+            <w:tcBorders>
+              <w:top w:val="single" w:sz="4" w:space="0" w:color="auto"/>
+              <w:left w:val="nil"/>
+              <w:bottom w:val="single" w:sz="4" w:space="0" w:color="auto"/>
+              <w:right w:val="nil"/>
+            </w:tcBorders>
+          </w:tcPr>
+          <w:p>
+            <w:pPr>
+              <w:ind w:firstLine="0"/>
+              <w:jc w:val="center"/>
+              <w:rPr>
+                <w:rFonts w:cs="Tahoma"/>
+                <w:b/>
+                <w:bCs/>
+                <w:sz w:val="20"/>
+                <w:lang w:val="es-ES" w:eastAsia="en-US"/>
+              </w:rPr>
+            </w:pPr>
+            <w:r>
+              <w:rPr>
+                <w:rFonts w:cs="Tahoma"/>
+                <w:b/>
+                <w:bCs/>
+                <w:sz w:val="20"/>
+                <w:lang w:val="es-ES" w:eastAsia="en-US"/>
+              </w:rPr>
+              <w:t>Masa corporal (kg)</w:t>
+            </w:r>
+          </w:p>
+          <w:p>
+            <w:pPr>
+              <w:ind w:firstLine="0"/>
+              <w:jc w:val="center"/>
+              <w:rPr>
+                <w:rFonts w:cs="Tahoma"/>
+                <w:b/>
+                <w:bCs/>
+                <w:sz w:val="20"/>
+                <w:lang w:val="es-ES" w:eastAsia="en-US"/>
+              </w:rPr>
+            </w:pPr>
+            <w:r>
+              <w:rPr>
+                <w:rFonts w:cs="Tahoma"/>
+                <w:b/>
+                <w:bCs/>
+                <w:sz w:val="20"/>
+                <w:lang w:val="es-ES" w:eastAsia="en-US"/>
+              </w:rPr>
+              <w:t>Media (SD)</w:t>
+            </w:r>
+          </w:p>
+        </w:tc>
+        <w:tc>
+          <w:tcPr>
+            <w:tcW w:w="1276" w:type="dxa"/>
+            <w:tcBorders>
+              <w:top w:val="single" w:sz="4" w:space="0" w:color="auto"/>
+              <w:left w:val="nil"/>
+              <w:bottom w:val="single" w:sz="4" w:space="0" w:color="auto"/>
+              <w:right w:val="nil"/>
+            </w:tcBorders>
+          </w:tcPr>
+          <w:p>
+            <w:pPr>
+              <w:ind w:firstLine="0"/>
+              <w:jc w:val="center"/>
+              <w:rPr>
+                <w:rFonts w:cs="Tahoma"/>
+                <w:b/>
+                <w:bCs/>
+                <w:sz w:val="20"/>
+                <w:lang w:val="es-ES" w:eastAsia="en-US"/>
+              </w:rPr>
+            </w:pPr>
+            <w:r>
+              <w:rPr>
+                <w:rFonts w:cs="Tahoma"/>
+                <w:b/>
+                <w:bCs/>
+                <w:sz w:val="20"/>
+                <w:lang w:val="es-ES" w:eastAsia="en-US"/>
+              </w:rPr>
+              <w:t>Género</w:t>
+            </w:r>
+          </w:p>
+          <w:p>
+            <w:pPr>
+              <w:ind w:firstLine="0"/>
+              <w:jc w:val="center"/>
+              <w:rPr>
+                <w:rFonts w:cs="Tahoma"/>
+                <w:b/>
+                <w:bCs/>
+                <w:sz w:val="20"/>
+                <w:lang w:val="es-ES" w:eastAsia="en-US"/>
+              </w:rPr>
+            </w:pPr>
+            <w:r>
+              <w:rPr>
+                <w:rFonts w:cs="Tahoma"/>
+                <w:b/>
+                <w:bCs/>
+                <w:sz w:val="20"/>
+                <w:lang w:val="es-ES" w:eastAsia="en-US"/>
+              </w:rPr>
+              <w:t>(m/f)</w:t>
+            </w:r>
+          </w:p>
+        </w:tc>
+        <w:tc>
+          <w:tcPr>
+            <w:tcW w:w="1842" w:type="dxa"/>
+            <w:tcBorders>
+              <w:top w:val="single" w:sz="4" w:space="0" w:color="auto"/>
+              <w:left w:val="nil"/>
+              <w:bottom w:val="single" w:sz="4" w:space="0" w:color="auto"/>
+            </w:tcBorders>
+          </w:tcPr>
+          <w:p>
+            <w:pPr>
+              <w:ind w:firstLine="0"/>
+              <w:jc w:val="center"/>
+              <w:rPr>
+                <w:rFonts w:cs="Tahoma"/>
+                <w:b/>
+                <w:bCs/>
+                <w:i/>
+                <w:iCs/>
+                <w:sz w:val="20"/>
+                <w:lang w:val="es-ES" w:eastAsia="en-US"/>
+              </w:rPr>
+            </w:pPr>
+            <w:r>
+              <w:rPr>
+                <w:rFonts w:cs="Tahoma"/>
+                <w:b/>
+                <w:bCs/>
+                <w:sz w:val="20"/>
+                <w:lang w:val="es-ES" w:eastAsia="en-US"/>
+              </w:rPr>
+              <w:t xml:space="preserve">Número de paseos o </w:t>
+            </w:r>
+            <w:proofErr w:type="spellStart"/>
+            <w:r>
+              <w:rPr>
+                <w:rFonts w:cs="Tahoma"/>
+                <w:b/>
+                <w:bCs/>
+                <w:i/>
+                <w:iCs/>
+                <w:sz w:val="20"/>
+                <w:lang w:val="es-ES" w:eastAsia="en-US"/>
+              </w:rPr>
+              <w:t>trials</w:t>
+            </w:r>
+            <w:proofErr w:type="spellEnd"/>
+            <w:r>
+              <w:rPr>
+                <w:rFonts w:cs="Tahoma"/>
+                <w:b/>
+                <w:bCs/>
+                <w:i/>
+                <w:iCs/>
+                <w:sz w:val="20"/>
+                <w:lang w:val="es-ES" w:eastAsia="en-US"/>
+              </w:rPr>
+              <w:t xml:space="preserve"> </w:t>
+            </w:r>
+            <w:r>
+              <w:rPr>
+                <w:rFonts w:cs="Tahoma"/>
+                <w:b/>
+                <w:bCs/>
+                <w:sz w:val="20"/>
+                <w:lang w:val="es-ES" w:eastAsia="en-US"/>
+              </w:rPr>
+              <w:t>bilaterales</w:t>
+            </w:r>
+          </w:p>
+        </w:tc>
+      </w:tr>
+      <w:tr>
+        <w:tc>
+          <w:tcPr>
+            <w:tcW w:w="1134" w:type="dxa"/>
+            <w:tcBorders>
+              <w:top w:val="single" w:sz="4" w:space="0" w:color="auto"/>
+              <w:bottom w:val="nil"/>
+              <w:right w:val="nil"/>
+            </w:tcBorders>
+          </w:tcPr>
+          <w:p>
+            <w:pPr>
+              <w:ind w:firstLine="0"/>
+              <w:jc w:val="left"/>
+              <w:rPr>
+                <w:rFonts w:cs="Tahoma"/>
+                <w:sz w:val="20"/>
+                <w:lang w:val="es-ES" w:eastAsia="en-US"/>
+              </w:rPr>
+            </w:pPr>
+            <w:r>
+              <w:rPr>
+                <w:rFonts w:cs="Tahoma"/>
+                <w:sz w:val="20"/>
+                <w:lang w:val="es-ES" w:eastAsia="en-US"/>
+              </w:rPr>
+              <w:t xml:space="preserve">Control sano </w:t>
+            </w:r>
+          </w:p>
+        </w:tc>
+        <w:tc>
+          <w:tcPr>
+            <w:tcW w:w="790" w:type="dxa"/>
+            <w:tcBorders>
+              <w:top w:val="single" w:sz="4" w:space="0" w:color="auto"/>
+              <w:left w:val="nil"/>
+              <w:bottom w:val="nil"/>
+              <w:right w:val="nil"/>
+            </w:tcBorders>
+          </w:tcPr>
+          <w:p>
+            <w:pPr>
+              <w:ind w:firstLine="0"/>
+              <w:jc w:val="center"/>
+              <w:rPr>
+                <w:rFonts w:cs="Tahoma"/>
+                <w:color w:val="FF0000"/>
+                <w:sz w:val="20"/>
+                <w:lang w:val="es-ES" w:eastAsia="en-US"/>
+              </w:rPr>
+            </w:pPr>
+            <w:r>
+              <w:rPr>
+                <w:rFonts w:cs="Tahoma"/>
+                <w:color w:val="FF0000"/>
+                <w:sz w:val="20"/>
+                <w:lang w:val="es-ES" w:eastAsia="en-US"/>
+              </w:rPr>
+              <w:t>211</w:t>
+            </w:r>
+          </w:p>
+        </w:tc>
+        <w:tc>
+          <w:tcPr>
+            <w:tcW w:w="1794" w:type="dxa"/>
+            <w:tcBorders>
+              <w:top w:val="single" w:sz="4" w:space="0" w:color="auto"/>
+              <w:left w:val="nil"/>
+              <w:bottom w:val="nil"/>
+              <w:right w:val="nil"/>
+            </w:tcBorders>
+          </w:tcPr>
+          <w:p>
+            <w:pPr>
+              <w:ind w:firstLine="0"/>
+              <w:jc w:val="center"/>
+              <w:rPr>
+                <w:rFonts w:cs="Tahoma"/>
+                <w:color w:val="FF0000"/>
+                <w:sz w:val="20"/>
+                <w:lang w:val="es-ES" w:eastAsia="en-US"/>
+              </w:rPr>
+            </w:pPr>
+            <w:r>
+              <w:rPr>
+                <w:rFonts w:cs="Tahoma"/>
+                <w:color w:val="FF0000"/>
+                <w:sz w:val="20"/>
+                <w:lang w:val="en-GB"/>
+              </w:rPr>
+              <w:t>34.7 (13.9)</w:t>
+            </w:r>
+          </w:p>
+        </w:tc>
+        <w:tc>
+          <w:tcPr>
+            <w:tcW w:w="2236" w:type="dxa"/>
+            <w:tcBorders>
+              <w:top w:val="single" w:sz="4" w:space="0" w:color="auto"/>
+              <w:left w:val="nil"/>
+              <w:bottom w:val="nil"/>
+              <w:right w:val="nil"/>
+            </w:tcBorders>
+          </w:tcPr>
+          <w:p>
+            <w:pPr>
+              <w:ind w:firstLine="0"/>
+              <w:jc w:val="center"/>
+              <w:rPr>
+                <w:rFonts w:cs="Tahoma"/>
+                <w:color w:val="FF0000"/>
+                <w:sz w:val="20"/>
+                <w:lang w:val="es-ES" w:eastAsia="en-US"/>
+              </w:rPr>
+            </w:pPr>
+            <w:r>
+              <w:rPr>
+                <w:rFonts w:cs="Tahoma"/>
+                <w:color w:val="FF0000"/>
+                <w:sz w:val="20"/>
+                <w:lang w:val="en-GB"/>
+              </w:rPr>
+              <w:t>73.9 (15.6)</w:t>
+            </w:r>
+          </w:p>
+        </w:tc>
+        <w:tc>
+          <w:tcPr>
+            <w:tcW w:w="1276" w:type="dxa"/>
+            <w:tcBorders>
+              <w:top w:val="single" w:sz="4" w:space="0" w:color="auto"/>
+              <w:left w:val="nil"/>
+              <w:bottom w:val="nil"/>
+              <w:right w:val="nil"/>
+            </w:tcBorders>
+          </w:tcPr>
+          <w:p>
+            <w:pPr>
+              <w:ind w:firstLine="0"/>
+              <w:jc w:val="center"/>
+              <w:rPr>
+                <w:rFonts w:cs="Tahoma"/>
+                <w:color w:val="FF0000"/>
+                <w:sz w:val="20"/>
+                <w:lang w:val="es-ES" w:eastAsia="en-US"/>
+              </w:rPr>
+            </w:pPr>
+            <w:r>
+              <w:rPr>
+                <w:rFonts w:cs="Tahoma"/>
+                <w:color w:val="FF0000"/>
+                <w:sz w:val="20"/>
+                <w:lang w:val="en-GB"/>
+              </w:rPr>
+              <w:t>104/107</w:t>
+            </w:r>
+          </w:p>
+        </w:tc>
+        <w:tc>
+          <w:tcPr>
+            <w:tcW w:w="1842" w:type="dxa"/>
+            <w:tcBorders>
+              <w:top w:val="single" w:sz="4" w:space="0" w:color="auto"/>
+              <w:left w:val="nil"/>
+              <w:bottom w:val="nil"/>
+            </w:tcBorders>
+          </w:tcPr>
+          <w:p>
+            <w:pPr>
+              <w:ind w:firstLine="0"/>
+              <w:jc w:val="center"/>
+              <w:rPr>
+                <w:rFonts w:cs="Tahoma"/>
+                <w:color w:val="FF0000"/>
+                <w:sz w:val="20"/>
+                <w:lang w:val="es-ES" w:eastAsia="en-US"/>
+              </w:rPr>
+            </w:pPr>
+            <w:r>
+              <w:rPr>
+                <w:rFonts w:cs="Tahoma"/>
+                <w:color w:val="FF0000"/>
+                <w:sz w:val="20"/>
+                <w:lang w:val="en-GB"/>
+              </w:rPr>
+              <w:t>7755</w:t>
+            </w:r>
+          </w:p>
+        </w:tc>
+      </w:tr>
+      <w:tr>
+        <w:tc>
+          <w:tcPr>
+            <w:tcW w:w="1134" w:type="dxa"/>
+            <w:tcBorders>
+              <w:top w:val="nil"/>
+              <w:bottom w:val="nil"/>
+              <w:right w:val="nil"/>
+            </w:tcBorders>
+          </w:tcPr>
+          <w:p>
+            <w:pPr>
+              <w:ind w:firstLine="0"/>
+              <w:jc w:val="left"/>
+              <w:rPr>
+                <w:rFonts w:cs="Tahoma"/>
+                <w:sz w:val="20"/>
+                <w:lang w:val="es-ES" w:eastAsia="en-US"/>
+              </w:rPr>
+            </w:pPr>
+            <w:r>
+              <w:rPr>
+                <w:rFonts w:cs="Tahoma"/>
+                <w:sz w:val="20"/>
+                <w:lang w:val="es-ES" w:eastAsia="en-US"/>
+              </w:rPr>
+              <w:t xml:space="preserve">Cadera </w:t>
+            </w:r>
+          </w:p>
+        </w:tc>
+        <w:tc>
+          <w:tcPr>
+            <w:tcW w:w="790" w:type="dxa"/>
+            <w:tcBorders>
+              <w:top w:val="nil"/>
+              <w:left w:val="nil"/>
+              <w:bottom w:val="nil"/>
+              <w:right w:val="nil"/>
+            </w:tcBorders>
+          </w:tcPr>
+          <w:p>
+            <w:pPr>
+              <w:ind w:firstLine="0"/>
+              <w:jc w:val="center"/>
+              <w:rPr>
+                <w:rFonts w:cs="Tahoma"/>
+                <w:color w:val="FF0000"/>
+                <w:sz w:val="20"/>
+                <w:lang w:val="es-ES" w:eastAsia="en-US"/>
+              </w:rPr>
+            </w:pPr>
+            <w:r>
+              <w:rPr>
+                <w:rFonts w:cs="Tahoma"/>
+                <w:color w:val="FF0000"/>
+                <w:sz w:val="20"/>
+                <w:lang w:val="es-ES" w:eastAsia="en-US"/>
+              </w:rPr>
+              <w:t>450</w:t>
+            </w:r>
+          </w:p>
+        </w:tc>
+        <w:tc>
+          <w:tcPr>
+            <w:tcW w:w="1794" w:type="dxa"/>
+            <w:tcBorders>
+              <w:top w:val="nil"/>
+              <w:left w:val="nil"/>
+              <w:bottom w:val="nil"/>
+              <w:right w:val="nil"/>
+            </w:tcBorders>
+          </w:tcPr>
+          <w:p>
+            <w:pPr>
+              <w:ind w:firstLine="0"/>
+              <w:jc w:val="center"/>
+              <w:rPr>
+                <w:rFonts w:cs="Tahoma"/>
+                <w:color w:val="FF0000"/>
+                <w:sz w:val="20"/>
+                <w:lang w:val="es-ES" w:eastAsia="en-US"/>
+              </w:rPr>
+            </w:pPr>
+            <w:r>
+              <w:rPr>
+                <w:rFonts w:cs="Tahoma"/>
+                <w:color w:val="FF0000"/>
+                <w:sz w:val="20"/>
+                <w:lang w:val="en-GB"/>
+              </w:rPr>
+              <w:t>42.6 (12.8)</w:t>
+            </w:r>
+          </w:p>
+        </w:tc>
+        <w:tc>
+          <w:tcPr>
+            <w:tcW w:w="2236" w:type="dxa"/>
+            <w:tcBorders>
+              <w:top w:val="nil"/>
+              <w:left w:val="nil"/>
+              <w:bottom w:val="nil"/>
+              <w:right w:val="nil"/>
+            </w:tcBorders>
+          </w:tcPr>
+          <w:p>
+            <w:pPr>
+              <w:ind w:firstLine="0"/>
+              <w:jc w:val="center"/>
+              <w:rPr>
+                <w:rFonts w:cs="Tahoma"/>
+                <w:color w:val="FF0000"/>
+                <w:sz w:val="20"/>
+                <w:lang w:val="es-ES" w:eastAsia="en-US"/>
+              </w:rPr>
+            </w:pPr>
+            <w:r>
+              <w:rPr>
+                <w:rFonts w:cs="Tahoma"/>
+                <w:color w:val="FF0000"/>
+                <w:sz w:val="20"/>
+                <w:lang w:val="en-GB"/>
+              </w:rPr>
+              <w:t>73.9 (15.6)</w:t>
+            </w:r>
+          </w:p>
+        </w:tc>
+        <w:tc>
+          <w:tcPr>
+            <w:tcW w:w="1276" w:type="dxa"/>
+            <w:tcBorders>
+              <w:top w:val="nil"/>
+              <w:left w:val="nil"/>
+              <w:bottom w:val="nil"/>
+              <w:right w:val="nil"/>
+            </w:tcBorders>
+          </w:tcPr>
+          <w:p>
+            <w:pPr>
+              <w:ind w:firstLine="0"/>
+              <w:jc w:val="center"/>
+              <w:rPr>
+                <w:rFonts w:cs="Tahoma"/>
+                <w:color w:val="FF0000"/>
+                <w:sz w:val="20"/>
+                <w:lang w:val="es-ES" w:eastAsia="en-US"/>
+              </w:rPr>
+            </w:pPr>
+            <w:r>
+              <w:rPr>
+                <w:rFonts w:cs="Tahoma"/>
+                <w:color w:val="FF0000"/>
+                <w:sz w:val="20"/>
+                <w:lang w:val="en-GB"/>
+              </w:rPr>
+              <w:t>373/77</w:t>
+            </w:r>
+          </w:p>
+        </w:tc>
+        <w:tc>
+          <w:tcPr>
+            <w:tcW w:w="1842" w:type="dxa"/>
+            <w:tcBorders>
+              <w:top w:val="nil"/>
+              <w:left w:val="nil"/>
+              <w:bottom w:val="nil"/>
+            </w:tcBorders>
+          </w:tcPr>
+          <w:p>
+            <w:pPr>
+              <w:ind w:firstLine="0"/>
+              <w:jc w:val="center"/>
+              <w:rPr>
+                <w:rFonts w:cs="Tahoma"/>
+                <w:color w:val="FF0000"/>
+                <w:sz w:val="20"/>
+                <w:lang w:val="es-ES" w:eastAsia="en-US"/>
+              </w:rPr>
+            </w:pPr>
+            <w:r>
+              <w:rPr>
+                <w:rFonts w:cs="Tahoma"/>
+                <w:color w:val="FF0000"/>
+                <w:sz w:val="20"/>
+                <w:lang w:val="en-GB"/>
+              </w:rPr>
+              <w:t>12748</w:t>
+            </w:r>
+          </w:p>
+        </w:tc>
+      </w:tr>
+      <w:tr>
+        <w:tc>
+          <w:tcPr>
+            <w:tcW w:w="1134" w:type="dxa"/>
+            <w:tcBorders>
+              <w:top w:val="nil"/>
+              <w:bottom w:val="nil"/>
+              <w:right w:val="nil"/>
+            </w:tcBorders>
+          </w:tcPr>
+          <w:p>
+            <w:pPr>
+              <w:ind w:firstLine="0"/>
+              <w:jc w:val="left"/>
+              <w:rPr>
+                <w:rFonts w:cs="Tahoma"/>
+                <w:sz w:val="20"/>
+                <w:lang w:val="es-ES" w:eastAsia="en-US"/>
+              </w:rPr>
+            </w:pPr>
+            <w:r>
+              <w:rPr>
+                <w:rFonts w:cs="Tahoma"/>
+                <w:sz w:val="20"/>
+                <w:lang w:val="es-ES" w:eastAsia="en-US"/>
+              </w:rPr>
+              <w:t xml:space="preserve">Rodilla </w:t>
+            </w:r>
+          </w:p>
+        </w:tc>
+        <w:tc>
+          <w:tcPr>
+            <w:tcW w:w="790" w:type="dxa"/>
+            <w:tcBorders>
+              <w:top w:val="nil"/>
+              <w:left w:val="nil"/>
+              <w:bottom w:val="nil"/>
+              <w:right w:val="nil"/>
+            </w:tcBorders>
+          </w:tcPr>
+          <w:p>
+            <w:pPr>
+              <w:ind w:firstLine="0"/>
+              <w:jc w:val="center"/>
+              <w:rPr>
+                <w:rFonts w:cs="Tahoma"/>
+                <w:color w:val="FF0000"/>
+                <w:sz w:val="20"/>
+                <w:lang w:val="es-ES" w:eastAsia="en-US"/>
+              </w:rPr>
+            </w:pPr>
+            <w:r>
+              <w:rPr>
+                <w:rFonts w:cs="Tahoma"/>
+                <w:color w:val="FF0000"/>
+                <w:sz w:val="20"/>
+                <w:lang w:val="es-ES" w:eastAsia="en-US"/>
+              </w:rPr>
+              <w:t>625</w:t>
+            </w:r>
+          </w:p>
+        </w:tc>
+        <w:tc>
+          <w:tcPr>
+            <w:tcW w:w="1794" w:type="dxa"/>
+            <w:tcBorders>
+              <w:top w:val="nil"/>
+              <w:left w:val="nil"/>
+              <w:bottom w:val="nil"/>
+              <w:right w:val="nil"/>
+            </w:tcBorders>
+          </w:tcPr>
+          <w:p>
+            <w:pPr>
+              <w:ind w:firstLine="0"/>
+              <w:jc w:val="center"/>
+              <w:rPr>
+                <w:rFonts w:cs="Tahoma"/>
+                <w:color w:val="FF0000"/>
+                <w:sz w:val="20"/>
+                <w:lang w:val="es-ES" w:eastAsia="en-US"/>
+              </w:rPr>
+            </w:pPr>
+            <w:r>
+              <w:rPr>
+                <w:rFonts w:cs="Tahoma"/>
+                <w:color w:val="FF0000"/>
+                <w:sz w:val="20"/>
+                <w:lang w:val="en-GB"/>
+              </w:rPr>
+              <w:t>41.6 (12.0)</w:t>
+            </w:r>
+          </w:p>
+        </w:tc>
+        <w:tc>
+          <w:tcPr>
+            <w:tcW w:w="2236" w:type="dxa"/>
+            <w:tcBorders>
+              <w:top w:val="nil"/>
+              <w:left w:val="nil"/>
+              <w:bottom w:val="nil"/>
+              <w:right w:val="nil"/>
+            </w:tcBorders>
+          </w:tcPr>
+          <w:p>
+            <w:pPr>
+              <w:ind w:firstLine="0"/>
+              <w:jc w:val="center"/>
+              <w:rPr>
+                <w:rFonts w:cs="Tahoma"/>
+                <w:color w:val="FF0000"/>
+                <w:sz w:val="20"/>
+                <w:lang w:val="es-ES" w:eastAsia="en-US"/>
+              </w:rPr>
+            </w:pPr>
+            <w:r>
+              <w:rPr>
+                <w:rFonts w:cs="Tahoma"/>
+                <w:color w:val="FF0000"/>
+                <w:sz w:val="20"/>
+                <w:lang w:val="en-GB"/>
+              </w:rPr>
+              <w:t>84.3 (18.6)</w:t>
+            </w:r>
+          </w:p>
+        </w:tc>
+        <w:tc>
+          <w:tcPr>
+            <w:tcW w:w="1276" w:type="dxa"/>
+            <w:tcBorders>
+              <w:top w:val="nil"/>
+              <w:left w:val="nil"/>
+              <w:bottom w:val="nil"/>
+              <w:right w:val="nil"/>
+            </w:tcBorders>
+          </w:tcPr>
+          <w:p>
+            <w:pPr>
+              <w:ind w:firstLine="0"/>
+              <w:jc w:val="center"/>
+              <w:rPr>
+                <w:rFonts w:cs="Tahoma"/>
+                <w:color w:val="FF0000"/>
+                <w:sz w:val="20"/>
+                <w:lang w:val="es-ES" w:eastAsia="en-US"/>
+              </w:rPr>
+            </w:pPr>
+            <w:r>
+              <w:rPr>
+                <w:rFonts w:cs="Tahoma"/>
+                <w:color w:val="FF0000"/>
+                <w:sz w:val="20"/>
+                <w:lang w:val="en-GB"/>
+              </w:rPr>
+              <w:t>426/199</w:t>
+            </w:r>
+          </w:p>
+        </w:tc>
+        <w:tc>
+          <w:tcPr>
+            <w:tcW w:w="1842" w:type="dxa"/>
+            <w:tcBorders>
+              <w:top w:val="nil"/>
+              <w:left w:val="nil"/>
+              <w:bottom w:val="nil"/>
+            </w:tcBorders>
+          </w:tcPr>
+          <w:p>
+            <w:pPr>
+              <w:ind w:firstLine="0"/>
+              <w:jc w:val="center"/>
+              <w:rPr>
+                <w:rFonts w:cs="Tahoma"/>
+                <w:color w:val="FF0000"/>
+                <w:sz w:val="20"/>
+                <w:lang w:val="es-ES" w:eastAsia="en-US"/>
+              </w:rPr>
+            </w:pPr>
+            <w:r>
+              <w:rPr>
+                <w:rFonts w:cs="Tahoma"/>
+                <w:color w:val="FF0000"/>
+                <w:sz w:val="20"/>
+                <w:lang w:val="en-GB"/>
+              </w:rPr>
+              <w:t>19873</w:t>
+            </w:r>
+          </w:p>
+        </w:tc>
+      </w:tr>
+      <w:tr>
+        <w:tc>
+          <w:tcPr>
+            <w:tcW w:w="1134" w:type="dxa"/>
+            <w:tcBorders>
+              <w:top w:val="nil"/>
+              <w:bottom w:val="nil"/>
+              <w:right w:val="nil"/>
+            </w:tcBorders>
+          </w:tcPr>
+          <w:p>
+            <w:pPr>
+              <w:ind w:firstLine="0"/>
+              <w:jc w:val="left"/>
+              <w:rPr>
+                <w:rFonts w:cs="Tahoma"/>
+                <w:sz w:val="20"/>
+                <w:lang w:val="es-ES" w:eastAsia="en-US"/>
+              </w:rPr>
+            </w:pPr>
+            <w:r>
+              <w:rPr>
+                <w:rFonts w:cs="Tahoma"/>
+                <w:sz w:val="20"/>
+                <w:lang w:val="es-ES" w:eastAsia="en-US"/>
+              </w:rPr>
+              <w:t xml:space="preserve">Tobillo </w:t>
+            </w:r>
+          </w:p>
+        </w:tc>
+        <w:tc>
+          <w:tcPr>
+            <w:tcW w:w="790" w:type="dxa"/>
+            <w:tcBorders>
+              <w:top w:val="nil"/>
+              <w:left w:val="nil"/>
+              <w:bottom w:val="nil"/>
+              <w:right w:val="nil"/>
+            </w:tcBorders>
+          </w:tcPr>
+          <w:p>
+            <w:pPr>
+              <w:ind w:firstLine="0"/>
+              <w:jc w:val="center"/>
+              <w:rPr>
+                <w:rFonts w:cs="Tahoma"/>
+                <w:color w:val="FF0000"/>
+                <w:sz w:val="20"/>
+                <w:lang w:val="es-ES" w:eastAsia="en-US"/>
+              </w:rPr>
+            </w:pPr>
+            <w:r>
+              <w:rPr>
+                <w:rFonts w:cs="Tahoma"/>
+                <w:color w:val="FF0000"/>
+                <w:sz w:val="20"/>
+                <w:lang w:val="es-ES" w:eastAsia="en-US"/>
+              </w:rPr>
+              <w:t>627</w:t>
+            </w:r>
+          </w:p>
+        </w:tc>
+        <w:tc>
+          <w:tcPr>
+            <w:tcW w:w="1794" w:type="dxa"/>
+            <w:tcBorders>
+              <w:top w:val="nil"/>
+              <w:left w:val="nil"/>
+              <w:bottom w:val="nil"/>
+              <w:right w:val="nil"/>
+            </w:tcBorders>
+          </w:tcPr>
+          <w:p>
+            <w:pPr>
+              <w:ind w:firstLine="0"/>
+              <w:jc w:val="center"/>
+              <w:rPr>
+                <w:rFonts w:cs="Tahoma"/>
+                <w:color w:val="FF0000"/>
+                <w:sz w:val="20"/>
+                <w:lang w:val="es-ES" w:eastAsia="en-US"/>
+              </w:rPr>
+            </w:pPr>
+            <w:r>
+              <w:rPr>
+                <w:rFonts w:cs="Tahoma"/>
+                <w:color w:val="FF0000"/>
+                <w:sz w:val="20"/>
+                <w:lang w:val="en-GB"/>
+              </w:rPr>
+              <w:t>41.6 (11.4)</w:t>
+            </w:r>
+          </w:p>
+        </w:tc>
+        <w:tc>
+          <w:tcPr>
+            <w:tcW w:w="2236" w:type="dxa"/>
+            <w:tcBorders>
+              <w:top w:val="nil"/>
+              <w:left w:val="nil"/>
+              <w:bottom w:val="nil"/>
+              <w:right w:val="nil"/>
+            </w:tcBorders>
+          </w:tcPr>
+          <w:p>
+            <w:pPr>
+              <w:ind w:firstLine="0"/>
+              <w:jc w:val="center"/>
+              <w:rPr>
+                <w:rFonts w:cs="Tahoma"/>
+                <w:color w:val="FF0000"/>
+                <w:sz w:val="20"/>
+                <w:lang w:val="es-ES" w:eastAsia="en-US"/>
+              </w:rPr>
+            </w:pPr>
+            <w:r>
+              <w:rPr>
+                <w:rFonts w:cs="Tahoma"/>
+                <w:color w:val="FF0000"/>
+                <w:sz w:val="20"/>
+                <w:lang w:val="en-GB"/>
+              </w:rPr>
+              <w:t>87.0 (18.0)</w:t>
+            </w:r>
+          </w:p>
+        </w:tc>
+        <w:tc>
+          <w:tcPr>
+            <w:tcW w:w="1276" w:type="dxa"/>
+            <w:tcBorders>
+              <w:top w:val="nil"/>
+              <w:left w:val="nil"/>
+              <w:bottom w:val="nil"/>
+              <w:right w:val="nil"/>
+            </w:tcBorders>
+          </w:tcPr>
+          <w:p>
+            <w:pPr>
+              <w:ind w:firstLine="0"/>
+              <w:jc w:val="center"/>
+              <w:rPr>
+                <w:rFonts w:cs="Tahoma"/>
+                <w:color w:val="FF0000"/>
+                <w:sz w:val="20"/>
+                <w:lang w:val="es-ES" w:eastAsia="en-US"/>
+              </w:rPr>
+            </w:pPr>
+            <w:r>
+              <w:rPr>
+                <w:rFonts w:cs="Tahoma"/>
+                <w:color w:val="FF0000"/>
+                <w:sz w:val="20"/>
+                <w:lang w:val="en-GB"/>
+              </w:rPr>
+              <w:t>498/129</w:t>
+            </w:r>
+          </w:p>
+        </w:tc>
+        <w:tc>
+          <w:tcPr>
+            <w:tcW w:w="1842" w:type="dxa"/>
+            <w:tcBorders>
+              <w:top w:val="nil"/>
+              <w:left w:val="nil"/>
+              <w:bottom w:val="nil"/>
+            </w:tcBorders>
+          </w:tcPr>
+          <w:p>
+            <w:pPr>
+              <w:ind w:firstLine="0"/>
+              <w:jc w:val="center"/>
+              <w:rPr>
+                <w:rFonts w:cs="Tahoma"/>
+                <w:color w:val="FF0000"/>
+                <w:sz w:val="20"/>
+                <w:lang w:val="es-ES" w:eastAsia="en-US"/>
+              </w:rPr>
+            </w:pPr>
+            <w:r>
+              <w:rPr>
+                <w:rFonts w:cs="Tahoma"/>
+                <w:color w:val="FF0000"/>
+                <w:sz w:val="20"/>
+                <w:lang w:val="en-GB"/>
+              </w:rPr>
+              <w:t>21386</w:t>
+            </w:r>
+          </w:p>
+        </w:tc>
+      </w:tr>
+      <w:tr>
+        <w:tc>
+          <w:tcPr>
+            <w:tcW w:w="1134" w:type="dxa"/>
+            <w:tcBorders>
+              <w:top w:val="nil"/>
+              <w:bottom w:val="single" w:sz="4" w:space="0" w:color="auto"/>
+              <w:right w:val="nil"/>
+            </w:tcBorders>
+          </w:tcPr>
+          <w:p>
+            <w:pPr>
+              <w:ind w:firstLine="0"/>
+              <w:jc w:val="left"/>
+              <w:rPr>
+                <w:rFonts w:cs="Tahoma"/>
+                <w:sz w:val="20"/>
+                <w:lang w:val="es-ES" w:eastAsia="en-US"/>
+              </w:rPr>
+            </w:pPr>
+            <w:r>
+              <w:rPr>
+                <w:rFonts w:cs="Tahoma"/>
+                <w:sz w:val="20"/>
+                <w:lang w:val="es-ES" w:eastAsia="en-US"/>
+              </w:rPr>
+              <w:t xml:space="preserve">Calcáneo </w:t>
+            </w:r>
+          </w:p>
+        </w:tc>
+        <w:tc>
+          <w:tcPr>
+            <w:tcW w:w="790" w:type="dxa"/>
+            <w:tcBorders>
+              <w:top w:val="nil"/>
+              <w:left w:val="nil"/>
+              <w:bottom w:val="single" w:sz="4" w:space="0" w:color="auto"/>
+              <w:right w:val="nil"/>
+            </w:tcBorders>
+          </w:tcPr>
+          <w:p>
+            <w:pPr>
+              <w:ind w:firstLine="0"/>
+              <w:jc w:val="center"/>
+              <w:rPr>
+                <w:rFonts w:cs="Tahoma"/>
+                <w:color w:val="FF0000"/>
+                <w:sz w:val="20"/>
+                <w:lang w:val="es-ES" w:eastAsia="en-US"/>
+              </w:rPr>
+            </w:pPr>
+            <w:r>
+              <w:rPr>
+                <w:rFonts w:cs="Tahoma"/>
+                <w:color w:val="FF0000"/>
+                <w:sz w:val="20"/>
+                <w:lang w:val="es-ES" w:eastAsia="en-US"/>
+              </w:rPr>
+              <w:t>382</w:t>
+            </w:r>
+          </w:p>
+        </w:tc>
+        <w:tc>
+          <w:tcPr>
+            <w:tcW w:w="1794" w:type="dxa"/>
+            <w:tcBorders>
+              <w:top w:val="nil"/>
+              <w:left w:val="nil"/>
+              <w:bottom w:val="single" w:sz="4" w:space="0" w:color="auto"/>
+              <w:right w:val="nil"/>
+            </w:tcBorders>
+          </w:tcPr>
+          <w:p>
+            <w:pPr>
+              <w:ind w:firstLine="0"/>
+              <w:jc w:val="center"/>
+              <w:rPr>
+                <w:rFonts w:cs="Tahoma"/>
+                <w:color w:val="FF0000"/>
+                <w:sz w:val="20"/>
+                <w:lang w:val="es-ES" w:eastAsia="en-US"/>
+              </w:rPr>
+            </w:pPr>
+            <w:r>
+              <w:rPr>
+                <w:rFonts w:cs="Tahoma"/>
+                <w:color w:val="FF0000"/>
+                <w:sz w:val="20"/>
+                <w:lang w:val="en-GB"/>
+              </w:rPr>
+              <w:t>43.5 (10.4)</w:t>
+            </w:r>
+          </w:p>
+        </w:tc>
+        <w:tc>
+          <w:tcPr>
+            <w:tcW w:w="2236" w:type="dxa"/>
+            <w:tcBorders>
+              <w:top w:val="nil"/>
+              <w:left w:val="nil"/>
+              <w:bottom w:val="single" w:sz="4" w:space="0" w:color="auto"/>
+              <w:right w:val="nil"/>
+            </w:tcBorders>
+          </w:tcPr>
+          <w:p>
+            <w:pPr>
+              <w:ind w:firstLine="0"/>
+              <w:jc w:val="center"/>
+              <w:rPr>
+                <w:rFonts w:cs="Tahoma"/>
+                <w:color w:val="FF0000"/>
+                <w:sz w:val="20"/>
+                <w:lang w:val="es-ES" w:eastAsia="en-US"/>
+              </w:rPr>
+            </w:pPr>
+            <w:r>
+              <w:rPr>
+                <w:rFonts w:cs="Tahoma"/>
+                <w:color w:val="FF0000"/>
+                <w:sz w:val="20"/>
+                <w:lang w:val="en-GB"/>
+              </w:rPr>
+              <w:t>84.0 (14.5)</w:t>
+            </w:r>
+          </w:p>
+        </w:tc>
+        <w:tc>
+          <w:tcPr>
+            <w:tcW w:w="1276" w:type="dxa"/>
+            <w:tcBorders>
+              <w:top w:val="nil"/>
+              <w:left w:val="nil"/>
+              <w:bottom w:val="single" w:sz="4" w:space="0" w:color="auto"/>
+              <w:right w:val="nil"/>
+            </w:tcBorders>
+          </w:tcPr>
+          <w:p>
+            <w:pPr>
+              <w:ind w:firstLine="0"/>
+              <w:jc w:val="center"/>
+              <w:rPr>
+                <w:rFonts w:cs="Tahoma"/>
+                <w:color w:val="FF0000"/>
+                <w:sz w:val="20"/>
+                <w:lang w:val="es-ES" w:eastAsia="en-US"/>
+              </w:rPr>
+            </w:pPr>
+            <w:r>
+              <w:rPr>
+                <w:rFonts w:cs="Tahoma"/>
+                <w:color w:val="FF0000"/>
+                <w:sz w:val="20"/>
+                <w:lang w:val="en-GB"/>
+              </w:rPr>
+              <w:t>339/43</w:t>
+            </w:r>
+          </w:p>
+        </w:tc>
+        <w:tc>
+          <w:tcPr>
+            <w:tcW w:w="1842" w:type="dxa"/>
+            <w:tcBorders>
+              <w:top w:val="nil"/>
+              <w:left w:val="nil"/>
+              <w:bottom w:val="single" w:sz="4" w:space="0" w:color="auto"/>
+            </w:tcBorders>
+          </w:tcPr>
+          <w:p>
+            <w:pPr>
+              <w:ind w:firstLine="0"/>
+              <w:jc w:val="center"/>
+              <w:rPr>
+                <w:rFonts w:cs="Tahoma"/>
+                <w:color w:val="FF0000"/>
+                <w:sz w:val="20"/>
+                <w:lang w:val="es-ES" w:eastAsia="en-US"/>
+              </w:rPr>
+            </w:pPr>
+            <w:r>
+              <w:rPr>
+                <w:rFonts w:cs="Tahoma"/>
+                <w:color w:val="FF0000"/>
+                <w:sz w:val="20"/>
+                <w:lang w:val="en-GB"/>
+              </w:rPr>
+              <w:t>13970</w:t>
+            </w:r>
+          </w:p>
+        </w:tc>
+      </w:tr>
+      <w:tr>
+        <w:tc>
+          <w:tcPr>
+            <w:tcW w:w="1134" w:type="dxa"/>
+            <w:tcBorders>
+              <w:top w:val="single" w:sz="4" w:space="0" w:color="auto"/>
+              <w:bottom w:val="single" w:sz="4" w:space="0" w:color="auto"/>
+              <w:right w:val="nil"/>
+            </w:tcBorders>
+          </w:tcPr>
+          <w:p>
+            <w:pPr>
+              <w:ind w:firstLine="0"/>
+              <w:jc w:val="left"/>
+              <w:rPr>
+                <w:rFonts w:cs="Tahoma"/>
+                <w:b/>
+                <w:bCs/>
+                <w:sz w:val="20"/>
+                <w:lang w:val="es-ES" w:eastAsia="en-US"/>
+              </w:rPr>
+            </w:pPr>
+            <w:r>
+              <w:rPr>
+                <w:rFonts w:cs="Tahoma"/>
+                <w:b/>
+                <w:bCs/>
+                <w:sz w:val="20"/>
+                <w:lang w:val="es-ES" w:eastAsia="en-US"/>
+              </w:rPr>
+              <w:t xml:space="preserve">Total </w:t>
+            </w:r>
+          </w:p>
+        </w:tc>
+        <w:tc>
+          <w:tcPr>
+            <w:tcW w:w="790" w:type="dxa"/>
+            <w:tcBorders>
+              <w:top w:val="single" w:sz="4" w:space="0" w:color="auto"/>
+              <w:left w:val="nil"/>
+              <w:bottom w:val="single" w:sz="4" w:space="0" w:color="auto"/>
+              <w:right w:val="nil"/>
+            </w:tcBorders>
+          </w:tcPr>
+          <w:p>
+            <w:pPr>
+              <w:ind w:firstLine="0"/>
+              <w:jc w:val="center"/>
+              <w:rPr>
+                <w:rFonts w:cs="Tahoma"/>
+                <w:b/>
+                <w:bCs/>
+                <w:color w:val="FF0000"/>
+                <w:sz w:val="20"/>
+                <w:lang w:val="es-ES" w:eastAsia="en-US"/>
+              </w:rPr>
+            </w:pPr>
+            <w:r>
+              <w:rPr>
+                <w:rFonts w:cs="Tahoma"/>
+                <w:b/>
+                <w:bCs/>
+                <w:color w:val="FF0000"/>
+                <w:sz w:val="20"/>
+                <w:lang w:val="es-ES" w:eastAsia="en-US"/>
+              </w:rPr>
+              <w:t>2295</w:t>
+            </w:r>
+          </w:p>
+        </w:tc>
+        <w:tc>
+          <w:tcPr>
+            <w:tcW w:w="1794" w:type="dxa"/>
+            <w:tcBorders>
+              <w:top w:val="single" w:sz="4" w:space="0" w:color="auto"/>
+              <w:left w:val="nil"/>
+              <w:bottom w:val="single" w:sz="4" w:space="0" w:color="auto"/>
+              <w:right w:val="nil"/>
+            </w:tcBorders>
+          </w:tcPr>
+          <w:p>
+            <w:pPr>
+              <w:ind w:firstLine="0"/>
+              <w:jc w:val="center"/>
+              <w:rPr>
+                <w:rFonts w:cs="Tahoma"/>
+                <w:b/>
+                <w:bCs/>
+                <w:color w:val="FF0000"/>
+                <w:sz w:val="20"/>
+                <w:lang w:val="es-ES" w:eastAsia="en-US"/>
+              </w:rPr>
+            </w:pPr>
+            <w:r>
+              <w:rPr>
+                <w:rFonts w:cs="Tahoma"/>
+                <w:b/>
+                <w:bCs/>
+                <w:color w:val="FF0000"/>
+                <w:sz w:val="20"/>
+                <w:lang w:val="en-GB"/>
+              </w:rPr>
+              <w:t>41.5 (12.1)</w:t>
+            </w:r>
+          </w:p>
+        </w:tc>
+        <w:tc>
+          <w:tcPr>
+            <w:tcW w:w="2236" w:type="dxa"/>
+            <w:tcBorders>
+              <w:top w:val="single" w:sz="4" w:space="0" w:color="auto"/>
+              <w:left w:val="nil"/>
+              <w:bottom w:val="single" w:sz="4" w:space="0" w:color="auto"/>
+              <w:right w:val="nil"/>
+            </w:tcBorders>
+          </w:tcPr>
+          <w:p>
+            <w:pPr>
+              <w:ind w:firstLine="0"/>
+              <w:jc w:val="center"/>
+              <w:rPr>
+                <w:rFonts w:cs="Tahoma"/>
+                <w:b/>
+                <w:bCs/>
+                <w:color w:val="FF0000"/>
+                <w:sz w:val="20"/>
+                <w:lang w:val="es-ES" w:eastAsia="en-US"/>
+              </w:rPr>
+            </w:pPr>
+            <w:r>
+              <w:rPr>
+                <w:rFonts w:cs="Tahoma"/>
+                <w:b/>
+                <w:bCs/>
+                <w:color w:val="FF0000"/>
+                <w:sz w:val="20"/>
+                <w:lang w:val="en-GB"/>
+              </w:rPr>
+              <w:t>83.6 (17.3)</w:t>
+            </w:r>
+          </w:p>
+        </w:tc>
+        <w:tc>
+          <w:tcPr>
+            <w:tcW w:w="1276" w:type="dxa"/>
+            <w:tcBorders>
+              <w:top w:val="single" w:sz="4" w:space="0" w:color="auto"/>
+              <w:left w:val="nil"/>
+              <w:bottom w:val="single" w:sz="4" w:space="0" w:color="auto"/>
+              <w:right w:val="nil"/>
+            </w:tcBorders>
+          </w:tcPr>
+          <w:p>
+            <w:pPr>
+              <w:ind w:firstLine="0"/>
+              <w:jc w:val="center"/>
+              <w:rPr>
+                <w:rFonts w:cs="Tahoma"/>
+                <w:b/>
+                <w:bCs/>
+                <w:color w:val="FF0000"/>
+                <w:sz w:val="20"/>
+                <w:lang w:val="es-ES" w:eastAsia="en-US"/>
+              </w:rPr>
+            </w:pPr>
+            <w:r>
+              <w:rPr>
+                <w:rFonts w:cs="Tahoma"/>
+                <w:b/>
+                <w:bCs/>
+                <w:color w:val="FF0000"/>
+                <w:sz w:val="20"/>
+                <w:lang w:val="en-GB"/>
+              </w:rPr>
+              <w:t>1740/555</w:t>
+            </w:r>
+          </w:p>
+        </w:tc>
+        <w:tc>
+          <w:tcPr>
+            <w:tcW w:w="1842" w:type="dxa"/>
+            <w:tcBorders>
+              <w:top w:val="single" w:sz="4" w:space="0" w:color="auto"/>
+              <w:left w:val="nil"/>
+              <w:bottom w:val="single" w:sz="4" w:space="0" w:color="auto"/>
+            </w:tcBorders>
+          </w:tcPr>
+          <w:p>
+            <w:pPr>
+              <w:ind w:firstLine="0"/>
+              <w:jc w:val="center"/>
+              <w:rPr>
+                <w:rFonts w:cs="Tahoma"/>
+                <w:b/>
+                <w:bCs/>
+                <w:color w:val="FF0000"/>
+                <w:sz w:val="20"/>
+                <w:lang w:val="es-ES" w:eastAsia="en-US"/>
+              </w:rPr>
+            </w:pPr>
+            <w:r>
+              <w:rPr>
+                <w:rFonts w:cs="Tahoma"/>
+                <w:b/>
+                <w:bCs/>
+                <w:color w:val="FF0000"/>
+                <w:sz w:val="20"/>
+                <w:lang w:val="en-GB"/>
+              </w:rPr>
+              <w:t>75732</w:t>
+            </w:r>
+          </w:p>
+        </w:tc>
+      </w:tr>
+    </w:tbl>
+    <w:p>
+      <w:pPr>
+        <w:rPr>
+          <w:rFonts w:cs="Tahoma"/>
+          <w:szCs w:val="22"/>
+          <w:lang w:val="es-ES" w:eastAsia="en-US"/>
+        </w:rPr>
       </w:pPr>
     </w:p>
     <w:p>
@@ -21404,6 +22977,7 @@
         <w:rPr>
           <w:lang w:val="es-ES"/>
         </w:rPr>
+        <w:lastRenderedPageBreak/>
         <w:t xml:space="preserve">Cohorte de pacientes </w:t>
       </w:r>
     </w:p>
@@ -21761,6 +23335,7 @@
         <w:rPr>
           <w:lang w:val="es-ES"/>
         </w:rPr>
+        <w:lastRenderedPageBreak/>
         <w:t>R</w:t>
       </w:r>
       <w:r>
@@ -22225,7 +23800,6 @@
           <w:sz w:val="20"/>
           <w:lang w:val="es-ES"/>
         </w:rPr>
-        <w:lastRenderedPageBreak/>
         <w:t>[</w:t>
       </w:r>
       <w:r>
@@ -23504,6 +25078,7 @@
         <w:spacing w:before="100" w:beforeAutospacing="1" w:after="100" w:afterAutospacing="1"/>
       </w:pPr>
       <w:r>
+        <w:lastRenderedPageBreak/>
         <w:t>[</w:t>
       </w:r>
       <w:r>
@@ -23814,7 +25389,6 @@
           <w:rFonts w:cs="Tahoma"/>
           <w:sz w:val="20"/>
         </w:rPr>
-        <w:lastRenderedPageBreak/>
         <w:t>[</w:t>
       </w:r>
       <w:proofErr w:type="spellStart"/>
@@ -25274,7 +26848,19 @@
           <w:szCs w:val="22"/>
           <w:lang w:val="en-GB"/>
         </w:rPr>
-        <w:t>, E. T. &amp; Polk, J. D. Methods to temporally align gait</w:t>
+        <w:t xml:space="preserve">, E. </w:t>
+      </w:r>
+      <w:r>
+        <w:rPr>
+          <w:rFonts w:cs="Tahoma"/>
+          <w:i/>
+          <w:iCs/>
+          <w:color w:val="FF0000"/>
+          <w:szCs w:val="22"/>
+          <w:lang w:val="en-GB"/>
+        </w:rPr>
+        <w:lastRenderedPageBreak/>
+        <w:t>T. &amp; Polk, J. D. Methods to temporally align gait</w:t>
       </w:r>
       <w:r>
         <w:rPr>

</xml_diff>

<commit_message>
Tabla Dscrptn datos en ficheros "GRF_*.csv".
</commit_message>
<xml_diff>
--- a/TFM_Sort_Rufat_Bernat.docx
+++ b/TFM_Sort_Rufat_Bernat.docx
@@ -19679,16 +19679,32 @@
           <w:szCs w:val="22"/>
           <w:lang w:val="en-ES"/>
         </w:rPr>
-        <w:t>as señales de fuerza procesadas se filtraron mediante un filtro de paso bajo de segundo orden con una frecuencia de corte de 20 Hz, a fin de reducir el ruido, y se normalizaron en el tiempo al 100% de la postura (</w:t>
-      </w:r>
-      <w:r>
-        <w:rPr>
-          <w:rFonts w:cs="Tahoma"/>
-          <w:i/>
-          <w:iCs/>
+        <w:t xml:space="preserve">as señales de fuerza procesadas se filtraron mediante un filtro de paso bajo de segundo orden con una frecuencia de corte de 20 Hz, a fin de reducir el ruido, y se normalizaron en el tiempo al 100% de </w:t>
+      </w:r>
+      <w:r>
+        <w:rPr>
+          <w:rFonts w:cs="Tahoma"/>
+          <w:szCs w:val="22"/>
+          <w:lang w:val="es-ES"/>
+        </w:rPr>
+        <w:t>la fase de apoyo</w:t>
+      </w:r>
+      <w:r>
+        <w:rPr>
+          <w:rFonts w:cs="Tahoma"/>
           <w:szCs w:val="22"/>
           <w:lang w:val="en-ES"/>
         </w:rPr>
+        <w:t xml:space="preserve"> (</w:t>
+      </w:r>
+      <w:r>
+        <w:rPr>
+          <w:rFonts w:cs="Tahoma"/>
+          <w:i/>
+          <w:iCs/>
+          <w:szCs w:val="22"/>
+          <w:lang w:val="en-ES"/>
+        </w:rPr>
         <w:t>stance</w:t>
       </w:r>
       <w:r>
@@ -19697,7 +19713,23 @@
           <w:szCs w:val="22"/>
           <w:lang w:val="en-ES"/>
         </w:rPr>
-        <w:t xml:space="preserve"> en inglés), es decir, 101 puntos. Los valores de amplitud de las tres componentes de fuerza se expresaron como múltiplos del peso corporal (BW), dividiendo la fuerza por el producto de la masa corporal y la aceleración debida a la gravedad</w:t>
+        <w:t xml:space="preserve"> en inglés)</w:t>
+      </w:r>
+      <w:r>
+        <w:rPr>
+          <w:rFonts w:cs="Tahoma"/>
+          <w:szCs w:val="22"/>
+          <w:lang w:val="es-ES"/>
+        </w:rPr>
+        <w:t xml:space="preserve"> del ciclo de la marcha</w:t>
+      </w:r>
+      <w:r>
+        <w:rPr>
+          <w:rFonts w:cs="Tahoma"/>
+          <w:szCs w:val="22"/>
+          <w:lang w:val="en-ES"/>
+        </w:rPr>
+        <w:t>, es decir, 101 puntos. Los valores de amplitud de las tres componentes de fuerza se expresaron como múltiplos del peso corporal (BW), dividiendo la fuerza por el producto de la masa corporal y la aceleración debida a la gravedad</w:t>
       </w:r>
       <w:r>
         <w:rPr>
@@ -21035,7 +21067,6 @@
           <w:sz w:val="20"/>
           <w:lang w:val="es-ES" w:eastAsia="en-US"/>
         </w:rPr>
-        <w:lastRenderedPageBreak/>
         <w:t xml:space="preserve">Tabla </w:t>
       </w:r>
       <w:r>
@@ -22680,7 +22711,7 @@
               <w:jc w:val="right"/>
               <w:rPr>
                 <w:rFonts w:eastAsia="Times New Roman" w:cs="Tahoma"/>
-                <w:i/>
+                <w:iCs/>
                 <w:noProof/>
                 <w:sz w:val="20"/>
                 <w:szCs w:val="20"/>
@@ -22691,7 +22722,7 @@
             <w:r>
               <w:rPr>
                 <w:rFonts w:eastAsia="Times New Roman" w:cs="Tahoma"/>
-                <w:i/>
+                <w:iCs/>
                 <w:noProof/>
                 <w:sz w:val="20"/>
                 <w:szCs w:val="20"/>
@@ -22703,7 +22734,7 @@
             <w:r>
               <w:rPr>
                 <w:rFonts w:eastAsia="Times New Roman" w:cs="Tahoma"/>
-                <w:i/>
+                <w:iCs/>
                 <w:noProof/>
                 <w:sz w:val="20"/>
                 <w:szCs w:val="20"/>
@@ -22715,7 +22746,7 @@
             <w:r>
               <w:rPr>
                 <w:rFonts w:eastAsia="Times New Roman" w:cs="Tahoma"/>
-                <w:i/>
+                <w:iCs/>
                 <w:noProof/>
                 <w:sz w:val="20"/>
                 <w:szCs w:val="20"/>
@@ -22727,7 +22758,7 @@
             <w:r>
               <w:rPr>
                 <w:rFonts w:eastAsia="Times New Roman" w:cs="Tahoma"/>
-                <w:i/>
+                <w:iCs/>
                 <w:noProof/>
                 <w:sz w:val="20"/>
                 <w:szCs w:val="20"/>
@@ -22752,7 +22783,7 @@
             <w:r>
               <w:rPr>
                 <w:rFonts w:eastAsia="Times New Roman" w:cs="Tahoma"/>
-                <w:i/>
+                <w:iCs/>
                 <w:sz w:val="20"/>
                 <w:szCs w:val="20"/>
                 <w:lang w:val="es-ES"/>
@@ -22762,7 +22793,7 @@
             <w:r>
               <w:rPr>
                 <w:rFonts w:eastAsia="Times New Roman" w:cs="Tahoma"/>
-                <w:i/>
+                <w:iCs/>
                 <w:sz w:val="20"/>
                 <w:szCs w:val="20"/>
                 <w:lang w:val="es-ES"/>
@@ -22772,6 +22803,7 @@
             <w:r>
               <w:rPr>
                 <w:rFonts w:cs="Tahoma"/>
+                <w:iCs/>
                 <w:sz w:val="20"/>
                 <w:szCs w:val="20"/>
                 <w:vertAlign w:val="superscript"/>
@@ -24964,7 +24996,6 @@
           <w:szCs w:val="22"/>
           <w:lang w:val="es-ES" w:eastAsia="en-US"/>
         </w:rPr>
-        <w:lastRenderedPageBreak/>
         <w:t>Los individuos clasificados como controles sanos se seleccionaron bajo la condición de</w:t>
       </w:r>
       <w:r>
@@ -27291,645 +27322,718 @@
     </w:p>
     <w:p>
       <w:pPr>
-        <w:rPr>
-          <w:rFonts w:cs="Tahoma"/>
-          <w:szCs w:val="22"/>
-          <w:lang w:val="es-ES" w:eastAsia="en-US"/>
-        </w:rPr>
-      </w:pPr>
+        <w:pStyle w:val="Heading3"/>
+        <w:rPr>
+          <w:lang w:val="es-ES"/>
+        </w:rPr>
+      </w:pPr>
+      <w:r>
+        <w:rPr>
+          <w:lang w:val="es-ES"/>
+        </w:rPr>
+        <w:t xml:space="preserve"> Estructura de los datos </w:t>
+      </w:r>
     </w:p>
     <w:p>
       <w:pPr>
-        <w:pStyle w:val="Heading3"/>
-        <w:rPr>
-          <w:lang w:val="es-ES"/>
-        </w:rPr>
-      </w:pPr>
-      <w:r>
-        <w:rPr>
-          <w:lang w:val="es-ES"/>
-        </w:rPr>
-        <w:t xml:space="preserve"> Estructura de los datos </w:t>
+        <w:ind w:firstLine="0"/>
+        <w:rPr>
+          <w:lang w:val="es-ES"/>
+        </w:rPr>
+      </w:pPr>
+      <w:r>
+        <w:rPr>
+          <w:lang w:val="es-ES"/>
+        </w:rPr>
+        <w:t xml:space="preserve">Todos </w:t>
+      </w:r>
+      <w:r>
+        <w:rPr>
+          <w:lang w:val="es-ES"/>
+        </w:rPr>
+        <w:t>datos</w:t>
+      </w:r>
+      <w:r>
+        <w:rPr>
+          <w:lang w:val="es-ES"/>
+        </w:rPr>
+        <w:t xml:space="preserve"> </w:t>
+      </w:r>
+      <w:r>
+        <w:rPr>
+          <w:lang w:val="es-ES"/>
+        </w:rPr>
+        <w:t>se encuentran</w:t>
+      </w:r>
+      <w:r>
+        <w:rPr>
+          <w:lang w:val="es-ES"/>
+        </w:rPr>
+        <w:t xml:space="preserve"> disponibles </w:t>
+      </w:r>
+      <w:r>
+        <w:rPr>
+          <w:lang w:val="es-ES"/>
+        </w:rPr>
+        <w:t>en formato</w:t>
+      </w:r>
+      <w:r>
+        <w:rPr>
+          <w:lang w:val="es-ES"/>
+        </w:rPr>
+        <w:t xml:space="preserve"> </w:t>
+      </w:r>
+      <w:r>
+        <w:rPr>
+          <w:lang w:val="es-ES"/>
+        </w:rPr>
+        <w:t xml:space="preserve">de valores </w:t>
+      </w:r>
+      <w:r>
+        <w:rPr>
+          <w:lang w:val="es-ES"/>
+        </w:rPr>
+        <w:t xml:space="preserve">separados por comas (CSV). </w:t>
+      </w:r>
+      <w:r>
+        <w:rPr>
+          <w:lang w:val="es-ES"/>
+        </w:rPr>
+        <w:t>Los veinte archivos de datos de fuerzas de reacción del suelo (GRF) están organizados siguiendo una convención de nomenclatura "GRF-tipo-procesamiento-lado.csv"</w:t>
+      </w:r>
+      <w:r>
+        <w:rPr>
+          <w:lang w:val="es-ES"/>
+        </w:rPr>
+        <w:t xml:space="preserve"> </w:t>
+      </w:r>
+      <w:r>
+        <w:rPr>
+          <w:lang w:val="es-ES"/>
+        </w:rPr>
+        <w:t xml:space="preserve">como se muestra en la </w:t>
+      </w:r>
+      <w:r>
+        <w:rPr>
+          <w:szCs w:val="22"/>
+          <w:lang w:val="es-ES"/>
+        </w:rPr>
+        <w:t>Tabla</w:t>
+      </w:r>
+      <w:r>
+        <w:rPr>
+          <w:szCs w:val="22"/>
+          <w:lang w:val="es-ES"/>
+        </w:rPr>
+        <w:t xml:space="preserve"> </w:t>
+      </w:r>
+      <w:r>
+        <w:rPr>
+          <w:color w:val="FF0000"/>
+          <w:szCs w:val="22"/>
+          <w:lang w:val="es-ES"/>
+        </w:rPr>
+        <w:t>X</w:t>
+      </w:r>
+      <w:proofErr w:type="gramStart"/>
+      <w:r>
+        <w:rPr>
+          <w:szCs w:val="22"/>
+          <w:lang w:val="es-ES"/>
+        </w:rPr>
+        <w:t>_</w:t>
+      </w:r>
+      <w:r>
+        <w:rPr>
+          <w:szCs w:val="22"/>
+          <w:lang w:val="es-ES"/>
+        </w:rPr>
+        <w:t>(</w:t>
+      </w:r>
+      <w:proofErr w:type="gramEnd"/>
+      <w:r>
+        <w:rPr>
+          <w:rFonts w:cs="Tahoma"/>
+          <w:color w:val="FF0000"/>
+          <w:szCs w:val="22"/>
+          <w:lang w:val="es-ES" w:eastAsia="en-US"/>
+        </w:rPr>
+        <w:t>Descripción de los datos almacenados en los ficheros</w:t>
+      </w:r>
+      <w:r>
+        <w:rPr>
+          <w:rFonts w:cs="Tahoma"/>
+          <w:color w:val="FF0000"/>
+          <w:szCs w:val="22"/>
+          <w:lang w:val="es-ES" w:eastAsia="en-US"/>
+        </w:rPr>
+        <w:t>)</w:t>
+      </w:r>
+      <w:r>
+        <w:rPr>
+          <w:lang w:val="es-ES"/>
+        </w:rPr>
+        <w:t>. Aquí, "tipo" indica si el archivo contiene series temporales verticales ("F_V"), anteroposteriores ("F_AP"), medio laterales ("F_ML")</w:t>
+      </w:r>
+      <w:r>
+        <w:rPr>
+          <w:lang w:val="es-ES"/>
+        </w:rPr>
+        <w:t>,</w:t>
+      </w:r>
+      <w:r>
+        <w:rPr>
+          <w:lang w:val="es-ES"/>
+        </w:rPr>
+        <w:t xml:space="preserve"> o </w:t>
+      </w:r>
+      <w:r>
+        <w:rPr>
+          <w:lang w:val="es-ES"/>
+        </w:rPr>
+        <w:t>c</w:t>
+      </w:r>
+      <w:r>
+        <w:rPr>
+          <w:lang w:val="es-ES"/>
+        </w:rPr>
+        <w:t xml:space="preserve">entro de </w:t>
+      </w:r>
+      <w:r>
+        <w:rPr>
+          <w:lang w:val="es-ES"/>
+        </w:rPr>
+        <w:t>p</w:t>
+      </w:r>
+      <w:r>
+        <w:rPr>
+          <w:lang w:val="es-ES"/>
+        </w:rPr>
+        <w:t>resión</w:t>
+      </w:r>
+      <w:r>
+        <w:rPr>
+          <w:lang w:val="es-ES"/>
+        </w:rPr>
+        <w:t xml:space="preserve"> (COP)</w:t>
+      </w:r>
+      <w:r>
+        <w:rPr>
+          <w:lang w:val="es-ES"/>
+        </w:rPr>
+        <w:t xml:space="preserve"> anteroposteriores o medio laterales ("COP_AP", </w:t>
+      </w:r>
+      <w:r>
+        <w:rPr>
+          <w:lang w:val="es-ES"/>
+        </w:rPr>
+        <w:lastRenderedPageBreak/>
+        <w:t xml:space="preserve">"COP_ML"). El término "procesamiento" señala si los archivos contienen datos en bruto ("RAW") o datos </w:t>
+      </w:r>
+      <w:proofErr w:type="spellStart"/>
+      <w:r>
+        <w:rPr>
+          <w:lang w:val="es-ES"/>
+        </w:rPr>
+        <w:t>postprocesados</w:t>
+      </w:r>
+      <w:proofErr w:type="spellEnd"/>
+      <w:r>
+        <w:rPr>
+          <w:lang w:val="es-ES"/>
+        </w:rPr>
+        <w:t xml:space="preserve"> ("PRO"). </w:t>
+      </w:r>
+      <w:r>
+        <w:rPr>
+          <w:lang w:val="es-ES"/>
+        </w:rPr>
+        <w:t>Finalmente</w:t>
+      </w:r>
+      <w:r>
+        <w:rPr>
+          <w:lang w:val="es-ES"/>
+        </w:rPr>
+        <w:t xml:space="preserve">, "lado" indica si los datos provienen del lado derecho o izquierdo del cuerpo. </w:t>
+      </w:r>
+      <w:r>
+        <w:rPr>
+          <w:lang w:val="es-ES"/>
+        </w:rPr>
+        <w:t>Por tanto, s</w:t>
+      </w:r>
+      <w:r>
+        <w:rPr>
+          <w:lang w:val="es-ES"/>
+        </w:rPr>
+        <w:t xml:space="preserve">e proporcionan los datos </w:t>
+      </w:r>
+      <w:r>
+        <w:rPr>
+          <w:lang w:val="es-ES"/>
+        </w:rPr>
+        <w:t xml:space="preserve">en dos formatos. Por un lado, datos en </w:t>
+      </w:r>
+      <w:r>
+        <w:rPr>
+          <w:lang w:val="es-ES"/>
+        </w:rPr>
+        <w:t>formato original</w:t>
+      </w:r>
+      <w:r>
+        <w:rPr>
+          <w:lang w:val="es-ES"/>
+        </w:rPr>
+        <w:t xml:space="preserve"> (datos brutos o crudos),</w:t>
+      </w:r>
+      <w:r>
+        <w:rPr>
+          <w:lang w:val="es-ES"/>
+        </w:rPr>
+        <w:t xml:space="preserve"> </w:t>
+      </w:r>
+      <w:proofErr w:type="gramStart"/>
+      <w:r>
+        <w:rPr>
+          <w:lang w:val="es-ES"/>
+        </w:rPr>
+        <w:t>y</w:t>
+      </w:r>
+      <w:proofErr w:type="gramEnd"/>
+      <w:r>
+        <w:rPr>
+          <w:lang w:val="es-ES"/>
+        </w:rPr>
+        <w:t xml:space="preserve"> </w:t>
+      </w:r>
+      <w:r>
+        <w:rPr>
+          <w:lang w:val="es-ES"/>
+        </w:rPr>
+        <w:t xml:space="preserve">por otro lado, datos </w:t>
+      </w:r>
+      <w:proofErr w:type="spellStart"/>
+      <w:r>
+        <w:rPr>
+          <w:lang w:val="es-ES"/>
+        </w:rPr>
+        <w:t>post</w:t>
+      </w:r>
+      <w:r>
+        <w:rPr>
+          <w:lang w:val="es-ES"/>
+        </w:rPr>
+        <w:t>procesado</w:t>
+      </w:r>
+      <w:r>
+        <w:rPr>
+          <w:lang w:val="es-ES"/>
+        </w:rPr>
+        <w:t>s</w:t>
+      </w:r>
+      <w:proofErr w:type="spellEnd"/>
+      <w:r>
+        <w:rPr>
+          <w:lang w:val="es-ES"/>
+        </w:rPr>
+        <w:t xml:space="preserve"> </w:t>
+      </w:r>
+      <w:r>
+        <w:rPr>
+          <w:lang w:val="es-ES"/>
+        </w:rPr>
+        <w:t>sometid</w:t>
+      </w:r>
+      <w:r>
+        <w:rPr>
+          <w:lang w:val="es-ES"/>
+        </w:rPr>
+        <w:t>os</w:t>
+      </w:r>
+      <w:r>
+        <w:rPr>
+          <w:lang w:val="es-ES"/>
+        </w:rPr>
+        <w:t xml:space="preserve"> a </w:t>
+      </w:r>
+      <w:r>
+        <w:rPr>
+          <w:lang w:val="es-ES"/>
+        </w:rPr>
+        <w:t>procesos</w:t>
+      </w:r>
+      <w:r>
+        <w:rPr>
+          <w:lang w:val="es-ES"/>
+        </w:rPr>
+        <w:t xml:space="preserve"> </w:t>
+      </w:r>
+      <w:r>
+        <w:rPr>
+          <w:lang w:val="es-ES"/>
+        </w:rPr>
+        <w:t>de</w:t>
+      </w:r>
+      <w:r>
+        <w:rPr>
+          <w:lang w:val="es-ES"/>
+        </w:rPr>
+        <w:t xml:space="preserve"> </w:t>
+      </w:r>
+      <w:r>
+        <w:rPr>
+          <w:lang w:val="es-ES"/>
+        </w:rPr>
+        <w:t>reducción</w:t>
+      </w:r>
+      <w:r>
+        <w:rPr>
+          <w:lang w:val="es-ES"/>
+        </w:rPr>
+        <w:t xml:space="preserve"> </w:t>
+      </w:r>
+      <w:r>
+        <w:rPr>
+          <w:lang w:val="es-ES"/>
+        </w:rPr>
+        <w:t>d</w:t>
+      </w:r>
+      <w:r>
+        <w:rPr>
+          <w:lang w:val="es-ES"/>
+        </w:rPr>
+        <w:t xml:space="preserve">el ruido y </w:t>
+      </w:r>
+      <w:r>
+        <w:rPr>
+          <w:lang w:val="es-ES"/>
+        </w:rPr>
+        <w:t>normalización</w:t>
+      </w:r>
+      <w:r>
+        <w:rPr>
+          <w:lang w:val="es-ES"/>
+        </w:rPr>
+        <w:t xml:space="preserve">. Esto </w:t>
+      </w:r>
+      <w:r>
+        <w:rPr>
+          <w:lang w:val="es-ES"/>
+        </w:rPr>
+        <w:t>da</w:t>
+      </w:r>
+      <w:r>
+        <w:rPr>
+          <w:lang w:val="es-ES"/>
+        </w:rPr>
+        <w:t xml:space="preserve"> flexibilidad a futuros investigadores, permitiéndoles utilizar los datos crudos y aplicar sus propios procesamientos, o emplear los datos </w:t>
+      </w:r>
+      <w:proofErr w:type="spellStart"/>
+      <w:r>
+        <w:rPr>
+          <w:lang w:val="es-ES"/>
+        </w:rPr>
+        <w:t>postprocesados</w:t>
+      </w:r>
+      <w:proofErr w:type="spellEnd"/>
+      <w:r>
+        <w:rPr>
+          <w:lang w:val="es-ES"/>
+        </w:rPr>
+        <w:t xml:space="preserve"> directamente</w:t>
+      </w:r>
+      <w:r>
+        <w:rPr>
+          <w:lang w:val="es-ES"/>
+        </w:rPr>
+        <w:t xml:space="preserve">. </w:t>
       </w:r>
     </w:p>
     <w:p>
       <w:pPr>
-        <w:ind w:firstLine="0"/>
-        <w:rPr>
-          <w:lang w:val="es-ES"/>
-        </w:rPr>
-      </w:pPr>
-      <w:r>
-        <w:rPr>
-          <w:lang w:val="es-ES"/>
-        </w:rPr>
-        <w:t xml:space="preserve">Todos </w:t>
-      </w:r>
-      <w:r>
-        <w:rPr>
-          <w:lang w:val="es-ES"/>
-        </w:rPr>
-        <w:t>datos</w:t>
-      </w:r>
-      <w:r>
-        <w:rPr>
-          <w:lang w:val="es-ES"/>
-        </w:rPr>
-        <w:t xml:space="preserve"> </w:t>
-      </w:r>
-      <w:r>
-        <w:rPr>
-          <w:lang w:val="es-ES"/>
-        </w:rPr>
-        <w:t>se encuentran</w:t>
-      </w:r>
-      <w:r>
-        <w:rPr>
-          <w:lang w:val="es-ES"/>
-        </w:rPr>
-        <w:t xml:space="preserve"> disponibles </w:t>
-      </w:r>
-      <w:r>
-        <w:rPr>
-          <w:lang w:val="es-ES"/>
-        </w:rPr>
-        <w:t>en formato</w:t>
-      </w:r>
-      <w:r>
-        <w:rPr>
-          <w:lang w:val="es-ES"/>
-        </w:rPr>
-        <w:t xml:space="preserve"> </w:t>
-      </w:r>
-      <w:r>
-        <w:rPr>
-          <w:lang w:val="es-ES"/>
-        </w:rPr>
-        <w:t xml:space="preserve">de valores </w:t>
-      </w:r>
-      <w:r>
-        <w:rPr>
-          <w:lang w:val="es-ES"/>
-        </w:rPr>
-        <w:t xml:space="preserve">separados por comas (CSV). </w:t>
-      </w:r>
-      <w:r>
-        <w:rPr>
-          <w:lang w:val="es-ES"/>
-        </w:rPr>
-        <w:t>Los veinte archivos de datos de fuerzas de reacción del suelo (GRF) están organizados siguiendo una convención de nomenclatura "GRF-tipo-procesamiento-lado.csv". Aquí, "tipo" indica si el archivo contiene series temporales verticales ("F_V"), anteroposteriores ("F_AP"), medio laterales ("F_ML")</w:t>
-      </w:r>
-      <w:r>
-        <w:rPr>
-          <w:lang w:val="es-ES"/>
-        </w:rPr>
-        <w:t>,</w:t>
-      </w:r>
-      <w:r>
-        <w:rPr>
-          <w:lang w:val="es-ES"/>
-        </w:rPr>
-        <w:t xml:space="preserve"> o </w:t>
-      </w:r>
-      <w:r>
-        <w:rPr>
-          <w:lang w:val="es-ES"/>
-        </w:rPr>
-        <w:t>c</w:t>
-      </w:r>
-      <w:r>
-        <w:rPr>
-          <w:lang w:val="es-ES"/>
-        </w:rPr>
-        <w:t xml:space="preserve">entro de </w:t>
-      </w:r>
-      <w:r>
-        <w:rPr>
-          <w:lang w:val="es-ES"/>
-        </w:rPr>
-        <w:t>p</w:t>
-      </w:r>
-      <w:r>
-        <w:rPr>
-          <w:lang w:val="es-ES"/>
-        </w:rPr>
-        <w:t>resión</w:t>
-      </w:r>
-      <w:r>
-        <w:rPr>
-          <w:lang w:val="es-ES"/>
-        </w:rPr>
-        <w:t xml:space="preserve"> (COP)</w:t>
-      </w:r>
-      <w:r>
-        <w:rPr>
-          <w:lang w:val="es-ES"/>
-        </w:rPr>
-        <w:t xml:space="preserve"> anteroposteriores o medio laterales ("COP_AP", "COP_ML"). El término "procesamiento" señala si los archivos contienen datos en bruto </w:t>
-      </w:r>
-      <w:r>
-        <w:rPr>
-          <w:lang w:val="es-ES"/>
-        </w:rPr>
-        <w:lastRenderedPageBreak/>
-        <w:t xml:space="preserve">("RAW") o datos </w:t>
-      </w:r>
-      <w:proofErr w:type="spellStart"/>
-      <w:r>
-        <w:rPr>
-          <w:lang w:val="es-ES"/>
-        </w:rPr>
-        <w:t>postprocesados</w:t>
-      </w:r>
-      <w:proofErr w:type="spellEnd"/>
-      <w:r>
-        <w:rPr>
-          <w:lang w:val="es-ES"/>
-        </w:rPr>
-        <w:t xml:space="preserve"> ("PRO"). </w:t>
-      </w:r>
-      <w:r>
-        <w:rPr>
-          <w:lang w:val="es-ES"/>
-        </w:rPr>
-        <w:t>Finalmente</w:t>
-      </w:r>
-      <w:r>
-        <w:rPr>
-          <w:lang w:val="es-ES"/>
-        </w:rPr>
-        <w:t xml:space="preserve">, "lado" indica si los datos provienen del lado derecho o izquierdo del cuerpo. </w:t>
-      </w:r>
-      <w:r>
-        <w:rPr>
-          <w:lang w:val="es-ES"/>
-        </w:rPr>
-        <w:t>Por tanto, s</w:t>
-      </w:r>
-      <w:r>
-        <w:rPr>
-          <w:lang w:val="es-ES"/>
-        </w:rPr>
-        <w:t xml:space="preserve">e proporcionan los datos </w:t>
-      </w:r>
-      <w:r>
-        <w:rPr>
-          <w:lang w:val="es-ES"/>
-        </w:rPr>
-        <w:t xml:space="preserve">en dos formatos. Por un lado, datos en </w:t>
-      </w:r>
-      <w:r>
-        <w:rPr>
-          <w:lang w:val="es-ES"/>
-        </w:rPr>
-        <w:t>formato original</w:t>
-      </w:r>
-      <w:r>
-        <w:rPr>
-          <w:lang w:val="es-ES"/>
-        </w:rPr>
-        <w:t xml:space="preserve"> (datos brutos o crudos),</w:t>
-      </w:r>
-      <w:r>
-        <w:rPr>
-          <w:lang w:val="es-ES"/>
-        </w:rPr>
-        <w:t xml:space="preserve"> </w:t>
-      </w:r>
-      <w:proofErr w:type="gramStart"/>
-      <w:r>
-        <w:rPr>
-          <w:lang w:val="es-ES"/>
-        </w:rPr>
-        <w:t>y</w:t>
-      </w:r>
-      <w:proofErr w:type="gramEnd"/>
-      <w:r>
-        <w:rPr>
-          <w:lang w:val="es-ES"/>
-        </w:rPr>
-        <w:t xml:space="preserve"> </w:t>
-      </w:r>
-      <w:r>
-        <w:rPr>
-          <w:lang w:val="es-ES"/>
-        </w:rPr>
-        <w:t xml:space="preserve">por otro lado, datos </w:t>
-      </w:r>
-      <w:proofErr w:type="spellStart"/>
-      <w:r>
-        <w:rPr>
-          <w:lang w:val="es-ES"/>
-        </w:rPr>
-        <w:t>post</w:t>
-      </w:r>
-      <w:r>
-        <w:rPr>
-          <w:lang w:val="es-ES"/>
-        </w:rPr>
-        <w:t>procesado</w:t>
-      </w:r>
-      <w:r>
-        <w:rPr>
-          <w:lang w:val="es-ES"/>
-        </w:rPr>
-        <w:t>s</w:t>
-      </w:r>
-      <w:proofErr w:type="spellEnd"/>
-      <w:r>
-        <w:rPr>
-          <w:lang w:val="es-ES"/>
-        </w:rPr>
-        <w:t xml:space="preserve"> </w:t>
-      </w:r>
-      <w:r>
-        <w:rPr>
-          <w:lang w:val="es-ES"/>
-        </w:rPr>
-        <w:t>sometid</w:t>
-      </w:r>
-      <w:r>
-        <w:rPr>
-          <w:lang w:val="es-ES"/>
-        </w:rPr>
-        <w:t>os</w:t>
-      </w:r>
-      <w:r>
-        <w:rPr>
-          <w:lang w:val="es-ES"/>
-        </w:rPr>
-        <w:t xml:space="preserve"> a </w:t>
-      </w:r>
-      <w:r>
-        <w:rPr>
-          <w:lang w:val="es-ES"/>
-        </w:rPr>
-        <w:t>procesos</w:t>
-      </w:r>
-      <w:r>
-        <w:rPr>
-          <w:lang w:val="es-ES"/>
-        </w:rPr>
-        <w:t xml:space="preserve"> </w:t>
-      </w:r>
-      <w:r>
-        <w:rPr>
-          <w:lang w:val="es-ES"/>
-        </w:rPr>
-        <w:t>de</w:t>
-      </w:r>
-      <w:r>
-        <w:rPr>
-          <w:lang w:val="es-ES"/>
-        </w:rPr>
-        <w:t xml:space="preserve"> </w:t>
-      </w:r>
-      <w:r>
-        <w:rPr>
-          <w:lang w:val="es-ES"/>
-        </w:rPr>
-        <w:t>reducción</w:t>
-      </w:r>
-      <w:r>
-        <w:rPr>
-          <w:lang w:val="es-ES"/>
-        </w:rPr>
-        <w:t xml:space="preserve"> </w:t>
-      </w:r>
-      <w:r>
-        <w:rPr>
-          <w:lang w:val="es-ES"/>
-        </w:rPr>
-        <w:t>d</w:t>
-      </w:r>
-      <w:r>
-        <w:rPr>
-          <w:lang w:val="es-ES"/>
-        </w:rPr>
-        <w:t xml:space="preserve">el ruido y </w:t>
-      </w:r>
-      <w:r>
-        <w:rPr>
-          <w:lang w:val="es-ES"/>
-        </w:rPr>
-        <w:t>normalización</w:t>
-      </w:r>
-      <w:r>
-        <w:rPr>
-          <w:lang w:val="es-ES"/>
-        </w:rPr>
-        <w:t xml:space="preserve">. Esto </w:t>
-      </w:r>
-      <w:r>
-        <w:rPr>
-          <w:lang w:val="es-ES"/>
-        </w:rPr>
-        <w:t>da</w:t>
-      </w:r>
-      <w:r>
-        <w:rPr>
-          <w:lang w:val="es-ES"/>
-        </w:rPr>
-        <w:t xml:space="preserve"> flexibilidad a futuros investigadores, permitiéndoles utilizar los datos crudos y aplicar sus propios procesamientos, o emplear los datos </w:t>
-      </w:r>
-      <w:proofErr w:type="spellStart"/>
-      <w:r>
-        <w:rPr>
-          <w:lang w:val="es-ES"/>
-        </w:rPr>
-        <w:t>postprocesados</w:t>
-      </w:r>
-      <w:proofErr w:type="spellEnd"/>
-      <w:r>
-        <w:rPr>
-          <w:lang w:val="es-ES"/>
-        </w:rPr>
-        <w:t xml:space="preserve"> directamente</w:t>
-      </w:r>
-      <w:r>
-        <w:rPr>
-          <w:lang w:val="es-ES"/>
-        </w:rPr>
-        <w:t xml:space="preserve">. </w:t>
+        <w:rPr>
+          <w:lang w:val="en-ES"/>
+        </w:rPr>
+      </w:pPr>
+      <w:r>
+        <w:rPr>
+          <w:lang w:val="es-ES"/>
+        </w:rPr>
+        <w:t>L</w:t>
+      </w:r>
+      <w:r>
+        <w:rPr>
+          <w:lang w:val="en-ES"/>
+        </w:rPr>
+        <w:t xml:space="preserve">os archivos "GRF-tipo-procesamiento-lado.csv" </w:t>
+      </w:r>
+      <w:r>
+        <w:rPr>
+          <w:lang w:val="es-ES"/>
+        </w:rPr>
+        <w:t>se estructuran de manera</w:t>
+      </w:r>
+      <w:r>
+        <w:rPr>
+          <w:lang w:val="en-ES"/>
+        </w:rPr>
+        <w:t xml:space="preserve"> matricial con N filas × M columnas. En cada fila se encuentran los datos correspondientes a un sujeto y una sesión de grabación específica. La primera columna identifica al sujeto ("SUBJECT_ID"), la segunda a la sesión de grabación ("SESSION_ID"), y la tercera al paseo o </w:t>
+      </w:r>
+      <w:r>
+        <w:rPr>
+          <w:i/>
+          <w:iCs/>
+          <w:lang w:val="es-ES"/>
+        </w:rPr>
+        <w:t>trial</w:t>
+      </w:r>
+      <w:r>
+        <w:rPr>
+          <w:lang w:val="en-ES"/>
+        </w:rPr>
+        <w:t xml:space="preserve"> individual dentro de dicha sesión ("TRIAL_ID").</w:t>
+      </w:r>
+      <w:r>
+        <w:rPr>
+          <w:lang w:val="es-ES"/>
+        </w:rPr>
+        <w:t xml:space="preserve"> Del mismo modo</w:t>
+      </w:r>
+      <w:r>
+        <w:rPr>
+          <w:lang w:val="en-ES"/>
+        </w:rPr>
+        <w:t xml:space="preserve">, el archivo de metadatos ("GRF-metadata.csv") </w:t>
+      </w:r>
+      <w:r>
+        <w:rPr>
+          <w:lang w:val="es-ES"/>
+        </w:rPr>
+        <w:t xml:space="preserve">que </w:t>
+      </w:r>
+      <w:r>
+        <w:rPr>
+          <w:lang w:val="en-ES"/>
+        </w:rPr>
+        <w:t xml:space="preserve">contiene anotaciones y datos adicionales relacionados con el tema, </w:t>
+      </w:r>
+      <w:r>
+        <w:rPr>
+          <w:lang w:val="es-ES"/>
+        </w:rPr>
+        <w:t>se estructura</w:t>
+      </w:r>
+      <w:r>
+        <w:rPr>
+          <w:lang w:val="en-ES"/>
+        </w:rPr>
+        <w:t xml:space="preserve"> en una matriz con N filas × M columnas </w:t>
+      </w:r>
+      <w:r>
+        <w:rPr>
+          <w:lang w:val="en-ES"/>
+        </w:rPr>
+        <w:t>(</w:t>
+      </w:r>
+      <w:r>
+        <w:rPr>
+          <w:lang w:val="es-ES"/>
+        </w:rPr>
+        <w:t xml:space="preserve">véase la Tabla </w:t>
+      </w:r>
+      <w:r>
+        <w:rPr>
+          <w:color w:val="FF0000"/>
+          <w:lang w:val="es-ES"/>
+        </w:rPr>
+        <w:t>X</w:t>
+      </w:r>
+      <w:r>
+        <w:rPr>
+          <w:lang w:val="en-ES"/>
+        </w:rPr>
+        <w:t>).</w:t>
       </w:r>
     </w:p>
     <w:p>
       <w:pPr>
-        <w:rPr>
-          <w:lang w:val="en-ES"/>
-        </w:rPr>
-      </w:pPr>
-      <w:r>
-        <w:rPr>
-          <w:lang w:val="es-ES"/>
-        </w:rPr>
-        <w:t>L</w:t>
-      </w:r>
-      <w:r>
-        <w:rPr>
-          <w:lang w:val="en-ES"/>
-        </w:rPr>
-        <w:t xml:space="preserve">os archivos "GRF-tipo-procesamiento-lado.csv" </w:t>
-      </w:r>
-      <w:r>
-        <w:rPr>
-          <w:lang w:val="es-ES"/>
-        </w:rPr>
-        <w:t>se estructuran de manera</w:t>
-      </w:r>
-      <w:r>
-        <w:rPr>
-          <w:lang w:val="en-ES"/>
-        </w:rPr>
-        <w:t xml:space="preserve"> matricial con N filas × M columnas. En cada fila se encuentran los datos correspondientes a un sujeto y una sesión de grabación específica. La primera columna identifica al sujeto ("SUBJECT_ID"), la segunda a la sesión de grabación ("SESSION_ID"), y la tercera al paseo o </w:t>
-      </w:r>
-      <w:r>
-        <w:rPr>
-          <w:i/>
-          <w:iCs/>
-          <w:lang w:val="es-ES"/>
-        </w:rPr>
-        <w:t>trial</w:t>
-      </w:r>
-      <w:r>
-        <w:rPr>
-          <w:lang w:val="en-ES"/>
-        </w:rPr>
-        <w:t xml:space="preserve"> individual dentro de dicha sesión ("TRIAL_ID").</w:t>
-      </w:r>
-      <w:r>
-        <w:rPr>
-          <w:lang w:val="es-ES"/>
-        </w:rPr>
-        <w:t xml:space="preserve"> Del mismo modo</w:t>
-      </w:r>
-      <w:r>
-        <w:rPr>
-          <w:lang w:val="en-ES"/>
-        </w:rPr>
-        <w:t xml:space="preserve">, el archivo de metadatos ("GRF-metadata.csv") </w:t>
-      </w:r>
-      <w:r>
-        <w:rPr>
-          <w:lang w:val="es-ES"/>
-        </w:rPr>
-        <w:t xml:space="preserve">que </w:t>
-      </w:r>
-      <w:r>
-        <w:rPr>
-          <w:lang w:val="en-ES"/>
-        </w:rPr>
-        <w:t xml:space="preserve">contiene anotaciones y datos adicionales relacionados con el tema, </w:t>
-      </w:r>
-      <w:r>
-        <w:rPr>
-          <w:lang w:val="es-ES"/>
-        </w:rPr>
-        <w:t>se estructura</w:t>
-      </w:r>
-      <w:r>
-        <w:rPr>
-          <w:lang w:val="en-ES"/>
-        </w:rPr>
-        <w:t xml:space="preserve"> en una matriz con N filas × M columnas </w:t>
-      </w:r>
-      <w:r>
-        <w:rPr>
-          <w:lang w:val="en-ES"/>
-        </w:rPr>
-        <w:t>(</w:t>
-      </w:r>
-      <w:r>
-        <w:rPr>
-          <w:lang w:val="es-ES"/>
-        </w:rPr>
-        <w:t xml:space="preserve">véase la Tabla </w:t>
-      </w:r>
-      <w:r>
-        <w:rPr>
-          <w:color w:val="FF0000"/>
-          <w:lang w:val="es-ES"/>
-        </w:rPr>
-        <w:t>X</w:t>
-      </w:r>
-      <w:r>
-        <w:rPr>
-          <w:lang w:val="en-ES"/>
-        </w:rPr>
-        <w:t>).</w:t>
+        <w:ind w:firstLine="708"/>
+        <w:rPr>
+          <w:lang w:val="es-ES"/>
+        </w:rPr>
+      </w:pPr>
+      <w:r>
+        <w:rPr>
+          <w:lang w:val="es-ES"/>
+        </w:rPr>
+        <w:t>Con el propósito de poder evaluar con precisión el rendimiento de los modelos de aprendizaje automático</w:t>
+      </w:r>
+      <w:r>
+        <w:rPr>
+          <w:lang w:val="es-ES"/>
+        </w:rPr>
+        <w:t xml:space="preserve">, </w:t>
+      </w:r>
+      <w:r>
+        <w:rPr>
+          <w:lang w:val="es-ES"/>
+        </w:rPr>
+        <w:t xml:space="preserve">en el </w:t>
+      </w:r>
+      <w:proofErr w:type="spellStart"/>
+      <w:r>
+        <w:rPr>
+          <w:i/>
+          <w:iCs/>
+          <w:lang w:val="es-ES"/>
+        </w:rPr>
+        <w:t>dat</w:t>
+      </w:r>
+      <w:r>
+        <w:rPr>
+          <w:i/>
+          <w:iCs/>
+          <w:lang w:val="es-ES"/>
+        </w:rPr>
+        <w:t>a</w:t>
+      </w:r>
+      <w:r>
+        <w:rPr>
+          <w:i/>
+          <w:iCs/>
+          <w:lang w:val="es-ES"/>
+        </w:rPr>
+        <w:t>set</w:t>
+      </w:r>
+      <w:proofErr w:type="spellEnd"/>
+      <w:r>
+        <w:rPr>
+          <w:lang w:val="es-ES"/>
+        </w:rPr>
+        <w:t xml:space="preserve"> vine i</w:t>
+      </w:r>
+      <w:r>
+        <w:rPr>
+          <w:lang w:val="es-ES"/>
+        </w:rPr>
+        <w:t>ncorporad</w:t>
+      </w:r>
+      <w:r>
+        <w:rPr>
+          <w:lang w:val="es-ES"/>
+        </w:rPr>
+        <w:t xml:space="preserve">a </w:t>
+      </w:r>
+      <w:r>
+        <w:rPr>
+          <w:lang w:val="es-ES"/>
+        </w:rPr>
+        <w:t>una división predefinida y aleatoria en tres subconjuntos para su uso en el entrenamiento y evaluación</w:t>
+      </w:r>
+      <w:r>
+        <w:rPr>
+          <w:lang w:val="es-ES"/>
+        </w:rPr>
+        <w:t xml:space="preserve">. </w:t>
+      </w:r>
+      <w:r>
+        <w:rPr>
+          <w:lang w:val="es-ES"/>
+        </w:rPr>
+        <w:t xml:space="preserve">El conjunto de datos </w:t>
+      </w:r>
+      <w:proofErr w:type="spellStart"/>
+      <w:r>
+        <w:rPr>
+          <w:lang w:val="es-ES"/>
+        </w:rPr>
+        <w:t>GaitRec</w:t>
+      </w:r>
+      <w:proofErr w:type="spellEnd"/>
+      <w:r>
+        <w:rPr>
+          <w:lang w:val="es-ES"/>
+        </w:rPr>
+        <w:t xml:space="preserve"> se segmenta en un conjunto de entrenamiento desequilibrado (TRAIN) y un conjunto de prueba (TEST). El primero se emplea para entrenar y perfeccionar modelos de aprendizaje automático</w:t>
+      </w:r>
+      <w:r>
+        <w:rPr>
+          <w:lang w:val="es-ES"/>
+        </w:rPr>
+        <w:t xml:space="preserve"> </w:t>
+      </w:r>
+      <w:r>
+        <w:rPr>
+          <w:lang w:val="es-ES"/>
+        </w:rPr>
+        <w:t xml:space="preserve">utilizando métodos como la validación cruzada, mientras que el segundo se destina a la evaluación definitiva. No obstante, la disparidad entre las clases en el conjunto de entrenamiento puede influir negativamente en la optimización de los modelos. Para abordar esto, </w:t>
+      </w:r>
+      <w:r>
+        <w:rPr>
+          <w:lang w:val="es-ES"/>
+        </w:rPr>
+        <w:t xml:space="preserve">los autores </w:t>
+      </w:r>
+      <w:r>
+        <w:rPr>
+          <w:lang w:val="es-ES"/>
+        </w:rPr>
+        <w:t xml:space="preserve">crearon </w:t>
+      </w:r>
+      <w:r>
+        <w:rPr>
+          <w:lang w:val="es-ES"/>
+        </w:rPr>
+        <w:t xml:space="preserve">un subconjunto equilibrado de </w:t>
+      </w:r>
+      <w:r>
+        <w:rPr>
+          <w:lang w:val="es-ES"/>
+        </w:rPr>
+        <w:t>entramiento</w:t>
+      </w:r>
+      <w:r>
+        <w:rPr>
+          <w:lang w:val="es-ES"/>
+        </w:rPr>
+        <w:t>, denominado TRAIN_BALANCED</w:t>
+      </w:r>
+      <w:r>
+        <w:rPr>
+          <w:lang w:val="es-ES"/>
+        </w:rPr>
+        <w:t xml:space="preserve">, que </w:t>
+      </w:r>
+      <w:r>
+        <w:rPr>
+          <w:lang w:val="es-ES"/>
+        </w:rPr>
+        <w:t xml:space="preserve">incluye exclusivamente los datos correspondientes a las evaluaciones iniciales (primera sesión de medición), en la cual se contabilizan al menos cinco paseos o </w:t>
+      </w:r>
+      <w:proofErr w:type="spellStart"/>
+      <w:r>
+        <w:rPr>
+          <w:i/>
+          <w:iCs/>
+          <w:lang w:val="es-ES"/>
+        </w:rPr>
+        <w:t>trials</w:t>
+      </w:r>
+      <w:proofErr w:type="spellEnd"/>
+      <w:r>
+        <w:rPr>
+          <w:lang w:val="es-ES"/>
+        </w:rPr>
+        <w:t xml:space="preserve"> para cada lado del cuerpo por sesión. </w:t>
       </w:r>
     </w:p>
     <w:p>
       <w:pPr>
-        <w:ind w:firstLine="708"/>
-        <w:rPr>
-          <w:lang w:val="es-ES"/>
-        </w:rPr>
-      </w:pPr>
-      <w:r>
-        <w:rPr>
-          <w:lang w:val="es-ES"/>
-        </w:rPr>
-        <w:t>Con el propósito de poder evaluar con precisión el rendimiento de los modelos de aprendizaje automático</w:t>
-      </w:r>
-      <w:r>
-        <w:rPr>
-          <w:lang w:val="es-ES"/>
-        </w:rPr>
-        <w:t xml:space="preserve">, </w:t>
-      </w:r>
-      <w:r>
-        <w:rPr>
-          <w:lang w:val="es-ES"/>
-        </w:rPr>
-        <w:t xml:space="preserve">en el </w:t>
-      </w:r>
-      <w:proofErr w:type="spellStart"/>
-      <w:r>
-        <w:rPr>
-          <w:i/>
-          <w:iCs/>
-          <w:lang w:val="es-ES"/>
-        </w:rPr>
-        <w:t>dat</w:t>
-      </w:r>
-      <w:r>
-        <w:rPr>
-          <w:i/>
-          <w:iCs/>
-          <w:lang w:val="es-ES"/>
-        </w:rPr>
-        <w:t>a</w:t>
-      </w:r>
-      <w:r>
-        <w:rPr>
-          <w:i/>
-          <w:iCs/>
-          <w:lang w:val="es-ES"/>
-        </w:rPr>
-        <w:t>set</w:t>
-      </w:r>
-      <w:proofErr w:type="spellEnd"/>
-      <w:r>
-        <w:rPr>
-          <w:lang w:val="es-ES"/>
-        </w:rPr>
-        <w:t xml:space="preserve"> vine i</w:t>
-      </w:r>
-      <w:r>
-        <w:rPr>
-          <w:lang w:val="es-ES"/>
-        </w:rPr>
-        <w:t>ncorporad</w:t>
-      </w:r>
-      <w:r>
-        <w:rPr>
-          <w:lang w:val="es-ES"/>
-        </w:rPr>
-        <w:t xml:space="preserve">a </w:t>
-      </w:r>
-      <w:r>
-        <w:rPr>
-          <w:lang w:val="es-ES"/>
-        </w:rPr>
-        <w:t>una división predefinida y aleatoria en tres subconjuntos para su uso en el entrenamiento y evaluación</w:t>
-      </w:r>
-      <w:r>
-        <w:rPr>
-          <w:lang w:val="es-ES"/>
-        </w:rPr>
-        <w:t xml:space="preserve">. </w:t>
-      </w:r>
-      <w:r>
-        <w:rPr>
-          <w:lang w:val="es-ES"/>
-        </w:rPr>
-        <w:t xml:space="preserve">El conjunto de datos </w:t>
-      </w:r>
-      <w:proofErr w:type="spellStart"/>
-      <w:r>
-        <w:rPr>
-          <w:lang w:val="es-ES"/>
-        </w:rPr>
-        <w:t>GaitRec</w:t>
-      </w:r>
-      <w:proofErr w:type="spellEnd"/>
-      <w:r>
-        <w:rPr>
-          <w:lang w:val="es-ES"/>
-        </w:rPr>
-        <w:t xml:space="preserve"> se segmenta en un conjunto de entrenamiento desequilibrado (TRAIN) y un conjunto de prueba (TEST). El primero se emplea para entrenar y perfeccionar modelos de aprendizaje automático</w:t>
-      </w:r>
-      <w:r>
-        <w:rPr>
-          <w:lang w:val="es-ES"/>
-        </w:rPr>
-        <w:t xml:space="preserve"> </w:t>
-      </w:r>
-      <w:r>
-        <w:rPr>
-          <w:lang w:val="es-ES"/>
-        </w:rPr>
-        <w:t xml:space="preserve">utilizando métodos como la validación cruzada, mientras que el segundo se destina a la evaluación definitiva. No obstante, la disparidad entre las clases en el conjunto de entrenamiento puede influir negativamente en la optimización de los modelos. Para abordar esto, </w:t>
-      </w:r>
-      <w:r>
-        <w:rPr>
-          <w:lang w:val="es-ES"/>
-        </w:rPr>
-        <w:t xml:space="preserve">los autores </w:t>
-      </w:r>
-      <w:r>
-        <w:rPr>
-          <w:lang w:val="es-ES"/>
-        </w:rPr>
-        <w:t xml:space="preserve">crearon </w:t>
-      </w:r>
-      <w:r>
-        <w:rPr>
-          <w:lang w:val="es-ES"/>
-        </w:rPr>
-        <w:t xml:space="preserve">un subconjunto equilibrado de </w:t>
-      </w:r>
-      <w:r>
-        <w:rPr>
-          <w:lang w:val="es-ES"/>
-        </w:rPr>
-        <w:t>entramiento</w:t>
-      </w:r>
-      <w:r>
-        <w:rPr>
-          <w:lang w:val="es-ES"/>
-        </w:rPr>
-        <w:t>, denominado TRAIN_BALANCED</w:t>
-      </w:r>
-      <w:r>
-        <w:rPr>
-          <w:lang w:val="es-ES"/>
-        </w:rPr>
-        <w:t xml:space="preserve">, que </w:t>
-      </w:r>
-      <w:r>
-        <w:rPr>
-          <w:lang w:val="es-ES"/>
-        </w:rPr>
-        <w:t xml:space="preserve">incluye exclusivamente los datos correspondientes a las evaluaciones iniciales (primera sesión de medición), en la cual se contabilizan al menos cinco paseos o </w:t>
-      </w:r>
-      <w:proofErr w:type="spellStart"/>
-      <w:r>
-        <w:rPr>
-          <w:i/>
-          <w:iCs/>
-          <w:lang w:val="es-ES"/>
-        </w:rPr>
-        <w:t>trials</w:t>
-      </w:r>
-      <w:proofErr w:type="spellEnd"/>
-      <w:r>
-        <w:rPr>
-          <w:lang w:val="es-ES"/>
-        </w:rPr>
-        <w:t xml:space="preserve"> para cada lado del cuerpo por sesión. </w:t>
-      </w:r>
+        <w:ind w:firstLine="0"/>
+        <w:rPr>
+          <w:lang w:val="es-ES"/>
+        </w:rPr>
+      </w:pPr>
     </w:p>
     <w:p>
       <w:pPr>
@@ -27951,8 +28055,6 @@
       <w:pPr>
         <w:ind w:firstLine="0"/>
         <w:rPr>
-          <w:rFonts w:cs="Tahoma"/>
-          <w:szCs w:val="22"/>
           <w:lang w:val="es-ES"/>
         </w:rPr>
       </w:pPr>
@@ -27961,8 +28063,6 @@
       <w:pPr>
         <w:ind w:firstLine="0"/>
         <w:rPr>
-          <w:rFonts w:cs="Tahoma"/>
-          <w:szCs w:val="22"/>
           <w:lang w:val="es-ES"/>
         </w:rPr>
       </w:pPr>
@@ -27971,8 +28071,6 @@
       <w:pPr>
         <w:ind w:firstLine="0"/>
         <w:rPr>
-          <w:rFonts w:cs="Tahoma"/>
-          <w:szCs w:val="22"/>
           <w:lang w:val="es-ES"/>
         </w:rPr>
       </w:pPr>
@@ -27981,8 +28079,6 @@
       <w:pPr>
         <w:ind w:firstLine="0"/>
         <w:rPr>
-          <w:rFonts w:cs="Tahoma"/>
-          <w:szCs w:val="22"/>
           <w:lang w:val="es-ES"/>
         </w:rPr>
       </w:pPr>
@@ -27991,8 +28087,6 @@
       <w:pPr>
         <w:ind w:firstLine="0"/>
         <w:rPr>
-          <w:rFonts w:cs="Tahoma"/>
-          <w:szCs w:val="22"/>
           <w:lang w:val="es-ES"/>
         </w:rPr>
       </w:pPr>
@@ -28001,8 +28095,6 @@
       <w:pPr>
         <w:ind w:firstLine="0"/>
         <w:rPr>
-          <w:rFonts w:cs="Tahoma"/>
-          <w:szCs w:val="22"/>
           <w:lang w:val="es-ES"/>
         </w:rPr>
       </w:pPr>
@@ -28011,8 +28103,6 @@
       <w:pPr>
         <w:ind w:firstLine="0"/>
         <w:rPr>
-          <w:rFonts w:cs="Tahoma"/>
-          <w:szCs w:val="22"/>
           <w:lang w:val="es-ES"/>
         </w:rPr>
       </w:pPr>
@@ -28021,8 +28111,6 @@
       <w:pPr>
         <w:ind w:firstLine="0"/>
         <w:rPr>
-          <w:rFonts w:cs="Tahoma"/>
-          <w:szCs w:val="22"/>
           <w:lang w:val="es-ES"/>
         </w:rPr>
       </w:pPr>
@@ -28037,6 +28125,2405 @@
     </w:p>
     <w:p>
       <w:pPr>
+        <w:ind w:firstLine="0"/>
+        <w:rPr>
+          <w:lang w:val="es-ES"/>
+        </w:rPr>
+      </w:pPr>
+    </w:p>
+    <w:p>
+      <w:pPr>
+        <w:ind w:firstLine="0"/>
+        <w:rPr>
+          <w:lang w:val="es-ES"/>
+        </w:rPr>
+      </w:pPr>
+    </w:p>
+    <w:p>
+      <w:pPr>
+        <w:ind w:firstLine="0"/>
+        <w:rPr>
+          <w:lang w:val="es-ES"/>
+        </w:rPr>
+      </w:pPr>
+    </w:p>
+    <w:p>
+      <w:pPr>
+        <w:ind w:firstLine="0"/>
+        <w:rPr>
+          <w:lang w:val="es-ES"/>
+        </w:rPr>
+      </w:pPr>
+    </w:p>
+    <w:p>
+      <w:pPr>
+        <w:ind w:firstLine="0"/>
+        <w:rPr>
+          <w:rFonts w:cs="Tahoma"/>
+          <w:sz w:val="20"/>
+          <w:lang w:val="es-ES" w:eastAsia="en-US"/>
+        </w:rPr>
+      </w:pPr>
+      <w:r>
+        <w:rPr>
+          <w:rFonts w:cs="Tahoma"/>
+          <w:sz w:val="20"/>
+          <w:lang w:val="es-ES" w:eastAsia="en-US"/>
+        </w:rPr>
+        <w:lastRenderedPageBreak/>
+        <w:t xml:space="preserve">Tabla </w:t>
+      </w:r>
+      <w:r>
+        <w:rPr>
+          <w:rFonts w:cs="Tahoma"/>
+          <w:color w:val="FF0000"/>
+          <w:sz w:val="20"/>
+          <w:lang w:val="es-ES" w:eastAsia="en-US"/>
+        </w:rPr>
+        <w:t>X</w:t>
+      </w:r>
+      <w:r>
+        <w:rPr>
+          <w:rFonts w:cs="Tahoma"/>
+          <w:sz w:val="20"/>
+          <w:lang w:val="es-ES" w:eastAsia="en-US"/>
+        </w:rPr>
+        <w:t xml:space="preserve">. </w:t>
+      </w:r>
+      <w:r>
+        <w:rPr>
+          <w:rFonts w:cs="Tahoma"/>
+          <w:sz w:val="20"/>
+          <w:lang w:val="es-ES" w:eastAsia="en-US"/>
+        </w:rPr>
+        <w:t>Descripción de los datos almacenados en los ficheros "GRF_*.</w:t>
+      </w:r>
+      <w:proofErr w:type="spellStart"/>
+      <w:r>
+        <w:rPr>
+          <w:rFonts w:cs="Tahoma"/>
+          <w:sz w:val="20"/>
+          <w:lang w:val="es-ES" w:eastAsia="en-US"/>
+        </w:rPr>
+        <w:t>csv</w:t>
+      </w:r>
+      <w:proofErr w:type="spellEnd"/>
+      <w:r>
+        <w:rPr>
+          <w:rFonts w:cs="Tahoma"/>
+          <w:sz w:val="20"/>
+          <w:lang w:val="es-ES" w:eastAsia="en-US"/>
+        </w:rPr>
+        <w:t>"</w:t>
+      </w:r>
+      <w:r>
+        <w:rPr>
+          <w:rFonts w:cs="Tahoma"/>
+          <w:sz w:val="20"/>
+          <w:lang w:val="es-ES" w:eastAsia="en-US"/>
+        </w:rPr>
+        <w:t xml:space="preserve">. </w:t>
+      </w:r>
+      <w:r>
+        <w:rPr>
+          <w:rFonts w:cs="Tahoma"/>
+          <w:i/>
+          <w:iCs/>
+          <w:sz w:val="20"/>
+          <w:lang w:val="es-ES" w:eastAsia="en-US"/>
+        </w:rPr>
+        <w:t>n</w:t>
+      </w:r>
+      <w:r>
+        <w:rPr>
+          <w:rFonts w:cs="Tahoma"/>
+          <w:sz w:val="20"/>
+          <w:lang w:val="es-ES" w:eastAsia="en-US"/>
+        </w:rPr>
+        <w:t xml:space="preserve"> es el número de fotogramas durante un paso a través de la placa de fuerza para los datos sin procesar ("RAW") o un vector normalizado en el tiempo de 101 puntos para los datos </w:t>
+      </w:r>
+      <w:proofErr w:type="spellStart"/>
+      <w:r>
+        <w:rPr>
+          <w:rFonts w:cs="Tahoma"/>
+          <w:sz w:val="20"/>
+          <w:lang w:val="es-ES" w:eastAsia="en-US"/>
+        </w:rPr>
+        <w:t>postprocesados</w:t>
+      </w:r>
+      <w:proofErr w:type="spellEnd"/>
+      <w:r>
+        <w:rPr>
+          <w:rFonts w:cs="Tahoma"/>
+          <w:sz w:val="20"/>
+          <w:lang w:val="es-ES" w:eastAsia="en-US"/>
+        </w:rPr>
+        <w:t xml:space="preserve"> ("PRO")</w:t>
+      </w:r>
+      <w:r>
+        <w:rPr>
+          <w:rFonts w:cs="Tahoma"/>
+          <w:sz w:val="20"/>
+          <w:lang w:val="es-ES" w:eastAsia="en-US"/>
+        </w:rPr>
+        <w:t xml:space="preserve"> </w:t>
+      </w:r>
+      <w:r>
+        <w:rPr>
+          <w:rFonts w:cs="Tahoma"/>
+          <w:sz w:val="20"/>
+          <w:lang w:val="es-ES" w:eastAsia="en-US"/>
+        </w:rPr>
+        <w:t>[</w:t>
+      </w:r>
+      <w:proofErr w:type="spellStart"/>
+      <w:r>
+        <w:rPr>
+          <w:rFonts w:cs="Tahoma"/>
+          <w:color w:val="FF0000"/>
+          <w:sz w:val="20"/>
+          <w:lang w:val="es-ES" w:eastAsia="en-US"/>
+        </w:rPr>
+        <w:t>gaitrec</w:t>
+      </w:r>
+      <w:proofErr w:type="spellEnd"/>
+      <w:r>
+        <w:rPr>
+          <w:rFonts w:cs="Tahoma"/>
+          <w:sz w:val="20"/>
+          <w:lang w:val="es-ES" w:eastAsia="en-US"/>
+        </w:rPr>
+        <w:t>].</w:t>
+      </w:r>
+    </w:p>
+    <w:tbl>
+      <w:tblPr>
+        <w:tblStyle w:val="TableGrid"/>
+        <w:tblW w:w="9066" w:type="dxa"/>
+        <w:tblBorders>
+          <w:left w:val="none" w:sz="0" w:space="0" w:color="auto"/>
+          <w:right w:val="none" w:sz="0" w:space="0" w:color="auto"/>
+          <w:insideV w:val="none" w:sz="0" w:space="0" w:color="auto"/>
+        </w:tblBorders>
+        <w:tblLayout w:type="fixed"/>
+        <w:tblLook w:val="04A0" w:firstRow="1" w:lastRow="0" w:firstColumn="1" w:lastColumn="0" w:noHBand="0" w:noVBand="1"/>
+      </w:tblPr>
+      <w:tblGrid>
+        <w:gridCol w:w="1188"/>
+        <w:gridCol w:w="2517"/>
+        <w:gridCol w:w="1060"/>
+        <w:gridCol w:w="1281"/>
+        <w:gridCol w:w="1188"/>
+        <w:gridCol w:w="1832"/>
+      </w:tblGrid>
+      <w:tr>
+        <w:trPr>
+          <w:trHeight w:val="233"/>
+        </w:trPr>
+        <w:tc>
+          <w:tcPr>
+            <w:tcW w:w="1188" w:type="dxa"/>
+          </w:tcPr>
+          <w:p>
+            <w:pPr>
+              <w:spacing w:after="0" w:line="259" w:lineRule="auto"/>
+              <w:ind w:firstLine="0"/>
+              <w:jc w:val="center"/>
+              <w:rPr>
+                <w:rFonts w:cs="Tahoma"/>
+                <w:sz w:val="20"/>
+                <w:lang w:val="es-ES"/>
+              </w:rPr>
+            </w:pPr>
+            <w:r>
+              <w:rPr>
+                <w:rFonts w:cs="Tahoma"/>
+                <w:b/>
+                <w:sz w:val="20"/>
+                <w:lang w:val="es-ES"/>
+              </w:rPr>
+              <w:t>Variables</w:t>
+            </w:r>
+          </w:p>
+        </w:tc>
+        <w:tc>
+          <w:tcPr>
+            <w:tcW w:w="2517" w:type="dxa"/>
+          </w:tcPr>
+          <w:p>
+            <w:pPr>
+              <w:spacing w:after="0" w:line="259" w:lineRule="auto"/>
+              <w:ind w:firstLine="0"/>
+              <w:jc w:val="center"/>
+              <w:rPr>
+                <w:rFonts w:cs="Tahoma"/>
+                <w:sz w:val="20"/>
+                <w:lang w:val="es-ES"/>
+              </w:rPr>
+            </w:pPr>
+            <w:r>
+              <w:rPr>
+                <w:rFonts w:cs="Tahoma"/>
+                <w:b/>
+                <w:sz w:val="20"/>
+                <w:lang w:val="es-ES"/>
+              </w:rPr>
+              <w:t>Fichero asociado</w:t>
+            </w:r>
+          </w:p>
+        </w:tc>
+        <w:tc>
+          <w:tcPr>
+            <w:tcW w:w="1060" w:type="dxa"/>
+          </w:tcPr>
+          <w:p>
+            <w:pPr>
+              <w:spacing w:after="0" w:line="259" w:lineRule="auto"/>
+              <w:ind w:firstLine="0"/>
+              <w:jc w:val="center"/>
+              <w:rPr>
+                <w:rFonts w:cs="Tahoma"/>
+                <w:sz w:val="20"/>
+                <w:lang w:val="es-ES"/>
+              </w:rPr>
+            </w:pPr>
+            <w:r>
+              <w:rPr>
+                <w:rFonts w:cs="Tahoma"/>
+                <w:b/>
+                <w:sz w:val="20"/>
+                <w:lang w:val="es-ES"/>
+              </w:rPr>
+              <w:t>Format</w:t>
+            </w:r>
+            <w:r>
+              <w:rPr>
+                <w:rFonts w:cs="Tahoma"/>
+                <w:b/>
+                <w:sz w:val="20"/>
+                <w:lang w:val="es-ES"/>
+              </w:rPr>
+              <w:t>o</w:t>
+            </w:r>
+          </w:p>
+        </w:tc>
+        <w:tc>
+          <w:tcPr>
+            <w:tcW w:w="1281" w:type="dxa"/>
+          </w:tcPr>
+          <w:p>
+            <w:pPr>
+              <w:spacing w:after="0" w:line="259" w:lineRule="auto"/>
+              <w:ind w:firstLine="0"/>
+              <w:jc w:val="center"/>
+              <w:rPr>
+                <w:rFonts w:cs="Tahoma"/>
+                <w:sz w:val="20"/>
+                <w:lang w:val="es-ES"/>
+              </w:rPr>
+            </w:pPr>
+            <w:r>
+              <w:rPr>
+                <w:rFonts w:cs="Tahoma"/>
+                <w:b/>
+                <w:sz w:val="20"/>
+                <w:lang w:val="es-ES"/>
+              </w:rPr>
+              <w:t>Dimensi</w:t>
+            </w:r>
+            <w:r>
+              <w:rPr>
+                <w:rFonts w:cs="Tahoma"/>
+                <w:b/>
+                <w:sz w:val="20"/>
+                <w:lang w:val="es-ES"/>
+              </w:rPr>
+              <w:t>ón</w:t>
+            </w:r>
+          </w:p>
+        </w:tc>
+        <w:tc>
+          <w:tcPr>
+            <w:tcW w:w="1188" w:type="dxa"/>
+          </w:tcPr>
+          <w:p>
+            <w:pPr>
+              <w:spacing w:after="0" w:line="259" w:lineRule="auto"/>
+              <w:ind w:firstLine="0"/>
+              <w:jc w:val="center"/>
+              <w:rPr>
+                <w:rFonts w:cs="Tahoma"/>
+                <w:sz w:val="20"/>
+                <w:lang w:val="es-ES"/>
+              </w:rPr>
+            </w:pPr>
+            <w:r>
+              <w:rPr>
+                <w:rFonts w:cs="Tahoma"/>
+                <w:b/>
+                <w:sz w:val="20"/>
+                <w:lang w:val="es-ES"/>
+              </w:rPr>
+              <w:t>Uni</w:t>
+            </w:r>
+            <w:r>
+              <w:rPr>
+                <w:rFonts w:cs="Tahoma"/>
+                <w:b/>
+                <w:sz w:val="20"/>
+                <w:lang w:val="es-ES"/>
+              </w:rPr>
+              <w:t>dad</w:t>
+            </w:r>
+          </w:p>
+        </w:tc>
+        <w:tc>
+          <w:tcPr>
+            <w:tcW w:w="1832" w:type="dxa"/>
+          </w:tcPr>
+          <w:p>
+            <w:pPr>
+              <w:spacing w:after="0" w:line="259" w:lineRule="auto"/>
+              <w:ind w:firstLine="0"/>
+              <w:jc w:val="center"/>
+              <w:rPr>
+                <w:rFonts w:cs="Tahoma"/>
+                <w:sz w:val="20"/>
+                <w:lang w:val="es-ES"/>
+              </w:rPr>
+            </w:pPr>
+            <w:r>
+              <w:rPr>
+                <w:rFonts w:cs="Tahoma"/>
+                <w:b/>
+                <w:sz w:val="20"/>
+                <w:lang w:val="es-ES"/>
+              </w:rPr>
+              <w:t>Descrip</w:t>
+            </w:r>
+            <w:r>
+              <w:rPr>
+                <w:rFonts w:cs="Tahoma"/>
+                <w:b/>
+                <w:sz w:val="20"/>
+                <w:lang w:val="es-ES"/>
+              </w:rPr>
+              <w:t>ción</w:t>
+            </w:r>
+          </w:p>
+        </w:tc>
+      </w:tr>
+      <w:tr>
+        <w:trPr>
+          <w:trHeight w:val="233"/>
+        </w:trPr>
+        <w:tc>
+          <w:tcPr>
+            <w:tcW w:w="1188" w:type="dxa"/>
+          </w:tcPr>
+          <w:p>
+            <w:pPr>
+              <w:spacing w:after="0" w:line="259" w:lineRule="auto"/>
+              <w:ind w:firstLine="0"/>
+              <w:jc w:val="left"/>
+              <w:rPr>
+                <w:rFonts w:cs="Tahoma"/>
+                <w:sz w:val="20"/>
+                <w:lang w:val="es-ES"/>
+              </w:rPr>
+            </w:pPr>
+            <w:r>
+              <w:rPr>
+                <w:rFonts w:cs="Tahoma"/>
+                <w:sz w:val="20"/>
+                <w:lang w:val="es-ES"/>
+              </w:rPr>
+              <w:t>Vertical GRF</w:t>
+            </w:r>
+          </w:p>
+        </w:tc>
+        <w:tc>
+          <w:tcPr>
+            <w:tcW w:w="2517" w:type="dxa"/>
+          </w:tcPr>
+          <w:p>
+            <w:pPr>
+              <w:spacing w:after="0" w:line="259" w:lineRule="auto"/>
+              <w:ind w:firstLine="0"/>
+              <w:jc w:val="left"/>
+              <w:rPr>
+                <w:rFonts w:cs="Tahoma"/>
+                <w:sz w:val="20"/>
+                <w:lang w:val="es-ES"/>
+              </w:rPr>
+            </w:pPr>
+            <w:r>
+              <w:rPr>
+                <w:rFonts w:eastAsia="Courier New" w:cs="Tahoma"/>
+                <w:sz w:val="20"/>
+                <w:lang w:val="es-ES"/>
+              </w:rPr>
+              <w:t>GRF_F_V-RAW_*.csv</w:t>
+            </w:r>
+          </w:p>
+        </w:tc>
+        <w:tc>
+          <w:tcPr>
+            <w:tcW w:w="1060" w:type="dxa"/>
+          </w:tcPr>
+          <w:p>
+            <w:pPr>
+              <w:spacing w:after="0" w:line="259" w:lineRule="auto"/>
+              <w:ind w:firstLine="0"/>
+              <w:jc w:val="center"/>
+              <w:rPr>
+                <w:rFonts w:cs="Tahoma"/>
+                <w:i/>
+                <w:iCs/>
+                <w:sz w:val="20"/>
+                <w:lang w:val="es-ES"/>
+              </w:rPr>
+            </w:pPr>
+            <w:proofErr w:type="spellStart"/>
+            <w:r>
+              <w:rPr>
+                <w:rFonts w:cs="Tahoma"/>
+                <w:i/>
+                <w:iCs/>
+                <w:sz w:val="20"/>
+                <w:lang w:val="es-ES"/>
+              </w:rPr>
+              <w:t>double</w:t>
+            </w:r>
+            <w:proofErr w:type="spellEnd"/>
+          </w:p>
+        </w:tc>
+        <w:tc>
+          <w:tcPr>
+            <w:tcW w:w="1281" w:type="dxa"/>
+          </w:tcPr>
+          <w:p>
+            <w:pPr>
+              <w:spacing w:after="0" w:line="259" w:lineRule="auto"/>
+              <w:ind w:firstLine="0"/>
+              <w:jc w:val="center"/>
+              <w:rPr>
+                <w:rFonts w:cs="Tahoma"/>
+                <w:sz w:val="20"/>
+                <w:lang w:val="es-ES"/>
+              </w:rPr>
+            </w:pPr>
+            <w:r>
+              <w:rPr>
+                <w:rFonts w:cs="Tahoma"/>
+                <w:sz w:val="20"/>
+                <w:lang w:val="es-ES"/>
+              </w:rPr>
+              <w:t xml:space="preserve">1 </w:t>
+            </w:r>
+            <w:r>
+              <w:rPr>
+                <w:rFonts w:eastAsia="Calibri" w:cs="Tahoma"/>
+                <w:sz w:val="20"/>
+                <w:lang w:val="es-ES"/>
+              </w:rPr>
+              <w:t>×</w:t>
+            </w:r>
+            <w:r>
+              <w:rPr>
+                <w:rFonts w:cs="Tahoma"/>
+                <w:sz w:val="20"/>
+                <w:lang w:val="es-ES"/>
+              </w:rPr>
+              <w:t xml:space="preserve"> n</w:t>
+            </w:r>
+          </w:p>
+        </w:tc>
+        <w:tc>
+          <w:tcPr>
+            <w:tcW w:w="1188" w:type="dxa"/>
+          </w:tcPr>
+          <w:p>
+            <w:pPr>
+              <w:spacing w:after="0" w:line="259" w:lineRule="auto"/>
+              <w:ind w:firstLine="0"/>
+              <w:jc w:val="center"/>
+              <w:rPr>
+                <w:rFonts w:cs="Tahoma"/>
+                <w:sz w:val="20"/>
+                <w:lang w:val="es-ES"/>
+              </w:rPr>
+            </w:pPr>
+            <w:r>
+              <w:rPr>
+                <w:rFonts w:cs="Tahoma"/>
+                <w:sz w:val="20"/>
+                <w:lang w:val="es-ES"/>
+              </w:rPr>
+              <w:t>Newton</w:t>
+            </w:r>
+          </w:p>
+        </w:tc>
+        <w:tc>
+          <w:tcPr>
+            <w:tcW w:w="1832" w:type="dxa"/>
+          </w:tcPr>
+          <w:p>
+            <w:pPr>
+              <w:spacing w:after="0" w:line="259" w:lineRule="auto"/>
+              <w:ind w:firstLine="0"/>
+              <w:jc w:val="left"/>
+              <w:rPr>
+                <w:rFonts w:cs="Tahoma"/>
+                <w:sz w:val="20"/>
+                <w:lang w:val="es-ES"/>
+              </w:rPr>
+            </w:pPr>
+            <w:r>
+              <w:rPr>
+                <w:rFonts w:cs="Tahoma"/>
+                <w:sz w:val="20"/>
+                <w:lang w:val="es-ES"/>
+              </w:rPr>
+              <w:t>Fuerza vertical de reacción al suelo</w:t>
+            </w:r>
+            <w:r>
+              <w:rPr>
+                <w:rFonts w:cs="Tahoma"/>
+                <w:sz w:val="20"/>
+                <w:lang w:val="es-ES"/>
+              </w:rPr>
+              <w:t xml:space="preserve"> bruta </w:t>
+            </w:r>
+          </w:p>
+        </w:tc>
+      </w:tr>
+      <w:tr>
+        <w:trPr>
+          <w:trHeight w:val="383"/>
+        </w:trPr>
+        <w:tc>
+          <w:tcPr>
+            <w:tcW w:w="1188" w:type="dxa"/>
+          </w:tcPr>
+          <w:p>
+            <w:pPr>
+              <w:spacing w:after="0" w:line="259" w:lineRule="auto"/>
+              <w:ind w:firstLine="0"/>
+              <w:jc w:val="left"/>
+              <w:rPr>
+                <w:rFonts w:cs="Tahoma"/>
+                <w:sz w:val="20"/>
+                <w:lang w:val="es-ES"/>
+              </w:rPr>
+            </w:pPr>
+            <w:r>
+              <w:rPr>
+                <w:rFonts w:cs="Tahoma"/>
+                <w:sz w:val="20"/>
+                <w:lang w:val="es-ES"/>
+              </w:rPr>
+              <w:t>Anterior-posterior GRF</w:t>
+            </w:r>
+          </w:p>
+        </w:tc>
+        <w:tc>
+          <w:tcPr>
+            <w:tcW w:w="2517" w:type="dxa"/>
+          </w:tcPr>
+          <w:p>
+            <w:pPr>
+              <w:spacing w:after="0" w:line="259" w:lineRule="auto"/>
+              <w:ind w:firstLine="0"/>
+              <w:jc w:val="left"/>
+              <w:rPr>
+                <w:rFonts w:cs="Tahoma"/>
+                <w:sz w:val="20"/>
+                <w:lang w:val="es-ES"/>
+              </w:rPr>
+            </w:pPr>
+            <w:r>
+              <w:rPr>
+                <w:rFonts w:eastAsia="Courier New" w:cs="Tahoma"/>
+                <w:sz w:val="20"/>
+                <w:lang w:val="es-ES"/>
+              </w:rPr>
+              <w:t>GRF_F_AP-RAW_*.csv</w:t>
+            </w:r>
+          </w:p>
+        </w:tc>
+        <w:tc>
+          <w:tcPr>
+            <w:tcW w:w="1060" w:type="dxa"/>
+          </w:tcPr>
+          <w:p>
+            <w:pPr>
+              <w:spacing w:after="0" w:line="259" w:lineRule="auto"/>
+              <w:ind w:firstLine="0"/>
+              <w:jc w:val="center"/>
+              <w:rPr>
+                <w:rFonts w:cs="Tahoma"/>
+                <w:i/>
+                <w:iCs/>
+                <w:sz w:val="20"/>
+                <w:lang w:val="es-ES"/>
+              </w:rPr>
+            </w:pPr>
+            <w:proofErr w:type="spellStart"/>
+            <w:r>
+              <w:rPr>
+                <w:rFonts w:cs="Tahoma"/>
+                <w:i/>
+                <w:iCs/>
+                <w:sz w:val="20"/>
+                <w:lang w:val="es-ES"/>
+              </w:rPr>
+              <w:t>double</w:t>
+            </w:r>
+            <w:proofErr w:type="spellEnd"/>
+          </w:p>
+        </w:tc>
+        <w:tc>
+          <w:tcPr>
+            <w:tcW w:w="1281" w:type="dxa"/>
+          </w:tcPr>
+          <w:p>
+            <w:pPr>
+              <w:spacing w:after="0" w:line="259" w:lineRule="auto"/>
+              <w:ind w:firstLine="0"/>
+              <w:jc w:val="center"/>
+              <w:rPr>
+                <w:rFonts w:cs="Tahoma"/>
+                <w:sz w:val="20"/>
+                <w:lang w:val="es-ES"/>
+              </w:rPr>
+            </w:pPr>
+            <w:r>
+              <w:rPr>
+                <w:rFonts w:cs="Tahoma"/>
+                <w:sz w:val="20"/>
+                <w:lang w:val="es-ES"/>
+              </w:rPr>
+              <w:t xml:space="preserve">1 </w:t>
+            </w:r>
+            <w:r>
+              <w:rPr>
+                <w:rFonts w:eastAsia="Calibri" w:cs="Tahoma"/>
+                <w:sz w:val="20"/>
+                <w:lang w:val="es-ES"/>
+              </w:rPr>
+              <w:t>×</w:t>
+            </w:r>
+            <w:r>
+              <w:rPr>
+                <w:rFonts w:cs="Tahoma"/>
+                <w:sz w:val="20"/>
+                <w:lang w:val="es-ES"/>
+              </w:rPr>
+              <w:t xml:space="preserve"> n</w:t>
+            </w:r>
+          </w:p>
+        </w:tc>
+        <w:tc>
+          <w:tcPr>
+            <w:tcW w:w="1188" w:type="dxa"/>
+          </w:tcPr>
+          <w:p>
+            <w:pPr>
+              <w:spacing w:after="0" w:line="259" w:lineRule="auto"/>
+              <w:ind w:firstLine="0"/>
+              <w:jc w:val="center"/>
+              <w:rPr>
+                <w:rFonts w:cs="Tahoma"/>
+                <w:sz w:val="20"/>
+                <w:lang w:val="es-ES"/>
+              </w:rPr>
+            </w:pPr>
+            <w:r>
+              <w:rPr>
+                <w:rFonts w:cs="Tahoma"/>
+                <w:sz w:val="20"/>
+                <w:lang w:val="es-ES"/>
+              </w:rPr>
+              <w:t>Newton</w:t>
+            </w:r>
+          </w:p>
+        </w:tc>
+        <w:tc>
+          <w:tcPr>
+            <w:tcW w:w="1832" w:type="dxa"/>
+          </w:tcPr>
+          <w:p>
+            <w:pPr>
+              <w:spacing w:after="0" w:line="259" w:lineRule="auto"/>
+              <w:ind w:right="3" w:firstLine="0"/>
+              <w:jc w:val="left"/>
+              <w:rPr>
+                <w:rFonts w:cs="Tahoma"/>
+                <w:sz w:val="20"/>
+                <w:lang w:val="es-ES"/>
+              </w:rPr>
+            </w:pPr>
+            <w:r>
+              <w:rPr>
+                <w:rFonts w:cs="Tahoma"/>
+                <w:sz w:val="20"/>
+                <w:lang w:val="es-ES"/>
+              </w:rPr>
+              <w:t>Fuerza de rotura y de cizalladura propulsiva</w:t>
+            </w:r>
+            <w:r>
+              <w:rPr>
+                <w:rFonts w:cs="Tahoma"/>
+                <w:sz w:val="20"/>
+                <w:lang w:val="es-ES"/>
+              </w:rPr>
+              <w:t xml:space="preserve"> </w:t>
+            </w:r>
+            <w:r>
+              <w:rPr>
+                <w:rFonts w:cs="Tahoma"/>
+                <w:sz w:val="20"/>
+                <w:lang w:val="es-ES"/>
+              </w:rPr>
+              <w:t>bruta</w:t>
+            </w:r>
+          </w:p>
+        </w:tc>
+      </w:tr>
+      <w:tr>
+        <w:trPr>
+          <w:trHeight w:val="233"/>
+        </w:trPr>
+        <w:tc>
+          <w:tcPr>
+            <w:tcW w:w="1188" w:type="dxa"/>
+          </w:tcPr>
+          <w:p>
+            <w:pPr>
+              <w:spacing w:after="0" w:line="259" w:lineRule="auto"/>
+              <w:ind w:firstLine="0"/>
+              <w:jc w:val="left"/>
+              <w:rPr>
+                <w:rFonts w:cs="Tahoma"/>
+                <w:sz w:val="20"/>
+                <w:lang w:val="es-ES"/>
+              </w:rPr>
+            </w:pPr>
+            <w:r>
+              <w:rPr>
+                <w:rFonts w:cs="Tahoma"/>
+                <w:sz w:val="20"/>
+                <w:lang w:val="es-ES"/>
+              </w:rPr>
+              <w:t>Medio-lateral GRF</w:t>
+            </w:r>
+          </w:p>
+        </w:tc>
+        <w:tc>
+          <w:tcPr>
+            <w:tcW w:w="2517" w:type="dxa"/>
+          </w:tcPr>
+          <w:p>
+            <w:pPr>
+              <w:spacing w:after="0" w:line="259" w:lineRule="auto"/>
+              <w:ind w:firstLine="0"/>
+              <w:jc w:val="left"/>
+              <w:rPr>
+                <w:rFonts w:cs="Tahoma"/>
+                <w:sz w:val="20"/>
+                <w:lang w:val="es-ES"/>
+              </w:rPr>
+            </w:pPr>
+            <w:r>
+              <w:rPr>
+                <w:rFonts w:eastAsia="Courier New" w:cs="Tahoma"/>
+                <w:sz w:val="20"/>
+                <w:lang w:val="es-ES"/>
+              </w:rPr>
+              <w:t>GRF_F_ML_RAW_*.csv</w:t>
+            </w:r>
+          </w:p>
+        </w:tc>
+        <w:tc>
+          <w:tcPr>
+            <w:tcW w:w="1060" w:type="dxa"/>
+          </w:tcPr>
+          <w:p>
+            <w:pPr>
+              <w:spacing w:after="0" w:line="259" w:lineRule="auto"/>
+              <w:ind w:firstLine="0"/>
+              <w:jc w:val="center"/>
+              <w:rPr>
+                <w:rFonts w:cs="Tahoma"/>
+                <w:i/>
+                <w:iCs/>
+                <w:sz w:val="20"/>
+                <w:lang w:val="es-ES"/>
+              </w:rPr>
+            </w:pPr>
+            <w:proofErr w:type="spellStart"/>
+            <w:r>
+              <w:rPr>
+                <w:rFonts w:cs="Tahoma"/>
+                <w:i/>
+                <w:iCs/>
+                <w:sz w:val="20"/>
+                <w:lang w:val="es-ES"/>
+              </w:rPr>
+              <w:t>double</w:t>
+            </w:r>
+            <w:proofErr w:type="spellEnd"/>
+          </w:p>
+        </w:tc>
+        <w:tc>
+          <w:tcPr>
+            <w:tcW w:w="1281" w:type="dxa"/>
+          </w:tcPr>
+          <w:p>
+            <w:pPr>
+              <w:spacing w:after="0" w:line="259" w:lineRule="auto"/>
+              <w:ind w:left="1" w:firstLine="0"/>
+              <w:jc w:val="center"/>
+              <w:rPr>
+                <w:rFonts w:cs="Tahoma"/>
+                <w:sz w:val="20"/>
+                <w:lang w:val="es-ES"/>
+              </w:rPr>
+            </w:pPr>
+            <w:r>
+              <w:rPr>
+                <w:rFonts w:cs="Tahoma"/>
+                <w:sz w:val="20"/>
+                <w:lang w:val="es-ES"/>
+              </w:rPr>
+              <w:t xml:space="preserve">1 </w:t>
+            </w:r>
+            <w:r>
+              <w:rPr>
+                <w:rFonts w:eastAsia="Calibri" w:cs="Tahoma"/>
+                <w:sz w:val="20"/>
+                <w:lang w:val="es-ES"/>
+              </w:rPr>
+              <w:t>×</w:t>
+            </w:r>
+            <w:r>
+              <w:rPr>
+                <w:rFonts w:cs="Tahoma"/>
+                <w:sz w:val="20"/>
+                <w:lang w:val="es-ES"/>
+              </w:rPr>
+              <w:t xml:space="preserve"> n</w:t>
+            </w:r>
+          </w:p>
+        </w:tc>
+        <w:tc>
+          <w:tcPr>
+            <w:tcW w:w="1188" w:type="dxa"/>
+          </w:tcPr>
+          <w:p>
+            <w:pPr>
+              <w:spacing w:after="0" w:line="259" w:lineRule="auto"/>
+              <w:ind w:left="1" w:firstLine="0"/>
+              <w:jc w:val="center"/>
+              <w:rPr>
+                <w:rFonts w:cs="Tahoma"/>
+                <w:sz w:val="20"/>
+                <w:lang w:val="es-ES"/>
+              </w:rPr>
+            </w:pPr>
+            <w:r>
+              <w:rPr>
+                <w:rFonts w:cs="Tahoma"/>
+                <w:sz w:val="20"/>
+                <w:lang w:val="es-ES"/>
+              </w:rPr>
+              <w:t>Newton</w:t>
+            </w:r>
+          </w:p>
+        </w:tc>
+        <w:tc>
+          <w:tcPr>
+            <w:tcW w:w="1832" w:type="dxa"/>
+          </w:tcPr>
+          <w:p>
+            <w:pPr>
+              <w:spacing w:after="0" w:line="259" w:lineRule="auto"/>
+              <w:ind w:firstLine="0"/>
+              <w:jc w:val="left"/>
+              <w:rPr>
+                <w:rFonts w:cs="Tahoma"/>
+                <w:sz w:val="20"/>
+                <w:lang w:val="es-ES"/>
+              </w:rPr>
+            </w:pPr>
+            <w:r>
+              <w:rPr>
+                <w:rFonts w:cs="Tahoma"/>
+                <w:sz w:val="20"/>
+                <w:lang w:val="es-ES"/>
+              </w:rPr>
+              <w:t>Fuerza de cizallamiento medio-lateral bruta</w:t>
+            </w:r>
+          </w:p>
+        </w:tc>
+      </w:tr>
+      <w:tr>
+        <w:trPr>
+          <w:trHeight w:val="383"/>
+        </w:trPr>
+        <w:tc>
+          <w:tcPr>
+            <w:tcW w:w="1188" w:type="dxa"/>
+          </w:tcPr>
+          <w:p>
+            <w:pPr>
+              <w:spacing w:after="0" w:line="259" w:lineRule="auto"/>
+              <w:ind w:left="1" w:firstLine="0"/>
+              <w:jc w:val="left"/>
+              <w:rPr>
+                <w:rFonts w:cs="Tahoma"/>
+                <w:sz w:val="20"/>
+                <w:lang w:val="es-ES"/>
+              </w:rPr>
+            </w:pPr>
+            <w:r>
+              <w:rPr>
+                <w:rFonts w:cs="Tahoma"/>
+                <w:sz w:val="20"/>
+                <w:lang w:val="es-ES"/>
+              </w:rPr>
+              <w:t>COP anterior-posterior</w:t>
+            </w:r>
+          </w:p>
+        </w:tc>
+        <w:tc>
+          <w:tcPr>
+            <w:tcW w:w="2517" w:type="dxa"/>
+          </w:tcPr>
+          <w:p>
+            <w:pPr>
+              <w:spacing w:after="0" w:line="259" w:lineRule="auto"/>
+              <w:ind w:left="1" w:firstLine="0"/>
+              <w:jc w:val="left"/>
+              <w:rPr>
+                <w:rFonts w:cs="Tahoma"/>
+                <w:sz w:val="20"/>
+                <w:lang w:val="es-ES"/>
+              </w:rPr>
+            </w:pPr>
+            <w:r>
+              <w:rPr>
+                <w:rFonts w:eastAsia="Courier New" w:cs="Tahoma"/>
+                <w:sz w:val="20"/>
+                <w:lang w:val="es-ES"/>
+              </w:rPr>
+              <w:t>GRF_COP_AP_RAW_*.csv</w:t>
+            </w:r>
+          </w:p>
+        </w:tc>
+        <w:tc>
+          <w:tcPr>
+            <w:tcW w:w="1060" w:type="dxa"/>
+          </w:tcPr>
+          <w:p>
+            <w:pPr>
+              <w:spacing w:after="0" w:line="259" w:lineRule="auto"/>
+              <w:ind w:left="1" w:firstLine="0"/>
+              <w:jc w:val="center"/>
+              <w:rPr>
+                <w:rFonts w:cs="Tahoma"/>
+                <w:i/>
+                <w:iCs/>
+                <w:sz w:val="20"/>
+                <w:lang w:val="es-ES"/>
+              </w:rPr>
+            </w:pPr>
+            <w:proofErr w:type="spellStart"/>
+            <w:r>
+              <w:rPr>
+                <w:rFonts w:cs="Tahoma"/>
+                <w:i/>
+                <w:iCs/>
+                <w:sz w:val="20"/>
+                <w:lang w:val="es-ES"/>
+              </w:rPr>
+              <w:t>double</w:t>
+            </w:r>
+            <w:proofErr w:type="spellEnd"/>
+          </w:p>
+        </w:tc>
+        <w:tc>
+          <w:tcPr>
+            <w:tcW w:w="1281" w:type="dxa"/>
+          </w:tcPr>
+          <w:p>
+            <w:pPr>
+              <w:spacing w:after="0" w:line="259" w:lineRule="auto"/>
+              <w:ind w:left="1" w:firstLine="0"/>
+              <w:jc w:val="center"/>
+              <w:rPr>
+                <w:rFonts w:cs="Tahoma"/>
+                <w:sz w:val="20"/>
+                <w:lang w:val="es-ES"/>
+              </w:rPr>
+            </w:pPr>
+            <w:r>
+              <w:rPr>
+                <w:rFonts w:cs="Tahoma"/>
+                <w:sz w:val="20"/>
+                <w:lang w:val="es-ES"/>
+              </w:rPr>
+              <w:t xml:space="preserve">1 </w:t>
+            </w:r>
+            <w:r>
+              <w:rPr>
+                <w:rFonts w:eastAsia="Calibri" w:cs="Tahoma"/>
+                <w:sz w:val="20"/>
+                <w:lang w:val="es-ES"/>
+              </w:rPr>
+              <w:t>×</w:t>
+            </w:r>
+            <w:r>
+              <w:rPr>
+                <w:rFonts w:cs="Tahoma"/>
+                <w:sz w:val="20"/>
+                <w:lang w:val="es-ES"/>
+              </w:rPr>
+              <w:t xml:space="preserve"> n</w:t>
+            </w:r>
+          </w:p>
+        </w:tc>
+        <w:tc>
+          <w:tcPr>
+            <w:tcW w:w="1188" w:type="dxa"/>
+          </w:tcPr>
+          <w:p>
+            <w:pPr>
+              <w:spacing w:after="0" w:line="259" w:lineRule="auto"/>
+              <w:ind w:left="1" w:firstLine="0"/>
+              <w:jc w:val="center"/>
+              <w:rPr>
+                <w:rFonts w:cs="Tahoma"/>
+                <w:sz w:val="20"/>
+                <w:lang w:val="es-ES"/>
+              </w:rPr>
+            </w:pPr>
+            <w:r>
+              <w:rPr>
+                <w:rFonts w:cs="Tahoma"/>
+                <w:sz w:val="20"/>
+                <w:lang w:val="es-ES"/>
+              </w:rPr>
+              <w:t>Centímetro</w:t>
+            </w:r>
+          </w:p>
+        </w:tc>
+        <w:tc>
+          <w:tcPr>
+            <w:tcW w:w="1832" w:type="dxa"/>
+          </w:tcPr>
+          <w:p>
+            <w:pPr>
+              <w:spacing w:after="0" w:line="259" w:lineRule="auto"/>
+              <w:ind w:left="1" w:firstLine="0"/>
+              <w:jc w:val="left"/>
+              <w:rPr>
+                <w:rFonts w:cs="Tahoma"/>
+                <w:sz w:val="20"/>
+                <w:lang w:val="es-ES"/>
+              </w:rPr>
+            </w:pPr>
+            <w:r>
+              <w:rPr>
+                <w:rFonts w:cs="Tahoma"/>
+                <w:sz w:val="20"/>
+                <w:lang w:val="es-ES"/>
+              </w:rPr>
+              <w:t>Coordenada COP bruta en dirección de marcha</w:t>
+            </w:r>
+          </w:p>
+        </w:tc>
+      </w:tr>
+      <w:tr>
+        <w:trPr>
+          <w:trHeight w:val="383"/>
+        </w:trPr>
+        <w:tc>
+          <w:tcPr>
+            <w:tcW w:w="1188" w:type="dxa"/>
+          </w:tcPr>
+          <w:p>
+            <w:pPr>
+              <w:spacing w:after="0" w:line="259" w:lineRule="auto"/>
+              <w:ind w:left="1" w:firstLine="0"/>
+              <w:jc w:val="left"/>
+              <w:rPr>
+                <w:rFonts w:cs="Tahoma"/>
+                <w:sz w:val="20"/>
+                <w:lang w:val="es-ES"/>
+              </w:rPr>
+            </w:pPr>
+            <w:r>
+              <w:rPr>
+                <w:rFonts w:cs="Tahoma"/>
+                <w:sz w:val="20"/>
+                <w:lang w:val="es-ES"/>
+              </w:rPr>
+              <w:t>COP medio-lateral</w:t>
+            </w:r>
+          </w:p>
+        </w:tc>
+        <w:tc>
+          <w:tcPr>
+            <w:tcW w:w="2517" w:type="dxa"/>
+          </w:tcPr>
+          <w:p>
+            <w:pPr>
+              <w:spacing w:after="0" w:line="259" w:lineRule="auto"/>
+              <w:ind w:left="1" w:firstLine="0"/>
+              <w:jc w:val="left"/>
+              <w:rPr>
+                <w:rFonts w:cs="Tahoma"/>
+                <w:sz w:val="20"/>
+                <w:lang w:val="es-ES"/>
+              </w:rPr>
+            </w:pPr>
+            <w:r>
+              <w:rPr>
+                <w:rFonts w:eastAsia="Courier New" w:cs="Tahoma"/>
+                <w:sz w:val="20"/>
+                <w:lang w:val="es-ES"/>
+              </w:rPr>
+              <w:t>GRF_COP_ML_RAW_*.csv</w:t>
+            </w:r>
+          </w:p>
+        </w:tc>
+        <w:tc>
+          <w:tcPr>
+            <w:tcW w:w="1060" w:type="dxa"/>
+          </w:tcPr>
+          <w:p>
+            <w:pPr>
+              <w:spacing w:after="0" w:line="259" w:lineRule="auto"/>
+              <w:ind w:left="1" w:firstLine="0"/>
+              <w:jc w:val="center"/>
+              <w:rPr>
+                <w:rFonts w:cs="Tahoma"/>
+                <w:i/>
+                <w:iCs/>
+                <w:sz w:val="20"/>
+                <w:lang w:val="es-ES"/>
+              </w:rPr>
+            </w:pPr>
+            <w:proofErr w:type="spellStart"/>
+            <w:r>
+              <w:rPr>
+                <w:rFonts w:cs="Tahoma"/>
+                <w:i/>
+                <w:iCs/>
+                <w:sz w:val="20"/>
+                <w:lang w:val="es-ES"/>
+              </w:rPr>
+              <w:t>double</w:t>
+            </w:r>
+            <w:proofErr w:type="spellEnd"/>
+          </w:p>
+        </w:tc>
+        <w:tc>
+          <w:tcPr>
+            <w:tcW w:w="1281" w:type="dxa"/>
+          </w:tcPr>
+          <w:p>
+            <w:pPr>
+              <w:spacing w:after="0" w:line="259" w:lineRule="auto"/>
+              <w:ind w:left="1" w:firstLine="0"/>
+              <w:jc w:val="center"/>
+              <w:rPr>
+                <w:rFonts w:cs="Tahoma"/>
+                <w:sz w:val="20"/>
+                <w:lang w:val="es-ES"/>
+              </w:rPr>
+            </w:pPr>
+            <w:r>
+              <w:rPr>
+                <w:rFonts w:cs="Tahoma"/>
+                <w:sz w:val="20"/>
+                <w:lang w:val="es-ES"/>
+              </w:rPr>
+              <w:t xml:space="preserve">1 </w:t>
+            </w:r>
+            <w:r>
+              <w:rPr>
+                <w:rFonts w:eastAsia="Calibri" w:cs="Tahoma"/>
+                <w:sz w:val="20"/>
+                <w:lang w:val="es-ES"/>
+              </w:rPr>
+              <w:t>×</w:t>
+            </w:r>
+            <w:r>
+              <w:rPr>
+                <w:rFonts w:cs="Tahoma"/>
+                <w:sz w:val="20"/>
+                <w:lang w:val="es-ES"/>
+              </w:rPr>
+              <w:t xml:space="preserve"> n</w:t>
+            </w:r>
+          </w:p>
+        </w:tc>
+        <w:tc>
+          <w:tcPr>
+            <w:tcW w:w="1188" w:type="dxa"/>
+          </w:tcPr>
+          <w:p>
+            <w:pPr>
+              <w:spacing w:after="0" w:line="259" w:lineRule="auto"/>
+              <w:ind w:left="1" w:firstLine="0"/>
+              <w:jc w:val="center"/>
+              <w:rPr>
+                <w:rFonts w:cs="Tahoma"/>
+                <w:sz w:val="20"/>
+                <w:lang w:val="es-ES"/>
+              </w:rPr>
+            </w:pPr>
+            <w:r>
+              <w:rPr>
+                <w:rFonts w:cs="Tahoma"/>
+                <w:sz w:val="20"/>
+                <w:lang w:val="es-ES"/>
+              </w:rPr>
+              <w:t>Centímetro</w:t>
+            </w:r>
+          </w:p>
+        </w:tc>
+        <w:tc>
+          <w:tcPr>
+            <w:tcW w:w="1832" w:type="dxa"/>
+          </w:tcPr>
+          <w:p>
+            <w:pPr>
+              <w:spacing w:after="0" w:line="259" w:lineRule="auto"/>
+              <w:ind w:left="1" w:firstLine="0"/>
+              <w:jc w:val="left"/>
+              <w:rPr>
+                <w:rFonts w:cs="Tahoma"/>
+                <w:sz w:val="20"/>
+                <w:lang w:val="es-ES"/>
+              </w:rPr>
+            </w:pPr>
+            <w:r>
+              <w:rPr>
+                <w:rFonts w:cs="Tahoma"/>
+                <w:sz w:val="20"/>
+                <w:lang w:val="es-ES"/>
+              </w:rPr>
+              <w:t xml:space="preserve">Coordenada COP bruta en dirección </w:t>
+            </w:r>
+            <w:proofErr w:type="spellStart"/>
+            <w:r>
+              <w:rPr>
+                <w:rFonts w:cs="Tahoma"/>
+                <w:sz w:val="20"/>
+                <w:lang w:val="es-ES"/>
+              </w:rPr>
+              <w:t>mediolateral</w:t>
+            </w:r>
+            <w:proofErr w:type="spellEnd"/>
+          </w:p>
+        </w:tc>
+      </w:tr>
+      <w:tr>
+        <w:trPr>
+          <w:trHeight w:val="383"/>
+        </w:trPr>
+        <w:tc>
+          <w:tcPr>
+            <w:tcW w:w="1188" w:type="dxa"/>
+          </w:tcPr>
+          <w:p>
+            <w:pPr>
+              <w:spacing w:after="0" w:line="259" w:lineRule="auto"/>
+              <w:ind w:left="1" w:firstLine="0"/>
+              <w:jc w:val="left"/>
+              <w:rPr>
+                <w:rFonts w:cs="Tahoma"/>
+                <w:sz w:val="20"/>
+                <w:lang w:val="es-ES"/>
+              </w:rPr>
+            </w:pPr>
+            <w:r>
+              <w:rPr>
+                <w:rFonts w:cs="Tahoma"/>
+                <w:sz w:val="20"/>
+                <w:lang w:val="es-ES"/>
+              </w:rPr>
+              <w:t>Vertical GRF</w:t>
+            </w:r>
+          </w:p>
+        </w:tc>
+        <w:tc>
+          <w:tcPr>
+            <w:tcW w:w="2517" w:type="dxa"/>
+          </w:tcPr>
+          <w:p>
+            <w:pPr>
+              <w:spacing w:after="0" w:line="259" w:lineRule="auto"/>
+              <w:ind w:left="1" w:firstLine="0"/>
+              <w:jc w:val="left"/>
+              <w:rPr>
+                <w:rFonts w:cs="Tahoma"/>
+                <w:sz w:val="20"/>
+                <w:lang w:val="es-ES"/>
+              </w:rPr>
+            </w:pPr>
+            <w:r>
+              <w:rPr>
+                <w:rFonts w:eastAsia="Courier New" w:cs="Tahoma"/>
+                <w:sz w:val="20"/>
+                <w:lang w:val="es-ES"/>
+              </w:rPr>
+              <w:t>GRF-F_V_PRO_*.csv</w:t>
+            </w:r>
+          </w:p>
+        </w:tc>
+        <w:tc>
+          <w:tcPr>
+            <w:tcW w:w="1060" w:type="dxa"/>
+          </w:tcPr>
+          <w:p>
+            <w:pPr>
+              <w:spacing w:after="0" w:line="259" w:lineRule="auto"/>
+              <w:ind w:left="1" w:firstLine="0"/>
+              <w:jc w:val="center"/>
+              <w:rPr>
+                <w:rFonts w:cs="Tahoma"/>
+                <w:i/>
+                <w:iCs/>
+                <w:sz w:val="20"/>
+                <w:lang w:val="es-ES"/>
+              </w:rPr>
+            </w:pPr>
+            <w:proofErr w:type="spellStart"/>
+            <w:r>
+              <w:rPr>
+                <w:rFonts w:cs="Tahoma"/>
+                <w:i/>
+                <w:iCs/>
+                <w:sz w:val="20"/>
+                <w:lang w:val="es-ES"/>
+              </w:rPr>
+              <w:t>double</w:t>
+            </w:r>
+            <w:proofErr w:type="spellEnd"/>
+          </w:p>
+        </w:tc>
+        <w:tc>
+          <w:tcPr>
+            <w:tcW w:w="1281" w:type="dxa"/>
+          </w:tcPr>
+          <w:p>
+            <w:pPr>
+              <w:spacing w:after="0" w:line="259" w:lineRule="auto"/>
+              <w:ind w:left="1" w:firstLine="0"/>
+              <w:jc w:val="center"/>
+              <w:rPr>
+                <w:rFonts w:cs="Tahoma"/>
+                <w:sz w:val="20"/>
+                <w:lang w:val="es-ES"/>
+              </w:rPr>
+            </w:pPr>
+            <w:r>
+              <w:rPr>
+                <w:rFonts w:cs="Tahoma"/>
+                <w:sz w:val="20"/>
+                <w:lang w:val="es-ES"/>
+              </w:rPr>
+              <w:t xml:space="preserve">1 </w:t>
+            </w:r>
+            <w:r>
+              <w:rPr>
+                <w:rFonts w:eastAsia="Calibri" w:cs="Tahoma"/>
+                <w:sz w:val="20"/>
+                <w:lang w:val="es-ES"/>
+              </w:rPr>
+              <w:t>×</w:t>
+            </w:r>
+            <w:r>
+              <w:rPr>
+                <w:rFonts w:cs="Tahoma"/>
+                <w:sz w:val="20"/>
+                <w:lang w:val="es-ES"/>
+              </w:rPr>
+              <w:t xml:space="preserve"> n</w:t>
+            </w:r>
+          </w:p>
+        </w:tc>
+        <w:tc>
+          <w:tcPr>
+            <w:tcW w:w="1188" w:type="dxa"/>
+          </w:tcPr>
+          <w:p>
+            <w:pPr>
+              <w:spacing w:after="0" w:line="259" w:lineRule="auto"/>
+              <w:ind w:left="1" w:firstLine="0"/>
+              <w:jc w:val="center"/>
+              <w:rPr>
+                <w:rFonts w:cs="Tahoma"/>
+                <w:sz w:val="20"/>
+                <w:lang w:val="es-ES"/>
+              </w:rPr>
+            </w:pPr>
+            <w:r>
+              <w:rPr>
+                <w:rFonts w:cs="Tahoma"/>
+                <w:sz w:val="20"/>
+                <w:lang w:val="es-ES"/>
+              </w:rPr>
+              <w:t>Múltiplo del peso corporal</w:t>
+            </w:r>
+          </w:p>
+        </w:tc>
+        <w:tc>
+          <w:tcPr>
+            <w:tcW w:w="1832" w:type="dxa"/>
+          </w:tcPr>
+          <w:p>
+            <w:pPr>
+              <w:spacing w:after="0" w:line="259" w:lineRule="auto"/>
+              <w:ind w:left="1" w:firstLine="0"/>
+              <w:jc w:val="left"/>
+              <w:rPr>
+                <w:rFonts w:cs="Tahoma"/>
+                <w:sz w:val="20"/>
+                <w:lang w:val="es-ES"/>
+              </w:rPr>
+            </w:pPr>
+            <w:r>
+              <w:rPr>
+                <w:rFonts w:cs="Tahoma"/>
+                <w:sz w:val="20"/>
+                <w:lang w:val="es-ES"/>
+              </w:rPr>
+              <w:t xml:space="preserve">Fuerza de reacción vertical al suelo </w:t>
+            </w:r>
+            <w:proofErr w:type="spellStart"/>
+            <w:r>
+              <w:rPr>
+                <w:rFonts w:cs="Tahoma"/>
+                <w:sz w:val="20"/>
+                <w:lang w:val="es-ES"/>
+              </w:rPr>
+              <w:t>postprocesada</w:t>
+            </w:r>
+            <w:proofErr w:type="spellEnd"/>
+          </w:p>
+        </w:tc>
+      </w:tr>
+      <w:tr>
+        <w:trPr>
+          <w:trHeight w:val="383"/>
+        </w:trPr>
+        <w:tc>
+          <w:tcPr>
+            <w:tcW w:w="1188" w:type="dxa"/>
+          </w:tcPr>
+          <w:p>
+            <w:pPr>
+              <w:spacing w:after="0" w:line="259" w:lineRule="auto"/>
+              <w:ind w:left="1" w:firstLine="0"/>
+              <w:jc w:val="left"/>
+              <w:rPr>
+                <w:rFonts w:cs="Tahoma"/>
+                <w:sz w:val="20"/>
+                <w:lang w:val="es-ES"/>
+              </w:rPr>
+            </w:pPr>
+            <w:r>
+              <w:rPr>
+                <w:rFonts w:cs="Tahoma"/>
+                <w:sz w:val="20"/>
+                <w:lang w:val="es-ES"/>
+              </w:rPr>
+              <w:t>Anterior-posterior GRF</w:t>
+            </w:r>
+          </w:p>
+        </w:tc>
+        <w:tc>
+          <w:tcPr>
+            <w:tcW w:w="2517" w:type="dxa"/>
+          </w:tcPr>
+          <w:p>
+            <w:pPr>
+              <w:spacing w:after="0" w:line="259" w:lineRule="auto"/>
+              <w:ind w:left="1" w:firstLine="0"/>
+              <w:jc w:val="left"/>
+              <w:rPr>
+                <w:rFonts w:cs="Tahoma"/>
+                <w:sz w:val="20"/>
+                <w:lang w:val="es-ES"/>
+              </w:rPr>
+            </w:pPr>
+            <w:r>
+              <w:rPr>
+                <w:rFonts w:eastAsia="Courier New" w:cs="Tahoma"/>
+                <w:sz w:val="20"/>
+                <w:lang w:val="es-ES"/>
+              </w:rPr>
+              <w:t>GRF_F_AP_PRO_*.csv</w:t>
+            </w:r>
+          </w:p>
+        </w:tc>
+        <w:tc>
+          <w:tcPr>
+            <w:tcW w:w="1060" w:type="dxa"/>
+          </w:tcPr>
+          <w:p>
+            <w:pPr>
+              <w:spacing w:after="0" w:line="259" w:lineRule="auto"/>
+              <w:ind w:left="1" w:firstLine="0"/>
+              <w:jc w:val="center"/>
+              <w:rPr>
+                <w:rFonts w:cs="Tahoma"/>
+                <w:i/>
+                <w:iCs/>
+                <w:sz w:val="20"/>
+                <w:lang w:val="es-ES"/>
+              </w:rPr>
+            </w:pPr>
+            <w:proofErr w:type="spellStart"/>
+            <w:r>
+              <w:rPr>
+                <w:rFonts w:cs="Tahoma"/>
+                <w:i/>
+                <w:iCs/>
+                <w:sz w:val="20"/>
+                <w:lang w:val="es-ES"/>
+              </w:rPr>
+              <w:t>double</w:t>
+            </w:r>
+            <w:proofErr w:type="spellEnd"/>
+          </w:p>
+        </w:tc>
+        <w:tc>
+          <w:tcPr>
+            <w:tcW w:w="1281" w:type="dxa"/>
+          </w:tcPr>
+          <w:p>
+            <w:pPr>
+              <w:spacing w:after="0" w:line="259" w:lineRule="auto"/>
+              <w:ind w:left="1" w:firstLine="0"/>
+              <w:jc w:val="center"/>
+              <w:rPr>
+                <w:rFonts w:cs="Tahoma"/>
+                <w:sz w:val="20"/>
+                <w:lang w:val="es-ES"/>
+              </w:rPr>
+            </w:pPr>
+            <w:r>
+              <w:rPr>
+                <w:rFonts w:cs="Tahoma"/>
+                <w:sz w:val="20"/>
+                <w:lang w:val="es-ES"/>
+              </w:rPr>
+              <w:t xml:space="preserve">1 </w:t>
+            </w:r>
+            <w:r>
+              <w:rPr>
+                <w:rFonts w:eastAsia="Calibri" w:cs="Tahoma"/>
+                <w:sz w:val="20"/>
+                <w:lang w:val="es-ES"/>
+              </w:rPr>
+              <w:t>×</w:t>
+            </w:r>
+            <w:r>
+              <w:rPr>
+                <w:rFonts w:cs="Tahoma"/>
+                <w:sz w:val="20"/>
+                <w:lang w:val="es-ES"/>
+              </w:rPr>
+              <w:t xml:space="preserve"> n</w:t>
+            </w:r>
+          </w:p>
+        </w:tc>
+        <w:tc>
+          <w:tcPr>
+            <w:tcW w:w="1188" w:type="dxa"/>
+          </w:tcPr>
+          <w:p>
+            <w:pPr>
+              <w:spacing w:after="0" w:line="259" w:lineRule="auto"/>
+              <w:ind w:left="1" w:firstLine="0"/>
+              <w:jc w:val="center"/>
+              <w:rPr>
+                <w:rFonts w:cs="Tahoma"/>
+                <w:sz w:val="20"/>
+                <w:lang w:val="es-ES"/>
+              </w:rPr>
+            </w:pPr>
+            <w:r>
+              <w:rPr>
+                <w:rFonts w:cs="Tahoma"/>
+                <w:sz w:val="20"/>
+                <w:lang w:val="es-ES"/>
+              </w:rPr>
+              <w:t>Múltiplo del peso corporal</w:t>
+            </w:r>
+          </w:p>
+        </w:tc>
+        <w:tc>
+          <w:tcPr>
+            <w:tcW w:w="1832" w:type="dxa"/>
+          </w:tcPr>
+          <w:p>
+            <w:pPr>
+              <w:spacing w:after="0" w:line="259" w:lineRule="auto"/>
+              <w:ind w:left="1" w:firstLine="0"/>
+              <w:jc w:val="left"/>
+              <w:rPr>
+                <w:rFonts w:cs="Tahoma"/>
+                <w:sz w:val="20"/>
+                <w:lang w:val="es-ES"/>
+              </w:rPr>
+            </w:pPr>
+            <w:r>
+              <w:rPr>
+                <w:rFonts w:cs="Tahoma"/>
+                <w:sz w:val="20"/>
+                <w:lang w:val="es-ES"/>
+              </w:rPr>
+              <w:t xml:space="preserve">Fuerza de rotura y de cizalladura propulsiva </w:t>
+            </w:r>
+            <w:proofErr w:type="spellStart"/>
+            <w:r>
+              <w:rPr>
+                <w:rFonts w:cs="Tahoma"/>
+                <w:sz w:val="20"/>
+                <w:lang w:val="es-ES"/>
+              </w:rPr>
+              <w:t>postprocesada</w:t>
+            </w:r>
+            <w:proofErr w:type="spellEnd"/>
+          </w:p>
+        </w:tc>
+      </w:tr>
+      <w:tr>
+        <w:trPr>
+          <w:trHeight w:val="383"/>
+        </w:trPr>
+        <w:tc>
+          <w:tcPr>
+            <w:tcW w:w="1188" w:type="dxa"/>
+          </w:tcPr>
+          <w:p>
+            <w:pPr>
+              <w:spacing w:after="0" w:line="259" w:lineRule="auto"/>
+              <w:ind w:left="1" w:firstLine="0"/>
+              <w:jc w:val="left"/>
+              <w:rPr>
+                <w:rFonts w:cs="Tahoma"/>
+                <w:sz w:val="20"/>
+                <w:lang w:val="es-ES"/>
+              </w:rPr>
+            </w:pPr>
+            <w:r>
+              <w:rPr>
+                <w:rFonts w:cs="Tahoma"/>
+                <w:sz w:val="20"/>
+                <w:lang w:val="es-ES"/>
+              </w:rPr>
+              <w:t>Medio-lateral GRF</w:t>
+            </w:r>
+          </w:p>
+        </w:tc>
+        <w:tc>
+          <w:tcPr>
+            <w:tcW w:w="2517" w:type="dxa"/>
+          </w:tcPr>
+          <w:p>
+            <w:pPr>
+              <w:spacing w:after="0" w:line="259" w:lineRule="auto"/>
+              <w:ind w:left="1" w:firstLine="0"/>
+              <w:jc w:val="left"/>
+              <w:rPr>
+                <w:rFonts w:cs="Tahoma"/>
+                <w:sz w:val="20"/>
+                <w:lang w:val="es-ES"/>
+              </w:rPr>
+            </w:pPr>
+            <w:r>
+              <w:rPr>
+                <w:rFonts w:eastAsia="Courier New" w:cs="Tahoma"/>
+                <w:sz w:val="20"/>
+                <w:lang w:val="es-ES"/>
+              </w:rPr>
+              <w:t>GRF-F_ML_PRO_*.csv</w:t>
+            </w:r>
+          </w:p>
+        </w:tc>
+        <w:tc>
+          <w:tcPr>
+            <w:tcW w:w="1060" w:type="dxa"/>
+          </w:tcPr>
+          <w:p>
+            <w:pPr>
+              <w:spacing w:after="0" w:line="259" w:lineRule="auto"/>
+              <w:ind w:left="1" w:firstLine="0"/>
+              <w:jc w:val="center"/>
+              <w:rPr>
+                <w:rFonts w:cs="Tahoma"/>
+                <w:i/>
+                <w:iCs/>
+                <w:sz w:val="20"/>
+                <w:lang w:val="es-ES"/>
+              </w:rPr>
+            </w:pPr>
+            <w:proofErr w:type="spellStart"/>
+            <w:r>
+              <w:rPr>
+                <w:rFonts w:cs="Tahoma"/>
+                <w:i/>
+                <w:iCs/>
+                <w:sz w:val="20"/>
+                <w:lang w:val="es-ES"/>
+              </w:rPr>
+              <w:t>double</w:t>
+            </w:r>
+            <w:proofErr w:type="spellEnd"/>
+          </w:p>
+        </w:tc>
+        <w:tc>
+          <w:tcPr>
+            <w:tcW w:w="1281" w:type="dxa"/>
+          </w:tcPr>
+          <w:p>
+            <w:pPr>
+              <w:spacing w:after="0" w:line="259" w:lineRule="auto"/>
+              <w:ind w:left="1" w:firstLine="0"/>
+              <w:jc w:val="center"/>
+              <w:rPr>
+                <w:rFonts w:cs="Tahoma"/>
+                <w:sz w:val="20"/>
+                <w:lang w:val="es-ES"/>
+              </w:rPr>
+            </w:pPr>
+            <w:r>
+              <w:rPr>
+                <w:rFonts w:cs="Tahoma"/>
+                <w:sz w:val="20"/>
+                <w:lang w:val="es-ES"/>
+              </w:rPr>
+              <w:t xml:space="preserve">1 </w:t>
+            </w:r>
+            <w:r>
+              <w:rPr>
+                <w:rFonts w:eastAsia="Calibri" w:cs="Tahoma"/>
+                <w:sz w:val="20"/>
+                <w:lang w:val="es-ES"/>
+              </w:rPr>
+              <w:t>×</w:t>
+            </w:r>
+            <w:r>
+              <w:rPr>
+                <w:rFonts w:cs="Tahoma"/>
+                <w:sz w:val="20"/>
+                <w:lang w:val="es-ES"/>
+              </w:rPr>
+              <w:t xml:space="preserve"> n</w:t>
+            </w:r>
+          </w:p>
+        </w:tc>
+        <w:tc>
+          <w:tcPr>
+            <w:tcW w:w="1188" w:type="dxa"/>
+          </w:tcPr>
+          <w:p>
+            <w:pPr>
+              <w:spacing w:after="0" w:line="259" w:lineRule="auto"/>
+              <w:ind w:left="1" w:firstLine="0"/>
+              <w:jc w:val="center"/>
+              <w:rPr>
+                <w:rFonts w:cs="Tahoma"/>
+                <w:sz w:val="20"/>
+                <w:lang w:val="es-ES"/>
+              </w:rPr>
+            </w:pPr>
+            <w:r>
+              <w:rPr>
+                <w:rFonts w:cs="Tahoma"/>
+                <w:sz w:val="20"/>
+                <w:lang w:val="es-ES"/>
+              </w:rPr>
+              <w:t>Múltiplo del peso corporal</w:t>
+            </w:r>
+          </w:p>
+        </w:tc>
+        <w:tc>
+          <w:tcPr>
+            <w:tcW w:w="1832" w:type="dxa"/>
+          </w:tcPr>
+          <w:p>
+            <w:pPr>
+              <w:spacing w:after="0" w:line="259" w:lineRule="auto"/>
+              <w:ind w:left="1" w:firstLine="0"/>
+              <w:jc w:val="left"/>
+              <w:rPr>
+                <w:rFonts w:cs="Tahoma"/>
+                <w:sz w:val="20"/>
+                <w:lang w:val="es-ES"/>
+              </w:rPr>
+            </w:pPr>
+            <w:r>
+              <w:rPr>
+                <w:rFonts w:cs="Tahoma"/>
+                <w:sz w:val="20"/>
+                <w:lang w:val="es-ES"/>
+              </w:rPr>
+              <w:t xml:space="preserve">Fuerza de cizallamiento medio-lateral </w:t>
+            </w:r>
+            <w:proofErr w:type="spellStart"/>
+            <w:r>
+              <w:rPr>
+                <w:rFonts w:cs="Tahoma"/>
+                <w:sz w:val="20"/>
+                <w:lang w:val="es-ES"/>
+              </w:rPr>
+              <w:t>postprocesada</w:t>
+            </w:r>
+            <w:proofErr w:type="spellEnd"/>
+          </w:p>
+        </w:tc>
+      </w:tr>
+      <w:tr>
+        <w:trPr>
+          <w:trHeight w:val="383"/>
+        </w:trPr>
+        <w:tc>
+          <w:tcPr>
+            <w:tcW w:w="1188" w:type="dxa"/>
+          </w:tcPr>
+          <w:p>
+            <w:pPr>
+              <w:spacing w:after="0" w:line="259" w:lineRule="auto"/>
+              <w:ind w:left="1" w:firstLine="0"/>
+              <w:jc w:val="left"/>
+              <w:rPr>
+                <w:rFonts w:cs="Tahoma"/>
+                <w:sz w:val="20"/>
+                <w:lang w:val="es-ES"/>
+              </w:rPr>
+            </w:pPr>
+            <w:r>
+              <w:rPr>
+                <w:rFonts w:cs="Tahoma"/>
+                <w:sz w:val="20"/>
+                <w:lang w:val="es-ES"/>
+              </w:rPr>
+              <w:t>COP anterior-posterior</w:t>
+            </w:r>
+          </w:p>
+        </w:tc>
+        <w:tc>
+          <w:tcPr>
+            <w:tcW w:w="2517" w:type="dxa"/>
+          </w:tcPr>
+          <w:p>
+            <w:pPr>
+              <w:spacing w:after="0" w:line="259" w:lineRule="auto"/>
+              <w:ind w:left="1" w:firstLine="0"/>
+              <w:jc w:val="left"/>
+              <w:rPr>
+                <w:rFonts w:cs="Tahoma"/>
+                <w:sz w:val="20"/>
+                <w:lang w:val="es-ES"/>
+              </w:rPr>
+            </w:pPr>
+            <w:r>
+              <w:rPr>
+                <w:rFonts w:eastAsia="Courier New" w:cs="Tahoma"/>
+                <w:sz w:val="20"/>
+                <w:lang w:val="es-ES"/>
+              </w:rPr>
+              <w:t>GRF_COP_AP_PRO_*.csv</w:t>
+            </w:r>
+          </w:p>
+        </w:tc>
+        <w:tc>
+          <w:tcPr>
+            <w:tcW w:w="1060" w:type="dxa"/>
+          </w:tcPr>
+          <w:p>
+            <w:pPr>
+              <w:spacing w:after="0" w:line="259" w:lineRule="auto"/>
+              <w:ind w:left="1" w:firstLine="0"/>
+              <w:jc w:val="center"/>
+              <w:rPr>
+                <w:rFonts w:cs="Tahoma"/>
+                <w:i/>
+                <w:iCs/>
+                <w:sz w:val="20"/>
+                <w:lang w:val="es-ES"/>
+              </w:rPr>
+            </w:pPr>
+            <w:proofErr w:type="spellStart"/>
+            <w:r>
+              <w:rPr>
+                <w:rFonts w:cs="Tahoma"/>
+                <w:i/>
+                <w:iCs/>
+                <w:sz w:val="20"/>
+                <w:lang w:val="es-ES"/>
+              </w:rPr>
+              <w:t>double</w:t>
+            </w:r>
+            <w:proofErr w:type="spellEnd"/>
+          </w:p>
+        </w:tc>
+        <w:tc>
+          <w:tcPr>
+            <w:tcW w:w="1281" w:type="dxa"/>
+          </w:tcPr>
+          <w:p>
+            <w:pPr>
+              <w:spacing w:after="0" w:line="259" w:lineRule="auto"/>
+              <w:ind w:left="1" w:firstLine="0"/>
+              <w:jc w:val="center"/>
+              <w:rPr>
+                <w:rFonts w:cs="Tahoma"/>
+                <w:sz w:val="20"/>
+                <w:lang w:val="es-ES"/>
+              </w:rPr>
+            </w:pPr>
+            <w:r>
+              <w:rPr>
+                <w:rFonts w:cs="Tahoma"/>
+                <w:sz w:val="20"/>
+                <w:lang w:val="es-ES"/>
+              </w:rPr>
+              <w:t xml:space="preserve">1 </w:t>
+            </w:r>
+            <w:r>
+              <w:rPr>
+                <w:rFonts w:eastAsia="Calibri" w:cs="Tahoma"/>
+                <w:sz w:val="20"/>
+                <w:lang w:val="es-ES"/>
+              </w:rPr>
+              <w:t>×</w:t>
+            </w:r>
+            <w:r>
+              <w:rPr>
+                <w:rFonts w:cs="Tahoma"/>
+                <w:sz w:val="20"/>
+                <w:lang w:val="es-ES"/>
+              </w:rPr>
+              <w:t xml:space="preserve"> n</w:t>
+            </w:r>
+          </w:p>
+        </w:tc>
+        <w:tc>
+          <w:tcPr>
+            <w:tcW w:w="1188" w:type="dxa"/>
+          </w:tcPr>
+          <w:p>
+            <w:pPr>
+              <w:spacing w:after="0" w:line="259" w:lineRule="auto"/>
+              <w:ind w:left="1" w:firstLine="0"/>
+              <w:jc w:val="center"/>
+              <w:rPr>
+                <w:rFonts w:cs="Tahoma"/>
+                <w:sz w:val="20"/>
+                <w:lang w:val="es-ES"/>
+              </w:rPr>
+            </w:pPr>
+            <w:r>
+              <w:rPr>
+                <w:rFonts w:cs="Tahoma"/>
+                <w:sz w:val="20"/>
+                <w:lang w:val="es-ES"/>
+              </w:rPr>
+              <w:t xml:space="preserve">% </w:t>
+            </w:r>
+            <w:r>
+              <w:rPr>
+                <w:rFonts w:cs="Tahoma"/>
+                <w:sz w:val="20"/>
+                <w:lang w:val="es-ES"/>
+              </w:rPr>
+              <w:t>apoyo (</w:t>
+            </w:r>
+            <w:proofErr w:type="spellStart"/>
+            <w:r>
+              <w:rPr>
+                <w:rFonts w:cs="Tahoma"/>
+                <w:i/>
+                <w:iCs/>
+                <w:sz w:val="20"/>
+                <w:lang w:val="es-ES"/>
+              </w:rPr>
+              <w:t>stance</w:t>
+            </w:r>
+            <w:proofErr w:type="spellEnd"/>
+            <w:r>
+              <w:rPr>
+                <w:rFonts w:cs="Tahoma"/>
+                <w:i/>
+                <w:iCs/>
+                <w:sz w:val="20"/>
+                <w:lang w:val="es-ES"/>
+              </w:rPr>
+              <w:t>)</w:t>
+            </w:r>
+          </w:p>
+        </w:tc>
+        <w:tc>
+          <w:tcPr>
+            <w:tcW w:w="1832" w:type="dxa"/>
+          </w:tcPr>
+          <w:p>
+            <w:pPr>
+              <w:spacing w:after="0" w:line="259" w:lineRule="auto"/>
+              <w:ind w:left="1" w:firstLine="0"/>
+              <w:jc w:val="left"/>
+              <w:rPr>
+                <w:rFonts w:cs="Tahoma"/>
+                <w:sz w:val="20"/>
+                <w:lang w:val="es-ES"/>
+              </w:rPr>
+            </w:pPr>
+            <w:r>
+              <w:rPr>
+                <w:rFonts w:cs="Tahoma"/>
+                <w:sz w:val="20"/>
+                <w:lang w:val="es-ES"/>
+              </w:rPr>
+              <w:t xml:space="preserve">Coordenada COP </w:t>
+            </w:r>
+            <w:proofErr w:type="spellStart"/>
+            <w:r>
+              <w:rPr>
+                <w:rFonts w:cs="Tahoma"/>
+                <w:sz w:val="20"/>
+                <w:lang w:val="es-ES"/>
+              </w:rPr>
+              <w:t>postprocesada</w:t>
+            </w:r>
+            <w:proofErr w:type="spellEnd"/>
+            <w:r>
+              <w:rPr>
+                <w:rFonts w:cs="Tahoma"/>
+                <w:sz w:val="20"/>
+                <w:lang w:val="es-ES"/>
+              </w:rPr>
+              <w:t xml:space="preserve"> en la dirección de la marcha</w:t>
+            </w:r>
+          </w:p>
+        </w:tc>
+      </w:tr>
+      <w:tr>
+        <w:trPr>
+          <w:trHeight w:val="383"/>
+        </w:trPr>
+        <w:tc>
+          <w:tcPr>
+            <w:tcW w:w="1188" w:type="dxa"/>
+          </w:tcPr>
+          <w:p>
+            <w:pPr>
+              <w:spacing w:after="0" w:line="259" w:lineRule="auto"/>
+              <w:ind w:left="1" w:firstLine="0"/>
+              <w:jc w:val="left"/>
+              <w:rPr>
+                <w:rFonts w:cs="Tahoma"/>
+                <w:sz w:val="20"/>
+                <w:lang w:val="es-ES"/>
+              </w:rPr>
+            </w:pPr>
+            <w:r>
+              <w:rPr>
+                <w:rFonts w:cs="Tahoma"/>
+                <w:sz w:val="20"/>
+                <w:lang w:val="es-ES"/>
+              </w:rPr>
+              <w:t>COP medio-lateral</w:t>
+            </w:r>
+          </w:p>
+        </w:tc>
+        <w:tc>
+          <w:tcPr>
+            <w:tcW w:w="2517" w:type="dxa"/>
+          </w:tcPr>
+          <w:p>
+            <w:pPr>
+              <w:spacing w:after="0" w:line="259" w:lineRule="auto"/>
+              <w:ind w:left="1" w:firstLine="0"/>
+              <w:jc w:val="left"/>
+              <w:rPr>
+                <w:rFonts w:cs="Tahoma"/>
+                <w:sz w:val="20"/>
+                <w:lang w:val="es-ES"/>
+              </w:rPr>
+            </w:pPr>
+            <w:r>
+              <w:rPr>
+                <w:rFonts w:eastAsia="Courier New" w:cs="Tahoma"/>
+                <w:sz w:val="20"/>
+                <w:lang w:val="es-ES"/>
+              </w:rPr>
+              <w:t>GRF_COP_ML_PRO_*.csv</w:t>
+            </w:r>
+          </w:p>
+        </w:tc>
+        <w:tc>
+          <w:tcPr>
+            <w:tcW w:w="1060" w:type="dxa"/>
+          </w:tcPr>
+          <w:p>
+            <w:pPr>
+              <w:spacing w:after="0" w:line="259" w:lineRule="auto"/>
+              <w:ind w:left="1" w:firstLine="0"/>
+              <w:jc w:val="center"/>
+              <w:rPr>
+                <w:rFonts w:cs="Tahoma"/>
+                <w:i/>
+                <w:iCs/>
+                <w:sz w:val="20"/>
+                <w:lang w:val="es-ES"/>
+              </w:rPr>
+            </w:pPr>
+            <w:proofErr w:type="spellStart"/>
+            <w:r>
+              <w:rPr>
+                <w:rFonts w:cs="Tahoma"/>
+                <w:i/>
+                <w:iCs/>
+                <w:sz w:val="20"/>
+                <w:lang w:val="es-ES"/>
+              </w:rPr>
+              <w:t>double</w:t>
+            </w:r>
+            <w:proofErr w:type="spellEnd"/>
+          </w:p>
+        </w:tc>
+        <w:tc>
+          <w:tcPr>
+            <w:tcW w:w="1281" w:type="dxa"/>
+          </w:tcPr>
+          <w:p>
+            <w:pPr>
+              <w:spacing w:after="0" w:line="259" w:lineRule="auto"/>
+              <w:ind w:left="2" w:firstLine="0"/>
+              <w:jc w:val="center"/>
+              <w:rPr>
+                <w:rFonts w:cs="Tahoma"/>
+                <w:sz w:val="20"/>
+                <w:lang w:val="es-ES"/>
+              </w:rPr>
+            </w:pPr>
+            <w:r>
+              <w:rPr>
+                <w:rFonts w:cs="Tahoma"/>
+                <w:sz w:val="20"/>
+                <w:lang w:val="es-ES"/>
+              </w:rPr>
+              <w:t xml:space="preserve">1 </w:t>
+            </w:r>
+            <w:r>
+              <w:rPr>
+                <w:rFonts w:eastAsia="Calibri" w:cs="Tahoma"/>
+                <w:sz w:val="20"/>
+                <w:lang w:val="es-ES"/>
+              </w:rPr>
+              <w:t>×</w:t>
+            </w:r>
+            <w:r>
+              <w:rPr>
+                <w:rFonts w:cs="Tahoma"/>
+                <w:sz w:val="20"/>
+                <w:lang w:val="es-ES"/>
+              </w:rPr>
+              <w:t xml:space="preserve"> n</w:t>
+            </w:r>
+          </w:p>
+        </w:tc>
+        <w:tc>
+          <w:tcPr>
+            <w:tcW w:w="1188" w:type="dxa"/>
+          </w:tcPr>
+          <w:p>
+            <w:pPr>
+              <w:spacing w:after="0" w:line="259" w:lineRule="auto"/>
+              <w:ind w:left="2" w:firstLine="0"/>
+              <w:jc w:val="center"/>
+              <w:rPr>
+                <w:rFonts w:cs="Tahoma"/>
+                <w:sz w:val="20"/>
+                <w:lang w:val="es-ES"/>
+              </w:rPr>
+            </w:pPr>
+            <w:r>
+              <w:rPr>
+                <w:rFonts w:cs="Tahoma"/>
+                <w:sz w:val="20"/>
+                <w:lang w:val="es-ES"/>
+              </w:rPr>
+              <w:t xml:space="preserve">% </w:t>
+            </w:r>
+            <w:r>
+              <w:rPr>
+                <w:rFonts w:cs="Tahoma"/>
+                <w:sz w:val="20"/>
+                <w:lang w:val="es-ES"/>
+              </w:rPr>
+              <w:t>apoyo (</w:t>
+            </w:r>
+            <w:proofErr w:type="spellStart"/>
+            <w:r>
+              <w:rPr>
+                <w:rFonts w:cs="Tahoma"/>
+                <w:i/>
+                <w:iCs/>
+                <w:sz w:val="20"/>
+                <w:lang w:val="es-ES"/>
+              </w:rPr>
+              <w:t>stance</w:t>
+            </w:r>
+            <w:proofErr w:type="spellEnd"/>
+            <w:r>
+              <w:rPr>
+                <w:rFonts w:cs="Tahoma"/>
+                <w:i/>
+                <w:iCs/>
+                <w:sz w:val="20"/>
+                <w:lang w:val="es-ES"/>
+              </w:rPr>
+              <w:t>)</w:t>
+            </w:r>
+          </w:p>
+        </w:tc>
+        <w:tc>
+          <w:tcPr>
+            <w:tcW w:w="1832" w:type="dxa"/>
+          </w:tcPr>
+          <w:p>
+            <w:pPr>
+              <w:spacing w:after="0" w:line="259" w:lineRule="auto"/>
+              <w:ind w:left="1" w:firstLine="0"/>
+              <w:jc w:val="left"/>
+              <w:rPr>
+                <w:rFonts w:cs="Tahoma"/>
+                <w:sz w:val="20"/>
+                <w:lang w:val="es-ES"/>
+              </w:rPr>
+            </w:pPr>
+            <w:r>
+              <w:rPr>
+                <w:rFonts w:cs="Tahoma"/>
+                <w:sz w:val="20"/>
+                <w:lang w:val="es-ES"/>
+              </w:rPr>
+              <w:t>Coordenada COP post-procesada en dirección medio-lateral</w:t>
+            </w:r>
+          </w:p>
+        </w:tc>
+      </w:tr>
+    </w:tbl>
+    <w:p>
+      <w:pPr>
+        <w:ind w:firstLine="0"/>
+        <w:rPr>
+          <w:lang w:val="es-ES"/>
+        </w:rPr>
+      </w:pPr>
+    </w:p>
+    <w:p>
+      <w:pPr>
+        <w:ind w:firstLine="0"/>
+        <w:rPr>
+          <w:rFonts w:cs="Tahoma"/>
+          <w:szCs w:val="22"/>
+          <w:lang w:val="es-ES"/>
+        </w:rPr>
+      </w:pPr>
+    </w:p>
+    <w:p>
+      <w:pPr>
+        <w:ind w:firstLine="0"/>
+        <w:rPr>
+          <w:rFonts w:cs="Tahoma"/>
+          <w:szCs w:val="22"/>
+          <w:lang w:val="es-ES"/>
+        </w:rPr>
+      </w:pPr>
+    </w:p>
+    <w:p>
+      <w:pPr>
+        <w:ind w:firstLine="0"/>
+        <w:rPr>
+          <w:rFonts w:cs="Tahoma"/>
+          <w:szCs w:val="22"/>
+          <w:lang w:val="es-ES"/>
+        </w:rPr>
+      </w:pPr>
+    </w:p>
+    <w:p>
+      <w:pPr>
+        <w:ind w:firstLine="0"/>
+        <w:rPr>
+          <w:rFonts w:cs="Tahoma"/>
+          <w:szCs w:val="22"/>
+          <w:lang w:val="es-ES"/>
+        </w:rPr>
+      </w:pPr>
+    </w:p>
+    <w:p>
+      <w:pPr>
+        <w:ind w:firstLine="0"/>
+        <w:rPr>
+          <w:rFonts w:cs="Tahoma"/>
+          <w:szCs w:val="22"/>
+          <w:lang w:val="es-ES"/>
+        </w:rPr>
+      </w:pPr>
+    </w:p>
+    <w:p>
+      <w:pPr>
+        <w:ind w:firstLine="0"/>
+        <w:rPr>
+          <w:rFonts w:cs="Tahoma"/>
+          <w:szCs w:val="22"/>
+          <w:lang w:val="es-ES"/>
+        </w:rPr>
+      </w:pPr>
+    </w:p>
+    <w:p>
+      <w:pPr>
+        <w:ind w:firstLine="0"/>
+        <w:rPr>
+          <w:rFonts w:cs="Tahoma"/>
+          <w:szCs w:val="22"/>
+          <w:lang w:val="es-ES"/>
+        </w:rPr>
+      </w:pPr>
+    </w:p>
+    <w:p>
+      <w:pPr>
+        <w:ind w:firstLine="0"/>
+        <w:rPr>
+          <w:rFonts w:cs="Tahoma"/>
+          <w:szCs w:val="22"/>
+          <w:lang w:val="es-ES"/>
+        </w:rPr>
+      </w:pPr>
+    </w:p>
+    <w:p>
+      <w:pPr>
+        <w:ind w:firstLine="0"/>
+        <w:rPr>
+          <w:lang w:val="es-ES"/>
+        </w:rPr>
+      </w:pPr>
+    </w:p>
+    <w:p>
+      <w:pPr>
         <w:pStyle w:val="Heading2"/>
         <w:rPr>
           <w:lang w:val="es-ES"/>
@@ -28047,7 +30534,6 @@
         <w:rPr>
           <w:lang w:val="es-ES"/>
         </w:rPr>
-        <w:lastRenderedPageBreak/>
         <w:t xml:space="preserve">Cohorte de pacientes </w:t>
       </w:r>
     </w:p>

</xml_diff>

<commit_message>
Métodos Cnstrcn datasets redactado
</commit_message>
<xml_diff>
--- a/TFM_Sort_Rufat_Bernat.docx
+++ b/TFM_Sort_Rufat_Bernat.docx
@@ -33661,7 +33661,7 @@
     </w:p>
     <w:p>
       <w:pPr>
-        <w:ind w:firstLine="0"/>
+        <w:ind w:firstLine="708"/>
         <w:rPr>
           <w:szCs w:val="22"/>
           <w:lang w:val="es-ES"/>
@@ -33798,25 +33798,579 @@
     </w:p>
     <w:p>
       <w:pPr>
-        <w:ind w:firstLine="0"/>
-        <w:rPr>
-          <w:szCs w:val="22"/>
-          <w:lang w:val="es-ES"/>
-        </w:rPr>
-      </w:pPr>
-      <w:r>
-        <w:rPr>
-          <w:szCs w:val="22"/>
-          <w:highlight w:val="red"/>
-          <w:lang w:val="es-ES"/>
-        </w:rPr>
-        <w:t xml:space="preserve">Poner foto </w:t>
+        <w:ind w:firstLine="708"/>
+        <w:rPr>
+          <w:rFonts w:cs="Tahoma"/>
+          <w:szCs w:val="22"/>
+          <w:lang w:val="es-ES"/>
+        </w:rPr>
+      </w:pPr>
+      <w:r>
+        <w:rPr>
+          <w:lang w:val="es-ES"/>
+        </w:rPr>
+        <w:t>El resultado fueron dos conjuntos de datos</w:t>
+      </w:r>
+      <w:r>
+        <w:rPr>
+          <w:lang w:val="es-ES"/>
+        </w:rPr>
+        <w:t xml:space="preserve"> separados, </w:t>
+      </w:r>
+      <w:r>
+        <w:rPr>
+          <w:szCs w:val="22"/>
+          <w:lang w:val="es-ES"/>
+        </w:rPr>
+        <w:t xml:space="preserve">uno que contenía los datos de entrenamiento y otro los datos de </w:t>
+      </w:r>
+      <w:r>
+        <w:rPr>
+          <w:szCs w:val="22"/>
+          <w:lang w:val="es-ES"/>
+        </w:rPr>
+        <w:t>prueba</w:t>
+      </w:r>
+      <w:r>
+        <w:rPr>
+          <w:szCs w:val="22"/>
+          <w:lang w:val="es-ES"/>
+        </w:rPr>
+        <w:t xml:space="preserve"> (véase la </w:t>
+      </w:r>
+      <w:r>
+        <w:rPr>
+          <w:color w:val="FF0000"/>
+          <w:szCs w:val="22"/>
+          <w:lang w:val="es-ES"/>
+        </w:rPr>
+        <w:t xml:space="preserve">Figura </w:t>
       </w:r>
       <w:proofErr w:type="spellStart"/>
       <w:r>
         <w:rPr>
-          <w:szCs w:val="22"/>
-          <w:highlight w:val="red"/>
+          <w:color w:val="FF0000"/>
+          <w:szCs w:val="22"/>
+          <w:lang w:val="es-ES"/>
+        </w:rPr>
+        <w:t>X_train_combined</w:t>
+      </w:r>
+      <w:proofErr w:type="spellEnd"/>
+      <w:r>
+        <w:rPr>
+          <w:szCs w:val="22"/>
+          <w:lang w:val="es-ES"/>
+        </w:rPr>
+        <w:t>)</w:t>
+      </w:r>
+      <w:r>
+        <w:rPr>
+          <w:szCs w:val="22"/>
+          <w:lang w:val="es-ES"/>
+        </w:rPr>
+        <w:t xml:space="preserve">. </w:t>
+      </w:r>
+      <w:r>
+        <w:rPr>
+          <w:szCs w:val="22"/>
+          <w:lang w:val="es-ES"/>
+        </w:rPr>
+        <w:t xml:space="preserve">Estos conjuntos de datos </w:t>
+      </w:r>
+      <w:r>
+        <w:rPr>
+          <w:szCs w:val="22"/>
+          <w:lang w:val="es-ES"/>
+        </w:rPr>
+        <w:t>contienen</w:t>
+      </w:r>
+      <w:r>
+        <w:rPr>
+          <w:szCs w:val="22"/>
+          <w:lang w:val="es-ES"/>
+        </w:rPr>
+        <w:t xml:space="preserve"> el </w:t>
+      </w:r>
+      <w:r>
+        <w:rPr>
+          <w:rFonts w:cs="Tahoma"/>
+          <w:szCs w:val="22"/>
+          <w:lang w:val="es-ES"/>
+        </w:rPr>
+        <w:t>i</w:t>
+      </w:r>
+      <w:r>
+        <w:rPr>
+          <w:rFonts w:cs="Tahoma"/>
+          <w:szCs w:val="22"/>
+          <w:lang w:val="es-ES"/>
+        </w:rPr>
+        <w:t>dentificador único de</w:t>
+      </w:r>
+      <w:r>
+        <w:rPr>
+          <w:rFonts w:cs="Tahoma"/>
+          <w:szCs w:val="22"/>
+          <w:lang w:val="es-ES"/>
+        </w:rPr>
+        <w:t>l</w:t>
+      </w:r>
+      <w:r>
+        <w:rPr>
+          <w:rFonts w:cs="Tahoma"/>
+          <w:szCs w:val="22"/>
+          <w:lang w:val="es-ES"/>
+        </w:rPr>
+        <w:t xml:space="preserve"> sujeto</w:t>
+      </w:r>
+      <w:r>
+        <w:rPr>
+          <w:szCs w:val="22"/>
+          <w:lang w:val="es-ES"/>
+        </w:rPr>
+        <w:t xml:space="preserve"> </w:t>
+      </w:r>
+      <w:r>
+        <w:rPr>
+          <w:szCs w:val="22"/>
+          <w:lang w:val="es-ES"/>
+        </w:rPr>
+        <w:t>(</w:t>
+      </w:r>
+      <w:r>
+        <w:rPr>
+          <w:szCs w:val="22"/>
+          <w:lang w:val="es-ES"/>
+        </w:rPr>
+        <w:t>“</w:t>
+      </w:r>
+      <w:r>
+        <w:rPr>
+          <w:szCs w:val="22"/>
+          <w:lang w:val="es-ES"/>
+        </w:rPr>
+        <w:t>SUBJECT_ID</w:t>
+      </w:r>
+      <w:r>
+        <w:rPr>
+          <w:szCs w:val="22"/>
+          <w:lang w:val="es-ES"/>
+        </w:rPr>
+        <w:t>”</w:t>
+      </w:r>
+      <w:r>
+        <w:rPr>
+          <w:szCs w:val="22"/>
+          <w:lang w:val="es-ES"/>
+        </w:rPr>
+        <w:t>)</w:t>
+      </w:r>
+      <w:r>
+        <w:rPr>
+          <w:szCs w:val="22"/>
+          <w:lang w:val="es-ES"/>
+        </w:rPr>
+        <w:t xml:space="preserve">, el </w:t>
+      </w:r>
+      <w:r>
+        <w:rPr>
+          <w:rFonts w:cs="Tahoma"/>
+          <w:szCs w:val="22"/>
+          <w:lang w:val="es-ES"/>
+        </w:rPr>
+        <w:t>i</w:t>
+      </w:r>
+      <w:r>
+        <w:rPr>
+          <w:rFonts w:cs="Tahoma"/>
+          <w:szCs w:val="22"/>
+          <w:lang w:val="es-ES"/>
+        </w:rPr>
+        <w:t>dentificador único de una sesión</w:t>
+      </w:r>
+      <w:r>
+        <w:rPr>
+          <w:rFonts w:cs="Tahoma"/>
+          <w:szCs w:val="22"/>
+          <w:lang w:val="es-ES"/>
+        </w:rPr>
+        <w:t xml:space="preserve"> </w:t>
+      </w:r>
+      <w:r>
+        <w:rPr>
+          <w:szCs w:val="22"/>
+          <w:lang w:val="es-ES"/>
+        </w:rPr>
+        <w:t>(</w:t>
+      </w:r>
+      <w:r>
+        <w:rPr>
+          <w:szCs w:val="22"/>
+          <w:lang w:val="es-ES"/>
+        </w:rPr>
+        <w:t>“</w:t>
+      </w:r>
+      <w:r>
+        <w:rPr>
+          <w:szCs w:val="22"/>
+          <w:lang w:val="es-ES"/>
+        </w:rPr>
+        <w:t>SESSION_ID</w:t>
+      </w:r>
+      <w:r>
+        <w:rPr>
+          <w:szCs w:val="22"/>
+          <w:lang w:val="es-ES"/>
+        </w:rPr>
+        <w:t>”</w:t>
+      </w:r>
+      <w:r>
+        <w:rPr>
+          <w:szCs w:val="22"/>
+          <w:lang w:val="es-ES"/>
+        </w:rPr>
+        <w:t>)</w:t>
+      </w:r>
+      <w:r>
+        <w:rPr>
+          <w:szCs w:val="22"/>
+          <w:lang w:val="es-ES"/>
+        </w:rPr>
+        <w:t xml:space="preserve">, </w:t>
+      </w:r>
+      <w:r>
+        <w:rPr>
+          <w:szCs w:val="22"/>
+          <w:lang w:val="es-ES"/>
+        </w:rPr>
+        <w:t xml:space="preserve">y </w:t>
+      </w:r>
+      <w:r>
+        <w:rPr>
+          <w:szCs w:val="22"/>
+          <w:lang w:val="es-ES"/>
+        </w:rPr>
+        <w:t xml:space="preserve">la media </w:t>
+      </w:r>
+      <w:r>
+        <w:rPr>
+          <w:szCs w:val="22"/>
+          <w:lang w:val="es-ES"/>
+        </w:rPr>
+        <w:t xml:space="preserve">de los </w:t>
+      </w:r>
+      <w:r>
+        <w:rPr>
+          <w:szCs w:val="22"/>
+          <w:lang w:val="es-ES"/>
+        </w:rPr>
+        <w:t>identificadores</w:t>
+      </w:r>
+      <w:r>
+        <w:rPr>
+          <w:szCs w:val="22"/>
+          <w:lang w:val="es-ES"/>
+        </w:rPr>
+        <w:t xml:space="preserve"> de los </w:t>
+      </w:r>
+      <w:proofErr w:type="spellStart"/>
+      <w:r>
+        <w:rPr>
+          <w:i/>
+          <w:iCs/>
+          <w:szCs w:val="22"/>
+          <w:lang w:val="es-ES"/>
+        </w:rPr>
+        <w:t>trials</w:t>
+      </w:r>
+      <w:proofErr w:type="spellEnd"/>
+      <w:r>
+        <w:rPr>
+          <w:szCs w:val="22"/>
+          <w:lang w:val="es-ES"/>
+        </w:rPr>
+        <w:t xml:space="preserve"> o paseos realizados en esa sesión </w:t>
+      </w:r>
+      <w:r>
+        <w:rPr>
+          <w:szCs w:val="22"/>
+          <w:lang w:val="en-ES"/>
+        </w:rPr>
+        <w:t>("TRIAL_ID").</w:t>
+      </w:r>
+      <w:r>
+        <w:rPr>
+          <w:szCs w:val="22"/>
+          <w:lang w:val="es-ES"/>
+        </w:rPr>
+        <w:t xml:space="preserve"> Estas tres primeras columnas </w:t>
+      </w:r>
+      <w:r>
+        <w:rPr>
+          <w:szCs w:val="22"/>
+          <w:lang w:val="es-ES"/>
+        </w:rPr>
+        <w:t xml:space="preserve">inicialmente </w:t>
+      </w:r>
+      <w:r>
+        <w:rPr>
+          <w:szCs w:val="22"/>
+          <w:lang w:val="es-ES"/>
+        </w:rPr>
+        <w:t xml:space="preserve">se mantuvieron en la estructura inicial. Luego, se eliminaron debido a que </w:t>
+      </w:r>
+      <w:r>
+        <w:rPr>
+          <w:szCs w:val="22"/>
+          <w:lang w:val="es-ES"/>
+        </w:rPr>
+        <w:t>contribuían</w:t>
+      </w:r>
+      <w:r>
+        <w:rPr>
+          <w:szCs w:val="22"/>
+          <w:lang w:val="es-ES"/>
+        </w:rPr>
+        <w:t xml:space="preserve"> al proceso de predicción</w:t>
+      </w:r>
+      <w:r>
+        <w:rPr>
+          <w:szCs w:val="22"/>
+          <w:lang w:val="es-ES"/>
+        </w:rPr>
+        <w:t xml:space="preserve">. </w:t>
+      </w:r>
+      <w:r>
+        <w:rPr>
+          <w:szCs w:val="22"/>
+          <w:lang w:val="es-ES"/>
+        </w:rPr>
+        <w:t xml:space="preserve">Las </w:t>
+      </w:r>
+      <w:r>
+        <w:rPr>
+          <w:szCs w:val="22"/>
+          <w:lang w:val="es-ES"/>
+        </w:rPr>
+        <w:t>siguientes columnas</w:t>
+      </w:r>
+      <w:r>
+        <w:rPr>
+          <w:szCs w:val="22"/>
+          <w:lang w:val="es-ES"/>
+        </w:rPr>
+        <w:t xml:space="preserve"> (de “</w:t>
+      </w:r>
+      <w:r>
+        <w:rPr>
+          <w:szCs w:val="22"/>
+          <w:lang w:val="es-ES"/>
+        </w:rPr>
+        <w:t>F_AP_PRO_1</w:t>
+      </w:r>
+      <w:r>
+        <w:rPr>
+          <w:szCs w:val="22"/>
+          <w:lang w:val="es-ES"/>
+        </w:rPr>
+        <w:t>” a “</w:t>
+      </w:r>
+      <w:r>
+        <w:rPr>
+          <w:szCs w:val="22"/>
+          <w:lang w:val="es-ES"/>
+        </w:rPr>
+        <w:t>F_AP_PRO_1</w:t>
+      </w:r>
+      <w:r>
+        <w:rPr>
+          <w:szCs w:val="22"/>
+          <w:lang w:val="es-ES"/>
+        </w:rPr>
+        <w:t>01”)</w:t>
+      </w:r>
+      <w:r>
+        <w:rPr>
+          <w:szCs w:val="22"/>
+          <w:lang w:val="es-ES"/>
+        </w:rPr>
+        <w:t xml:space="preserve"> </w:t>
+      </w:r>
+      <w:r>
+        <w:rPr>
+          <w:szCs w:val="22"/>
+          <w:lang w:val="es-ES"/>
+        </w:rPr>
+        <w:t xml:space="preserve">representan </w:t>
+      </w:r>
+      <w:r>
+        <w:rPr>
+          <w:rFonts w:cs="Tahoma"/>
+          <w:szCs w:val="22"/>
+          <w:lang w:val="es-ES"/>
+        </w:rPr>
+        <w:t xml:space="preserve">el valor promedio de los diferentes </w:t>
+      </w:r>
+      <w:proofErr w:type="spellStart"/>
+      <w:r>
+        <w:rPr>
+          <w:rFonts w:cs="Tahoma"/>
+          <w:i/>
+          <w:iCs/>
+          <w:szCs w:val="22"/>
+          <w:lang w:val="es-ES"/>
+        </w:rPr>
+        <w:t>trials</w:t>
+      </w:r>
+      <w:proofErr w:type="spellEnd"/>
+      <w:r>
+        <w:rPr>
+          <w:rFonts w:cs="Tahoma"/>
+          <w:szCs w:val="22"/>
+          <w:lang w:val="es-ES"/>
+        </w:rPr>
+        <w:t xml:space="preserve"> realizados en </w:t>
+      </w:r>
+      <w:r>
+        <w:rPr>
+          <w:rFonts w:cs="Tahoma"/>
+          <w:szCs w:val="22"/>
+          <w:lang w:val="es-ES"/>
+        </w:rPr>
+        <w:t>cada</w:t>
+      </w:r>
+      <w:r>
+        <w:rPr>
+          <w:rFonts w:cs="Tahoma"/>
+          <w:szCs w:val="22"/>
+          <w:lang w:val="es-ES"/>
+        </w:rPr>
+        <w:t xml:space="preserve"> sesión</w:t>
+      </w:r>
+      <w:r>
+        <w:rPr>
+          <w:rFonts w:cs="Tahoma"/>
+          <w:szCs w:val="22"/>
+          <w:lang w:val="es-ES"/>
+        </w:rPr>
+        <w:t xml:space="preserve"> por cada paciente</w:t>
+      </w:r>
+      <w:r>
+        <w:rPr>
+          <w:rFonts w:cs="Tahoma"/>
+          <w:szCs w:val="22"/>
+          <w:lang w:val="es-ES"/>
+        </w:rPr>
+        <w:t xml:space="preserve"> para cada uno de los miembros inferiores (MMII)</w:t>
+      </w:r>
+      <w:r>
+        <w:rPr>
+          <w:rFonts w:cs="Tahoma"/>
+          <w:szCs w:val="22"/>
+          <w:lang w:val="es-ES"/>
+        </w:rPr>
+        <w:t>. E</w:t>
+      </w:r>
+      <w:r>
+        <w:rPr>
+          <w:rFonts w:cs="Tahoma"/>
+          <w:szCs w:val="22"/>
+          <w:lang w:val="es-ES"/>
+        </w:rPr>
+        <w:t xml:space="preserve">s decir, </w:t>
+      </w:r>
+      <w:r>
+        <w:rPr>
+          <w:szCs w:val="22"/>
+          <w:lang w:val="es-ES"/>
+        </w:rPr>
+        <w:t>r</w:t>
+      </w:r>
+      <w:r>
+        <w:rPr>
+          <w:rFonts w:cs="Tahoma"/>
+          <w:szCs w:val="22"/>
+          <w:lang w:val="es-ES"/>
+        </w:rPr>
+        <w:t xml:space="preserve">epresentan los valores </w:t>
+      </w:r>
+      <w:r>
+        <w:rPr>
+          <w:rFonts w:cs="Tahoma"/>
+          <w:szCs w:val="22"/>
+          <w:lang w:val="es-ES"/>
+        </w:rPr>
+        <w:t xml:space="preserve">promedios </w:t>
+      </w:r>
+      <w:r>
+        <w:rPr>
+          <w:rFonts w:cs="Tahoma"/>
+          <w:szCs w:val="22"/>
+          <w:lang w:val="es-ES"/>
+        </w:rPr>
+        <w:t>de la fuerza de reacción del suelo en dirección anterior-posterior (fuerza de cizallamiento de frenado y propulsión) en diferentes puntos durante la fase de apoyo del ciclo de la marcha</w:t>
+      </w:r>
+      <w:r>
+        <w:rPr>
+          <w:rFonts w:cs="Tahoma"/>
+          <w:szCs w:val="22"/>
+          <w:lang w:val="es-ES"/>
+        </w:rPr>
+        <w:t xml:space="preserve">, para todos los </w:t>
+      </w:r>
+      <w:proofErr w:type="spellStart"/>
+      <w:r>
+        <w:rPr>
+          <w:rFonts w:cs="Tahoma"/>
+          <w:i/>
+          <w:iCs/>
+          <w:szCs w:val="22"/>
+          <w:lang w:val="es-ES"/>
+        </w:rPr>
+        <w:t>trials</w:t>
+      </w:r>
+      <w:proofErr w:type="spellEnd"/>
+      <w:r>
+        <w:rPr>
+          <w:rFonts w:cs="Tahoma"/>
+          <w:i/>
+          <w:iCs/>
+          <w:szCs w:val="22"/>
+          <w:lang w:val="es-ES"/>
+        </w:rPr>
+        <w:t xml:space="preserve"> </w:t>
+      </w:r>
+      <w:r>
+        <w:rPr>
+          <w:rFonts w:cs="Tahoma"/>
+          <w:szCs w:val="22"/>
+          <w:lang w:val="es-ES"/>
+        </w:rPr>
+        <w:t xml:space="preserve">de esa sesión en particular para cada sujeto. </w:t>
+      </w:r>
+      <w:r>
+        <w:rPr>
+          <w:rFonts w:cs="Tahoma"/>
+          <w:szCs w:val="22"/>
+          <w:lang w:val="es-ES"/>
+        </w:rPr>
+        <w:t xml:space="preserve">Cada fila </w:t>
+      </w:r>
+      <w:r>
+        <w:rPr>
+          <w:rFonts w:cs="Tahoma"/>
+          <w:szCs w:val="22"/>
+          <w:lang w:val="es-ES"/>
+        </w:rPr>
+        <w:t xml:space="preserve">del </w:t>
+      </w:r>
+      <w:proofErr w:type="spellStart"/>
+      <w:r>
+        <w:rPr>
+          <w:rFonts w:cs="Tahoma"/>
+          <w:i/>
+          <w:iCs/>
+          <w:szCs w:val="22"/>
           <w:lang w:val="es-ES"/>
         </w:rPr>
         <w:t>dataset</w:t>
@@ -33824,71 +34378,115 @@
       <w:proofErr w:type="spellEnd"/>
       <w:r>
         <w:rPr>
-          <w:szCs w:val="22"/>
-          <w:highlight w:val="red"/>
-          <w:lang w:val="es-ES"/>
-        </w:rPr>
-        <w:t xml:space="preserve"> con explicaciones</w:t>
-      </w:r>
-      <w:r>
-        <w:rPr>
-          <w:szCs w:val="22"/>
-          <w:highlight w:val="red"/>
-          <w:lang w:val="es-ES"/>
-        </w:rPr>
-        <w:t xml:space="preserve"> para mayor entendimiento</w:t>
-      </w:r>
-      <w:r>
-        <w:rPr>
-          <w:szCs w:val="22"/>
-          <w:lang w:val="es-ES"/>
-        </w:rPr>
-        <w:t>:</w:t>
+          <w:rFonts w:cs="Tahoma"/>
+          <w:szCs w:val="22"/>
+          <w:lang w:val="es-ES"/>
+        </w:rPr>
+        <w:t xml:space="preserve"> </w:t>
+      </w:r>
+      <w:r>
+        <w:rPr>
+          <w:rFonts w:cs="Tahoma"/>
+          <w:szCs w:val="22"/>
+          <w:lang w:val="es-ES"/>
+        </w:rPr>
+        <w:t>representa una observación de un sujeto en una sesión particular.</w:t>
+      </w:r>
+      <w:r>
+        <w:rPr>
+          <w:rFonts w:cs="Tahoma"/>
+          <w:szCs w:val="22"/>
+          <w:lang w:val="es-ES"/>
+        </w:rPr>
+        <w:t xml:space="preserve"> </w:t>
+      </w:r>
+      <w:r>
+        <w:rPr>
+          <w:rFonts w:cs="Tahoma"/>
+          <w:szCs w:val="22"/>
+          <w:lang w:val="es-ES"/>
+        </w:rPr>
+        <w:t>La primera fila correspondiente a un paciente representa su primera sesión, mientras que la segunda fila representa la última sesión de ese mismo paciente. Además, los datos de cada fila están divididos en dos partes: la primera parte se refiere al miembro inferior derecho, mientras que la segunda parte se refiere al miembro inferior izquierdo.</w:t>
+      </w:r>
+      <w:r>
+        <w:rPr>
+          <w:rFonts w:cs="Tahoma"/>
+          <w:szCs w:val="22"/>
+          <w:lang w:val="es-ES"/>
+        </w:rPr>
+        <w:t xml:space="preserve"> </w:t>
+      </w:r>
+      <w:r>
+        <w:rPr>
+          <w:rFonts w:cs="Tahoma"/>
+          <w:szCs w:val="22"/>
+          <w:lang w:val="es-ES"/>
+        </w:rPr>
+        <w:t>Es importante recordar que tomamos la decisión de unir los datos de la pierna izquierda</w:t>
+      </w:r>
+      <w:r>
+        <w:rPr>
+          <w:rFonts w:cs="Tahoma"/>
+          <w:szCs w:val="22"/>
+          <w:lang w:val="es-ES"/>
+        </w:rPr>
+        <w:t xml:space="preserve"> (L)</w:t>
+      </w:r>
+      <w:r>
+        <w:rPr>
+          <w:rFonts w:cs="Tahoma"/>
+          <w:szCs w:val="22"/>
+          <w:lang w:val="es-ES"/>
+        </w:rPr>
+        <w:t xml:space="preserve"> debajo de los datos de la pierna derecha</w:t>
+      </w:r>
+      <w:r>
+        <w:rPr>
+          <w:rFonts w:cs="Tahoma"/>
+          <w:szCs w:val="22"/>
+          <w:lang w:val="es-ES"/>
+        </w:rPr>
+        <w:t xml:space="preserve"> (R)</w:t>
+      </w:r>
+      <w:r>
+        <w:rPr>
+          <w:rFonts w:cs="Tahoma"/>
+          <w:szCs w:val="22"/>
+          <w:lang w:val="es-ES"/>
+        </w:rPr>
+        <w:t xml:space="preserve">, lo que resulta en un patrón "RRRLLL". Esto significa que primero se presentan los datos del miembro inferior derecho (R) y luego los datos del miembro inferior izquierdo (L). </w:t>
       </w:r>
     </w:p>
     <w:p>
       <w:pPr>
-        <w:pStyle w:val="ListParagraph"/>
-        <w:numPr>
-          <w:ilvl w:val="0"/>
-          <w:numId w:val="37"/>
-        </w:numPr>
-        <w:rPr>
-          <w:szCs w:val="22"/>
-          <w:highlight w:val="red"/>
-          <w:lang w:val="es-ES"/>
-        </w:rPr>
-      </w:pPr>
-      <w:r>
-        <w:rPr>
-          <w:szCs w:val="22"/>
-          <w:highlight w:val="red"/>
-          <w:lang w:val="es-ES"/>
-        </w:rPr>
-        <w:t xml:space="preserve">Marcar extremidad inferior derecha e izquierda </w:t>
-      </w:r>
+        <w:ind w:firstLine="708"/>
+        <w:rPr>
+          <w:szCs w:val="22"/>
+          <w:lang w:val="es-ES"/>
+        </w:rPr>
+      </w:pPr>
     </w:p>
     <w:p>
       <w:pPr>
         <w:ind w:firstLine="0"/>
-        <w:jc w:val="left"/>
-        <w:rPr>
-          <w:sz w:val="21"/>
-          <w:szCs w:val="21"/>
-          <w:lang w:val="es-ES"/>
-        </w:rPr>
-      </w:pPr>
-      <w:r>
-        <w:rPr>
-          <w:sz w:val="21"/>
-          <w:szCs w:val="21"/>
-          <w:lang w:val="es-ES"/>
-        </w:rPr>
+        <w:jc w:val="center"/>
+        <w:rPr>
+          <w:szCs w:val="22"/>
+          <w:highlight w:val="red"/>
+          <w:lang w:val="es-ES"/>
+        </w:rPr>
+      </w:pPr>
+      <w:r>
+        <w:rPr>
+          <w:szCs w:val="22"/>
+          <w:lang w:val="es-ES"/>
+        </w:rPr>
+        <w:lastRenderedPageBreak/>
         <w:drawing>
-          <wp:inline distT="0" distB="0" distL="0" distR="0" wp14:anchorId="4291B9C8" wp14:editId="7A18535D">
-            <wp:extent cx="5760085" cy="1033780"/>
+          <wp:inline distT="0" distB="0" distL="0" distR="0" wp14:anchorId="76972EBF" wp14:editId="20E95F68">
+            <wp:extent cx="5760085" cy="968375"/>
             <wp:effectExtent l="0" t="0" r="5715" b="0"/>
-            <wp:docPr id="2089306568" name="Picture 1" descr="A number of numbers in a row&#10;&#10;Description automatically generated with medium confidence"/>
+            <wp:docPr id="1594675062" name="Picture 1" descr="A table of numbers with numbers&#10;&#10;Description automatically generated with medium confidence"/>
             <wp:cNvGraphicFramePr>
               <a:graphicFrameLocks xmlns:a="http://schemas.openxmlformats.org/drawingml/2006/main" noChangeAspect="1"/>
             </wp:cNvGraphicFramePr>
@@ -33896,7 +34494,7 @@
               <a:graphicData uri="http://schemas.openxmlformats.org/drawingml/2006/picture">
                 <pic:pic xmlns:pic="http://schemas.openxmlformats.org/drawingml/2006/picture">
                   <pic:nvPicPr>
-                    <pic:cNvPr id="2089306568" name="Picture 1" descr="A number of numbers in a row&#10;&#10;Description automatically generated with medium confidence"/>
+                    <pic:cNvPr id="1594675062" name="Picture 1" descr="A table of numbers with numbers&#10;&#10;Description automatically generated with medium confidence"/>
                     <pic:cNvPicPr/>
                   </pic:nvPicPr>
                   <pic:blipFill>
@@ -33908,7 +34506,7 @@
                   <pic:spPr>
                     <a:xfrm>
                       <a:off x="0" y="0"/>
-                      <a:ext cx="5760085" cy="1033780"/>
+                      <a:ext cx="5760085" cy="968375"/>
                     </a:xfrm>
                     <a:prstGeom prst="rect">
                       <a:avLst/>
@@ -33923,93 +34521,1395 @@
     </w:p>
     <w:p>
       <w:pPr>
-        <w:ind w:firstLine="708"/>
-        <w:rPr>
-          <w:strike/>
-          <w:sz w:val="21"/>
-          <w:szCs w:val="21"/>
-          <w:highlight w:val="yellow"/>
-          <w:lang w:val="es-ES"/>
-        </w:rPr>
-      </w:pPr>
+        <w:ind w:firstLine="0"/>
+        <w:rPr>
+          <w:color w:val="FF0000"/>
+          <w:sz w:val="20"/>
+          <w:lang w:val="es-ES"/>
+        </w:rPr>
+      </w:pPr>
+      <w:r>
+        <w:rPr>
+          <w:color w:val="FF0000"/>
+          <w:sz w:val="20"/>
+          <w:lang w:val="es-ES"/>
+        </w:rPr>
+        <w:t xml:space="preserve">Figura </w:t>
+      </w:r>
+      <w:proofErr w:type="spellStart"/>
+      <w:r>
+        <w:rPr>
+          <w:color w:val="FF0000"/>
+          <w:sz w:val="20"/>
+          <w:lang w:val="es-ES"/>
+        </w:rPr>
+        <w:t>X_train_combined</w:t>
+      </w:r>
+      <w:proofErr w:type="spellEnd"/>
+      <w:r>
+        <w:rPr>
+          <w:color w:val="FF0000"/>
+          <w:sz w:val="20"/>
+          <w:lang w:val="es-ES"/>
+        </w:rPr>
+        <w:t xml:space="preserve">. </w:t>
+      </w:r>
     </w:p>
     <w:p>
       <w:pPr>
         <w:ind w:firstLine="0"/>
         <w:rPr>
-          <w:sz w:val="21"/>
-          <w:szCs w:val="21"/>
+          <w:color w:val="FF0000"/>
+          <w:sz w:val="20"/>
           <w:lang w:val="es-ES"/>
         </w:rPr>
       </w:pPr>
     </w:p>
     <w:p>
       <w:pPr>
-        <w:ind w:firstLine="0"/>
-        <w:rPr>
-          <w:lang w:val="es-ES"/>
-        </w:rPr>
-      </w:pPr>
-      <w:r>
-        <w:rPr>
-          <w:sz w:val="21"/>
-          <w:szCs w:val="21"/>
-          <w:lang w:val="es-ES"/>
-        </w:rPr>
-        <w:tab/>
-      </w:r>
-      <w:r>
-        <w:rPr>
-          <w:lang w:val="es-ES"/>
-        </w:rPr>
-        <w:t xml:space="preserve"> </w:t>
+        <w:rPr>
+          <w:lang w:val="es-ES"/>
+        </w:rPr>
+      </w:pPr>
+      <w:r>
+        <w:rPr>
+          <w:lang w:val="es-ES"/>
+        </w:rPr>
+        <w:t xml:space="preserve">Cabe destacar que todos los pasos previamente descritos para construir los conjuntos de datos personalizados, de manera que se ajustaran a los objetivos específicos de nuestro proyecto, fueron unificados y encapsulados en funciones. Esta aproximación permitió la aplicación sistemática de dichos pasos tanto a los datos de entrenamiento como a los datos de prueba, otorgando una mayor eficiencia al proceso en su conjunto. El pipeline completo que abarca la </w:t>
+      </w:r>
+      <w:r>
+        <w:rPr>
+          <w:lang w:val="es-ES"/>
+        </w:rPr>
+        <w:t>construcción</w:t>
+      </w:r>
+      <w:r>
+        <w:rPr>
+          <w:lang w:val="es-ES"/>
+        </w:rPr>
+        <w:t xml:space="preserve"> de los conjuntos de datos puede visualizarse de manera esquemática en la </w:t>
+      </w:r>
+      <w:r>
+        <w:rPr>
+          <w:color w:val="FF0000"/>
+          <w:lang w:val="es-ES"/>
+        </w:rPr>
+        <w:t xml:space="preserve">Figura </w:t>
+      </w:r>
+      <w:proofErr w:type="spellStart"/>
+      <w:r>
+        <w:rPr>
+          <w:color w:val="FF0000"/>
+          <w:lang w:val="es-ES"/>
+        </w:rPr>
+        <w:t>X_</w:t>
+      </w:r>
+      <w:r>
+        <w:rPr>
+          <w:color w:val="FF0000"/>
+          <w:lang w:val="es-ES"/>
+        </w:rPr>
+        <w:t>construccion_</w:t>
+      </w:r>
+      <w:r>
+        <w:rPr>
+          <w:color w:val="FF0000"/>
+          <w:lang w:val="es-ES"/>
+        </w:rPr>
+        <w:t>dataset_pipeline</w:t>
+      </w:r>
+      <w:proofErr w:type="spellEnd"/>
+      <w:r>
+        <w:rPr>
+          <w:lang w:val="es-ES"/>
+        </w:rPr>
+        <w:t>."</w:t>
       </w:r>
     </w:p>
     <w:p>
       <w:pPr>
-        <w:spacing w:after="160" w:line="259" w:lineRule="auto"/>
+        <w:tabs>
+          <w:tab w:val="left" w:pos="1054"/>
+        </w:tabs>
         <w:ind w:firstLine="0"/>
         <w:rPr>
           <w:lang w:val="es-ES"/>
         </w:rPr>
       </w:pPr>
+      <w:r>
+        <w:rPr>
+          <w:lang w:val="es-ES"/>
+        </w:rPr>
+        <w:tab/>
+      </w:r>
+      <w:r>
+        <w:rPr>
+          <w:highlight w:val="red"/>
+          <w:lang w:val="es-ES"/>
+        </w:rPr>
+        <w:t>Falta crear el esquema del pipeline</w:t>
+      </w:r>
+      <w:r>
+        <w:rPr>
+          <w:highlight w:val="red"/>
+          <w:lang w:val="es-ES"/>
+        </w:rPr>
+        <w:t xml:space="preserve"> de </w:t>
+      </w:r>
+      <w:r>
+        <w:rPr>
+          <w:highlight w:val="red"/>
+          <w:lang w:val="es-ES"/>
+        </w:rPr>
+        <w:t>construcción</w:t>
+      </w:r>
+      <w:r>
+        <w:rPr>
+          <w:highlight w:val="red"/>
+          <w:lang w:val="es-ES"/>
+        </w:rPr>
+        <w:t xml:space="preserve"> de los conjuntos de datos</w:t>
+      </w:r>
     </w:p>
     <w:p>
       <w:pPr>
-        <w:spacing w:after="160" w:line="259" w:lineRule="auto"/>
-        <w:ind w:firstLine="0"/>
-        <w:rPr>
-          <w:lang w:val="es-ES"/>
-        </w:rPr>
-      </w:pPr>
+        <w:pStyle w:val="Heading2"/>
+        <w:rPr>
+          <w:lang w:val="es-ES"/>
+        </w:rPr>
+      </w:pPr>
+      <w:r>
+        <w:rPr>
+          <w:lang w:val="es-ES"/>
+        </w:rPr>
+        <w:t>Análisis y comprobaciones iniciales</w:t>
+      </w:r>
     </w:p>
     <w:p>
       <w:pPr>
-        <w:spacing w:after="160" w:line="259" w:lineRule="auto"/>
-        <w:ind w:firstLine="0"/>
-        <w:rPr>
-          <w:lang w:val="es-ES"/>
-        </w:rPr>
-      </w:pPr>
+        <w:rPr>
+          <w:lang w:val="es-ES"/>
+        </w:rPr>
+      </w:pPr>
+      <w:r>
+        <w:rPr>
+          <w:lang w:val="es-ES"/>
+        </w:rPr>
+        <w:t>R</w:t>
+      </w:r>
+      <w:r>
+        <w:rPr>
+          <w:lang w:val="es-ES"/>
+        </w:rPr>
+        <w:t xml:space="preserve">ealizamos </w:t>
+      </w:r>
+      <w:r>
+        <w:rPr>
+          <w:lang w:val="es-ES"/>
+        </w:rPr>
+        <w:t xml:space="preserve">un </w:t>
+      </w:r>
+      <w:r>
+        <w:rPr>
+          <w:lang w:val="es-ES"/>
+        </w:rPr>
+        <w:t xml:space="preserve">análisis inicial </w:t>
+      </w:r>
+      <w:r>
+        <w:rPr>
+          <w:lang w:val="es-ES"/>
+        </w:rPr>
+        <w:t>previo</w:t>
+      </w:r>
+      <w:r>
+        <w:rPr>
+          <w:lang w:val="es-ES"/>
+        </w:rPr>
+        <w:t xml:space="preserve"> y una serie de comprobaciones</w:t>
+      </w:r>
+      <w:r>
+        <w:rPr>
+          <w:lang w:val="es-ES"/>
+        </w:rPr>
+        <w:t>.</w:t>
+      </w:r>
+      <w:r>
+        <w:rPr>
+          <w:lang w:val="es-ES"/>
+        </w:rPr>
+        <w:t xml:space="preserve"> </w:t>
+      </w:r>
     </w:p>
     <w:p>
       <w:pPr>
-        <w:ind w:firstLine="708"/>
-        <w:rPr>
-          <w:sz w:val="21"/>
-          <w:szCs w:val="21"/>
-          <w:lang w:val="es-ES"/>
-        </w:rPr>
-      </w:pPr>
+        <w:rPr>
+          <w:lang w:val="es-ES"/>
+        </w:rPr>
+      </w:pPr>
+      <w:r>
+        <w:rPr>
+          <w:lang w:val="es-ES"/>
+        </w:rPr>
+        <w:t>E</w:t>
+      </w:r>
+      <w:r>
+        <w:rPr>
+          <w:lang w:val="es-ES"/>
+        </w:rPr>
+        <w:t>n</w:t>
+      </w:r>
+      <w:r>
+        <w:rPr>
+          <w:lang w:val="es-ES"/>
+        </w:rPr>
+        <w:t xml:space="preserve"> </w:t>
+      </w:r>
+      <w:r>
+        <w:rPr>
+          <w:lang w:val="es-ES"/>
+        </w:rPr>
+        <w:t xml:space="preserve">el </w:t>
+      </w:r>
+      <w:r>
+        <w:rPr>
+          <w:lang w:val="es-ES"/>
+        </w:rPr>
+        <w:t xml:space="preserve">archivo CSV </w:t>
+      </w:r>
+      <w:r>
+        <w:rPr>
+          <w:lang w:val="es-ES"/>
+        </w:rPr>
+        <w:t>que</w:t>
+      </w:r>
+      <w:r>
+        <w:rPr>
+          <w:lang w:val="es-ES"/>
+        </w:rPr>
+        <w:t xml:space="preserve"> </w:t>
+      </w:r>
+      <w:r>
+        <w:rPr>
+          <w:lang w:val="es-ES"/>
+        </w:rPr>
+        <w:t xml:space="preserve">contiene </w:t>
+      </w:r>
+      <w:r>
+        <w:rPr>
+          <w:lang w:val="es-ES"/>
+        </w:rPr>
+        <w:t>los metadatos de los pacientes pertenecientes solamente al conjunto de entrenamiento no balanceado</w:t>
+      </w:r>
+      <w:r>
+        <w:rPr>
+          <w:lang w:val="es-ES"/>
+        </w:rPr>
+        <w:t>,</w:t>
+      </w:r>
+      <w:r>
+        <w:rPr>
+          <w:lang w:val="es-ES"/>
+        </w:rPr>
+        <w:t xml:space="preserve"> consultamos </w:t>
+      </w:r>
+      <w:r>
+        <w:rPr>
+          <w:lang w:val="es-ES"/>
+        </w:rPr>
+        <w:t>el número de pacientes por grupo o clase</w:t>
+      </w:r>
+      <w:r>
+        <w:rPr>
+          <w:lang w:val="es-ES"/>
+        </w:rPr>
+        <w:t xml:space="preserve"> y </w:t>
+      </w:r>
+      <w:r>
+        <w:rPr>
+          <w:lang w:val="es-ES"/>
+        </w:rPr>
+        <w:t xml:space="preserve">el número de pacientes únicos para cada </w:t>
+      </w:r>
+      <w:r>
+        <w:rPr>
+          <w:lang w:val="es-ES"/>
+        </w:rPr>
+        <w:t>subclase</w:t>
+      </w:r>
+      <w:r>
+        <w:rPr>
+          <w:lang w:val="es-ES"/>
+        </w:rPr>
+        <w:t>.</w:t>
+      </w:r>
     </w:p>
     <w:p>
       <w:pPr>
-        <w:ind w:firstLine="708"/>
-        <w:rPr>
-          <w:szCs w:val="22"/>
-          <w:lang w:val="es-ES"/>
-        </w:rPr>
-      </w:pPr>
+        <w:rPr>
+          <w:i/>
+          <w:iCs/>
+          <w:lang w:val="es-ES"/>
+        </w:rPr>
+      </w:pPr>
+      <w:r>
+        <w:rPr>
+          <w:lang w:val="es-ES"/>
+        </w:rPr>
+        <w:t xml:space="preserve">En </w:t>
+      </w:r>
+      <w:r>
+        <w:rPr>
+          <w:lang w:val="es-ES"/>
+        </w:rPr>
+        <w:t xml:space="preserve">los archivos </w:t>
+      </w:r>
+      <w:r>
+        <w:rPr>
+          <w:lang w:val="en-ES"/>
+        </w:rPr>
+        <w:t>"GRF</w:t>
+      </w:r>
+      <w:r>
+        <w:rPr>
+          <w:lang w:val="es-ES"/>
+        </w:rPr>
+        <w:t>_</w:t>
+      </w:r>
+      <w:r>
+        <w:rPr>
+          <w:lang w:val="en-ES"/>
+        </w:rPr>
+        <w:t>tipo</w:t>
+      </w:r>
+      <w:r>
+        <w:rPr>
+          <w:lang w:val="es-ES"/>
+        </w:rPr>
+        <w:t>_</w:t>
+      </w:r>
+      <w:r>
+        <w:rPr>
+          <w:lang w:val="en-ES"/>
+        </w:rPr>
+        <w:t>procesamiento</w:t>
+      </w:r>
+      <w:r>
+        <w:rPr>
+          <w:lang w:val="es-ES"/>
+        </w:rPr>
+        <w:t>_</w:t>
+      </w:r>
+      <w:r>
+        <w:rPr>
+          <w:lang w:val="en-ES"/>
+        </w:rPr>
+        <w:t xml:space="preserve">lado.csv" </w:t>
+      </w:r>
+      <w:r>
+        <w:rPr>
+          <w:lang w:val="es-ES"/>
+        </w:rPr>
+        <w:t>de la carpeta “</w:t>
+      </w:r>
+      <w:proofErr w:type="spellStart"/>
+      <w:r>
+        <w:rPr>
+          <w:lang w:val="es-ES"/>
+        </w:rPr>
+        <w:t>postprocessed_train</w:t>
+      </w:r>
+      <w:proofErr w:type="spellEnd"/>
+      <w:r>
+        <w:rPr>
+          <w:lang w:val="es-ES"/>
+        </w:rPr>
+        <w:t xml:space="preserve">”, </w:t>
+      </w:r>
+      <w:r>
+        <w:rPr>
+          <w:lang w:val="es-ES"/>
+        </w:rPr>
+        <w:t xml:space="preserve">correspondientes </w:t>
+      </w:r>
+      <w:r>
+        <w:rPr>
+          <w:lang w:val="es-ES"/>
+        </w:rPr>
+        <w:t>al conjunto</w:t>
+      </w:r>
+      <w:r>
+        <w:rPr>
+          <w:lang w:val="es-ES"/>
+        </w:rPr>
+        <w:t xml:space="preserve"> de entrenamiento</w:t>
+      </w:r>
+      <w:r>
+        <w:rPr>
+          <w:lang w:val="es-ES"/>
+        </w:rPr>
+        <w:t xml:space="preserve">”, </w:t>
+      </w:r>
+      <w:r>
+        <w:rPr>
+          <w:lang w:val="es-ES"/>
+        </w:rPr>
+        <w:t>comprobamos</w:t>
+      </w:r>
+      <w:r>
+        <w:rPr>
+          <w:lang w:val="es-ES"/>
+        </w:rPr>
+        <w:t xml:space="preserve"> </w:t>
+      </w:r>
+      <w:r>
+        <w:rPr>
+          <w:lang w:val="es-ES"/>
+        </w:rPr>
+        <w:t xml:space="preserve">si había pacientes </w:t>
+      </w:r>
+      <w:r>
+        <w:rPr>
+          <w:lang w:val="es-ES"/>
+        </w:rPr>
+        <w:t>que sólo tuviera</w:t>
+      </w:r>
+      <w:r>
+        <w:rPr>
+          <w:lang w:val="es-ES"/>
+        </w:rPr>
+        <w:t>n</w:t>
+      </w:r>
+      <w:r>
+        <w:rPr>
+          <w:lang w:val="es-ES"/>
+        </w:rPr>
+        <w:t xml:space="preserve"> una sesión, </w:t>
+      </w:r>
+      <w:r>
+        <w:rPr>
+          <w:lang w:val="es-ES"/>
+        </w:rPr>
+        <w:t>o,</w:t>
+      </w:r>
+      <w:r>
+        <w:rPr>
+          <w:lang w:val="es-ES"/>
+        </w:rPr>
+        <w:t xml:space="preserve"> por el contrario, que </w:t>
+      </w:r>
+      <w:r>
+        <w:rPr>
+          <w:lang w:val="es-ES"/>
+        </w:rPr>
+        <w:t>cada</w:t>
+      </w:r>
+      <w:r>
+        <w:rPr>
+          <w:lang w:val="es-ES"/>
+        </w:rPr>
+        <w:t xml:space="preserve"> individuo </w:t>
+      </w:r>
+      <w:r>
+        <w:rPr>
+          <w:lang w:val="es-ES"/>
+        </w:rPr>
+        <w:t>tuviera</w:t>
+      </w:r>
+      <w:r>
+        <w:rPr>
+          <w:lang w:val="es-ES"/>
+        </w:rPr>
+        <w:t xml:space="preserve"> </w:t>
+      </w:r>
+      <w:r>
+        <w:rPr>
+          <w:lang w:val="es-ES"/>
+        </w:rPr>
+        <w:t>varias</w:t>
+      </w:r>
+      <w:r>
+        <w:rPr>
+          <w:lang w:val="es-ES"/>
+        </w:rPr>
+        <w:t xml:space="preserve"> sesiones</w:t>
+      </w:r>
+      <w:r>
+        <w:rPr>
+          <w:lang w:val="es-ES"/>
+        </w:rPr>
+        <w:t>.</w:t>
+      </w:r>
+      <w:r>
+        <w:rPr>
+          <w:lang w:val="es-ES"/>
+        </w:rPr>
+        <w:t xml:space="preserve"> </w:t>
+      </w:r>
+      <w:r>
+        <w:rPr>
+          <w:lang w:val="es-ES"/>
+        </w:rPr>
+        <w:t>También consultamos el número máximo y mínimo de sesiones por paciente</w:t>
+      </w:r>
+      <w:r>
+        <w:rPr>
+          <w:lang w:val="es-ES"/>
+        </w:rPr>
+        <w:t xml:space="preserve"> </w:t>
+      </w:r>
+      <w:r>
+        <w:rPr>
+          <w:lang w:val="es-ES"/>
+        </w:rPr>
+        <w:t xml:space="preserve">y visualizamos la distribución de </w:t>
+      </w:r>
+      <w:r>
+        <w:rPr>
+          <w:lang w:val="es-ES"/>
+        </w:rPr>
+        <w:t>los sujeto</w:t>
+      </w:r>
+      <w:r>
+        <w:rPr>
+          <w:lang w:val="es-ES"/>
+        </w:rPr>
+        <w:t>s</w:t>
+      </w:r>
+      <w:r>
+        <w:rPr>
+          <w:lang w:val="es-ES"/>
+        </w:rPr>
+        <w:t xml:space="preserve"> por número de sesiones. </w:t>
+      </w:r>
+      <w:r>
+        <w:rPr>
+          <w:lang w:val="es-ES"/>
+        </w:rPr>
+        <w:t xml:space="preserve">Por lo que respecta a los paseos o </w:t>
+      </w:r>
+      <w:proofErr w:type="spellStart"/>
+      <w:r>
+        <w:rPr>
+          <w:i/>
+          <w:iCs/>
+          <w:lang w:val="es-ES"/>
+        </w:rPr>
+        <w:t>trials</w:t>
+      </w:r>
+      <w:proofErr w:type="spellEnd"/>
+      <w:r>
+        <w:rPr>
+          <w:lang w:val="es-ES"/>
+        </w:rPr>
+        <w:t xml:space="preserve">, </w:t>
+      </w:r>
+      <w:r>
+        <w:rPr>
+          <w:lang w:val="es-ES"/>
+        </w:rPr>
+        <w:t>comprobamos</w:t>
+      </w:r>
+      <w:r>
+        <w:rPr>
+          <w:lang w:val="es-ES"/>
+        </w:rPr>
+        <w:t xml:space="preserve"> si había varios </w:t>
+      </w:r>
+      <w:proofErr w:type="spellStart"/>
+      <w:r>
+        <w:rPr>
+          <w:i/>
+          <w:iCs/>
+          <w:lang w:val="es-ES"/>
+        </w:rPr>
+        <w:t>trials</w:t>
+      </w:r>
+      <w:proofErr w:type="spellEnd"/>
+      <w:r>
+        <w:rPr>
+          <w:i/>
+          <w:iCs/>
+          <w:lang w:val="es-ES"/>
+        </w:rPr>
+        <w:t xml:space="preserve"> </w:t>
+      </w:r>
+      <w:r>
+        <w:rPr>
+          <w:lang w:val="es-ES"/>
+        </w:rPr>
+        <w:t>por paciente</w:t>
+      </w:r>
+      <w:r>
+        <w:rPr>
+          <w:lang w:val="es-ES"/>
+        </w:rPr>
+        <w:t xml:space="preserve">, consultamos el número máximo y mínimo de </w:t>
+      </w:r>
+      <w:proofErr w:type="spellStart"/>
+      <w:r>
+        <w:rPr>
+          <w:i/>
+          <w:iCs/>
+          <w:lang w:val="es-ES"/>
+        </w:rPr>
+        <w:t>trials</w:t>
+      </w:r>
+      <w:proofErr w:type="spellEnd"/>
+      <w:r>
+        <w:rPr>
+          <w:i/>
+          <w:iCs/>
+          <w:lang w:val="es-ES"/>
+        </w:rPr>
+        <w:t xml:space="preserve"> </w:t>
+      </w:r>
+      <w:r>
+        <w:rPr>
+          <w:lang w:val="es-ES"/>
+        </w:rPr>
+        <w:t>por paciente</w:t>
+      </w:r>
+      <w:r>
+        <w:rPr>
+          <w:lang w:val="es-ES"/>
+        </w:rPr>
+        <w:t>, y c</w:t>
+      </w:r>
+      <w:r>
+        <w:rPr>
+          <w:rFonts w:cs="Tahoma"/>
+          <w:lang w:val="es-ES"/>
+        </w:rPr>
+        <w:t xml:space="preserve">omprobamos que el número de </w:t>
+      </w:r>
+      <w:proofErr w:type="spellStart"/>
+      <w:r>
+        <w:rPr>
+          <w:rFonts w:cs="Tahoma"/>
+          <w:i/>
+          <w:iCs/>
+          <w:lang w:val="es-ES"/>
+        </w:rPr>
+        <w:t>trials</w:t>
+      </w:r>
+      <w:proofErr w:type="spellEnd"/>
+      <w:r>
+        <w:rPr>
+          <w:rFonts w:cs="Tahoma"/>
+          <w:lang w:val="es-ES"/>
+        </w:rPr>
+        <w:t xml:space="preserve"> para cada miembro inferior (</w:t>
+      </w:r>
+      <w:r>
+        <w:rPr>
+          <w:rFonts w:cs="Tahoma"/>
+          <w:lang w:val="es-ES"/>
+        </w:rPr>
+        <w:t>derecho e izquierdo</w:t>
+      </w:r>
+      <w:r>
+        <w:rPr>
+          <w:rFonts w:cs="Tahoma"/>
+          <w:lang w:val="es-ES"/>
+        </w:rPr>
+        <w:t xml:space="preserve">) </w:t>
+      </w:r>
+      <w:r>
+        <w:rPr>
+          <w:rFonts w:cs="Tahoma"/>
+          <w:lang w:val="es-ES"/>
+        </w:rPr>
+        <w:t>fuese</w:t>
+      </w:r>
+      <w:r>
+        <w:rPr>
+          <w:rFonts w:cs="Tahoma"/>
+          <w:lang w:val="es-ES"/>
+        </w:rPr>
+        <w:t xml:space="preserve"> igual para cada paciente</w:t>
+      </w:r>
+      <w:r>
+        <w:rPr>
+          <w:rFonts w:cs="Tahoma"/>
+          <w:lang w:val="es-ES"/>
+        </w:rPr>
+        <w:t xml:space="preserve">. </w:t>
+      </w:r>
+      <w:r>
+        <w:rPr>
+          <w:rFonts w:cs="Tahoma"/>
+          <w:lang w:val="es-ES"/>
+        </w:rPr>
+        <w:t>A continuación, calculamos el n</w:t>
+      </w:r>
+      <w:r>
+        <w:rPr>
+          <w:lang w:val="es-ES"/>
+        </w:rPr>
+        <w:t xml:space="preserve">úmero de </w:t>
+      </w:r>
+      <w:proofErr w:type="spellStart"/>
+      <w:r>
+        <w:rPr>
+          <w:i/>
+          <w:iCs/>
+          <w:lang w:val="es-ES"/>
+        </w:rPr>
+        <w:t>trials</w:t>
+      </w:r>
+      <w:proofErr w:type="spellEnd"/>
+      <w:r>
+        <w:rPr>
+          <w:lang w:val="es-ES"/>
+        </w:rPr>
+        <w:t xml:space="preserve"> por paciente</w:t>
+      </w:r>
+      <w:r>
+        <w:rPr>
+          <w:lang w:val="es-ES"/>
+        </w:rPr>
+        <w:t xml:space="preserve"> y </w:t>
+      </w:r>
+      <w:r>
+        <w:rPr>
+          <w:lang w:val="es-ES"/>
+        </w:rPr>
+        <w:t xml:space="preserve">visualizamos </w:t>
+      </w:r>
+      <w:r>
+        <w:rPr>
+          <w:lang w:val="es-ES"/>
+        </w:rPr>
+        <w:t xml:space="preserve">los 50 sujetos con más </w:t>
+      </w:r>
+      <w:proofErr w:type="spellStart"/>
+      <w:r>
+        <w:rPr>
+          <w:i/>
+          <w:iCs/>
+          <w:lang w:val="es-ES"/>
+        </w:rPr>
+        <w:t>trials</w:t>
+      </w:r>
+      <w:proofErr w:type="spellEnd"/>
+      <w:r>
+        <w:rPr>
+          <w:i/>
+          <w:iCs/>
+          <w:lang w:val="es-ES"/>
+        </w:rPr>
+        <w:t xml:space="preserve"> </w:t>
+      </w:r>
+      <w:r>
+        <w:rPr>
+          <w:lang w:val="es-ES"/>
+        </w:rPr>
+        <w:t xml:space="preserve">y los 50 sujetos con menos </w:t>
+      </w:r>
+      <w:proofErr w:type="spellStart"/>
+      <w:r>
+        <w:rPr>
+          <w:i/>
+          <w:iCs/>
+          <w:lang w:val="es-ES"/>
+        </w:rPr>
+        <w:t>trials</w:t>
+      </w:r>
+      <w:proofErr w:type="spellEnd"/>
+      <w:r>
+        <w:rPr>
+          <w:i/>
+          <w:iCs/>
+          <w:lang w:val="es-ES"/>
+        </w:rPr>
+        <w:t xml:space="preserve">. </w:t>
+      </w:r>
+      <w:r>
+        <w:rPr>
+          <w:lang w:val="es-ES"/>
+        </w:rPr>
+        <w:t xml:space="preserve">También </w:t>
+      </w:r>
+      <w:r>
+        <w:rPr>
+          <w:lang w:val="es-ES"/>
+        </w:rPr>
+        <w:t xml:space="preserve">visualizamos la distribución </w:t>
+      </w:r>
+      <w:r>
+        <w:rPr>
+          <w:lang w:val="es-ES"/>
+        </w:rPr>
+        <w:t xml:space="preserve">de </w:t>
+      </w:r>
+      <w:r>
+        <w:rPr>
+          <w:lang w:val="es-ES"/>
+        </w:rPr>
+        <w:t>los sujetos</w:t>
+      </w:r>
+      <w:r>
+        <w:rPr>
+          <w:lang w:val="es-ES"/>
+        </w:rPr>
+        <w:t xml:space="preserve"> por número de </w:t>
+      </w:r>
+      <w:proofErr w:type="spellStart"/>
+      <w:r>
+        <w:rPr>
+          <w:i/>
+          <w:iCs/>
+          <w:lang w:val="es-ES"/>
+        </w:rPr>
+        <w:t>trials</w:t>
+      </w:r>
+      <w:proofErr w:type="spellEnd"/>
+      <w:r>
+        <w:rPr>
+          <w:i/>
+          <w:iCs/>
+          <w:lang w:val="es-ES"/>
+        </w:rPr>
+        <w:t>.</w:t>
+      </w:r>
+    </w:p>
+    <w:p>
+      <w:pPr>
+        <w:rPr>
+          <w:lang w:val="es-ES"/>
+        </w:rPr>
+      </w:pPr>
+      <w:r>
+        <w:rPr>
+          <w:lang w:val="es-ES"/>
+        </w:rPr>
+        <w:t>Finalmente, v</w:t>
+      </w:r>
+      <w:r>
+        <w:rPr>
+          <w:lang w:val="es-ES"/>
+        </w:rPr>
+        <w:t xml:space="preserve">isualizamos </w:t>
+      </w:r>
+      <w:r>
+        <w:rPr>
+          <w:lang w:val="en-ES"/>
+        </w:rPr>
+        <w:t>y compara</w:t>
+      </w:r>
+      <w:proofErr w:type="spellStart"/>
+      <w:r>
+        <w:rPr>
+          <w:lang w:val="es-ES"/>
+        </w:rPr>
+        <w:t>mos</w:t>
+      </w:r>
+      <w:proofErr w:type="spellEnd"/>
+      <w:r>
+        <w:rPr>
+          <w:lang w:val="en-ES"/>
+        </w:rPr>
+        <w:t xml:space="preserve"> los promedios de la</w:t>
+      </w:r>
+      <w:r>
+        <w:rPr>
+          <w:lang w:val="es-ES"/>
+        </w:rPr>
+        <w:t xml:space="preserve"> primera y última</w:t>
+      </w:r>
+      <w:r>
+        <w:rPr>
+          <w:lang w:val="en-ES"/>
+        </w:rPr>
+        <w:t xml:space="preserve"> sesi</w:t>
+      </w:r>
+      <w:r>
+        <w:rPr>
+          <w:lang w:val="en-ES"/>
+        </w:rPr>
+        <w:t>ó</w:t>
+      </w:r>
+      <w:r>
+        <w:rPr>
+          <w:lang w:val="es-ES"/>
+        </w:rPr>
+        <w:t>n</w:t>
+      </w:r>
+      <w:r>
+        <w:rPr>
+          <w:lang w:val="en-ES"/>
+        </w:rPr>
+        <w:t xml:space="preserve"> de pacientes con deficiencias musculoesqueléticas en el tobillo</w:t>
+      </w:r>
+      <w:r>
+        <w:rPr>
+          <w:lang w:val="es-ES"/>
+        </w:rPr>
+        <w:t xml:space="preserve"> sometidos a 2 sesiones de rehabilitación</w:t>
+      </w:r>
+      <w:r>
+        <w:rPr>
+          <w:lang w:val="es-ES"/>
+        </w:rPr>
+        <w:t xml:space="preserve"> </w:t>
+      </w:r>
+      <w:r>
+        <w:rPr>
+          <w:lang w:val="en-ES"/>
+        </w:rPr>
+        <w:t xml:space="preserve">en relación con los promedios de </w:t>
+      </w:r>
+      <w:r>
+        <w:rPr>
+          <w:lang w:val="es-ES"/>
+        </w:rPr>
+        <w:t>los controles</w:t>
+      </w:r>
+      <w:r>
+        <w:rPr>
+          <w:lang w:val="en-ES"/>
+        </w:rPr>
+        <w:t xml:space="preserve"> sanos (HC). </w:t>
+      </w:r>
+      <w:r>
+        <w:rPr>
+          <w:lang w:val="es-ES"/>
+        </w:rPr>
+        <w:t xml:space="preserve">Para ello se utilizaron gráficos de líneas que </w:t>
+      </w:r>
+      <w:r>
+        <w:rPr>
+          <w:lang w:val="es-ES"/>
+        </w:rPr>
+        <w:t xml:space="preserve">representan la evolución de los promedios de peso corporal durante la fase de apoyo (% de la </w:t>
+      </w:r>
+      <w:r>
+        <w:rPr>
+          <w:lang w:val="es-ES"/>
+        </w:rPr>
+        <w:t xml:space="preserve">fase de apoyo o </w:t>
+      </w:r>
+      <w:proofErr w:type="spellStart"/>
+      <w:r>
+        <w:rPr>
+          <w:i/>
+          <w:iCs/>
+          <w:lang w:val="es-ES"/>
+        </w:rPr>
+        <w:t>stance</w:t>
+      </w:r>
+      <w:proofErr w:type="spellEnd"/>
+      <w:r>
+        <w:rPr>
+          <w:lang w:val="es-ES"/>
+        </w:rPr>
+        <w:t>) en las sesiones de terapia.</w:t>
+      </w:r>
+      <w:r>
+        <w:rPr>
+          <w:lang w:val="es-ES"/>
+        </w:rPr>
+        <w:t xml:space="preserve"> </w:t>
+      </w:r>
+      <w:r>
+        <w:rPr>
+          <w:lang w:val="en-ES"/>
+        </w:rPr>
+        <w:t>Esta visualización ayudó a identificar tendencias y patrones significativos en la evolución del peso corporal durante la fase de apoyo en diferentes sesiones de terapia.</w:t>
+      </w:r>
+      <w:r>
+        <w:rPr>
+          <w:lang w:val="es-ES"/>
+        </w:rPr>
+        <w:t xml:space="preserve"> </w:t>
+      </w:r>
+    </w:p>
+    <w:p>
+      <w:pPr>
+        <w:ind w:firstLine="0"/>
+        <w:rPr>
+          <w:lang w:val="es-ES"/>
+        </w:rPr>
+      </w:pPr>
+    </w:p>
+    <w:p>
+      <w:pPr>
+        <w:ind w:firstLine="0"/>
+        <w:rPr>
+          <w:lang w:val="es-ES"/>
+        </w:rPr>
+      </w:pPr>
+    </w:p>
+    <w:p>
+      <w:pPr>
+        <w:ind w:firstLine="0"/>
+        <w:rPr>
+          <w:lang w:val="es-ES"/>
+        </w:rPr>
+      </w:pPr>
+    </w:p>
+    <w:p>
+      <w:pPr>
+        <w:spacing w:after="0"/>
+        <w:ind w:firstLine="0"/>
+        <w:jc w:val="left"/>
+        <w:rPr>
+          <w:rFonts w:ascii="Times New Roman" w:hAnsi="Times New Roman"/>
+          <w:sz w:val="24"/>
+          <w:szCs w:val="24"/>
+          <w:lang w:val="en-ES" w:eastAsia="en-GB"/>
+        </w:rPr>
+      </w:pPr>
+    </w:p>
+    <w:p>
+      <w:pPr>
+        <w:rPr>
+          <w:lang w:val="en-ES"/>
+        </w:rPr>
+      </w:pPr>
+    </w:p>
+    <w:p>
+      <w:pPr>
+        <w:rPr>
+          <w:lang w:val="es-ES"/>
+        </w:rPr>
+      </w:pPr>
+    </w:p>
+    <w:p>
+      <w:pPr>
+        <w:rPr>
+          <w:lang w:val="es-ES"/>
+        </w:rPr>
+      </w:pPr>
+    </w:p>
+    <w:p>
+      <w:pPr>
+        <w:rPr>
+          <w:lang w:val="es-ES"/>
+        </w:rPr>
+      </w:pPr>
+    </w:p>
+    <w:p>
+      <w:pPr>
+        <w:rPr>
+          <w:lang w:val="es-ES"/>
+        </w:rPr>
+      </w:pPr>
+    </w:p>
+    <w:p>
+      <w:pPr>
+        <w:rPr>
+          <w:lang w:val="es-ES"/>
+        </w:rPr>
+      </w:pPr>
+    </w:p>
+    <w:p>
+      <w:pPr>
+        <w:rPr>
+          <w:lang w:val="es-ES"/>
+        </w:rPr>
+      </w:pPr>
+    </w:p>
+    <w:p>
+      <w:pPr>
+        <w:rPr>
+          <w:lang w:val="es-ES"/>
+        </w:rPr>
+      </w:pPr>
+    </w:p>
+    <w:p>
+      <w:pPr>
+        <w:rPr>
+          <w:lang w:val="es-ES"/>
+        </w:rPr>
+      </w:pPr>
+    </w:p>
+    <w:p>
+      <w:pPr>
+        <w:ind w:firstLine="0"/>
+        <w:rPr>
+          <w:lang w:val="es-ES"/>
+        </w:rPr>
+      </w:pPr>
+    </w:p>
+    <w:p>
+      <w:pPr>
+        <w:ind w:firstLine="0"/>
+        <w:rPr>
+          <w:lang w:val="es-ES"/>
+        </w:rPr>
+      </w:pPr>
+    </w:p>
+    <w:p>
+      <w:pPr>
+        <w:ind w:firstLine="0"/>
+        <w:rPr>
+          <w:lang w:val="es-ES"/>
+        </w:rPr>
+      </w:pPr>
+    </w:p>
+    <w:p>
+      <w:pPr>
+        <w:ind w:firstLine="0"/>
+        <w:rPr>
+          <w:lang w:val="es-ES"/>
+        </w:rPr>
+      </w:pPr>
+    </w:p>
+    <w:p>
+      <w:pPr>
+        <w:ind w:firstLine="0"/>
+        <w:rPr>
+          <w:lang w:val="es-ES"/>
+        </w:rPr>
+      </w:pPr>
+    </w:p>
+    <w:p>
+      <w:pPr>
+        <w:ind w:firstLine="0"/>
+        <w:rPr>
+          <w:lang w:val="en-ES"/>
+        </w:rPr>
+      </w:pPr>
+    </w:p>
+    <w:p>
+      <w:pPr>
+        <w:pStyle w:val="Heading2"/>
+        <w:rPr>
+          <w:lang w:val="es-ES"/>
+        </w:rPr>
+      </w:pPr>
+      <w:r>
+        <w:rPr>
+          <w:lang w:val="es-ES"/>
+        </w:rPr>
+        <w:t xml:space="preserve">Cohorte de pacientes </w:t>
+      </w:r>
+    </w:p>
+    <w:p>
+      <w:pPr>
+        <w:rPr>
+          <w:rFonts w:ascii="Calibri" w:hAnsi="Calibri" w:cs="Calibri"/>
+          <w:lang w:val="es-ES"/>
+        </w:rPr>
+      </w:pPr>
+      <w:r>
+        <w:rPr>
+          <w:rFonts w:ascii="Calibri" w:hAnsi="Calibri" w:cs="Calibri"/>
+          <w:lang w:val="es-ES"/>
+        </w:rPr>
+        <w:t xml:space="preserve">Debemos acotar. Plantearnos hacer un subconjunto de individuos que sean más o menos homogéneos: estado inicial parecido, que tengan un número de sesión igual, por edad, por enfermedad o desorden, etc. Hacer el mismo análisis para diferentes patologías. </w:t>
+      </w:r>
+    </w:p>
+    <w:p>
+      <w:pPr>
+        <w:ind w:firstLine="0"/>
+        <w:rPr>
+          <w:lang w:val="es-ES"/>
+        </w:rPr>
+      </w:pPr>
+    </w:p>
+    <w:p>
+      <w:pPr>
+        <w:rPr>
+          <w:lang w:val="es-ES"/>
+        </w:rPr>
+      </w:pPr>
+    </w:p>
+    <w:p>
+      <w:pPr>
+        <w:pStyle w:val="Heading2"/>
+        <w:rPr>
+          <w:lang w:val="es-ES"/>
+        </w:rPr>
+      </w:pPr>
+      <w:r>
+        <w:rPr>
+          <w:lang w:val="es-ES"/>
+        </w:rPr>
+        <w:t>Análisis exploratorio de los datos</w:t>
+      </w:r>
+      <w:bookmarkEnd w:id="8"/>
+      <w:r>
+        <w:rPr>
+          <w:lang w:val="es-ES"/>
+        </w:rPr>
+        <w:t xml:space="preserve"> </w:t>
+      </w:r>
+    </w:p>
+    <w:p>
+      <w:pPr>
+        <w:rPr>
+          <w:lang w:val="es-ES"/>
+        </w:rPr>
+      </w:pPr>
+    </w:p>
+    <w:p>
+      <w:pPr>
+        <w:pStyle w:val="ListParagraph"/>
+        <w:numPr>
+          <w:ilvl w:val="0"/>
+          <w:numId w:val="26"/>
+        </w:numPr>
+        <w:rPr>
+          <w:lang w:val="es-ES"/>
+        </w:rPr>
+      </w:pPr>
+      <w:r>
+        <w:rPr>
+          <w:lang w:val="es-ES"/>
+        </w:rPr>
+        <w:t xml:space="preserve">Utilizamos los datos </w:t>
+      </w:r>
+      <w:proofErr w:type="spellStart"/>
+      <w:r>
+        <w:rPr>
+          <w:lang w:val="es-ES"/>
+        </w:rPr>
+        <w:t>postpreocesados</w:t>
+      </w:r>
+      <w:proofErr w:type="spellEnd"/>
+      <w:r>
+        <w:rPr>
+          <w:lang w:val="es-ES"/>
+        </w:rPr>
+        <w:t xml:space="preserve"> proporcionados por </w:t>
+      </w:r>
+      <w:proofErr w:type="spellStart"/>
+      <w:r>
+        <w:rPr>
+          <w:lang w:val="es-ES"/>
+        </w:rPr>
+        <w:t>GaitRec</w:t>
+      </w:r>
+      <w:proofErr w:type="spellEnd"/>
+      <w:r>
+        <w:rPr>
+          <w:lang w:val="es-ES"/>
+        </w:rPr>
+        <w:t xml:space="preserve">. </w:t>
+      </w:r>
+    </w:p>
+    <w:p>
+      <w:pPr>
+        <w:pStyle w:val="ListParagraph"/>
+        <w:numPr>
+          <w:ilvl w:val="0"/>
+          <w:numId w:val="26"/>
+        </w:numPr>
+        <w:rPr>
+          <w:lang w:val="es-ES"/>
+        </w:rPr>
+      </w:pPr>
+      <w:r>
+        <w:rPr>
+          <w:lang w:val="es-ES"/>
+        </w:rPr>
+        <w:t xml:space="preserve">Train test Split </w:t>
+      </w:r>
+      <w:proofErr w:type="spellStart"/>
+      <w:r>
+        <w:rPr>
+          <w:lang w:val="es-ES"/>
+        </w:rPr>
+        <w:t>metadata</w:t>
+      </w:r>
+      <w:proofErr w:type="spellEnd"/>
+      <w:r>
+        <w:rPr>
+          <w:lang w:val="es-ES"/>
+        </w:rPr>
+        <w:t xml:space="preserve"> </w:t>
+      </w:r>
+    </w:p>
+    <w:p>
+      <w:pPr>
+        <w:rPr>
+          <w:lang w:val="es-ES"/>
+        </w:rPr>
+      </w:pPr>
+    </w:p>
+    <w:p>
+      <w:pPr>
+        <w:rPr>
+          <w:lang w:val="es-ES"/>
+        </w:rPr>
+      </w:pPr>
+    </w:p>
+    <w:p>
+      <w:pPr>
+        <w:rPr>
+          <w:lang w:val="es-ES"/>
+        </w:rPr>
+      </w:pPr>
+      <w:bookmarkStart w:id="9" w:name="_Toc143360903"/>
+    </w:p>
+    <w:p>
+      <w:pPr>
+        <w:pStyle w:val="Heading2"/>
+        <w:rPr>
+          <w:lang w:val="es-ES"/>
+        </w:rPr>
+      </w:pPr>
+      <w:r>
+        <w:rPr>
+          <w:lang w:val="es-ES"/>
+        </w:rPr>
+        <w:t>Estudio de la población y recolección de datos</w:t>
+      </w:r>
+      <w:bookmarkEnd w:id="9"/>
+    </w:p>
+    <w:p>
+      <w:pPr>
+        <w:pStyle w:val="Heading2"/>
+        <w:rPr>
+          <w:lang w:val="es-ES"/>
+        </w:rPr>
+      </w:pPr>
+      <w:bookmarkStart w:id="10" w:name="_Toc143360905"/>
+      <w:r>
+        <w:rPr>
+          <w:lang w:val="es-ES"/>
+        </w:rPr>
+        <w:t>Preprocesamiento de los datos</w:t>
+      </w:r>
+      <w:bookmarkEnd w:id="10"/>
+    </w:p>
+    <w:p>
+      <w:pPr>
+        <w:ind w:firstLine="0"/>
+        <w:rPr>
+          <w:rFonts w:cs="Tahoma"/>
+          <w:szCs w:val="22"/>
+          <w:lang w:val="en-ES"/>
+        </w:rPr>
+      </w:pPr>
+      <w:r>
+        <w:rPr>
+          <w:rFonts w:cs="Tahoma"/>
+          <w:szCs w:val="22"/>
+          <w:lang w:val="en-ES"/>
+        </w:rPr>
+        <w:t>1. Agrupar por grupo y número de sesiones</w:t>
+      </w:r>
+    </w:p>
+    <w:p>
+      <w:pPr>
+        <w:ind w:firstLine="0"/>
+        <w:rPr>
+          <w:rFonts w:cs="Tahoma"/>
+          <w:szCs w:val="22"/>
+          <w:lang w:val="en-ES"/>
+        </w:rPr>
+      </w:pPr>
+      <w:r>
+        <w:rPr>
+          <w:rFonts w:cs="Tahoma"/>
+          <w:szCs w:val="22"/>
+          <w:lang w:val="en-ES"/>
+        </w:rPr>
+        <w:t>2. Primera y última sessión por paciente</w:t>
+      </w:r>
     </w:p>
     <w:p>
       <w:pPr>
@@ -34038,10 +35938,18 @@
           <w:rFonts w:cs="Tahoma"/>
           <w:color w:val="212121"/>
           <w:szCs w:val="22"/>
-          <w:highlight w:val="yellow"/>
-          <w:lang w:val="es-ES" w:eastAsia="en-GB"/>
-        </w:rPr>
-      </w:pPr>
+          <w:lang w:val="en-ES" w:eastAsia="en-GB"/>
+        </w:rPr>
+      </w:pPr>
+      <w:r>
+        <w:rPr>
+          <w:rFonts w:cs="Tahoma"/>
+          <w:color w:val="212121"/>
+          <w:szCs w:val="22"/>
+          <w:lang w:val="en-ES" w:eastAsia="en-GB"/>
+        </w:rPr>
+        <w:t>3. Media de los trials por sesión para cada paciente</w:t>
+      </w:r>
     </w:p>
     <w:p>
       <w:pPr>
@@ -34070,10 +35978,18 @@
           <w:rFonts w:cs="Tahoma"/>
           <w:color w:val="212121"/>
           <w:szCs w:val="22"/>
-          <w:highlight w:val="yellow"/>
           <w:lang w:val="en-ES" w:eastAsia="en-GB"/>
         </w:rPr>
       </w:pPr>
+      <w:r>
+        <w:rPr>
+          <w:rFonts w:cs="Tahoma"/>
+          <w:color w:val="212121"/>
+          <w:szCs w:val="22"/>
+          <w:lang w:val="en-ES" w:eastAsia="en-GB"/>
+        </w:rPr>
+        <w:t>4. Selección de CSV para el modelo</w:t>
+      </w:r>
     </w:p>
     <w:p>
       <w:pPr>
@@ -34102,10 +36018,18 @@
           <w:rFonts w:cs="Tahoma"/>
           <w:color w:val="212121"/>
           <w:szCs w:val="22"/>
-          <w:highlight w:val="yellow"/>
           <w:lang w:val="en-ES" w:eastAsia="en-GB"/>
         </w:rPr>
       </w:pPr>
+      <w:r>
+        <w:rPr>
+          <w:rFonts w:cs="Tahoma"/>
+          <w:color w:val="212121"/>
+          <w:szCs w:val="22"/>
+          <w:lang w:val="en-ES" w:eastAsia="en-GB"/>
+        </w:rPr>
+        <w:t>5. Unir ambas extremidades inferiores en un único dataset</w:t>
+      </w:r>
     </w:p>
     <w:p>
       <w:pPr>
@@ -34134,1778 +36058,6 @@
           <w:rFonts w:cs="Tahoma"/>
           <w:color w:val="212121"/>
           <w:szCs w:val="22"/>
-          <w:highlight w:val="yellow"/>
-          <w:lang w:val="en-ES" w:eastAsia="en-GB"/>
-        </w:rPr>
-      </w:pPr>
-    </w:p>
-    <w:p>
-      <w:pPr>
-        <w:tabs>
-          <w:tab w:val="left" w:pos="916"/>
-          <w:tab w:val="left" w:pos="1832"/>
-          <w:tab w:val="left" w:pos="2748"/>
-          <w:tab w:val="left" w:pos="3664"/>
-          <w:tab w:val="left" w:pos="4580"/>
-          <w:tab w:val="left" w:pos="5496"/>
-          <w:tab w:val="left" w:pos="6412"/>
-          <w:tab w:val="left" w:pos="7328"/>
-          <w:tab w:val="left" w:pos="8244"/>
-          <w:tab w:val="left" w:pos="9160"/>
-          <w:tab w:val="left" w:pos="10076"/>
-          <w:tab w:val="left" w:pos="10992"/>
-          <w:tab w:val="left" w:pos="11908"/>
-          <w:tab w:val="left" w:pos="12824"/>
-          <w:tab w:val="left" w:pos="13740"/>
-          <w:tab w:val="left" w:pos="14656"/>
-        </w:tabs>
-        <w:spacing w:line="244" w:lineRule="atLeast"/>
-        <w:ind w:firstLine="0"/>
-        <w:jc w:val="left"/>
-        <w:rPr>
-          <w:rFonts w:cs="Tahoma"/>
-          <w:color w:val="212121"/>
-          <w:szCs w:val="22"/>
-          <w:highlight w:val="yellow"/>
-          <w:lang w:val="en-ES" w:eastAsia="en-GB"/>
-        </w:rPr>
-      </w:pPr>
-    </w:p>
-    <w:p>
-      <w:pPr>
-        <w:tabs>
-          <w:tab w:val="left" w:pos="916"/>
-          <w:tab w:val="left" w:pos="1832"/>
-          <w:tab w:val="left" w:pos="2748"/>
-          <w:tab w:val="left" w:pos="3664"/>
-          <w:tab w:val="left" w:pos="4580"/>
-          <w:tab w:val="left" w:pos="5496"/>
-          <w:tab w:val="left" w:pos="6412"/>
-          <w:tab w:val="left" w:pos="7328"/>
-          <w:tab w:val="left" w:pos="8244"/>
-          <w:tab w:val="left" w:pos="9160"/>
-          <w:tab w:val="left" w:pos="10076"/>
-          <w:tab w:val="left" w:pos="10992"/>
-          <w:tab w:val="left" w:pos="11908"/>
-          <w:tab w:val="left" w:pos="12824"/>
-          <w:tab w:val="left" w:pos="13740"/>
-          <w:tab w:val="left" w:pos="14656"/>
-        </w:tabs>
-        <w:spacing w:line="244" w:lineRule="atLeast"/>
-        <w:ind w:firstLine="0"/>
-        <w:jc w:val="left"/>
-        <w:rPr>
-          <w:rFonts w:cs="Tahoma"/>
-          <w:color w:val="212121"/>
-          <w:szCs w:val="22"/>
-          <w:highlight w:val="yellow"/>
-          <w:lang w:val="en-ES" w:eastAsia="en-GB"/>
-        </w:rPr>
-      </w:pPr>
-    </w:p>
-    <w:p>
-      <w:pPr>
-        <w:tabs>
-          <w:tab w:val="left" w:pos="916"/>
-          <w:tab w:val="left" w:pos="1832"/>
-          <w:tab w:val="left" w:pos="2748"/>
-          <w:tab w:val="left" w:pos="3664"/>
-          <w:tab w:val="left" w:pos="4580"/>
-          <w:tab w:val="left" w:pos="5496"/>
-          <w:tab w:val="left" w:pos="6412"/>
-          <w:tab w:val="left" w:pos="7328"/>
-          <w:tab w:val="left" w:pos="8244"/>
-          <w:tab w:val="left" w:pos="9160"/>
-          <w:tab w:val="left" w:pos="10076"/>
-          <w:tab w:val="left" w:pos="10992"/>
-          <w:tab w:val="left" w:pos="11908"/>
-          <w:tab w:val="left" w:pos="12824"/>
-          <w:tab w:val="left" w:pos="13740"/>
-          <w:tab w:val="left" w:pos="14656"/>
-        </w:tabs>
-        <w:spacing w:line="244" w:lineRule="atLeast"/>
-        <w:ind w:firstLine="0"/>
-        <w:jc w:val="left"/>
-        <w:rPr>
-          <w:rFonts w:cs="Tahoma"/>
-          <w:color w:val="212121"/>
-          <w:szCs w:val="22"/>
-          <w:highlight w:val="yellow"/>
-          <w:lang w:val="en-ES" w:eastAsia="en-GB"/>
-        </w:rPr>
-      </w:pPr>
-    </w:p>
-    <w:p>
-      <w:pPr>
-        <w:tabs>
-          <w:tab w:val="left" w:pos="916"/>
-          <w:tab w:val="left" w:pos="1832"/>
-          <w:tab w:val="left" w:pos="2748"/>
-          <w:tab w:val="left" w:pos="3664"/>
-          <w:tab w:val="left" w:pos="4580"/>
-          <w:tab w:val="left" w:pos="5496"/>
-          <w:tab w:val="left" w:pos="6412"/>
-          <w:tab w:val="left" w:pos="7328"/>
-          <w:tab w:val="left" w:pos="8244"/>
-          <w:tab w:val="left" w:pos="9160"/>
-          <w:tab w:val="left" w:pos="10076"/>
-          <w:tab w:val="left" w:pos="10992"/>
-          <w:tab w:val="left" w:pos="11908"/>
-          <w:tab w:val="left" w:pos="12824"/>
-          <w:tab w:val="left" w:pos="13740"/>
-          <w:tab w:val="left" w:pos="14656"/>
-        </w:tabs>
-        <w:spacing w:line="244" w:lineRule="atLeast"/>
-        <w:ind w:firstLine="0"/>
-        <w:jc w:val="left"/>
-        <w:rPr>
-          <w:rFonts w:cs="Tahoma"/>
-          <w:color w:val="212121"/>
-          <w:szCs w:val="22"/>
-          <w:lang w:val="es-ES" w:eastAsia="en-GB"/>
-        </w:rPr>
-      </w:pPr>
-      <w:r>
-        <w:rPr>
-          <w:rFonts w:cs="Tahoma"/>
-          <w:color w:val="212121"/>
-          <w:szCs w:val="22"/>
-          <w:highlight w:val="yellow"/>
-          <w:lang w:val="es-ES" w:eastAsia="en-GB"/>
-        </w:rPr>
-        <w:t xml:space="preserve">6. Aplicamos el mismo procesamiento que hemos hecho en el </w:t>
-      </w:r>
-      <w:proofErr w:type="spellStart"/>
-      <w:r>
-        <w:rPr>
-          <w:rFonts w:cs="Tahoma"/>
-          <w:i/>
-          <w:iCs/>
-          <w:color w:val="212121"/>
-          <w:szCs w:val="22"/>
-          <w:highlight w:val="yellow"/>
-          <w:lang w:val="es-ES" w:eastAsia="en-GB"/>
-        </w:rPr>
-        <w:t>dataset</w:t>
-      </w:r>
-      <w:proofErr w:type="spellEnd"/>
-      <w:r>
-        <w:rPr>
-          <w:rFonts w:cs="Tahoma"/>
-          <w:color w:val="212121"/>
-          <w:szCs w:val="22"/>
-          <w:highlight w:val="yellow"/>
-          <w:lang w:val="es-ES" w:eastAsia="en-GB"/>
-        </w:rPr>
-        <w:t xml:space="preserve"> de entrenamiento, al </w:t>
-      </w:r>
-      <w:proofErr w:type="spellStart"/>
-      <w:r>
-        <w:rPr>
-          <w:rFonts w:cs="Tahoma"/>
-          <w:i/>
-          <w:iCs/>
-          <w:color w:val="212121"/>
-          <w:szCs w:val="22"/>
-          <w:highlight w:val="yellow"/>
-          <w:lang w:val="es-ES" w:eastAsia="en-GB"/>
-        </w:rPr>
-        <w:t>dataset</w:t>
-      </w:r>
-      <w:proofErr w:type="spellEnd"/>
-      <w:r>
-        <w:rPr>
-          <w:rFonts w:cs="Tahoma"/>
-          <w:color w:val="212121"/>
-          <w:szCs w:val="22"/>
-          <w:highlight w:val="yellow"/>
-          <w:lang w:val="es-ES" w:eastAsia="en-GB"/>
-        </w:rPr>
-        <w:t xml:space="preserve"> de prueba.</w:t>
-      </w:r>
-      <w:r>
-        <w:rPr>
-          <w:rFonts w:cs="Tahoma"/>
-          <w:color w:val="212121"/>
-          <w:szCs w:val="22"/>
-          <w:lang w:val="es-ES" w:eastAsia="en-GB"/>
-        </w:rPr>
-        <w:t xml:space="preserve"> </w:t>
-      </w:r>
-    </w:p>
-    <w:p>
-      <w:pPr>
-        <w:tabs>
-          <w:tab w:val="left" w:pos="916"/>
-          <w:tab w:val="left" w:pos="1832"/>
-          <w:tab w:val="left" w:pos="2748"/>
-          <w:tab w:val="left" w:pos="3664"/>
-          <w:tab w:val="left" w:pos="4580"/>
-          <w:tab w:val="left" w:pos="5496"/>
-          <w:tab w:val="left" w:pos="6412"/>
-          <w:tab w:val="left" w:pos="7328"/>
-          <w:tab w:val="left" w:pos="8244"/>
-          <w:tab w:val="left" w:pos="9160"/>
-          <w:tab w:val="left" w:pos="10076"/>
-          <w:tab w:val="left" w:pos="10992"/>
-          <w:tab w:val="left" w:pos="11908"/>
-          <w:tab w:val="left" w:pos="12824"/>
-          <w:tab w:val="left" w:pos="13740"/>
-          <w:tab w:val="left" w:pos="14656"/>
-        </w:tabs>
-        <w:spacing w:line="244" w:lineRule="atLeast"/>
-        <w:ind w:firstLine="0"/>
-        <w:jc w:val="left"/>
-        <w:rPr>
-          <w:rFonts w:cs="Tahoma"/>
-          <w:color w:val="212121"/>
-          <w:szCs w:val="22"/>
-          <w:lang w:val="es-ES" w:eastAsia="en-GB"/>
-        </w:rPr>
-      </w:pPr>
-      <w:r>
-        <w:rPr>
-          <w:rFonts w:cs="Tahoma"/>
-          <w:color w:val="212121"/>
-          <w:szCs w:val="22"/>
-          <w:lang w:val="es-ES" w:eastAsia="en-GB"/>
-        </w:rPr>
-        <w:t xml:space="preserve">7. Hacer esquema de full </w:t>
-      </w:r>
-      <w:proofErr w:type="spellStart"/>
-      <w:r>
-        <w:rPr>
-          <w:rFonts w:cs="Tahoma"/>
-          <w:color w:val="212121"/>
-          <w:szCs w:val="22"/>
-          <w:lang w:val="es-ES" w:eastAsia="en-GB"/>
-        </w:rPr>
-        <w:t>preprocessing</w:t>
-      </w:r>
-      <w:proofErr w:type="spellEnd"/>
-      <w:r>
-        <w:rPr>
-          <w:rFonts w:cs="Tahoma"/>
-          <w:color w:val="212121"/>
-          <w:szCs w:val="22"/>
-          <w:lang w:val="es-ES" w:eastAsia="en-GB"/>
-        </w:rPr>
-        <w:t xml:space="preserve"> pipeline para la construcción </w:t>
-      </w:r>
-      <w:proofErr w:type="spellStart"/>
-      <w:r>
-        <w:rPr>
-          <w:rFonts w:cs="Tahoma"/>
-          <w:color w:val="212121"/>
-          <w:szCs w:val="22"/>
-          <w:lang w:val="es-ES" w:eastAsia="en-GB"/>
-        </w:rPr>
-        <w:t xml:space="preserve">de </w:t>
-      </w:r>
-      <w:proofErr w:type="spellEnd"/>
-      <w:r>
-        <w:rPr>
-          <w:rFonts w:cs="Tahoma"/>
-          <w:color w:val="212121"/>
-          <w:szCs w:val="22"/>
-          <w:lang w:val="es-ES" w:eastAsia="en-GB"/>
-        </w:rPr>
-        <w:t xml:space="preserve">los </w:t>
-      </w:r>
-      <w:proofErr w:type="spellStart"/>
-      <w:r>
-        <w:rPr>
-          <w:rFonts w:cs="Tahoma"/>
-          <w:color w:val="212121"/>
-          <w:szCs w:val="22"/>
-          <w:lang w:val="es-ES" w:eastAsia="en-GB"/>
-        </w:rPr>
-        <w:t>datasets</w:t>
-      </w:r>
-      <w:proofErr w:type="spellEnd"/>
-    </w:p>
-    <w:p>
-      <w:pPr>
-        <w:rPr>
-          <w:lang w:val="es-ES"/>
-        </w:rPr>
-      </w:pPr>
-    </w:p>
-    <w:p>
-      <w:pPr>
-        <w:rPr>
-          <w:lang w:val="es-ES"/>
-        </w:rPr>
-      </w:pPr>
-    </w:p>
-    <w:p>
-      <w:pPr>
-        <w:rPr>
-          <w:lang w:val="es-ES"/>
-        </w:rPr>
-      </w:pPr>
-    </w:p>
-    <w:p>
-      <w:pPr>
-        <w:rPr>
-          <w:lang w:val="es-ES"/>
-        </w:rPr>
-      </w:pPr>
-    </w:p>
-    <w:p>
-      <w:pPr>
-        <w:rPr>
-          <w:lang w:val="es-ES"/>
-        </w:rPr>
-      </w:pPr>
-    </w:p>
-    <w:p>
-      <w:pPr>
-        <w:tabs>
-          <w:tab w:val="left" w:pos="1054"/>
-        </w:tabs>
-        <w:ind w:firstLine="0"/>
-        <w:rPr>
-          <w:lang w:val="es-ES"/>
-        </w:rPr>
-      </w:pPr>
-    </w:p>
-    <w:p>
-      <w:pPr>
-        <w:tabs>
-          <w:tab w:val="left" w:pos="1054"/>
-        </w:tabs>
-        <w:ind w:firstLine="0"/>
-        <w:rPr>
-          <w:lang w:val="es-ES"/>
-        </w:rPr>
-      </w:pPr>
-    </w:p>
-    <w:p>
-      <w:pPr>
-        <w:tabs>
-          <w:tab w:val="left" w:pos="1054"/>
-        </w:tabs>
-        <w:ind w:firstLine="0"/>
-        <w:rPr>
-          <w:lang w:val="es-ES"/>
-        </w:rPr>
-      </w:pPr>
-    </w:p>
-    <w:p>
-      <w:pPr>
-        <w:tabs>
-          <w:tab w:val="left" w:pos="1054"/>
-        </w:tabs>
-        <w:ind w:firstLine="0"/>
-        <w:rPr>
-          <w:lang w:val="es-ES"/>
-        </w:rPr>
-      </w:pPr>
-    </w:p>
-    <w:p>
-      <w:pPr>
-        <w:tabs>
-          <w:tab w:val="left" w:pos="1054"/>
-        </w:tabs>
-        <w:ind w:firstLine="0"/>
-        <w:rPr>
-          <w:lang w:val="es-ES"/>
-        </w:rPr>
-      </w:pPr>
-    </w:p>
-    <w:p>
-      <w:pPr>
-        <w:pStyle w:val="Heading2"/>
-        <w:rPr>
-          <w:lang w:val="es-ES"/>
-        </w:rPr>
-      </w:pPr>
-      <w:r>
-        <w:rPr>
-          <w:lang w:val="es-ES"/>
-        </w:rPr>
-        <w:t>Análisis y comprobaciones iniciales</w:t>
-      </w:r>
-    </w:p>
-    <w:p>
-      <w:pPr>
-        <w:rPr>
-          <w:lang w:val="es-ES"/>
-        </w:rPr>
-      </w:pPr>
-      <w:r>
-        <w:rPr>
-          <w:lang w:val="es-ES"/>
-        </w:rPr>
-        <w:t>R</w:t>
-      </w:r>
-      <w:r>
-        <w:rPr>
-          <w:lang w:val="es-ES"/>
-        </w:rPr>
-        <w:t xml:space="preserve">ealizamos </w:t>
-      </w:r>
-      <w:r>
-        <w:rPr>
-          <w:lang w:val="es-ES"/>
-        </w:rPr>
-        <w:t xml:space="preserve">un </w:t>
-      </w:r>
-      <w:r>
-        <w:rPr>
-          <w:lang w:val="es-ES"/>
-        </w:rPr>
-        <w:t xml:space="preserve">análisis inicial </w:t>
-      </w:r>
-      <w:r>
-        <w:rPr>
-          <w:lang w:val="es-ES"/>
-        </w:rPr>
-        <w:t>previo</w:t>
-      </w:r>
-      <w:r>
-        <w:rPr>
-          <w:lang w:val="es-ES"/>
-        </w:rPr>
-        <w:t xml:space="preserve"> y una serie de comprobaciones</w:t>
-      </w:r>
-      <w:r>
-        <w:rPr>
-          <w:lang w:val="es-ES"/>
-        </w:rPr>
-        <w:t>.</w:t>
-      </w:r>
-      <w:r>
-        <w:rPr>
-          <w:lang w:val="es-ES"/>
-        </w:rPr>
-        <w:t xml:space="preserve"> </w:t>
-      </w:r>
-    </w:p>
-    <w:p>
-      <w:pPr>
-        <w:rPr>
-          <w:lang w:val="es-ES"/>
-        </w:rPr>
-      </w:pPr>
-      <w:r>
-        <w:rPr>
-          <w:lang w:val="es-ES"/>
-        </w:rPr>
-        <w:t>E</w:t>
-      </w:r>
-      <w:r>
-        <w:rPr>
-          <w:lang w:val="es-ES"/>
-        </w:rPr>
-        <w:t>n</w:t>
-      </w:r>
-      <w:r>
-        <w:rPr>
-          <w:lang w:val="es-ES"/>
-        </w:rPr>
-        <w:t xml:space="preserve"> </w:t>
-      </w:r>
-      <w:r>
-        <w:rPr>
-          <w:lang w:val="es-ES"/>
-        </w:rPr>
-        <w:t xml:space="preserve">el </w:t>
-      </w:r>
-      <w:r>
-        <w:rPr>
-          <w:lang w:val="es-ES"/>
-        </w:rPr>
-        <w:t xml:space="preserve">archivo CSV </w:t>
-      </w:r>
-      <w:r>
-        <w:rPr>
-          <w:lang w:val="es-ES"/>
-        </w:rPr>
-        <w:t>que</w:t>
-      </w:r>
-      <w:r>
-        <w:rPr>
-          <w:lang w:val="es-ES"/>
-        </w:rPr>
-        <w:t xml:space="preserve"> </w:t>
-      </w:r>
-      <w:r>
-        <w:rPr>
-          <w:lang w:val="es-ES"/>
-        </w:rPr>
-        <w:t xml:space="preserve">contiene </w:t>
-      </w:r>
-      <w:r>
-        <w:rPr>
-          <w:lang w:val="es-ES"/>
-        </w:rPr>
-        <w:t>los metadatos de los pacientes pertenecientes solamente al conjunto de entrenamiento no balanceado</w:t>
-      </w:r>
-      <w:r>
-        <w:rPr>
-          <w:lang w:val="es-ES"/>
-        </w:rPr>
-        <w:t>,</w:t>
-      </w:r>
-      <w:r>
-        <w:rPr>
-          <w:lang w:val="es-ES"/>
-        </w:rPr>
-        <w:t xml:space="preserve"> consultamos </w:t>
-      </w:r>
-      <w:r>
-        <w:rPr>
-          <w:lang w:val="es-ES"/>
-        </w:rPr>
-        <w:t>el número de pacientes por grupo o clase</w:t>
-      </w:r>
-      <w:r>
-        <w:rPr>
-          <w:lang w:val="es-ES"/>
-        </w:rPr>
-        <w:t xml:space="preserve"> y </w:t>
-      </w:r>
-      <w:r>
-        <w:rPr>
-          <w:lang w:val="es-ES"/>
-        </w:rPr>
-        <w:t xml:space="preserve">el número de pacientes únicos para cada </w:t>
-      </w:r>
-      <w:r>
-        <w:rPr>
-          <w:lang w:val="es-ES"/>
-        </w:rPr>
-        <w:t>subclase</w:t>
-      </w:r>
-      <w:r>
-        <w:rPr>
-          <w:lang w:val="es-ES"/>
-        </w:rPr>
-        <w:t>.</w:t>
-      </w:r>
-    </w:p>
-    <w:p>
-      <w:pPr>
-        <w:rPr>
-          <w:i/>
-          <w:iCs/>
-          <w:lang w:val="es-ES"/>
-        </w:rPr>
-      </w:pPr>
-      <w:r>
-        <w:rPr>
-          <w:lang w:val="es-ES"/>
-        </w:rPr>
-        <w:t xml:space="preserve">En </w:t>
-      </w:r>
-      <w:r>
-        <w:rPr>
-          <w:lang w:val="es-ES"/>
-        </w:rPr>
-        <w:t xml:space="preserve">los archivos </w:t>
-      </w:r>
-      <w:r>
-        <w:rPr>
-          <w:lang w:val="en-ES"/>
-        </w:rPr>
-        <w:t>"GRF</w:t>
-      </w:r>
-      <w:r>
-        <w:rPr>
-          <w:lang w:val="es-ES"/>
-        </w:rPr>
-        <w:t>_</w:t>
-      </w:r>
-      <w:r>
-        <w:rPr>
-          <w:lang w:val="en-ES"/>
-        </w:rPr>
-        <w:t>tipo</w:t>
-      </w:r>
-      <w:r>
-        <w:rPr>
-          <w:lang w:val="es-ES"/>
-        </w:rPr>
-        <w:t>_</w:t>
-      </w:r>
-      <w:r>
-        <w:rPr>
-          <w:lang w:val="en-ES"/>
-        </w:rPr>
-        <w:t>procesamiento</w:t>
-      </w:r>
-      <w:r>
-        <w:rPr>
-          <w:lang w:val="es-ES"/>
-        </w:rPr>
-        <w:t>_</w:t>
-      </w:r>
-      <w:r>
-        <w:rPr>
-          <w:lang w:val="en-ES"/>
-        </w:rPr>
-        <w:t xml:space="preserve">lado.csv" </w:t>
-      </w:r>
-      <w:r>
-        <w:rPr>
-          <w:lang w:val="es-ES"/>
-        </w:rPr>
-        <w:t>de la carpeta “</w:t>
-      </w:r>
-      <w:proofErr w:type="spellStart"/>
-      <w:r>
-        <w:rPr>
-          <w:lang w:val="es-ES"/>
-        </w:rPr>
-        <w:t>postprocessed_train</w:t>
-      </w:r>
-      <w:proofErr w:type="spellEnd"/>
-      <w:r>
-        <w:rPr>
-          <w:lang w:val="es-ES"/>
-        </w:rPr>
-        <w:t xml:space="preserve">”, </w:t>
-      </w:r>
-      <w:r>
-        <w:rPr>
-          <w:lang w:val="es-ES"/>
-        </w:rPr>
-        <w:t xml:space="preserve">correspondientes </w:t>
-      </w:r>
-      <w:r>
-        <w:rPr>
-          <w:lang w:val="es-ES"/>
-        </w:rPr>
-        <w:t>al conjunto</w:t>
-      </w:r>
-      <w:r>
-        <w:rPr>
-          <w:lang w:val="es-ES"/>
-        </w:rPr>
-        <w:t xml:space="preserve"> de entrenamiento</w:t>
-      </w:r>
-      <w:r>
-        <w:rPr>
-          <w:lang w:val="es-ES"/>
-        </w:rPr>
-        <w:t xml:space="preserve">”, </w:t>
-      </w:r>
-      <w:r>
-        <w:rPr>
-          <w:lang w:val="es-ES"/>
-        </w:rPr>
-        <w:t>comprobamos</w:t>
-      </w:r>
-      <w:r>
-        <w:rPr>
-          <w:lang w:val="es-ES"/>
-        </w:rPr>
-        <w:t xml:space="preserve"> </w:t>
-      </w:r>
-      <w:r>
-        <w:rPr>
-          <w:lang w:val="es-ES"/>
-        </w:rPr>
-        <w:t xml:space="preserve">si había pacientes </w:t>
-      </w:r>
-      <w:r>
-        <w:rPr>
-          <w:lang w:val="es-ES"/>
-        </w:rPr>
-        <w:t>que sólo tuviera</w:t>
-      </w:r>
-      <w:r>
-        <w:rPr>
-          <w:lang w:val="es-ES"/>
-        </w:rPr>
-        <w:t>n</w:t>
-      </w:r>
-      <w:r>
-        <w:rPr>
-          <w:lang w:val="es-ES"/>
-        </w:rPr>
-        <w:t xml:space="preserve"> una sesión, </w:t>
-      </w:r>
-      <w:r>
-        <w:rPr>
-          <w:lang w:val="es-ES"/>
-        </w:rPr>
-        <w:t>o,</w:t>
-      </w:r>
-      <w:r>
-        <w:rPr>
-          <w:lang w:val="es-ES"/>
-        </w:rPr>
-        <w:t xml:space="preserve"> por el contrario, que </w:t>
-      </w:r>
-      <w:r>
-        <w:rPr>
-          <w:lang w:val="es-ES"/>
-        </w:rPr>
-        <w:t>cada</w:t>
-      </w:r>
-      <w:r>
-        <w:rPr>
-          <w:lang w:val="es-ES"/>
-        </w:rPr>
-        <w:t xml:space="preserve"> individuo </w:t>
-      </w:r>
-      <w:r>
-        <w:rPr>
-          <w:lang w:val="es-ES"/>
-        </w:rPr>
-        <w:t>tuviera</w:t>
-      </w:r>
-      <w:r>
-        <w:rPr>
-          <w:lang w:val="es-ES"/>
-        </w:rPr>
-        <w:t xml:space="preserve"> </w:t>
-      </w:r>
-      <w:r>
-        <w:rPr>
-          <w:lang w:val="es-ES"/>
-        </w:rPr>
-        <w:t>varias</w:t>
-      </w:r>
-      <w:r>
-        <w:rPr>
-          <w:lang w:val="es-ES"/>
-        </w:rPr>
-        <w:t xml:space="preserve"> sesiones</w:t>
-      </w:r>
-      <w:r>
-        <w:rPr>
-          <w:lang w:val="es-ES"/>
-        </w:rPr>
-        <w:t>.</w:t>
-      </w:r>
-      <w:r>
-        <w:rPr>
-          <w:lang w:val="es-ES"/>
-        </w:rPr>
-        <w:t xml:space="preserve"> </w:t>
-      </w:r>
-      <w:r>
-        <w:rPr>
-          <w:lang w:val="es-ES"/>
-        </w:rPr>
-        <w:t>También consultamos el número máximo y mínimo de sesiones por paciente</w:t>
-      </w:r>
-      <w:r>
-        <w:rPr>
-          <w:lang w:val="es-ES"/>
-        </w:rPr>
-        <w:t xml:space="preserve"> </w:t>
-      </w:r>
-      <w:r>
-        <w:rPr>
-          <w:lang w:val="es-ES"/>
-        </w:rPr>
-        <w:t xml:space="preserve">y visualizamos la distribución de </w:t>
-      </w:r>
-      <w:r>
-        <w:rPr>
-          <w:lang w:val="es-ES"/>
-        </w:rPr>
-        <w:t>los sujeto</w:t>
-      </w:r>
-      <w:r>
-        <w:rPr>
-          <w:lang w:val="es-ES"/>
-        </w:rPr>
-        <w:t>s</w:t>
-      </w:r>
-      <w:r>
-        <w:rPr>
-          <w:lang w:val="es-ES"/>
-        </w:rPr>
-        <w:t xml:space="preserve"> por número de sesiones. </w:t>
-      </w:r>
-      <w:r>
-        <w:rPr>
-          <w:lang w:val="es-ES"/>
-        </w:rPr>
-        <w:t xml:space="preserve">Por lo que respecta a los paseos o </w:t>
-      </w:r>
-      <w:proofErr w:type="spellStart"/>
-      <w:r>
-        <w:rPr>
-          <w:i/>
-          <w:iCs/>
-          <w:lang w:val="es-ES"/>
-        </w:rPr>
-        <w:t>trials</w:t>
-      </w:r>
-      <w:proofErr w:type="spellEnd"/>
-      <w:r>
-        <w:rPr>
-          <w:lang w:val="es-ES"/>
-        </w:rPr>
-        <w:t xml:space="preserve">, </w:t>
-      </w:r>
-      <w:r>
-        <w:rPr>
-          <w:lang w:val="es-ES"/>
-        </w:rPr>
-        <w:t>comprobamos</w:t>
-      </w:r>
-      <w:r>
-        <w:rPr>
-          <w:lang w:val="es-ES"/>
-        </w:rPr>
-        <w:t xml:space="preserve"> si había varios </w:t>
-      </w:r>
-      <w:proofErr w:type="spellStart"/>
-      <w:r>
-        <w:rPr>
-          <w:i/>
-          <w:iCs/>
-          <w:lang w:val="es-ES"/>
-        </w:rPr>
-        <w:t>trials</w:t>
-      </w:r>
-      <w:proofErr w:type="spellEnd"/>
-      <w:r>
-        <w:rPr>
-          <w:i/>
-          <w:iCs/>
-          <w:lang w:val="es-ES"/>
-        </w:rPr>
-        <w:t xml:space="preserve"> </w:t>
-      </w:r>
-      <w:r>
-        <w:rPr>
-          <w:lang w:val="es-ES"/>
-        </w:rPr>
-        <w:t>por paciente</w:t>
-      </w:r>
-      <w:r>
-        <w:rPr>
-          <w:lang w:val="es-ES"/>
-        </w:rPr>
-        <w:t xml:space="preserve">, consultamos el número máximo y mínimo de </w:t>
-      </w:r>
-      <w:proofErr w:type="spellStart"/>
-      <w:r>
-        <w:rPr>
-          <w:i/>
-          <w:iCs/>
-          <w:lang w:val="es-ES"/>
-        </w:rPr>
-        <w:t>trials</w:t>
-      </w:r>
-      <w:proofErr w:type="spellEnd"/>
-      <w:r>
-        <w:rPr>
-          <w:i/>
-          <w:iCs/>
-          <w:lang w:val="es-ES"/>
-        </w:rPr>
-        <w:t xml:space="preserve"> </w:t>
-      </w:r>
-      <w:r>
-        <w:rPr>
-          <w:lang w:val="es-ES"/>
-        </w:rPr>
-        <w:t>por paciente</w:t>
-      </w:r>
-      <w:r>
-        <w:rPr>
-          <w:lang w:val="es-ES"/>
-        </w:rPr>
-        <w:t>, y c</w:t>
-      </w:r>
-      <w:r>
-        <w:rPr>
-          <w:rFonts w:cs="Tahoma"/>
-          <w:lang w:val="es-ES"/>
-        </w:rPr>
-        <w:t xml:space="preserve">omprobamos que el número de </w:t>
-      </w:r>
-      <w:proofErr w:type="spellStart"/>
-      <w:r>
-        <w:rPr>
-          <w:rFonts w:cs="Tahoma"/>
-          <w:i/>
-          <w:iCs/>
-          <w:lang w:val="es-ES"/>
-        </w:rPr>
-        <w:t>trials</w:t>
-      </w:r>
-      <w:proofErr w:type="spellEnd"/>
-      <w:r>
-        <w:rPr>
-          <w:rFonts w:cs="Tahoma"/>
-          <w:lang w:val="es-ES"/>
-        </w:rPr>
-        <w:t xml:space="preserve"> para cada miembro inferior (</w:t>
-      </w:r>
-      <w:r>
-        <w:rPr>
-          <w:rFonts w:cs="Tahoma"/>
-          <w:lang w:val="es-ES"/>
-        </w:rPr>
-        <w:t>derecho e izquierdo</w:t>
-      </w:r>
-      <w:r>
-        <w:rPr>
-          <w:rFonts w:cs="Tahoma"/>
-          <w:lang w:val="es-ES"/>
-        </w:rPr>
-        <w:t xml:space="preserve">) </w:t>
-      </w:r>
-      <w:r>
-        <w:rPr>
-          <w:rFonts w:cs="Tahoma"/>
-          <w:lang w:val="es-ES"/>
-        </w:rPr>
-        <w:t>fuese</w:t>
-      </w:r>
-      <w:r>
-        <w:rPr>
-          <w:rFonts w:cs="Tahoma"/>
-          <w:lang w:val="es-ES"/>
-        </w:rPr>
-        <w:t xml:space="preserve"> igual para cada paciente</w:t>
-      </w:r>
-      <w:r>
-        <w:rPr>
-          <w:rFonts w:cs="Tahoma"/>
-          <w:lang w:val="es-ES"/>
-        </w:rPr>
-        <w:t xml:space="preserve">. </w:t>
-      </w:r>
-      <w:r>
-        <w:rPr>
-          <w:rFonts w:cs="Tahoma"/>
-          <w:lang w:val="es-ES"/>
-        </w:rPr>
-        <w:t>A continuación, calculamos el n</w:t>
-      </w:r>
-      <w:r>
-        <w:rPr>
-          <w:lang w:val="es-ES"/>
-        </w:rPr>
-        <w:t xml:space="preserve">úmero de </w:t>
-      </w:r>
-      <w:proofErr w:type="spellStart"/>
-      <w:r>
-        <w:rPr>
-          <w:i/>
-          <w:iCs/>
-          <w:lang w:val="es-ES"/>
-        </w:rPr>
-        <w:t>trials</w:t>
-      </w:r>
-      <w:proofErr w:type="spellEnd"/>
-      <w:r>
-        <w:rPr>
-          <w:lang w:val="es-ES"/>
-        </w:rPr>
-        <w:t xml:space="preserve"> por paciente</w:t>
-      </w:r>
-      <w:r>
-        <w:rPr>
-          <w:lang w:val="es-ES"/>
-        </w:rPr>
-        <w:t xml:space="preserve"> y </w:t>
-      </w:r>
-      <w:r>
-        <w:rPr>
-          <w:lang w:val="es-ES"/>
-        </w:rPr>
-        <w:t xml:space="preserve">visualizamos </w:t>
-      </w:r>
-      <w:r>
-        <w:rPr>
-          <w:lang w:val="es-ES"/>
-        </w:rPr>
-        <w:t xml:space="preserve">los 50 sujetos con más </w:t>
-      </w:r>
-      <w:proofErr w:type="spellStart"/>
-      <w:r>
-        <w:rPr>
-          <w:i/>
-          <w:iCs/>
-          <w:lang w:val="es-ES"/>
-        </w:rPr>
-        <w:t>trials</w:t>
-      </w:r>
-      <w:proofErr w:type="spellEnd"/>
-      <w:r>
-        <w:rPr>
-          <w:i/>
-          <w:iCs/>
-          <w:lang w:val="es-ES"/>
-        </w:rPr>
-        <w:t xml:space="preserve"> </w:t>
-      </w:r>
-      <w:r>
-        <w:rPr>
-          <w:lang w:val="es-ES"/>
-        </w:rPr>
-        <w:t xml:space="preserve">y los 50 sujetos con menos </w:t>
-      </w:r>
-      <w:proofErr w:type="spellStart"/>
-      <w:r>
-        <w:rPr>
-          <w:i/>
-          <w:iCs/>
-          <w:lang w:val="es-ES"/>
-        </w:rPr>
-        <w:t>trials</w:t>
-      </w:r>
-      <w:proofErr w:type="spellEnd"/>
-      <w:r>
-        <w:rPr>
-          <w:i/>
-          <w:iCs/>
-          <w:lang w:val="es-ES"/>
-        </w:rPr>
-        <w:t xml:space="preserve">. </w:t>
-      </w:r>
-      <w:r>
-        <w:rPr>
-          <w:lang w:val="es-ES"/>
-        </w:rPr>
-        <w:t xml:space="preserve">Finalmente, visualizamos la distribución </w:t>
-      </w:r>
-      <w:r>
-        <w:rPr>
-          <w:lang w:val="es-ES"/>
-        </w:rPr>
-        <w:t xml:space="preserve">de </w:t>
-      </w:r>
-      <w:r>
-        <w:rPr>
-          <w:lang w:val="es-ES"/>
-        </w:rPr>
-        <w:t>los sujetos</w:t>
-      </w:r>
-      <w:r>
-        <w:rPr>
-          <w:lang w:val="es-ES"/>
-        </w:rPr>
-        <w:t xml:space="preserve"> por número de </w:t>
-      </w:r>
-      <w:proofErr w:type="spellStart"/>
-      <w:r>
-        <w:rPr>
-          <w:i/>
-          <w:iCs/>
-          <w:lang w:val="es-ES"/>
-        </w:rPr>
-        <w:t>trials</w:t>
-      </w:r>
-      <w:proofErr w:type="spellEnd"/>
-      <w:r>
-        <w:rPr>
-          <w:i/>
-          <w:iCs/>
-          <w:lang w:val="es-ES"/>
-        </w:rPr>
-        <w:t>.</w:t>
-      </w:r>
-    </w:p>
-    <w:p>
-      <w:pPr>
-        <w:rPr>
-          <w:lang w:val="es-ES"/>
-        </w:rPr>
-      </w:pPr>
-      <w:r>
-        <w:rPr>
-          <w:lang w:val="es-ES"/>
-        </w:rPr>
-        <w:t xml:space="preserve">Visualizamos </w:t>
-      </w:r>
-      <w:r>
-        <w:rPr>
-          <w:lang w:val="en-ES"/>
-        </w:rPr>
-        <w:t>y compara</w:t>
-      </w:r>
-      <w:proofErr w:type="spellStart"/>
-      <w:r>
-        <w:rPr>
-          <w:lang w:val="es-ES"/>
-        </w:rPr>
-        <w:t>mos</w:t>
-      </w:r>
-      <w:proofErr w:type="spellEnd"/>
-      <w:r>
-        <w:rPr>
-          <w:lang w:val="en-ES"/>
-        </w:rPr>
-        <w:t xml:space="preserve"> los promedios de la</w:t>
-      </w:r>
-      <w:r>
-        <w:rPr>
-          <w:lang w:val="es-ES"/>
-        </w:rPr>
-        <w:t xml:space="preserve"> primera y última</w:t>
-      </w:r>
-      <w:r>
-        <w:rPr>
-          <w:lang w:val="en-ES"/>
-        </w:rPr>
-        <w:t xml:space="preserve"> sesi</w:t>
-      </w:r>
-      <w:r>
-        <w:rPr>
-          <w:lang w:val="en-ES"/>
-        </w:rPr>
-        <w:t>ó</w:t>
-      </w:r>
-      <w:r>
-        <w:rPr>
-          <w:lang w:val="es-ES"/>
-        </w:rPr>
-        <w:t>n</w:t>
-      </w:r>
-      <w:r>
-        <w:rPr>
-          <w:lang w:val="en-ES"/>
-        </w:rPr>
-        <w:t xml:space="preserve"> de pacientes con deficiencias musculoesqueléticas en el tobillo</w:t>
-      </w:r>
-      <w:r>
-        <w:rPr>
-          <w:lang w:val="es-ES"/>
-        </w:rPr>
-        <w:t xml:space="preserve"> sometidos a 2 sesiones de rehabilitación</w:t>
-      </w:r>
-      <w:r>
-        <w:rPr>
-          <w:lang w:val="es-ES"/>
-        </w:rPr>
-        <w:t xml:space="preserve"> </w:t>
-      </w:r>
-      <w:r>
-        <w:rPr>
-          <w:lang w:val="en-ES"/>
-        </w:rPr>
-        <w:t xml:space="preserve">en relación con los promedios de </w:t>
-      </w:r>
-      <w:r>
-        <w:rPr>
-          <w:lang w:val="es-ES"/>
-        </w:rPr>
-        <w:t>los controles</w:t>
-      </w:r>
-      <w:r>
-        <w:rPr>
-          <w:lang w:val="en-ES"/>
-        </w:rPr>
-        <w:t xml:space="preserve"> sanos (HC). </w:t>
-      </w:r>
-      <w:r>
-        <w:rPr>
-          <w:lang w:val="es-ES"/>
-        </w:rPr>
-        <w:t xml:space="preserve">Para ello se utilizaron gráficos de líneas que </w:t>
-      </w:r>
-      <w:r>
-        <w:rPr>
-          <w:lang w:val="es-ES"/>
-        </w:rPr>
-        <w:t xml:space="preserve">representan la evolución de los promedios de peso corporal durante la fase de apoyo (% de la </w:t>
-      </w:r>
-      <w:r>
-        <w:rPr>
-          <w:lang w:val="es-ES"/>
-        </w:rPr>
-        <w:t xml:space="preserve">fase de apoyo o </w:t>
-      </w:r>
-      <w:proofErr w:type="spellStart"/>
-      <w:r>
-        <w:rPr>
-          <w:i/>
-          <w:iCs/>
-          <w:lang w:val="es-ES"/>
-        </w:rPr>
-        <w:t>stance</w:t>
-      </w:r>
-      <w:proofErr w:type="spellEnd"/>
-      <w:r>
-        <w:rPr>
-          <w:lang w:val="es-ES"/>
-        </w:rPr>
-        <w:t>) en las sesiones de terapia.</w:t>
-      </w:r>
-      <w:r>
-        <w:rPr>
-          <w:lang w:val="es-ES"/>
-        </w:rPr>
-        <w:t xml:space="preserve"> </w:t>
-      </w:r>
-      <w:r>
-        <w:rPr>
-          <w:lang w:val="en-ES"/>
-        </w:rPr>
-        <w:t>Esta visualización ayudó a identificar tendencias y patrones significativos en la evolución del peso corporal durante la fase de apoyo en diferentes sesiones de terapia.</w:t>
-      </w:r>
-      <w:r>
-        <w:rPr>
-          <w:lang w:val="es-ES"/>
-        </w:rPr>
-        <w:t xml:space="preserve"> </w:t>
-      </w:r>
-    </w:p>
-    <w:p>
-      <w:pPr>
-        <w:ind w:firstLine="0"/>
-        <w:rPr>
-          <w:lang w:val="es-ES"/>
-        </w:rPr>
-      </w:pPr>
-    </w:p>
-    <w:p>
-      <w:pPr>
-        <w:ind w:firstLine="0"/>
-        <w:rPr>
-          <w:lang w:val="es-ES"/>
-        </w:rPr>
-      </w:pPr>
-    </w:p>
-    <w:p>
-      <w:pPr>
-        <w:ind w:firstLine="0"/>
-        <w:rPr>
-          <w:lang w:val="es-ES"/>
-        </w:rPr>
-      </w:pPr>
-    </w:p>
-    <w:p>
-      <w:pPr>
-        <w:spacing w:after="0"/>
-        <w:ind w:firstLine="0"/>
-        <w:jc w:val="left"/>
-        <w:rPr>
-          <w:rFonts w:ascii="Times New Roman" w:hAnsi="Times New Roman"/>
-          <w:sz w:val="24"/>
-          <w:szCs w:val="24"/>
-          <w:lang w:val="en-ES" w:eastAsia="en-GB"/>
-        </w:rPr>
-      </w:pPr>
-    </w:p>
-    <w:p>
-      <w:pPr>
-        <w:rPr>
-          <w:lang w:val="en-ES"/>
-        </w:rPr>
-      </w:pPr>
-    </w:p>
-    <w:p>
-      <w:pPr>
-        <w:rPr>
-          <w:lang w:val="es-ES"/>
-        </w:rPr>
-      </w:pPr>
-    </w:p>
-    <w:p>
-      <w:pPr>
-        <w:rPr>
-          <w:lang w:val="es-ES"/>
-        </w:rPr>
-      </w:pPr>
-    </w:p>
-    <w:p>
-      <w:pPr>
-        <w:rPr>
-          <w:lang w:val="es-ES"/>
-        </w:rPr>
-      </w:pPr>
-    </w:p>
-    <w:p>
-      <w:pPr>
-        <w:rPr>
-          <w:lang w:val="es-ES"/>
-        </w:rPr>
-      </w:pPr>
-    </w:p>
-    <w:p>
-      <w:pPr>
-        <w:rPr>
-          <w:lang w:val="es-ES"/>
-        </w:rPr>
-      </w:pPr>
-    </w:p>
-    <w:p>
-      <w:pPr>
-        <w:rPr>
-          <w:lang w:val="es-ES"/>
-        </w:rPr>
-      </w:pPr>
-    </w:p>
-    <w:p>
-      <w:pPr>
-        <w:rPr>
-          <w:lang w:val="es-ES"/>
-        </w:rPr>
-      </w:pPr>
-    </w:p>
-    <w:p>
-      <w:pPr>
-        <w:rPr>
-          <w:lang w:val="es-ES"/>
-        </w:rPr>
-      </w:pPr>
-    </w:p>
-    <w:p>
-      <w:pPr>
-        <w:ind w:firstLine="0"/>
-        <w:rPr>
-          <w:lang w:val="es-ES"/>
-        </w:rPr>
-      </w:pPr>
-    </w:p>
-    <w:p>
-      <w:pPr>
-        <w:ind w:firstLine="0"/>
-        <w:rPr>
-          <w:lang w:val="es-ES"/>
-        </w:rPr>
-      </w:pPr>
-    </w:p>
-    <w:p>
-      <w:pPr>
-        <w:ind w:firstLine="0"/>
-        <w:rPr>
-          <w:lang w:val="es-ES"/>
-        </w:rPr>
-      </w:pPr>
-    </w:p>
-    <w:p>
-      <w:pPr>
-        <w:ind w:firstLine="0"/>
-        <w:rPr>
-          <w:lang w:val="es-ES"/>
-        </w:rPr>
-      </w:pPr>
-    </w:p>
-    <w:p>
-      <w:pPr>
-        <w:ind w:firstLine="0"/>
-        <w:rPr>
-          <w:lang w:val="es-ES"/>
-        </w:rPr>
-      </w:pPr>
-    </w:p>
-    <w:p>
-      <w:pPr>
-        <w:ind w:firstLine="0"/>
-        <w:rPr>
-          <w:lang w:val="es-ES"/>
-        </w:rPr>
-      </w:pPr>
-    </w:p>
-    <w:p>
-      <w:pPr>
-        <w:ind w:firstLine="0"/>
-        <w:rPr>
-          <w:lang w:val="es-ES"/>
-        </w:rPr>
-      </w:pPr>
-    </w:p>
-    <w:p>
-      <w:pPr>
-        <w:ind w:firstLine="0"/>
-        <w:rPr>
-          <w:lang w:val="en-ES"/>
-        </w:rPr>
-      </w:pPr>
-    </w:p>
-    <w:p>
-      <w:pPr>
-        <w:pStyle w:val="Heading2"/>
-        <w:rPr>
-          <w:lang w:val="es-ES"/>
-        </w:rPr>
-      </w:pPr>
-      <w:r>
-        <w:rPr>
-          <w:lang w:val="es-ES"/>
-        </w:rPr>
-        <w:t xml:space="preserve">Cohorte de pacientes </w:t>
-      </w:r>
-    </w:p>
-    <w:p>
-      <w:pPr>
-        <w:rPr>
-          <w:rFonts w:ascii="Calibri" w:hAnsi="Calibri" w:cs="Calibri"/>
-          <w:lang w:val="es-ES"/>
-        </w:rPr>
-      </w:pPr>
-      <w:r>
-        <w:rPr>
-          <w:rFonts w:ascii="Calibri" w:hAnsi="Calibri" w:cs="Calibri"/>
-          <w:lang w:val="es-ES"/>
-        </w:rPr>
-        <w:t xml:space="preserve">Debemos acotar. Plantearnos hacer un subconjunto de individuos que sean más o menos homogéneos: estado inicial parecido, que tengan un número de sesión igual, por edad, por enfermedad o desorden, etc. Hacer el mismo análisis para diferentes patologías. </w:t>
-      </w:r>
-    </w:p>
-    <w:p>
-      <w:pPr>
-        <w:ind w:firstLine="0"/>
-        <w:rPr>
-          <w:lang w:val="es-ES"/>
-        </w:rPr>
-      </w:pPr>
-    </w:p>
-    <w:p>
-      <w:pPr>
-        <w:rPr>
-          <w:lang w:val="es-ES"/>
-        </w:rPr>
-      </w:pPr>
-    </w:p>
-    <w:p>
-      <w:pPr>
-        <w:pStyle w:val="Heading2"/>
-        <w:rPr>
-          <w:lang w:val="es-ES"/>
-        </w:rPr>
-      </w:pPr>
-      <w:r>
-        <w:rPr>
-          <w:lang w:val="es-ES"/>
-        </w:rPr>
-        <w:t>Análisis exploratorio de los datos</w:t>
-      </w:r>
-      <w:bookmarkEnd w:id="8"/>
-      <w:r>
-        <w:rPr>
-          <w:lang w:val="es-ES"/>
-        </w:rPr>
-        <w:t xml:space="preserve"> </w:t>
-      </w:r>
-    </w:p>
-    <w:p>
-      <w:pPr>
-        <w:rPr>
-          <w:lang w:val="es-ES"/>
-        </w:rPr>
-      </w:pPr>
-    </w:p>
-    <w:p>
-      <w:pPr>
-        <w:pStyle w:val="ListParagraph"/>
-        <w:numPr>
-          <w:ilvl w:val="0"/>
-          <w:numId w:val="26"/>
-        </w:numPr>
-        <w:rPr>
-          <w:lang w:val="es-ES"/>
-        </w:rPr>
-      </w:pPr>
-      <w:r>
-        <w:rPr>
-          <w:lang w:val="es-ES"/>
-        </w:rPr>
-        <w:t xml:space="preserve">Utilizamos los datos </w:t>
-      </w:r>
-      <w:proofErr w:type="spellStart"/>
-      <w:r>
-        <w:rPr>
-          <w:lang w:val="es-ES"/>
-        </w:rPr>
-        <w:t>postpreocesados</w:t>
-      </w:r>
-      <w:proofErr w:type="spellEnd"/>
-      <w:r>
-        <w:rPr>
-          <w:lang w:val="es-ES"/>
-        </w:rPr>
-        <w:t xml:space="preserve"> proporcionados por </w:t>
-      </w:r>
-      <w:proofErr w:type="spellStart"/>
-      <w:r>
-        <w:rPr>
-          <w:lang w:val="es-ES"/>
-        </w:rPr>
-        <w:t>GaitRec</w:t>
-      </w:r>
-      <w:proofErr w:type="spellEnd"/>
-      <w:r>
-        <w:rPr>
-          <w:lang w:val="es-ES"/>
-        </w:rPr>
-        <w:t xml:space="preserve">. </w:t>
-      </w:r>
-    </w:p>
-    <w:p>
-      <w:pPr>
-        <w:pStyle w:val="ListParagraph"/>
-        <w:numPr>
-          <w:ilvl w:val="0"/>
-          <w:numId w:val="26"/>
-        </w:numPr>
-        <w:rPr>
-          <w:lang w:val="es-ES"/>
-        </w:rPr>
-      </w:pPr>
-      <w:r>
-        <w:rPr>
-          <w:lang w:val="es-ES"/>
-        </w:rPr>
-        <w:t xml:space="preserve">Train test Split </w:t>
-      </w:r>
-      <w:proofErr w:type="spellStart"/>
-      <w:r>
-        <w:rPr>
-          <w:lang w:val="es-ES"/>
-        </w:rPr>
-        <w:t>metadata</w:t>
-      </w:r>
-      <w:proofErr w:type="spellEnd"/>
-      <w:r>
-        <w:rPr>
-          <w:lang w:val="es-ES"/>
-        </w:rPr>
-        <w:t xml:space="preserve"> </w:t>
-      </w:r>
-    </w:p>
-    <w:p>
-      <w:pPr>
-        <w:rPr>
-          <w:lang w:val="es-ES"/>
-        </w:rPr>
-      </w:pPr>
-    </w:p>
-    <w:p>
-      <w:pPr>
-        <w:rPr>
-          <w:lang w:val="es-ES"/>
-        </w:rPr>
-      </w:pPr>
-    </w:p>
-    <w:p>
-      <w:pPr>
-        <w:rPr>
-          <w:lang w:val="es-ES"/>
-        </w:rPr>
-      </w:pPr>
-      <w:bookmarkStart w:id="9" w:name="_Toc143360903"/>
-    </w:p>
-    <w:p>
-      <w:pPr>
-        <w:pStyle w:val="Heading2"/>
-        <w:rPr>
-          <w:lang w:val="es-ES"/>
-        </w:rPr>
-      </w:pPr>
-      <w:r>
-        <w:rPr>
-          <w:lang w:val="es-ES"/>
-        </w:rPr>
-        <w:lastRenderedPageBreak/>
-        <w:t>Estudio de la población y recolección de datos</w:t>
-      </w:r>
-      <w:bookmarkEnd w:id="9"/>
-    </w:p>
-    <w:p>
-      <w:pPr>
-        <w:pStyle w:val="Heading2"/>
-        <w:rPr>
-          <w:lang w:val="es-ES"/>
-        </w:rPr>
-      </w:pPr>
-      <w:bookmarkStart w:id="10" w:name="_Toc143360905"/>
-      <w:r>
-        <w:rPr>
-          <w:lang w:val="es-ES"/>
-        </w:rPr>
-        <w:t>Preprocesamiento de los datos</w:t>
-      </w:r>
-      <w:bookmarkEnd w:id="10"/>
-    </w:p>
-    <w:p>
-      <w:pPr>
-        <w:ind w:firstLine="0"/>
-        <w:rPr>
-          <w:rFonts w:cs="Tahoma"/>
-          <w:szCs w:val="22"/>
-          <w:lang w:val="en-ES"/>
-        </w:rPr>
-      </w:pPr>
-      <w:r>
-        <w:rPr>
-          <w:rFonts w:cs="Tahoma"/>
-          <w:szCs w:val="22"/>
-          <w:lang w:val="en-ES"/>
-        </w:rPr>
-        <w:t>1. Agrupar por grupo y número de sesiones</w:t>
-      </w:r>
-    </w:p>
-    <w:p>
-      <w:pPr>
-        <w:ind w:firstLine="0"/>
-        <w:rPr>
-          <w:rFonts w:cs="Tahoma"/>
-          <w:szCs w:val="22"/>
-          <w:lang w:val="en-ES"/>
-        </w:rPr>
-      </w:pPr>
-      <w:r>
-        <w:rPr>
-          <w:rFonts w:cs="Tahoma"/>
-          <w:szCs w:val="22"/>
-          <w:lang w:val="en-ES"/>
-        </w:rPr>
-        <w:t>2. Primera y última sessión por paciente</w:t>
-      </w:r>
-    </w:p>
-    <w:p>
-      <w:pPr>
-        <w:tabs>
-          <w:tab w:val="left" w:pos="916"/>
-          <w:tab w:val="left" w:pos="1832"/>
-          <w:tab w:val="left" w:pos="2748"/>
-          <w:tab w:val="left" w:pos="3664"/>
-          <w:tab w:val="left" w:pos="4580"/>
-          <w:tab w:val="left" w:pos="5496"/>
-          <w:tab w:val="left" w:pos="6412"/>
-          <w:tab w:val="left" w:pos="7328"/>
-          <w:tab w:val="left" w:pos="8244"/>
-          <w:tab w:val="left" w:pos="9160"/>
-          <w:tab w:val="left" w:pos="10076"/>
-          <w:tab w:val="left" w:pos="10992"/>
-          <w:tab w:val="left" w:pos="11908"/>
-          <w:tab w:val="left" w:pos="12824"/>
-          <w:tab w:val="left" w:pos="13740"/>
-          <w:tab w:val="left" w:pos="14656"/>
-        </w:tabs>
-        <w:spacing w:line="244" w:lineRule="atLeast"/>
-        <w:ind w:firstLine="0"/>
-        <w:jc w:val="left"/>
-        <w:rPr>
-          <w:rFonts w:cs="Tahoma"/>
-          <w:color w:val="212121"/>
-          <w:szCs w:val="22"/>
-          <w:lang w:val="en-ES" w:eastAsia="en-GB"/>
-        </w:rPr>
-      </w:pPr>
-      <w:r>
-        <w:rPr>
-          <w:rFonts w:cs="Tahoma"/>
-          <w:color w:val="212121"/>
-          <w:szCs w:val="22"/>
-          <w:lang w:val="en-ES" w:eastAsia="en-GB"/>
-        </w:rPr>
-        <w:t>3. Media de los trials por sesión para cada paciente</w:t>
-      </w:r>
-    </w:p>
-    <w:p>
-      <w:pPr>
-        <w:tabs>
-          <w:tab w:val="left" w:pos="916"/>
-          <w:tab w:val="left" w:pos="1832"/>
-          <w:tab w:val="left" w:pos="2748"/>
-          <w:tab w:val="left" w:pos="3664"/>
-          <w:tab w:val="left" w:pos="4580"/>
-          <w:tab w:val="left" w:pos="5496"/>
-          <w:tab w:val="left" w:pos="6412"/>
-          <w:tab w:val="left" w:pos="7328"/>
-          <w:tab w:val="left" w:pos="8244"/>
-          <w:tab w:val="left" w:pos="9160"/>
-          <w:tab w:val="left" w:pos="10076"/>
-          <w:tab w:val="left" w:pos="10992"/>
-          <w:tab w:val="left" w:pos="11908"/>
-          <w:tab w:val="left" w:pos="12824"/>
-          <w:tab w:val="left" w:pos="13740"/>
-          <w:tab w:val="left" w:pos="14656"/>
-        </w:tabs>
-        <w:spacing w:line="244" w:lineRule="atLeast"/>
-        <w:ind w:firstLine="0"/>
-        <w:jc w:val="left"/>
-        <w:rPr>
-          <w:rFonts w:cs="Tahoma"/>
-          <w:color w:val="212121"/>
-          <w:szCs w:val="22"/>
-          <w:lang w:val="en-ES" w:eastAsia="en-GB"/>
-        </w:rPr>
-      </w:pPr>
-      <w:r>
-        <w:rPr>
-          <w:rFonts w:cs="Tahoma"/>
-          <w:color w:val="212121"/>
-          <w:szCs w:val="22"/>
-          <w:lang w:val="en-ES" w:eastAsia="en-GB"/>
-        </w:rPr>
-        <w:t>4. Selección de CSV para el modelo</w:t>
-      </w:r>
-    </w:p>
-    <w:p>
-      <w:pPr>
-        <w:tabs>
-          <w:tab w:val="left" w:pos="916"/>
-          <w:tab w:val="left" w:pos="1832"/>
-          <w:tab w:val="left" w:pos="2748"/>
-          <w:tab w:val="left" w:pos="3664"/>
-          <w:tab w:val="left" w:pos="4580"/>
-          <w:tab w:val="left" w:pos="5496"/>
-          <w:tab w:val="left" w:pos="6412"/>
-          <w:tab w:val="left" w:pos="7328"/>
-          <w:tab w:val="left" w:pos="8244"/>
-          <w:tab w:val="left" w:pos="9160"/>
-          <w:tab w:val="left" w:pos="10076"/>
-          <w:tab w:val="left" w:pos="10992"/>
-          <w:tab w:val="left" w:pos="11908"/>
-          <w:tab w:val="left" w:pos="12824"/>
-          <w:tab w:val="left" w:pos="13740"/>
-          <w:tab w:val="left" w:pos="14656"/>
-        </w:tabs>
-        <w:spacing w:line="244" w:lineRule="atLeast"/>
-        <w:ind w:firstLine="0"/>
-        <w:jc w:val="left"/>
-        <w:rPr>
-          <w:rFonts w:cs="Tahoma"/>
-          <w:color w:val="212121"/>
-          <w:szCs w:val="22"/>
-          <w:lang w:val="en-ES" w:eastAsia="en-GB"/>
-        </w:rPr>
-      </w:pPr>
-      <w:r>
-        <w:rPr>
-          <w:rFonts w:cs="Tahoma"/>
-          <w:color w:val="212121"/>
-          <w:szCs w:val="22"/>
-          <w:lang w:val="en-ES" w:eastAsia="en-GB"/>
-        </w:rPr>
-        <w:t>5. Unir ambas extremidades inferiores en un único dataset</w:t>
-      </w:r>
-    </w:p>
-    <w:p>
-      <w:pPr>
-        <w:tabs>
-          <w:tab w:val="left" w:pos="916"/>
-          <w:tab w:val="left" w:pos="1832"/>
-          <w:tab w:val="left" w:pos="2748"/>
-          <w:tab w:val="left" w:pos="3664"/>
-          <w:tab w:val="left" w:pos="4580"/>
-          <w:tab w:val="left" w:pos="5496"/>
-          <w:tab w:val="left" w:pos="6412"/>
-          <w:tab w:val="left" w:pos="7328"/>
-          <w:tab w:val="left" w:pos="8244"/>
-          <w:tab w:val="left" w:pos="9160"/>
-          <w:tab w:val="left" w:pos="10076"/>
-          <w:tab w:val="left" w:pos="10992"/>
-          <w:tab w:val="left" w:pos="11908"/>
-          <w:tab w:val="left" w:pos="12824"/>
-          <w:tab w:val="left" w:pos="13740"/>
-          <w:tab w:val="left" w:pos="14656"/>
-        </w:tabs>
-        <w:spacing w:line="244" w:lineRule="atLeast"/>
-        <w:ind w:firstLine="0"/>
-        <w:jc w:val="left"/>
-        <w:rPr>
-          <w:rFonts w:cs="Tahoma"/>
-          <w:color w:val="212121"/>
-          <w:szCs w:val="22"/>
           <w:lang w:val="es-ES" w:eastAsia="en-GB"/>
         </w:rPr>
       </w:pPr>
@@ -36325,6 +36477,7 @@
           <w:noProof/>
           <w:lang w:val="es-ES"/>
         </w:rPr>
+        <w:lastRenderedPageBreak/>
         <w:drawing>
           <wp:inline distT="0" distB="0" distL="0" distR="0" wp14:anchorId="5782B256" wp14:editId="4C007CCF">
             <wp:extent cx="3683000" cy="2882900"/>

</xml_diff>

<commit_message>
Métodos: Análisis exploratorio de los datos
</commit_message>
<xml_diff>
--- a/TFM_Sort_Rufat_Bernat.docx
+++ b/TFM_Sort_Rufat_Bernat.docx
@@ -34764,7 +34764,7 @@
         <w:rPr>
           <w:lang w:val="es-ES"/>
         </w:rPr>
-        <w:t>."</w:t>
+        <w:t>.</w:t>
       </w:r>
     </w:p>
     <w:p>
@@ -34838,7 +34838,7 @@
         <w:rPr>
           <w:lang w:val="es-ES"/>
         </w:rPr>
-        <w:t>R</w:t>
+        <w:t>Mientras construíamos nuestro conjunto de datos, r</w:t>
       </w:r>
       <w:r>
         <w:rPr>
@@ -35703,39 +35703,434 @@
       <w:pPr>
         <w:ind w:firstLine="0"/>
         <w:rPr>
-          <w:lang w:val="es-ES"/>
+          <w:lang w:val="en-ES"/>
         </w:rPr>
       </w:pPr>
     </w:p>
     <w:p>
       <w:pPr>
-        <w:ind w:firstLine="0"/>
-        <w:rPr>
-          <w:lang w:val="en-ES"/>
-        </w:rPr>
-      </w:pPr>
+        <w:pStyle w:val="Heading2"/>
+        <w:rPr>
+          <w:lang w:val="es-ES"/>
+        </w:rPr>
+      </w:pPr>
+      <w:bookmarkStart w:id="17" w:name="_Toc143859727"/>
+      <w:r>
+        <w:rPr>
+          <w:lang w:val="es-ES"/>
+        </w:rPr>
+        <w:lastRenderedPageBreak/>
+        <w:t>Estudio de la población y c</w:t>
+      </w:r>
+      <w:r>
+        <w:rPr>
+          <w:lang w:val="es-ES"/>
+        </w:rPr>
+        <w:t>ohorte de pacientes</w:t>
+      </w:r>
+      <w:bookmarkEnd w:id="17"/>
+      <w:r>
+        <w:rPr>
+          <w:lang w:val="es-ES"/>
+        </w:rPr>
+        <w:t xml:space="preserve"> </w:t>
+      </w:r>
     </w:p>
     <w:p>
       <w:pPr>
-        <w:pStyle w:val="Heading2"/>
-        <w:rPr>
-          <w:lang w:val="es-ES"/>
-        </w:rPr>
-      </w:pPr>
-      <w:bookmarkStart w:id="17" w:name="_Toc143859727"/>
-      <w:r>
-        <w:rPr>
-          <w:lang w:val="es-ES"/>
-        </w:rPr>
-        <w:lastRenderedPageBreak/>
-        <w:t>Cohorte de pacientes</w:t>
-      </w:r>
-      <w:bookmarkEnd w:id="17"/>
-      <w:r>
-        <w:rPr>
+        <w:rPr>
+          <w:rFonts w:cs="Tahoma"/>
+          <w:color w:val="FF0000"/>
+          <w:szCs w:val="22"/>
+          <w:lang w:val="es-ES" w:eastAsia="en-US"/>
+        </w:rPr>
+      </w:pPr>
+      <w:r>
+        <w:rPr>
+          <w:rFonts w:cs="Tahoma"/>
+          <w:szCs w:val="22"/>
+          <w:lang w:val="es-ES"/>
+        </w:rPr>
+        <w:tab/>
+      </w:r>
+      <w:r>
+        <w:rPr>
+          <w:rFonts w:cs="Tahoma"/>
+          <w:szCs w:val="22"/>
+          <w:lang w:val="es-ES"/>
+        </w:rPr>
+        <w:t xml:space="preserve">El conjunto de datos de entrenamiento </w:t>
+      </w:r>
+      <w:r>
+        <w:rPr>
+          <w:rFonts w:cs="Tahoma"/>
+          <w:szCs w:val="22"/>
+          <w:lang w:val="es-ES"/>
+        </w:rPr>
+        <w:t>creado</w:t>
+      </w:r>
+      <w:r>
+        <w:rPr>
+          <w:rFonts w:cs="Tahoma"/>
+          <w:szCs w:val="22"/>
           <w:lang w:val="es-ES"/>
         </w:rPr>
         <w:t xml:space="preserve"> </w:t>
+      </w:r>
+      <w:r>
+        <w:rPr>
+          <w:rFonts w:cs="Tahoma"/>
+          <w:szCs w:val="22"/>
+          <w:lang w:val="es-ES"/>
+        </w:rPr>
+        <w:t xml:space="preserve">para este estudio </w:t>
+      </w:r>
+      <w:r>
+        <w:rPr>
+          <w:rFonts w:cs="Tahoma"/>
+          <w:szCs w:val="22"/>
+          <w:lang w:val="es-ES"/>
+        </w:rPr>
+        <w:t>comprende</w:t>
+      </w:r>
+      <w:r>
+        <w:rPr>
+          <w:rFonts w:cs="Tahoma"/>
+          <w:szCs w:val="22"/>
+          <w:lang w:val="es-ES"/>
+        </w:rPr>
+        <w:t xml:space="preserve"> un to</w:t>
+      </w:r>
+      <w:r>
+        <w:rPr>
+          <w:rFonts w:cs="Tahoma"/>
+          <w:szCs w:val="22"/>
+          <w:lang w:val="es-ES"/>
+        </w:rPr>
+        <w:t>t</w:t>
+      </w:r>
+      <w:r>
+        <w:rPr>
+          <w:rFonts w:cs="Tahoma"/>
+          <w:szCs w:val="22"/>
+          <w:lang w:val="es-ES"/>
+        </w:rPr>
+        <w:t>al de</w:t>
+      </w:r>
+      <w:r>
+        <w:rPr>
+          <w:rFonts w:cs="Tahoma"/>
+          <w:szCs w:val="22"/>
+          <w:lang w:val="es-ES"/>
+        </w:rPr>
+        <w:t xml:space="preserve"> </w:t>
+      </w:r>
+      <w:r>
+        <w:rPr>
+          <w:rFonts w:cs="Tahoma"/>
+          <w:szCs w:val="22"/>
+          <w:lang w:val="es-ES"/>
+        </w:rPr>
+        <w:t xml:space="preserve">90 </w:t>
+      </w:r>
+      <w:r>
+        <w:rPr>
+          <w:rFonts w:cs="Tahoma"/>
+          <w:szCs w:val="22"/>
+          <w:lang w:val="es-ES"/>
+        </w:rPr>
+        <w:t>pacientes</w:t>
+      </w:r>
+      <w:r>
+        <w:rPr>
+          <w:rFonts w:cs="Tahoma"/>
+          <w:szCs w:val="22"/>
+          <w:lang w:val="es-ES"/>
+        </w:rPr>
+        <w:t xml:space="preserve"> únicos</w:t>
+      </w:r>
+      <w:r>
+        <w:rPr>
+          <w:rFonts w:cs="Tahoma"/>
+          <w:szCs w:val="22"/>
+          <w:lang w:val="es-ES"/>
+        </w:rPr>
+        <w:t xml:space="preserve"> </w:t>
+      </w:r>
+      <w:r>
+        <w:rPr>
+          <w:szCs w:val="22"/>
+          <w:lang w:val="es-ES"/>
+        </w:rPr>
+        <w:t>con deficiencias musculoesqueléticas en el tobillo</w:t>
+      </w:r>
+      <w:r>
+        <w:rPr>
+          <w:szCs w:val="22"/>
+          <w:lang w:val="es-ES"/>
+        </w:rPr>
+        <w:t xml:space="preserve">, </w:t>
+      </w:r>
+      <w:r>
+        <w:rPr>
+          <w:lang w:val="es-ES"/>
+        </w:rPr>
+        <w:t xml:space="preserve">los cuales </w:t>
+      </w:r>
+      <w:r>
+        <w:rPr>
+          <w:lang w:val="es-ES"/>
+        </w:rPr>
+        <w:t>realizaron</w:t>
+      </w:r>
+      <w:r>
+        <w:rPr>
+          <w:szCs w:val="22"/>
+          <w:lang w:val="es-ES"/>
+        </w:rPr>
+        <w:t xml:space="preserve"> dos sesiones de terapia o rehabilitación. </w:t>
+      </w:r>
+      <w:r>
+        <w:rPr>
+          <w:rFonts w:cs="Tahoma"/>
+          <w:szCs w:val="22"/>
+          <w:lang w:val="es-ES"/>
+        </w:rPr>
+        <w:t xml:space="preserve">No obstante, </w:t>
+      </w:r>
+      <w:r>
+        <w:rPr>
+          <w:rFonts w:cs="Tahoma"/>
+          <w:szCs w:val="22"/>
+          <w:lang w:val="es-ES"/>
+        </w:rPr>
+        <w:t xml:space="preserve">consideramos </w:t>
+      </w:r>
+      <w:r>
+        <w:rPr>
+          <w:szCs w:val="22"/>
+          <w:lang w:val="es-ES"/>
+        </w:rPr>
+        <w:t>cada miembro inferior como una observación independiente</w:t>
+      </w:r>
+      <w:r>
+        <w:rPr>
+          <w:rFonts w:cs="Tahoma"/>
+          <w:szCs w:val="22"/>
+          <w:lang w:val="es-ES"/>
+        </w:rPr>
+        <w:t>, lo que resulta en un total de</w:t>
+      </w:r>
+      <w:r>
+        <w:rPr>
+          <w:rFonts w:cs="Tahoma"/>
+          <w:szCs w:val="22"/>
+          <w:lang w:val="es-ES"/>
+        </w:rPr>
+        <w:t xml:space="preserve"> 180 observaciones</w:t>
+      </w:r>
+      <w:r>
+        <w:rPr>
+          <w:rFonts w:cs="Tahoma"/>
+          <w:szCs w:val="22"/>
+          <w:lang w:val="es-ES"/>
+        </w:rPr>
+        <w:t xml:space="preserve"> (N=180)</w:t>
+      </w:r>
+      <w:r>
+        <w:rPr>
+          <w:szCs w:val="22"/>
+          <w:lang w:val="es-ES"/>
+        </w:rPr>
+        <w:t xml:space="preserve">. </w:t>
+      </w:r>
+      <w:r>
+        <w:rPr>
+          <w:szCs w:val="22"/>
+          <w:lang w:val="es-ES"/>
+        </w:rPr>
+        <w:t xml:space="preserve">De </w:t>
+      </w:r>
+      <w:r>
+        <w:rPr>
+          <w:szCs w:val="22"/>
+          <w:lang w:val="es-ES"/>
+        </w:rPr>
+        <w:t>entre los</w:t>
+      </w:r>
+      <w:r>
+        <w:rPr>
+          <w:szCs w:val="22"/>
+          <w:lang w:val="es-ES"/>
+        </w:rPr>
+        <w:t xml:space="preserve"> 90 pacientes, 73 son hombres y 17 mujeres</w:t>
+      </w:r>
+      <w:r>
+        <w:rPr>
+          <w:szCs w:val="22"/>
+          <w:lang w:val="es-ES"/>
+        </w:rPr>
+        <w:t xml:space="preserve">, </w:t>
+      </w:r>
+      <w:r>
+        <w:rPr>
+          <w:lang w:val="es-ES"/>
+        </w:rPr>
+        <w:t xml:space="preserve">lo que refleja una </w:t>
+      </w:r>
+      <w:r>
+        <w:rPr>
+          <w:lang w:val="es-ES"/>
+        </w:rPr>
+        <w:t>proporción</w:t>
+      </w:r>
+      <w:r>
+        <w:rPr>
+          <w:lang w:val="es-ES"/>
+        </w:rPr>
+        <w:t xml:space="preserve"> </w:t>
+      </w:r>
+      <w:r>
+        <w:rPr>
+          <w:lang w:val="es-ES"/>
+        </w:rPr>
+        <w:t xml:space="preserve">de sexo </w:t>
+      </w:r>
+      <w:r>
+        <w:rPr>
+          <w:lang w:val="es-ES"/>
+        </w:rPr>
+        <w:t>desigual</w:t>
+      </w:r>
+      <w:r>
+        <w:rPr>
+          <w:szCs w:val="22"/>
+          <w:lang w:val="es-ES"/>
+        </w:rPr>
+        <w:t>.</w:t>
+      </w:r>
+      <w:r>
+        <w:rPr>
+          <w:szCs w:val="22"/>
+          <w:lang w:val="es-ES"/>
+        </w:rPr>
+        <w:t xml:space="preserve"> </w:t>
+      </w:r>
+      <w:r>
+        <w:rPr>
+          <w:szCs w:val="22"/>
+          <w:lang w:val="es-ES"/>
+        </w:rPr>
+        <w:t>L</w:t>
+      </w:r>
+      <w:r>
+        <w:rPr>
+          <w:szCs w:val="22"/>
+          <w:lang w:val="es-ES"/>
+        </w:rPr>
+        <w:t>a edad media</w:t>
+      </w:r>
+      <w:r>
+        <w:rPr>
+          <w:szCs w:val="22"/>
+          <w:lang w:val="es-ES"/>
+        </w:rPr>
+        <w:t xml:space="preserve"> de la cohorte</w:t>
+      </w:r>
+      <w:r>
+        <w:rPr>
+          <w:szCs w:val="22"/>
+          <w:lang w:val="es-ES"/>
+        </w:rPr>
+        <w:t xml:space="preserve"> es de 42.82 años, </w:t>
+      </w:r>
+      <w:r>
+        <w:rPr>
+          <w:szCs w:val="22"/>
+          <w:lang w:val="es-ES"/>
+        </w:rPr>
+        <w:t>con</w:t>
+      </w:r>
+      <w:r>
+        <w:rPr>
+          <w:szCs w:val="22"/>
+          <w:lang w:val="es-ES"/>
+        </w:rPr>
+        <w:t xml:space="preserve"> </w:t>
+      </w:r>
+      <w:r>
+        <w:rPr>
+          <w:szCs w:val="22"/>
+          <w:lang w:val="es-ES"/>
+        </w:rPr>
+        <w:t>una masa corporal</w:t>
+      </w:r>
+      <w:r>
+        <w:rPr>
+          <w:szCs w:val="22"/>
+          <w:lang w:val="es-ES"/>
+        </w:rPr>
+        <w:t xml:space="preserve"> </w:t>
+      </w:r>
+      <w:r>
+        <w:rPr>
+          <w:szCs w:val="22"/>
+          <w:lang w:val="es-ES"/>
+        </w:rPr>
+        <w:t>promedio</w:t>
+      </w:r>
+      <w:r>
+        <w:rPr>
+          <w:szCs w:val="22"/>
+          <w:lang w:val="es-ES"/>
+        </w:rPr>
+        <w:t xml:space="preserve"> de 89.96 kg. </w:t>
+      </w:r>
+      <w:r>
+        <w:rPr>
+          <w:lang w:val="es-ES"/>
+        </w:rPr>
+        <w:t>Para más detalles sobre las características demográficas de la cohorte</w:t>
+      </w:r>
+      <w:r>
+        <w:rPr>
+          <w:lang w:val="es-ES"/>
+        </w:rPr>
+        <w:t xml:space="preserve"> de pacientes</w:t>
+      </w:r>
+      <w:r>
+        <w:rPr>
+          <w:lang w:val="es-ES"/>
+        </w:rPr>
+        <w:t>, consultar la</w:t>
+      </w:r>
+      <w:r>
+        <w:rPr>
+          <w:color w:val="FF0000"/>
+          <w:szCs w:val="22"/>
+          <w:lang w:val="es-ES"/>
+        </w:rPr>
+        <w:t xml:space="preserve"> Tabla </w:t>
+      </w:r>
+      <w:proofErr w:type="spellStart"/>
+      <w:r>
+        <w:rPr>
+          <w:rFonts w:cs="Tahoma"/>
+          <w:color w:val="FF0000"/>
+          <w:szCs w:val="22"/>
+          <w:lang w:val="es-ES" w:eastAsia="en-US"/>
+        </w:rPr>
+        <w:t>X_demographic_trainset</w:t>
+      </w:r>
+      <w:proofErr w:type="spellEnd"/>
+      <w:r>
+        <w:rPr>
+          <w:rFonts w:cs="Tahoma"/>
+          <w:color w:val="FF0000"/>
+          <w:szCs w:val="22"/>
+          <w:lang w:val="es-ES" w:eastAsia="en-US"/>
+        </w:rPr>
+        <w:t>.</w:t>
       </w:r>
     </w:p>
     <w:p>
@@ -35751,389 +36146,17 @@
         <w:rPr>
           <w:rFonts w:cs="Tahoma"/>
           <w:szCs w:val="22"/>
-        </w:rPr>
-        <w:tab/>
-      </w:r>
-      <w:r>
-        <w:rPr>
-          <w:rFonts w:cs="Tahoma"/>
-          <w:szCs w:val="22"/>
-          <w:lang w:val="es-ES"/>
-        </w:rPr>
-        <w:t xml:space="preserve">El conjunto de datos de entrenamiento construido </w:t>
-      </w:r>
-      <w:r>
-        <w:rPr>
-          <w:rFonts w:cs="Tahoma"/>
-          <w:szCs w:val="22"/>
-          <w:lang w:val="es-ES"/>
-        </w:rPr>
-        <w:t xml:space="preserve">para este estudio </w:t>
-      </w:r>
-      <w:r>
-        <w:rPr>
-          <w:rFonts w:cs="Tahoma"/>
-          <w:szCs w:val="22"/>
-          <w:lang w:val="es-ES"/>
-        </w:rPr>
-        <w:t>comprende</w:t>
-      </w:r>
-      <w:r>
-        <w:rPr>
-          <w:rFonts w:cs="Tahoma"/>
-          <w:szCs w:val="22"/>
-          <w:lang w:val="es-ES"/>
-        </w:rPr>
-        <w:t xml:space="preserve"> un to</w:t>
-      </w:r>
-      <w:r>
-        <w:rPr>
-          <w:rFonts w:cs="Tahoma"/>
-          <w:szCs w:val="22"/>
-          <w:lang w:val="es-ES"/>
-        </w:rPr>
-        <w:t>t</w:t>
-      </w:r>
-      <w:r>
-        <w:rPr>
-          <w:rFonts w:cs="Tahoma"/>
-          <w:szCs w:val="22"/>
-          <w:lang w:val="es-ES"/>
-        </w:rPr>
-        <w:t>al de</w:t>
-      </w:r>
-      <w:r>
-        <w:rPr>
-          <w:rFonts w:cs="Tahoma"/>
-          <w:szCs w:val="22"/>
-          <w:lang w:val="es-ES"/>
-        </w:rPr>
-        <w:t xml:space="preserve"> </w:t>
-      </w:r>
-      <w:r>
-        <w:rPr>
-          <w:rFonts w:cs="Tahoma"/>
-          <w:szCs w:val="22"/>
-          <w:lang w:val="es-ES"/>
-        </w:rPr>
-        <w:t xml:space="preserve">90 </w:t>
-      </w:r>
-      <w:r>
-        <w:rPr>
-          <w:rFonts w:cs="Tahoma"/>
-          <w:szCs w:val="22"/>
-          <w:lang w:val="es-ES"/>
-        </w:rPr>
-        <w:t>pacientes</w:t>
-      </w:r>
-      <w:r>
-        <w:rPr>
-          <w:rFonts w:cs="Tahoma"/>
-          <w:szCs w:val="22"/>
-          <w:lang w:val="es-ES"/>
-        </w:rPr>
-        <w:t xml:space="preserve"> únicos</w:t>
-      </w:r>
-      <w:r>
-        <w:rPr>
-          <w:rFonts w:cs="Tahoma"/>
-          <w:szCs w:val="22"/>
-          <w:lang w:val="es-ES"/>
-        </w:rPr>
-        <w:t xml:space="preserve"> </w:t>
-      </w:r>
-      <w:r>
-        <w:rPr>
-          <w:szCs w:val="22"/>
-          <w:lang w:val="es-ES"/>
-        </w:rPr>
-        <w:t>con deficiencias musculoesqueléticas en el tobillo</w:t>
-      </w:r>
-      <w:r>
-        <w:rPr>
-          <w:szCs w:val="22"/>
-          <w:lang w:val="es-ES"/>
-        </w:rPr>
-        <w:t xml:space="preserve">, </w:t>
-      </w:r>
-      <w:r>
-        <w:rPr>
-          <w:lang w:val="es-ES"/>
-        </w:rPr>
-        <w:t xml:space="preserve">los cuales </w:t>
-      </w:r>
-      <w:r>
-        <w:rPr>
-          <w:lang w:val="es-ES"/>
-        </w:rPr>
-        <w:t>realizaron</w:t>
-      </w:r>
-      <w:r>
-        <w:rPr>
-          <w:szCs w:val="22"/>
-          <w:lang w:val="es-ES"/>
-        </w:rPr>
-        <w:t xml:space="preserve"> dos sesiones de terapia o rehabilitación. </w:t>
-      </w:r>
-      <w:r>
-        <w:rPr>
-          <w:rFonts w:cs="Tahoma"/>
-          <w:szCs w:val="22"/>
-          <w:lang w:val="es-ES"/>
-        </w:rPr>
-        <w:t xml:space="preserve">No obstante, </w:t>
-      </w:r>
-      <w:r>
-        <w:rPr>
-          <w:rFonts w:cs="Tahoma"/>
-          <w:szCs w:val="22"/>
-          <w:lang w:val="es-ES"/>
-        </w:rPr>
-        <w:t xml:space="preserve">consideramos </w:t>
-      </w:r>
-      <w:r>
-        <w:rPr>
-          <w:szCs w:val="22"/>
-          <w:lang w:val="es-ES"/>
-        </w:rPr>
-        <w:t>cada miembro inferior como una observación independiente</w:t>
-      </w:r>
-      <w:r>
-        <w:rPr>
-          <w:rFonts w:cs="Tahoma"/>
-          <w:szCs w:val="22"/>
-          <w:lang w:val="es-ES"/>
-        </w:rPr>
-        <w:t>, lo que resulta en un total de</w:t>
-      </w:r>
-      <w:r>
-        <w:rPr>
-          <w:rFonts w:cs="Tahoma"/>
-          <w:szCs w:val="22"/>
-          <w:lang w:val="es-ES"/>
-        </w:rPr>
-        <w:t xml:space="preserve"> 180 observaciones</w:t>
-      </w:r>
-      <w:r>
-        <w:rPr>
-          <w:rFonts w:cs="Tahoma"/>
-          <w:szCs w:val="22"/>
-          <w:lang w:val="es-ES"/>
-        </w:rPr>
-        <w:t xml:space="preserve"> (N=180)</w:t>
-      </w:r>
-      <w:r>
-        <w:rPr>
-          <w:szCs w:val="22"/>
-          <w:lang w:val="es-ES"/>
-        </w:rPr>
-        <w:t xml:space="preserve">. </w:t>
-      </w:r>
-      <w:r>
-        <w:rPr>
-          <w:szCs w:val="22"/>
-          <w:lang w:val="es-ES"/>
-        </w:rPr>
-        <w:t xml:space="preserve">De </w:t>
-      </w:r>
-      <w:r>
-        <w:rPr>
-          <w:szCs w:val="22"/>
-          <w:lang w:val="es-ES"/>
-        </w:rPr>
-        <w:t>entre los</w:t>
-      </w:r>
-      <w:r>
-        <w:rPr>
-          <w:szCs w:val="22"/>
-          <w:lang w:val="es-ES"/>
-        </w:rPr>
-        <w:t xml:space="preserve"> 90 pacientes, 73 son hombres y 17 mujeres</w:t>
-      </w:r>
-      <w:r>
-        <w:rPr>
-          <w:szCs w:val="22"/>
-          <w:lang w:val="es-ES"/>
-        </w:rPr>
-        <w:t xml:space="preserve">, </w:t>
-      </w:r>
-      <w:r>
-        <w:rPr>
-          <w:lang w:val="es-ES"/>
-        </w:rPr>
-        <w:t xml:space="preserve">lo que refleja una </w:t>
-      </w:r>
-      <w:r>
-        <w:rPr>
-          <w:lang w:val="es-ES"/>
-        </w:rPr>
-        <w:t>proporción</w:t>
-      </w:r>
-      <w:r>
-        <w:rPr>
-          <w:lang w:val="es-ES"/>
-        </w:rPr>
-        <w:t xml:space="preserve"> </w:t>
-      </w:r>
-      <w:r>
-        <w:rPr>
-          <w:lang w:val="es-ES"/>
-        </w:rPr>
-        <w:t xml:space="preserve">de sexo </w:t>
-      </w:r>
-      <w:r>
-        <w:rPr>
-          <w:lang w:val="es-ES"/>
-        </w:rPr>
-        <w:t>desigual</w:t>
-      </w:r>
-      <w:r>
-        <w:rPr>
-          <w:szCs w:val="22"/>
-          <w:lang w:val="es-ES"/>
-        </w:rPr>
-        <w:t>.</w:t>
-      </w:r>
-      <w:r>
-        <w:rPr>
-          <w:szCs w:val="22"/>
-          <w:lang w:val="es-ES"/>
-        </w:rPr>
-        <w:t xml:space="preserve"> </w:t>
-      </w:r>
-      <w:r>
-        <w:rPr>
-          <w:szCs w:val="22"/>
-          <w:lang w:val="es-ES"/>
-        </w:rPr>
-        <w:t>L</w:t>
-      </w:r>
-      <w:r>
-        <w:rPr>
-          <w:szCs w:val="22"/>
-          <w:lang w:val="es-ES"/>
-        </w:rPr>
-        <w:t>a edad media</w:t>
-      </w:r>
-      <w:r>
-        <w:rPr>
-          <w:szCs w:val="22"/>
-          <w:lang w:val="es-ES"/>
-        </w:rPr>
-        <w:t xml:space="preserve"> de la cohorte</w:t>
-      </w:r>
-      <w:r>
-        <w:rPr>
-          <w:szCs w:val="22"/>
-          <w:lang w:val="es-ES"/>
-        </w:rPr>
-        <w:t xml:space="preserve"> es de 42.82 años, </w:t>
-      </w:r>
-      <w:r>
-        <w:rPr>
-          <w:szCs w:val="22"/>
-          <w:lang w:val="es-ES"/>
-        </w:rPr>
-        <w:t>con</w:t>
-      </w:r>
-      <w:r>
-        <w:rPr>
-          <w:szCs w:val="22"/>
-          <w:lang w:val="es-ES"/>
-        </w:rPr>
-        <w:t xml:space="preserve"> </w:t>
-      </w:r>
-      <w:r>
-        <w:rPr>
-          <w:szCs w:val="22"/>
-          <w:lang w:val="es-ES"/>
-        </w:rPr>
-        <w:t>una masa corporal</w:t>
-      </w:r>
-      <w:r>
-        <w:rPr>
-          <w:szCs w:val="22"/>
-          <w:lang w:val="es-ES"/>
-        </w:rPr>
-        <w:t xml:space="preserve"> </w:t>
-      </w:r>
-      <w:r>
-        <w:rPr>
-          <w:szCs w:val="22"/>
-          <w:lang w:val="es-ES"/>
-        </w:rPr>
-        <w:t>promedio</w:t>
-      </w:r>
-      <w:r>
-        <w:rPr>
-          <w:szCs w:val="22"/>
-          <w:lang w:val="es-ES"/>
-        </w:rPr>
-        <w:t xml:space="preserve"> de 89.96 kg. </w:t>
-      </w:r>
-      <w:r>
-        <w:rPr>
-          <w:lang w:val="es-ES"/>
-        </w:rPr>
-        <w:t>Para más detalles sobre las características demográficas de la cohorte</w:t>
-      </w:r>
-      <w:r>
-        <w:rPr>
-          <w:lang w:val="es-ES"/>
-        </w:rPr>
-        <w:t xml:space="preserve"> de pacientes</w:t>
-      </w:r>
-      <w:r>
-        <w:rPr>
-          <w:lang w:val="es-ES"/>
-        </w:rPr>
-        <w:t>, consultar la</w:t>
-      </w:r>
-      <w:r>
-        <w:rPr>
-          <w:color w:val="FF0000"/>
-          <w:szCs w:val="22"/>
-          <w:lang w:val="es-ES"/>
-        </w:rPr>
-        <w:t xml:space="preserve"> Tabla </w:t>
-      </w:r>
-      <w:proofErr w:type="spellStart"/>
-      <w:r>
-        <w:rPr>
-          <w:rFonts w:cs="Tahoma"/>
-          <w:color w:val="FF0000"/>
-          <w:szCs w:val="22"/>
           <w:lang w:val="es-ES" w:eastAsia="en-US"/>
         </w:rPr>
-        <w:t>X_demographic_trainset</w:t>
-      </w:r>
-      <w:proofErr w:type="spellEnd"/>
-      <w:r>
-        <w:rPr>
-          <w:rFonts w:cs="Tahoma"/>
-          <w:color w:val="FF0000"/>
+        <w:t>Adicionalmente</w:t>
+      </w:r>
+      <w:r>
+        <w:rPr>
+          <w:rFonts w:cs="Tahoma"/>
           <w:szCs w:val="22"/>
           <w:lang w:val="es-ES" w:eastAsia="en-US"/>
         </w:rPr>
-        <w:t>.</w:t>
-      </w:r>
-    </w:p>
-    <w:p>
-      <w:pPr>
-        <w:rPr>
-          <w:rFonts w:cs="Tahoma"/>
-          <w:color w:val="FF0000"/>
-          <w:szCs w:val="22"/>
-          <w:lang w:val="es-ES" w:eastAsia="en-US"/>
-        </w:rPr>
-      </w:pPr>
-      <w:r>
-        <w:rPr>
-          <w:rFonts w:cs="Tahoma"/>
-          <w:szCs w:val="22"/>
-          <w:lang w:val="es-ES" w:eastAsia="en-US"/>
-        </w:rPr>
-        <w:t>Además, e</w:t>
+        <w:t>, e</w:t>
       </w:r>
       <w:r>
         <w:rPr>
@@ -38152,137 +38175,835 @@
           <w:lang w:val="es-ES"/>
         </w:rPr>
       </w:pPr>
+      <w:r>
+        <w:rPr>
+          <w:lang w:val="es-ES"/>
+        </w:rPr>
+        <w:t xml:space="preserve">Para comenzar el análisis exploratorio de datos, llevamos a cabo una </w:t>
+      </w:r>
+      <w:r>
+        <w:rPr>
+          <w:lang w:val="es-ES"/>
+        </w:rPr>
+        <w:t xml:space="preserve">exploración y una </w:t>
+      </w:r>
+      <w:r>
+        <w:rPr>
+          <w:lang w:val="es-ES"/>
+        </w:rPr>
+        <w:t xml:space="preserve">serie de pasos iniciales para entender la naturaleza y calidad de nuestro conjunto de datos de entrenamiento. </w:t>
+      </w:r>
     </w:p>
     <w:p>
       <w:pPr>
-        <w:pStyle w:val="ListParagraph"/>
-        <w:numPr>
-          <w:ilvl w:val="0"/>
-          <w:numId w:val="26"/>
-        </w:numPr>
-        <w:rPr>
-          <w:lang w:val="es-ES"/>
-        </w:rPr>
-      </w:pPr>
-      <w:r>
-        <w:rPr>
-          <w:lang w:val="es-ES"/>
-        </w:rPr>
-        <w:t xml:space="preserve">Utilizamos los datos </w:t>
+        <w:rPr>
+          <w:lang w:val="es-ES"/>
+        </w:rPr>
+      </w:pPr>
+      <w:r>
+        <w:rPr>
+          <w:lang w:val="es-ES"/>
+        </w:rPr>
+        <w:t xml:space="preserve">En primer lugar, realizamos una exploración visual del conjunto de datos para tener una visión general de su estructura. Posteriormente, </w:t>
+      </w:r>
+      <w:r>
+        <w:rPr>
+          <w:lang w:val="es-ES"/>
+        </w:rPr>
+        <w:t>comprobamos</w:t>
+      </w:r>
+      <w:r>
+        <w:rPr>
+          <w:lang w:val="es-ES"/>
+        </w:rPr>
+        <w:t xml:space="preserve"> la presencia de valores nulos o faltantes, asegurándonos de que los datos estuvieran completos para un análisis adecuado. </w:t>
+      </w:r>
+      <w:r>
+        <w:rPr>
+          <w:lang w:val="es-ES"/>
+        </w:rPr>
+        <w:t>También</w:t>
+      </w:r>
+      <w:r>
+        <w:rPr>
+          <w:lang w:val="es-ES"/>
+        </w:rPr>
+        <w:t xml:space="preserve">, calculamos estadísticas descriptivas para las variables numéricas, lo que nos permitió obtener información sobre tendencias centrales y dispersión en los datos. Además, verificamos la existencia de duplicados en los registros para asegurarnos de la integridad del </w:t>
       </w:r>
       <w:proofErr w:type="spellStart"/>
       <w:r>
         <w:rPr>
-          <w:lang w:val="es-ES"/>
-        </w:rPr>
-        <w:t>postpreocesados</w:t>
+          <w:i/>
+          <w:iCs/>
+          <w:lang w:val="es-ES"/>
+        </w:rPr>
+        <w:t>dataset</w:t>
       </w:r>
       <w:proofErr w:type="spellEnd"/>
       <w:r>
         <w:rPr>
           <w:lang w:val="es-ES"/>
         </w:rPr>
-        <w:t xml:space="preserve"> proporcionados por </w:t>
-      </w:r>
-      <w:proofErr w:type="spellStart"/>
-      <w:r>
-        <w:rPr>
-          <w:lang w:val="es-ES"/>
-        </w:rPr>
-        <w:t>GaitRec</w:t>
-      </w:r>
-      <w:proofErr w:type="spellEnd"/>
-      <w:r>
-        <w:rPr>
-          <w:lang w:val="es-ES"/>
-        </w:rPr>
-        <w:t xml:space="preserve">. </w:t>
+        <w:t>.</w:t>
       </w:r>
     </w:p>
     <w:p>
       <w:pPr>
-        <w:pStyle w:val="ListParagraph"/>
-        <w:numPr>
-          <w:ilvl w:val="0"/>
-          <w:numId w:val="26"/>
-        </w:numPr>
-        <w:rPr>
-          <w:lang w:val="es-ES"/>
-        </w:rPr>
-      </w:pPr>
-      <w:r>
-        <w:rPr>
-          <w:lang w:val="es-ES"/>
-        </w:rPr>
-        <w:t xml:space="preserve">Train test Split </w:t>
-      </w:r>
-      <w:proofErr w:type="spellStart"/>
-      <w:r>
-        <w:rPr>
-          <w:lang w:val="es-ES"/>
-        </w:rPr>
-        <w:t>metadata</w:t>
-      </w:r>
-      <w:proofErr w:type="spellEnd"/>
-      <w:r>
-        <w:rPr>
-          <w:lang w:val="es-ES"/>
-        </w:rPr>
-        <w:t xml:space="preserve"> </w:t>
+        <w:rPr>
+          <w:lang w:val="es-ES"/>
+        </w:rPr>
+      </w:pPr>
+      <w:r>
+        <w:rPr>
+          <w:lang w:val="es-ES"/>
+        </w:rPr>
+        <w:t>A continuación, nos enfocamos en comprender mejor la composición de las cohortes de pacientes y controles sanos. Realizamos un análisis específico para calcular el número total de pacientes y controles sanos incluidos en nuestro estudio. Al considerar cada miembro inferior como una observación independiente, determinamos el número total de observaciones en ambas cohortes. Calculamos la edad media en años</w:t>
+      </w:r>
+      <w:r>
+        <w:rPr>
+          <w:lang w:val="es-ES"/>
+        </w:rPr>
+        <w:t xml:space="preserve">, </w:t>
+      </w:r>
+      <w:r>
+        <w:rPr>
+          <w:lang w:val="es-ES"/>
+        </w:rPr>
+        <w:t>la masa corporal promedio en kilogramos</w:t>
+      </w:r>
+      <w:r>
+        <w:rPr>
+          <w:lang w:val="es-ES"/>
+        </w:rPr>
+        <w:t xml:space="preserve">, y </w:t>
+      </w:r>
+      <w:r>
+        <w:rPr>
+          <w:lang w:val="es-ES"/>
+        </w:rPr>
+        <w:t xml:space="preserve">examinamos la distribución de sexo en ambas cohortes </w:t>
+      </w:r>
+      <w:r>
+        <w:rPr>
+          <w:lang w:val="es-ES"/>
+        </w:rPr>
+        <w:t xml:space="preserve">para obtener una idea más precisa de las características demográficas de los sujetos en cada </w:t>
+      </w:r>
+      <w:r>
+        <w:rPr>
+          <w:lang w:val="es-ES"/>
+        </w:rPr>
+        <w:t>cohorte</w:t>
+      </w:r>
+      <w:r>
+        <w:rPr>
+          <w:lang w:val="es-ES"/>
+        </w:rPr>
+        <w:t xml:space="preserve">. </w:t>
       </w:r>
     </w:p>
     <w:p>
       <w:pPr>
-        <w:rPr>
-          <w:lang w:val="es-ES"/>
-        </w:rPr>
-      </w:pPr>
+        <w:ind w:firstLine="708"/>
+        <w:rPr>
+          <w:szCs w:val="22"/>
+          <w:lang w:val="es-ES"/>
+        </w:rPr>
+      </w:pPr>
+      <w:r>
+        <w:rPr>
+          <w:szCs w:val="22"/>
+          <w:lang w:val="es-ES"/>
+        </w:rPr>
+        <w:t>P</w:t>
+      </w:r>
+      <w:r>
+        <w:rPr>
+          <w:szCs w:val="22"/>
+          <w:lang w:val="es-ES"/>
+        </w:rPr>
+        <w:t>ara obtener una comprensión más profunda de la estructura y relaciones presentes en el conjunto de datos</w:t>
+      </w:r>
+      <w:r>
+        <w:rPr>
+          <w:szCs w:val="22"/>
+          <w:lang w:val="es-ES"/>
+        </w:rPr>
+        <w:t xml:space="preserve"> realizamos </w:t>
+      </w:r>
+      <w:r>
+        <w:rPr>
+          <w:szCs w:val="22"/>
+          <w:lang w:val="es-ES"/>
+        </w:rPr>
+        <w:t xml:space="preserve">los siguientes pasos. </w:t>
+      </w:r>
+      <w:r>
+        <w:rPr>
+          <w:szCs w:val="22"/>
+          <w:lang w:val="es-ES"/>
+        </w:rPr>
+        <w:t>Visualizamos la di</w:t>
+      </w:r>
+      <w:r>
+        <w:rPr>
+          <w:szCs w:val="22"/>
+          <w:lang w:val="es-ES"/>
+        </w:rPr>
+        <w:t>stribución</w:t>
+      </w:r>
+      <w:r>
+        <w:rPr>
+          <w:szCs w:val="22"/>
+          <w:lang w:val="es-ES"/>
+        </w:rPr>
+        <w:t xml:space="preserve"> de </w:t>
+      </w:r>
+      <w:r>
+        <w:rPr>
+          <w:szCs w:val="22"/>
+          <w:lang w:val="es-ES"/>
+        </w:rPr>
+        <w:t xml:space="preserve">cada una de las 101 variables </w:t>
+      </w:r>
+      <w:r>
+        <w:rPr>
+          <w:szCs w:val="22"/>
+          <w:lang w:val="es-ES"/>
+        </w:rPr>
+        <w:t xml:space="preserve">numéricas </w:t>
+      </w:r>
+      <w:r>
+        <w:rPr>
+          <w:szCs w:val="22"/>
+          <w:lang w:val="es-ES"/>
+        </w:rPr>
+        <w:t xml:space="preserve">mediante </w:t>
+      </w:r>
+      <w:proofErr w:type="spellStart"/>
+      <w:r>
+        <w:rPr>
+          <w:i/>
+          <w:iCs/>
+          <w:szCs w:val="22"/>
+          <w:lang w:val="es-ES"/>
+        </w:rPr>
+        <w:t>boxplots</w:t>
+      </w:r>
+      <w:proofErr w:type="spellEnd"/>
+      <w:r>
+        <w:rPr>
+          <w:szCs w:val="22"/>
+          <w:lang w:val="es-ES"/>
+        </w:rPr>
+        <w:t xml:space="preserve"> e histograma</w:t>
+      </w:r>
+      <w:r>
+        <w:rPr>
+          <w:szCs w:val="22"/>
+          <w:lang w:val="es-ES"/>
+        </w:rPr>
+        <w:t>s</w:t>
+      </w:r>
+      <w:r>
+        <w:rPr>
+          <w:szCs w:val="22"/>
+          <w:lang w:val="es-ES"/>
+        </w:rPr>
+        <w:t xml:space="preserve"> p</w:t>
+      </w:r>
+      <w:r>
+        <w:rPr>
+          <w:szCs w:val="22"/>
+          <w:lang w:val="es-ES"/>
+        </w:rPr>
+        <w:t>ara analizar la dispersión de los datos y detectar posibles valores atípicos o patrones de distribución inusuales.</w:t>
+      </w:r>
+      <w:r>
+        <w:rPr>
+          <w:szCs w:val="22"/>
+          <w:lang w:val="es-ES"/>
+        </w:rPr>
+        <w:t xml:space="preserve"> </w:t>
+      </w:r>
+      <w:r>
+        <w:rPr>
+          <w:szCs w:val="22"/>
+          <w:lang w:val="es-ES"/>
+        </w:rPr>
+        <w:t xml:space="preserve">Posteriormente, evaluamos la normalidad de los datos utilizando la prueba de Anderson-Darling. Esta prueba nos permitió determinar si las variables seguían </w:t>
+      </w:r>
+      <w:r>
+        <w:rPr>
+          <w:szCs w:val="22"/>
+          <w:lang w:val="es-ES"/>
+        </w:rPr>
+        <w:t xml:space="preserve">o no </w:t>
+      </w:r>
+      <w:r>
+        <w:rPr>
+          <w:szCs w:val="22"/>
+          <w:lang w:val="es-ES"/>
+        </w:rPr>
+        <w:t>una distribución normal. Además, realizamos un análisis de correlación entre todas las variables utilizando el coeficiente de correlación de Pearson. Aunque generalmente se recomienda escalar las variables antes de llevar a cabo un análisis de correlación, en nuestro caso decidimos no hacerlo</w:t>
+      </w:r>
+      <w:r>
+        <w:rPr>
+          <w:szCs w:val="22"/>
+          <w:lang w:val="es-ES"/>
+        </w:rPr>
+        <w:t xml:space="preserve"> </w:t>
+      </w:r>
+      <w:r>
+        <w:rPr>
+          <w:szCs w:val="22"/>
+          <w:lang w:val="es-ES"/>
+        </w:rPr>
+        <w:t xml:space="preserve">ya que al trabajar con los datos </w:t>
+      </w:r>
+      <w:proofErr w:type="spellStart"/>
+      <w:r>
+        <w:rPr>
+          <w:szCs w:val="22"/>
+          <w:lang w:val="es-ES"/>
+        </w:rPr>
+        <w:t>postprocesados</w:t>
+      </w:r>
+      <w:proofErr w:type="spellEnd"/>
+      <w:r>
+        <w:rPr>
+          <w:szCs w:val="22"/>
+          <w:lang w:val="es-ES"/>
+        </w:rPr>
+        <w:t xml:space="preserve"> proporcionados por </w:t>
+      </w:r>
+      <w:proofErr w:type="spellStart"/>
+      <w:r>
+        <w:rPr>
+          <w:szCs w:val="22"/>
+          <w:lang w:val="es-ES"/>
+        </w:rPr>
+        <w:t>GaitRec</w:t>
+      </w:r>
+      <w:proofErr w:type="spellEnd"/>
+      <w:r>
+        <w:rPr>
+          <w:szCs w:val="22"/>
+          <w:lang w:val="es-ES"/>
+        </w:rPr>
+        <w:t>, ya hab</w:t>
+      </w:r>
+      <w:r>
+        <w:rPr>
+          <w:szCs w:val="22"/>
+          <w:lang w:val="es-ES"/>
+        </w:rPr>
+        <w:t>í</w:t>
+      </w:r>
+      <w:r>
+        <w:rPr>
+          <w:szCs w:val="22"/>
+          <w:lang w:val="es-ES"/>
+        </w:rPr>
+        <w:t>an sido normalizados</w:t>
+      </w:r>
+      <w:r>
+        <w:rPr>
+          <w:szCs w:val="22"/>
+          <w:lang w:val="es-ES"/>
+        </w:rPr>
+        <w:t xml:space="preserve"> previamente</w:t>
+      </w:r>
+      <w:r>
+        <w:rPr>
+          <w:szCs w:val="22"/>
+          <w:lang w:val="es-ES"/>
+        </w:rPr>
+        <w:t xml:space="preserve">. </w:t>
+      </w:r>
     </w:p>
     <w:p>
       <w:pPr>
         <w:rPr>
-          <w:lang w:val="es-ES"/>
-        </w:rPr>
-      </w:pPr>
+          <w:szCs w:val="22"/>
+          <w:lang w:val="en-ES"/>
+        </w:rPr>
+      </w:pPr>
+      <w:r>
+        <w:rPr>
+          <w:szCs w:val="22"/>
+          <w:lang w:val="es-ES"/>
+        </w:rPr>
+        <w:t>Todo este</w:t>
+      </w:r>
+      <w:r>
+        <w:rPr>
+          <w:szCs w:val="22"/>
+          <w:lang w:val="es-ES"/>
+        </w:rPr>
+        <w:t xml:space="preserve"> </w:t>
+      </w:r>
+      <w:r>
+        <w:rPr>
+          <w:szCs w:val="22"/>
+          <w:lang w:val="en-ES"/>
+        </w:rPr>
+        <w:t xml:space="preserve">proceso fue </w:t>
+      </w:r>
+      <w:r>
+        <w:rPr>
+          <w:szCs w:val="22"/>
+          <w:lang w:val="es-ES"/>
+        </w:rPr>
+        <w:t>encapsulado</w:t>
+      </w:r>
+      <w:r>
+        <w:rPr>
+          <w:szCs w:val="22"/>
+          <w:lang w:val="en-ES"/>
+        </w:rPr>
+        <w:t xml:space="preserve"> en funciones</w:t>
+      </w:r>
+      <w:r>
+        <w:rPr>
+          <w:szCs w:val="22"/>
+          <w:lang w:val="es-ES"/>
+        </w:rPr>
+        <w:t xml:space="preserve"> para </w:t>
+      </w:r>
+      <w:r>
+        <w:rPr>
+          <w:szCs w:val="22"/>
+          <w:lang w:val="es-ES"/>
+        </w:rPr>
+        <w:t>garantizar</w:t>
+      </w:r>
+      <w:r>
+        <w:rPr>
+          <w:szCs w:val="22"/>
+          <w:lang w:val="en-ES"/>
+        </w:rPr>
+        <w:t xml:space="preserve"> </w:t>
+      </w:r>
+      <w:r>
+        <w:rPr>
+          <w:szCs w:val="22"/>
+          <w:lang w:val="es-ES"/>
+        </w:rPr>
+        <w:t xml:space="preserve">la </w:t>
+      </w:r>
+      <w:r>
+        <w:rPr>
+          <w:szCs w:val="22"/>
+          <w:lang w:val="en-ES"/>
+        </w:rPr>
+        <w:t xml:space="preserve">modularidad y reutilización en nuestro análisis. </w:t>
+      </w:r>
     </w:p>
     <w:p>
       <w:pPr>
         <w:rPr>
-          <w:lang w:val="es-ES"/>
-        </w:rPr>
-      </w:pPr>
+          <w:lang w:val="en-ES"/>
+        </w:rPr>
+      </w:pPr>
+      <w:r>
+        <w:rPr>
+          <w:lang w:val="en-ES"/>
+        </w:rPr>
+        <w:t xml:space="preserve">En resumen, </w:t>
+      </w:r>
+      <w:r>
+        <w:rPr>
+          <w:lang w:val="es-ES"/>
+        </w:rPr>
+        <w:t>el</w:t>
+      </w:r>
+      <w:r>
+        <w:rPr>
+          <w:lang w:val="en-ES"/>
+        </w:rPr>
+        <w:t xml:space="preserve"> análisis exploratorio nos proporcionó una comprensión sólida de la estructura,</w:t>
+      </w:r>
+      <w:r>
+        <w:rPr>
+          <w:lang w:val="es-ES"/>
+        </w:rPr>
+        <w:t xml:space="preserve"> calidad,</w:t>
+      </w:r>
+      <w:r>
+        <w:rPr>
+          <w:lang w:val="en-ES"/>
+        </w:rPr>
+        <w:t xml:space="preserve"> distribución y relaciones en nuestro conjunto de datos, lo que sentó las bases para </w:t>
+      </w:r>
+      <w:r>
+        <w:rPr>
+          <w:lang w:val="es-ES"/>
+        </w:rPr>
+        <w:t>aplicar</w:t>
+      </w:r>
+      <w:r>
+        <w:rPr>
+          <w:lang w:val="es-ES"/>
+        </w:rPr>
+        <w:t xml:space="preserve"> </w:t>
+      </w:r>
+      <w:r>
+        <w:rPr>
+          <w:lang w:val="en-ES"/>
+        </w:rPr>
+        <w:t>análisis más avanzado</w:t>
+      </w:r>
+      <w:r>
+        <w:rPr>
+          <w:lang w:val="es-ES"/>
+        </w:rPr>
+        <w:t xml:space="preserve">s, </w:t>
+      </w:r>
+      <w:r>
+        <w:rPr>
+          <w:lang w:val="es-ES"/>
+        </w:rPr>
+        <w:t xml:space="preserve">técnicas de procesamiento de datos y </w:t>
+      </w:r>
+      <w:r>
+        <w:rPr>
+          <w:lang w:val="es-ES"/>
+        </w:rPr>
+        <w:t xml:space="preserve">poder </w:t>
+      </w:r>
+      <w:r>
+        <w:rPr>
+          <w:lang w:val="es-ES"/>
+        </w:rPr>
+        <w:t xml:space="preserve">realizar los modelos de aprendizaje automático. </w:t>
+      </w:r>
     </w:p>
     <w:p>
       <w:pPr>
-        <w:pStyle w:val="Heading2"/>
-        <w:rPr>
-          <w:lang w:val="es-ES"/>
-        </w:rPr>
-      </w:pPr>
-      <w:bookmarkStart w:id="19" w:name="_Toc143859729"/>
-      <w:r>
-        <w:rPr>
-          <w:lang w:val="es-ES"/>
-        </w:rPr>
-        <w:t>Estudio de la población y recolección de datos</w:t>
-      </w:r>
-      <w:bookmarkEnd w:id="19"/>
+        <w:ind w:firstLine="0"/>
+        <w:rPr>
+          <w:lang w:val="en-ES"/>
+        </w:rPr>
+      </w:pPr>
     </w:p>
     <w:p>
       <w:pPr>
+        <w:rPr>
+          <w:lang w:val="es-ES"/>
+        </w:rPr>
+      </w:pPr>
+    </w:p>
+    <w:p>
+      <w:pPr>
+        <w:rPr>
+          <w:lang w:val="en-ES"/>
+        </w:rPr>
+      </w:pPr>
+    </w:p>
+    <w:p>
+      <w:pPr>
+        <w:rPr>
+          <w:lang w:val="en-ES"/>
+        </w:rPr>
+      </w:pPr>
+    </w:p>
+    <w:p>
+      <w:pPr>
+        <w:rPr>
+          <w:lang w:val="en-ES"/>
+        </w:rPr>
+      </w:pPr>
+    </w:p>
+    <w:p>
+      <w:pPr>
+        <w:rPr>
+          <w:lang w:val="en-ES"/>
+        </w:rPr>
+      </w:pPr>
+    </w:p>
+    <w:p>
+      <w:pPr>
+        <w:rPr>
+          <w:lang w:val="es-ES"/>
+        </w:rPr>
+      </w:pPr>
+    </w:p>
+    <w:p>
+      <w:pPr>
+        <w:rPr>
+          <w:lang w:val="es-ES"/>
+        </w:rPr>
+      </w:pPr>
+    </w:p>
+    <w:p>
+      <w:pPr>
+        <w:rPr>
+          <w:lang w:val="es-ES"/>
+        </w:rPr>
+      </w:pPr>
+    </w:p>
+    <w:p>
+      <w:pPr>
+        <w:rPr>
+          <w:lang w:val="es-ES"/>
+        </w:rPr>
+      </w:pPr>
+    </w:p>
+    <w:p>
+      <w:pPr>
+        <w:rPr>
+          <w:lang w:val="es-ES"/>
+        </w:rPr>
+      </w:pPr>
+    </w:p>
+    <w:p>
+      <w:pPr>
+        <w:rPr>
+          <w:lang w:val="es-ES"/>
+        </w:rPr>
+      </w:pPr>
+    </w:p>
+    <w:p>
+      <w:pPr>
+        <w:rPr>
+          <w:lang w:val="es-ES"/>
+        </w:rPr>
+      </w:pPr>
+    </w:p>
+    <w:p>
+      <w:pPr>
+        <w:rPr>
+          <w:lang w:val="es-ES"/>
+        </w:rPr>
+      </w:pPr>
+    </w:p>
+    <w:p>
+      <w:pPr>
+        <w:rPr>
+          <w:lang w:val="es-ES"/>
+        </w:rPr>
+      </w:pPr>
+    </w:p>
+    <w:p>
+      <w:pPr>
+        <w:rPr>
+          <w:lang w:val="es-ES"/>
+        </w:rPr>
+      </w:pPr>
+    </w:p>
+    <w:p>
+      <w:pPr>
+        <w:rPr>
+          <w:lang w:val="es-ES"/>
+        </w:rPr>
+      </w:pPr>
+    </w:p>
+    <w:p>
+      <w:pPr>
+        <w:rPr>
+          <w:lang w:val="es-ES"/>
+        </w:rPr>
+      </w:pPr>
+    </w:p>
+    <w:p>
+      <w:pPr>
+        <w:rPr>
+          <w:lang w:val="es-ES"/>
+        </w:rPr>
+      </w:pPr>
+    </w:p>
+    <w:p>
+      <w:pPr>
+        <w:rPr>
+          <w:lang w:val="es-ES"/>
+        </w:rPr>
+      </w:pPr>
+    </w:p>
+    <w:p>
+      <w:pPr>
+        <w:rPr>
+          <w:lang w:val="es-ES"/>
+        </w:rPr>
+      </w:pPr>
+    </w:p>
+    <w:p>
+      <w:pPr>
+        <w:rPr>
+          <w:lang w:val="es-ES"/>
+        </w:rPr>
+      </w:pPr>
+    </w:p>
+    <w:p>
+      <w:pPr>
+        <w:rPr>
+          <w:lang w:val="es-ES"/>
+        </w:rPr>
+      </w:pPr>
+    </w:p>
+    <w:p>
+      <w:pPr>
+        <w:rPr>
+          <w:lang w:val="es-ES"/>
+        </w:rPr>
+      </w:pPr>
+    </w:p>
+    <w:p>
+      <w:pPr>
+        <w:rPr>
+          <w:lang w:val="es-ES"/>
+        </w:rPr>
+      </w:pPr>
+    </w:p>
+    <w:p>
+      <w:pPr>
+        <w:rPr>
+          <w:lang w:val="es-ES"/>
+        </w:rPr>
+      </w:pPr>
+    </w:p>
+    <w:p>
+      <w:pPr>
+        <w:rPr>
+          <w:lang w:val="es-ES"/>
+        </w:rPr>
+      </w:pPr>
+    </w:p>
+    <w:p>
+      <w:pPr>
+        <w:rPr>
+          <w:lang w:val="es-ES"/>
+        </w:rPr>
+      </w:pPr>
+    </w:p>
+    <w:p>
+      <w:pPr>
+        <w:rPr>
+          <w:lang w:val="es-ES"/>
+        </w:rPr>
+      </w:pPr>
+    </w:p>
+    <w:p>
+      <w:pPr>
+        <w:rPr>
+          <w:lang w:val="es-ES"/>
+        </w:rPr>
+      </w:pPr>
+    </w:p>
+    <w:p>
+      <w:pPr>
+        <w:rPr>
+          <w:lang w:val="es-ES"/>
+        </w:rPr>
+      </w:pPr>
+    </w:p>
+    <w:p>
+      <w:pPr>
+        <w:rPr>
+          <w:lang w:val="es-ES"/>
+        </w:rPr>
+      </w:pPr>
+    </w:p>
+    <w:p>
+      <w:pPr>
+        <w:rPr>
+          <w:lang w:val="es-ES"/>
+        </w:rPr>
+      </w:pPr>
+    </w:p>
+    <w:p>
+      <w:pPr>
+        <w:rPr>
+          <w:lang w:val="es-ES"/>
+        </w:rPr>
+      </w:pPr>
+    </w:p>
+    <w:p>
+      <w:pPr>
+        <w:rPr>
+          <w:lang w:val="es-ES"/>
+        </w:rPr>
+      </w:pPr>
+    </w:p>
+    <w:p>
+      <w:pPr>
+        <w:rPr>
+          <w:lang w:val="es-ES"/>
+        </w:rPr>
+      </w:pPr>
+    </w:p>
+    <w:p>
+      <w:pPr>
+        <w:rPr>
+          <w:lang w:val="es-ES"/>
+        </w:rPr>
+      </w:pPr>
+    </w:p>
+    <w:p>
+      <w:pPr>
+        <w:rPr>
+          <w:lang w:val="es-ES"/>
+        </w:rPr>
+      </w:pPr>
+    </w:p>
+    <w:p>
+      <w:pPr>
+        <w:rPr>
+          <w:lang w:val="es-ES"/>
+        </w:rPr>
+      </w:pPr>
+    </w:p>
+    <w:p>
+      <w:pPr>
+        <w:rPr>
+          <w:lang w:val="es-ES"/>
+        </w:rPr>
+      </w:pPr>
+    </w:p>
+    <w:p>
+      <w:pPr>
+        <w:rPr>
+          <w:lang w:val="es-ES"/>
+        </w:rPr>
+      </w:pPr>
+    </w:p>
+    <w:p>
+      <w:pPr>
+        <w:rPr>
+          <w:lang w:val="es-ES"/>
+        </w:rPr>
+      </w:pPr>
+    </w:p>
+    <w:p>
+      <w:pPr>
+        <w:rPr>
+          <w:lang w:val="es-ES"/>
+        </w:rPr>
+      </w:pPr>
+    </w:p>
+    <w:p>
+      <w:pPr>
+        <w:rPr>
+          <w:lang w:val="es-ES"/>
+        </w:rPr>
+      </w:pPr>
+    </w:p>
+    <w:p>
+      <w:pPr>
         <w:pStyle w:val="Heading2"/>
         <w:rPr>
           <w:lang w:val="es-ES"/>
         </w:rPr>
       </w:pPr>
-      <w:bookmarkStart w:id="20" w:name="_Toc143859730"/>
-      <w:r>
-        <w:rPr>
-          <w:lang w:val="es-ES"/>
-        </w:rPr>
+      <w:bookmarkStart w:id="19" w:name="_Toc143859730"/>
+      <w:r>
+        <w:rPr>
+          <w:lang w:val="es-ES"/>
+        </w:rPr>
+        <w:lastRenderedPageBreak/>
         <w:t>Preprocesamiento de los datos</w:t>
       </w:r>
-      <w:bookmarkEnd w:id="20"/>
+      <w:bookmarkEnd w:id="19"/>
     </w:p>
     <w:p>
       <w:pPr>
@@ -38539,6 +39260,256 @@
     </w:p>
     <w:p>
       <w:pPr>
+        <w:pStyle w:val="ListParagraph"/>
+        <w:numPr>
+          <w:ilvl w:val="0"/>
+          <w:numId w:val="26"/>
+        </w:numPr>
+        <w:rPr>
+          <w:highlight w:val="yellow"/>
+          <w:lang w:val="es-ES"/>
+        </w:rPr>
+      </w:pPr>
+      <w:r>
+        <w:rPr>
+          <w:highlight w:val="yellow"/>
+          <w:lang w:val="es-ES"/>
+        </w:rPr>
+        <w:t xml:space="preserve">Train test Split </w:t>
+      </w:r>
+      <w:proofErr w:type="spellStart"/>
+      <w:r>
+        <w:rPr>
+          <w:highlight w:val="yellow"/>
+          <w:lang w:val="es-ES"/>
+        </w:rPr>
+        <w:t>metadata</w:t>
+      </w:r>
+      <w:proofErr w:type="spellEnd"/>
+      <w:r>
+        <w:rPr>
+          <w:highlight w:val="yellow"/>
+          <w:lang w:val="es-ES"/>
+        </w:rPr>
+        <w:t xml:space="preserve"> </w:t>
+      </w:r>
+    </w:p>
+    <w:p>
+      <w:pPr>
+        <w:pStyle w:val="ListParagraph"/>
+        <w:numPr>
+          <w:ilvl w:val="1"/>
+          <w:numId w:val="26"/>
+        </w:numPr>
+        <w:rPr>
+          <w:highlight w:val="yellow"/>
+          <w:lang w:val="es-ES"/>
+        </w:rPr>
+      </w:pPr>
+      <w:r>
+        <w:rPr>
+          <w:highlight w:val="yellow"/>
+          <w:lang w:val="es-ES"/>
+        </w:rPr>
+        <w:t xml:space="preserve">- Separar las </w:t>
+      </w:r>
+      <w:proofErr w:type="spellStart"/>
+      <w:r>
+        <w:rPr>
+          <w:highlight w:val="yellow"/>
+          <w:lang w:val="es-ES"/>
+        </w:rPr>
+        <w:t>features</w:t>
+      </w:r>
+      <w:proofErr w:type="spellEnd"/>
+      <w:r>
+        <w:rPr>
+          <w:highlight w:val="yellow"/>
+          <w:lang w:val="es-ES"/>
+        </w:rPr>
+        <w:t xml:space="preserve"> (valores de la primera sesión) y el </w:t>
+      </w:r>
+      <w:proofErr w:type="gramStart"/>
+      <w:r>
+        <w:rPr>
+          <w:highlight w:val="yellow"/>
+          <w:lang w:val="es-ES"/>
+        </w:rPr>
+        <w:t>target</w:t>
+      </w:r>
+      <w:proofErr w:type="gramEnd"/>
+      <w:r>
+        <w:rPr>
+          <w:highlight w:val="yellow"/>
+          <w:lang w:val="es-ES"/>
+        </w:rPr>
+        <w:t xml:space="preserve"> (valores de la última sesión).</w:t>
+      </w:r>
+    </w:p>
+    <w:p>
+      <w:pPr>
+        <w:pStyle w:val="ListParagraph"/>
+        <w:numPr>
+          <w:ilvl w:val="1"/>
+          <w:numId w:val="26"/>
+        </w:numPr>
+        <w:rPr>
+          <w:highlight w:val="yellow"/>
+          <w:lang w:val="es-ES"/>
+        </w:rPr>
+      </w:pPr>
+      <w:r>
+        <w:rPr>
+          <w:highlight w:val="yellow"/>
+          <w:lang w:val="es-ES"/>
+        </w:rPr>
+        <w:t>- Los valores de la primera sesión corresponden a las filas impares y los valores de la última sesión corresponden a las filas pares.</w:t>
+      </w:r>
+    </w:p>
+    <w:p>
+      <w:pPr>
+        <w:pStyle w:val="ListParagraph"/>
+        <w:numPr>
+          <w:ilvl w:val="0"/>
+          <w:numId w:val="26"/>
+        </w:numPr>
+        <w:rPr>
+          <w:highlight w:val="yellow"/>
+          <w:lang w:val="es-ES"/>
+        </w:rPr>
+      </w:pPr>
+      <w:r>
+        <w:rPr>
+          <w:highlight w:val="yellow"/>
+          <w:lang w:val="es-ES"/>
+        </w:rPr>
+        <w:t xml:space="preserve">genial!! La siguiente </w:t>
+      </w:r>
+      <w:proofErr w:type="spellStart"/>
+      <w:r>
+        <w:rPr>
+          <w:highlight w:val="yellow"/>
+          <w:lang w:val="es-ES"/>
+        </w:rPr>
+        <w:t>subseccion</w:t>
+      </w:r>
+      <w:proofErr w:type="spellEnd"/>
+      <w:r>
+        <w:rPr>
+          <w:highlight w:val="yellow"/>
+          <w:lang w:val="es-ES"/>
+        </w:rPr>
+        <w:t xml:space="preserve"> dentro de la </w:t>
+      </w:r>
+      <w:proofErr w:type="spellStart"/>
+      <w:r>
+        <w:rPr>
+          <w:highlight w:val="yellow"/>
+          <w:lang w:val="es-ES"/>
+        </w:rPr>
+        <w:t>seccion</w:t>
+      </w:r>
+      <w:proofErr w:type="spellEnd"/>
+      <w:r>
+        <w:rPr>
+          <w:highlight w:val="yellow"/>
+          <w:lang w:val="es-ES"/>
+        </w:rPr>
+        <w:t xml:space="preserve"> de métodos es el análisis exploratorio de los datos.</w:t>
+      </w:r>
+    </w:p>
+    <w:p>
+      <w:pPr>
+        <w:ind w:firstLine="0"/>
+        <w:rPr>
+          <w:lang w:val="es-ES"/>
+        </w:rPr>
+      </w:pPr>
+    </w:p>
+    <w:p>
+      <w:pPr>
+        <w:ind w:firstLine="0"/>
+        <w:rPr>
+          <w:highlight w:val="yellow"/>
+          <w:lang w:val="es-ES"/>
+        </w:rPr>
+      </w:pPr>
+      <w:proofErr w:type="gramStart"/>
+      <w:r>
+        <w:rPr>
+          <w:highlight w:val="yellow"/>
+          <w:lang w:val="es-ES"/>
+        </w:rPr>
+        <w:t>G</w:t>
+      </w:r>
+      <w:r>
+        <w:rPr>
+          <w:highlight w:val="yellow"/>
+          <w:lang w:val="es-ES"/>
+        </w:rPr>
+        <w:t>enial!!</w:t>
+      </w:r>
+      <w:proofErr w:type="gramEnd"/>
+      <w:r>
+        <w:rPr>
+          <w:highlight w:val="yellow"/>
+          <w:lang w:val="es-ES"/>
+        </w:rPr>
+        <w:t xml:space="preserve"> </w:t>
+      </w:r>
+      <w:r>
+        <w:rPr>
+          <w:highlight w:val="yellow"/>
+          <w:lang w:val="es-ES"/>
+        </w:rPr>
+        <w:t xml:space="preserve">He escrito por encima lo que hice en el </w:t>
+      </w:r>
+      <w:r>
+        <w:rPr>
+          <w:highlight w:val="yellow"/>
+          <w:lang w:val="es-ES"/>
+        </w:rPr>
+        <w:t>análisis exploratorio de los datos.</w:t>
+      </w:r>
+      <w:r>
+        <w:rPr>
+          <w:highlight w:val="yellow"/>
+          <w:lang w:val="es-ES"/>
+        </w:rPr>
+        <w:t xml:space="preserve"> Escríbelo de forma clara y adecuada para mi tesis de </w:t>
+      </w:r>
+      <w:proofErr w:type="gramStart"/>
+      <w:r>
+        <w:rPr>
+          <w:highlight w:val="yellow"/>
+          <w:lang w:val="es-ES"/>
+        </w:rPr>
+        <w:t>master</w:t>
+      </w:r>
+      <w:proofErr w:type="gramEnd"/>
+      <w:r>
+        <w:rPr>
+          <w:highlight w:val="yellow"/>
+          <w:lang w:val="es-ES"/>
+        </w:rPr>
+        <w:t xml:space="preserve">: </w:t>
+      </w:r>
+    </w:p>
+    <w:p>
+      <w:pPr>
+        <w:spacing w:after="0"/>
+        <w:ind w:firstLine="0"/>
+        <w:jc w:val="left"/>
+        <w:rPr>
+          <w:rFonts w:ascii="Times New Roman" w:hAnsi="Times New Roman"/>
+          <w:sz w:val="24"/>
+          <w:szCs w:val="24"/>
+          <w:lang w:val="es-ES" w:eastAsia="en-GB"/>
+        </w:rPr>
+      </w:pPr>
+    </w:p>
+    <w:p>
+      <w:pPr>
         <w:tabs>
           <w:tab w:val="left" w:pos="916"/>
           <w:tab w:val="left" w:pos="1832"/>
@@ -38639,14 +39610,14 @@
           <w:lang w:val="es-ES"/>
         </w:rPr>
       </w:pPr>
-      <w:bookmarkStart w:id="21" w:name="_Toc143859731"/>
+      <w:bookmarkStart w:id="20" w:name="_Toc143859731"/>
       <w:r>
         <w:rPr>
           <w:lang w:val="es-ES"/>
         </w:rPr>
         <w:t>Análisis multivariante (modelos)</w:t>
       </w:r>
-      <w:bookmarkEnd w:id="21"/>
+      <w:bookmarkEnd w:id="20"/>
     </w:p>
     <w:p>
       <w:pPr>
@@ -38824,14 +39795,14 @@
           <w:lang w:val="es-ES"/>
         </w:rPr>
       </w:pPr>
-      <w:bookmarkStart w:id="22" w:name="_Toc143859732"/>
+      <w:bookmarkStart w:id="21" w:name="_Toc143859732"/>
       <w:r>
         <w:rPr>
           <w:lang w:val="es-ES"/>
         </w:rPr>
         <w:t>Resultados</w:t>
       </w:r>
-      <w:bookmarkEnd w:id="22"/>
+      <w:bookmarkEnd w:id="21"/>
       <w:r>
         <w:rPr>
           <w:lang w:val="es-ES"/>
@@ -40009,7 +40980,7 @@
           <w:lang w:val="es-ES"/>
         </w:rPr>
       </w:pPr>
-      <w:bookmarkStart w:id="23" w:name="_Toc143859733"/>
+      <w:bookmarkStart w:id="22" w:name="_Toc143859733"/>
       <w:r>
         <w:rPr>
           <w:lang w:val="es-ES"/>
@@ -40017,7 +40988,7 @@
         <w:lastRenderedPageBreak/>
         <w:t>Discusiones</w:t>
       </w:r>
-      <w:bookmarkEnd w:id="23"/>
+      <w:bookmarkEnd w:id="22"/>
       <w:r>
         <w:rPr>
           <w:lang w:val="es-ES"/>
@@ -40055,14 +41026,14 @@
           <w:lang w:val="es-ES"/>
         </w:rPr>
       </w:pPr>
-      <w:bookmarkStart w:id="24" w:name="_Toc143859734"/>
+      <w:bookmarkStart w:id="23" w:name="_Toc143859734"/>
       <w:r>
         <w:rPr>
           <w:lang w:val="es-ES"/>
         </w:rPr>
         <w:t>Limitaciones del estudio</w:t>
       </w:r>
-      <w:bookmarkEnd w:id="24"/>
+      <w:bookmarkEnd w:id="23"/>
       <w:r>
         <w:rPr>
           <w:lang w:val="es-ES"/>
@@ -40077,14 +41048,14 @@
           <w:lang w:val="es-ES"/>
         </w:rPr>
       </w:pPr>
-      <w:bookmarkStart w:id="25" w:name="_Toc143859735"/>
+      <w:bookmarkStart w:id="24" w:name="_Toc143859735"/>
       <w:r>
         <w:rPr>
           <w:lang w:val="es-ES"/>
         </w:rPr>
         <w:t>Consideraciones éticas</w:t>
       </w:r>
-      <w:bookmarkEnd w:id="25"/>
+      <w:bookmarkEnd w:id="24"/>
     </w:p>
     <w:p>
       <w:pPr>
@@ -40093,14 +41064,14 @@
           <w:lang w:val="es-ES"/>
         </w:rPr>
       </w:pPr>
-      <w:bookmarkStart w:id="26" w:name="_Toc143859736"/>
+      <w:bookmarkStart w:id="25" w:name="_Toc143859736"/>
       <w:r>
         <w:rPr>
           <w:lang w:val="es-ES"/>
         </w:rPr>
         <w:t>Coste económico</w:t>
       </w:r>
-      <w:bookmarkEnd w:id="26"/>
+      <w:bookmarkEnd w:id="25"/>
       <w:r>
         <w:rPr>
           <w:lang w:val="es-ES"/>
@@ -40115,7 +41086,7 @@
           <w:lang w:val="es-ES"/>
         </w:rPr>
       </w:pPr>
-      <w:bookmarkStart w:id="27" w:name="_Toc143859737"/>
+      <w:bookmarkStart w:id="26" w:name="_Toc143859737"/>
       <w:r>
         <w:rPr>
           <w:lang w:val="es-ES"/>
@@ -40128,7 +41099,7 @@
         </w:rPr>
         <w:t>es</w:t>
       </w:r>
-      <w:bookmarkEnd w:id="27"/>
+      <w:bookmarkEnd w:id="26"/>
       <w:r>
         <w:rPr>
           <w:lang w:val="es-ES"/>
@@ -40143,14 +41114,14 @@
           <w:lang w:val="es-ES"/>
         </w:rPr>
       </w:pPr>
-      <w:bookmarkStart w:id="28" w:name="_Toc143859738"/>
+      <w:bookmarkStart w:id="27" w:name="_Toc143859738"/>
       <w:r>
         <w:rPr>
           <w:lang w:val="es-ES"/>
         </w:rPr>
         <w:t>Vías abiertas</w:t>
       </w:r>
-      <w:bookmarkEnd w:id="28"/>
+      <w:bookmarkEnd w:id="27"/>
       <w:r>
         <w:rPr>
           <w:lang w:val="es-ES"/>
@@ -40220,7 +41191,7 @@
           <w:lang w:val="es-ES"/>
         </w:rPr>
       </w:pPr>
-      <w:bookmarkStart w:id="29" w:name="_Toc143859739"/>
+      <w:bookmarkStart w:id="28" w:name="_Toc143859739"/>
       <w:r>
         <w:rPr>
           <w:lang w:val="es-ES"/>
@@ -40239,7 +41210,7 @@
         </w:rPr>
         <w:t>ncias</w:t>
       </w:r>
-      <w:bookmarkEnd w:id="29"/>
+      <w:bookmarkEnd w:id="28"/>
       <w:r>
         <w:rPr>
           <w:lang w:val="es-ES"/>
@@ -43998,7 +44969,7 @@
           <w:lang w:val="es-ES"/>
         </w:rPr>
       </w:pPr>
-      <w:bookmarkStart w:id="30" w:name="_Toc143859740"/>
+      <w:bookmarkStart w:id="29" w:name="_Toc143859740"/>
       <w:r>
         <w:rPr>
           <w:lang w:val="es-ES"/>
@@ -44011,7 +44982,7 @@
         </w:rPr>
         <w:t>éndice</w:t>
       </w:r>
-      <w:bookmarkEnd w:id="30"/>
+      <w:bookmarkEnd w:id="29"/>
       <w:r>
         <w:rPr>
           <w:lang w:val="es-ES"/>
@@ -44026,7 +44997,7 @@
           <w:lang w:val="es-ES"/>
         </w:rPr>
       </w:pPr>
-      <w:bookmarkStart w:id="31" w:name="_Toc143859741"/>
+      <w:bookmarkStart w:id="30" w:name="_Toc143859741"/>
       <w:r>
         <w:rPr>
           <w:lang w:val="es-ES"/>
@@ -44045,7 +45016,7 @@
         </w:rPr>
         <w:t>Repositorio del proyecto</w:t>
       </w:r>
-      <w:bookmarkEnd w:id="31"/>
+      <w:bookmarkEnd w:id="30"/>
     </w:p>
     <w:p>
       <w:pPr>

</xml_diff>